<commit_message>
Part 2 functionaly done
main functionality is done
</commit_message>
<xml_diff>
--- a/Documentation.docx
+++ b/Documentation.docx
@@ -13,6 +13,8 @@
           <w:u w:val="single"/>
         </w:rPr>
       </w:pPr>
+      <w:bookmarkStart w:id="0" w:name="_Hlk130569214"/>
+      <w:bookmarkEnd w:id="0"/>
       <w:r>
         <w:rPr>
           <w:b/>
@@ -83,8 +85,21 @@
         </w:numPr>
       </w:pPr>
       <w:r>
-        <w:t>Two new labels in Asteroids.h/.cpp</w:t>
-      </w:r>
+        <w:t xml:space="preserve">Two new labels in </w:t>
+      </w:r>
+      <w:proofErr w:type="spellStart"/>
+      <w:r>
+        <w:t>Asteroids.h</w:t>
+      </w:r>
+      <w:proofErr w:type="spellEnd"/>
+      <w:r>
+        <w:t>/.</w:t>
+      </w:r>
+      <w:proofErr w:type="spellStart"/>
+      <w:r>
+        <w:t>cpp</w:t>
+      </w:r>
+      <w:proofErr w:type="spellEnd"/>
     </w:p>
     <w:p>
       <w:pPr>
@@ -123,7 +138,15 @@
         <w:t xml:space="preserve">alongside the already existing ones </w:t>
       </w:r>
       <w:r>
-        <w:t>in Asteroids.h.</w:t>
+        <w:t xml:space="preserve">in </w:t>
+      </w:r>
+      <w:proofErr w:type="spellStart"/>
+      <w:r>
+        <w:t>Asteroids.h</w:t>
+      </w:r>
+      <w:proofErr w:type="spellEnd"/>
+      <w:r>
+        <w:t>.</w:t>
       </w:r>
     </w:p>
     <w:p>
@@ -141,6 +164,7 @@
           <w:szCs w:val="19"/>
         </w:rPr>
       </w:pPr>
+      <w:proofErr w:type="spellStart"/>
       <w:r>
         <w:rPr>
           <w:rFonts w:ascii="Cascadia Mono" w:hAnsi="Cascadia Mono" w:cs="Cascadia Mono"/>
@@ -151,6 +175,7 @@
         </w:rPr>
         <w:t>shared_ptr</w:t>
       </w:r>
+      <w:proofErr w:type="spellEnd"/>
       <w:r>
         <w:rPr>
           <w:rFonts w:ascii="Cascadia Mono" w:hAnsi="Cascadia Mono" w:cs="Cascadia Mono"/>
@@ -161,6 +186,7 @@
         </w:rPr>
         <w:t>&lt;</w:t>
       </w:r>
+      <w:proofErr w:type="spellStart"/>
       <w:r>
         <w:rPr>
           <w:rFonts w:ascii="Cascadia Mono" w:hAnsi="Cascadia Mono" w:cs="Cascadia Mono"/>
@@ -171,15 +197,38 @@
         </w:rPr>
         <w:t>GUILabel</w:t>
       </w:r>
-      <w:r>
-        <w:rPr>
-          <w:rFonts w:ascii="Cascadia Mono" w:hAnsi="Cascadia Mono" w:cs="Cascadia Mono"/>
-          <w:color w:val="000000"/>
-          <w:kern w:val="0"/>
-          <w:sz w:val="19"/>
-          <w:szCs w:val="19"/>
-        </w:rPr>
-        <w:t>&gt; mStartScreenTitle;</w:t>
+      <w:proofErr w:type="spellEnd"/>
+      <w:r>
+        <w:rPr>
+          <w:rFonts w:ascii="Cascadia Mono" w:hAnsi="Cascadia Mono" w:cs="Cascadia Mono"/>
+          <w:color w:val="000000"/>
+          <w:kern w:val="0"/>
+          <w:sz w:val="19"/>
+          <w:szCs w:val="19"/>
+        </w:rPr>
+        <w:t xml:space="preserve">&gt; </w:t>
+      </w:r>
+      <w:proofErr w:type="spellStart"/>
+      <w:r>
+        <w:rPr>
+          <w:rFonts w:ascii="Cascadia Mono" w:hAnsi="Cascadia Mono" w:cs="Cascadia Mono"/>
+          <w:color w:val="000000"/>
+          <w:kern w:val="0"/>
+          <w:sz w:val="19"/>
+          <w:szCs w:val="19"/>
+        </w:rPr>
+        <w:t>mStartScreenTitle</w:t>
+      </w:r>
+      <w:proofErr w:type="spellEnd"/>
+      <w:r>
+        <w:rPr>
+          <w:rFonts w:ascii="Cascadia Mono" w:hAnsi="Cascadia Mono" w:cs="Cascadia Mono"/>
+          <w:color w:val="000000"/>
+          <w:kern w:val="0"/>
+          <w:sz w:val="19"/>
+          <w:szCs w:val="19"/>
+        </w:rPr>
+        <w:t>;</w:t>
       </w:r>
     </w:p>
     <w:p>
@@ -193,6 +242,7 @@
         </w:rPr>
         <w:tab/>
       </w:r>
+      <w:proofErr w:type="spellStart"/>
       <w:r>
         <w:rPr>
           <w:rFonts w:ascii="Cascadia Mono" w:hAnsi="Cascadia Mono" w:cs="Cascadia Mono"/>
@@ -203,6 +253,7 @@
         </w:rPr>
         <w:t>shared_ptr</w:t>
       </w:r>
+      <w:proofErr w:type="spellEnd"/>
       <w:r>
         <w:rPr>
           <w:rFonts w:ascii="Cascadia Mono" w:hAnsi="Cascadia Mono" w:cs="Cascadia Mono"/>
@@ -213,6 +264,7 @@
         </w:rPr>
         <w:t>&lt;</w:t>
       </w:r>
+      <w:proofErr w:type="spellStart"/>
       <w:r>
         <w:rPr>
           <w:rFonts w:ascii="Cascadia Mono" w:hAnsi="Cascadia Mono" w:cs="Cascadia Mono"/>
@@ -223,15 +275,38 @@
         </w:rPr>
         <w:t>GUILabel</w:t>
       </w:r>
-      <w:r>
-        <w:rPr>
-          <w:rFonts w:ascii="Cascadia Mono" w:hAnsi="Cascadia Mono" w:cs="Cascadia Mono"/>
-          <w:color w:val="000000"/>
-          <w:kern w:val="0"/>
-          <w:sz w:val="19"/>
-          <w:szCs w:val="19"/>
-        </w:rPr>
-        <w:t>&gt; mStartScreenLabel;</w:t>
+      <w:proofErr w:type="spellEnd"/>
+      <w:r>
+        <w:rPr>
+          <w:rFonts w:ascii="Cascadia Mono" w:hAnsi="Cascadia Mono" w:cs="Cascadia Mono"/>
+          <w:color w:val="000000"/>
+          <w:kern w:val="0"/>
+          <w:sz w:val="19"/>
+          <w:szCs w:val="19"/>
+        </w:rPr>
+        <w:t xml:space="preserve">&gt; </w:t>
+      </w:r>
+      <w:proofErr w:type="spellStart"/>
+      <w:r>
+        <w:rPr>
+          <w:rFonts w:ascii="Cascadia Mono" w:hAnsi="Cascadia Mono" w:cs="Cascadia Mono"/>
+          <w:color w:val="000000"/>
+          <w:kern w:val="0"/>
+          <w:sz w:val="19"/>
+          <w:szCs w:val="19"/>
+        </w:rPr>
+        <w:t>mStartScreenLabel</w:t>
+      </w:r>
+      <w:proofErr w:type="spellEnd"/>
+      <w:r>
+        <w:rPr>
+          <w:rFonts w:ascii="Cascadia Mono" w:hAnsi="Cascadia Mono" w:cs="Cascadia Mono"/>
+          <w:color w:val="000000"/>
+          <w:kern w:val="0"/>
+          <w:sz w:val="19"/>
+          <w:szCs w:val="19"/>
+        </w:rPr>
+        <w:t>;</w:t>
       </w:r>
     </w:p>
     <w:p>
@@ -255,6 +330,7 @@
           <w:szCs w:val="19"/>
         </w:rPr>
       </w:pPr>
+      <w:proofErr w:type="spellStart"/>
       <w:r>
         <w:rPr>
           <w:rFonts w:ascii="Cascadia Mono" w:hAnsi="Cascadia Mono" w:cs="Cascadia Mono"/>
@@ -265,6 +341,7 @@
         </w:rPr>
         <w:t>mScoreLabel</w:t>
       </w:r>
+      <w:proofErr w:type="spellEnd"/>
       <w:r>
         <w:rPr>
           <w:rFonts w:ascii="Cascadia Mono" w:hAnsi="Cascadia Mono" w:cs="Cascadia Mono"/>
@@ -275,15 +352,27 @@
         </w:rPr>
         <w:t>-&gt;</w:t>
       </w:r>
-      <w:r>
-        <w:rPr>
-          <w:rFonts w:ascii="Cascadia Mono" w:hAnsi="Cascadia Mono" w:cs="Cascadia Mono"/>
-          <w:color w:val="000000"/>
-          <w:kern w:val="0"/>
-          <w:sz w:val="19"/>
-          <w:szCs w:val="19"/>
-        </w:rPr>
-        <w:t>SetVisible(</w:t>
+      <w:proofErr w:type="spellStart"/>
+      <w:r>
+        <w:rPr>
+          <w:rFonts w:ascii="Cascadia Mono" w:hAnsi="Cascadia Mono" w:cs="Cascadia Mono"/>
+          <w:color w:val="000000"/>
+          <w:kern w:val="0"/>
+          <w:sz w:val="19"/>
+          <w:szCs w:val="19"/>
+        </w:rPr>
+        <w:t>SetVisible</w:t>
+      </w:r>
+      <w:proofErr w:type="spellEnd"/>
+      <w:r>
+        <w:rPr>
+          <w:rFonts w:ascii="Cascadia Mono" w:hAnsi="Cascadia Mono" w:cs="Cascadia Mono"/>
+          <w:color w:val="000000"/>
+          <w:kern w:val="0"/>
+          <w:sz w:val="19"/>
+          <w:szCs w:val="19"/>
+        </w:rPr>
+        <w:t>(</w:t>
       </w:r>
       <w:r>
         <w:rPr>
@@ -317,6 +406,7 @@
           <w:szCs w:val="19"/>
         </w:rPr>
       </w:pPr>
+      <w:proofErr w:type="spellStart"/>
       <w:r>
         <w:rPr>
           <w:rFonts w:ascii="Cascadia Mono" w:hAnsi="Cascadia Mono" w:cs="Cascadia Mono"/>
@@ -327,6 +417,7 @@
         </w:rPr>
         <w:t>mLivesLabel</w:t>
       </w:r>
+      <w:proofErr w:type="spellEnd"/>
       <w:r>
         <w:rPr>
           <w:rFonts w:ascii="Cascadia Mono" w:hAnsi="Cascadia Mono" w:cs="Cascadia Mono"/>
@@ -337,15 +428,27 @@
         </w:rPr>
         <w:t>-&gt;</w:t>
       </w:r>
-      <w:r>
-        <w:rPr>
-          <w:rFonts w:ascii="Cascadia Mono" w:hAnsi="Cascadia Mono" w:cs="Cascadia Mono"/>
-          <w:color w:val="000000"/>
-          <w:kern w:val="0"/>
-          <w:sz w:val="19"/>
-          <w:szCs w:val="19"/>
-        </w:rPr>
-        <w:t>SetVisible(</w:t>
+      <w:proofErr w:type="spellStart"/>
+      <w:r>
+        <w:rPr>
+          <w:rFonts w:ascii="Cascadia Mono" w:hAnsi="Cascadia Mono" w:cs="Cascadia Mono"/>
+          <w:color w:val="000000"/>
+          <w:kern w:val="0"/>
+          <w:sz w:val="19"/>
+          <w:szCs w:val="19"/>
+        </w:rPr>
+        <w:t>SetVisible</w:t>
+      </w:r>
+      <w:proofErr w:type="spellEnd"/>
+      <w:r>
+        <w:rPr>
+          <w:rFonts w:ascii="Cascadia Mono" w:hAnsi="Cascadia Mono" w:cs="Cascadia Mono"/>
+          <w:color w:val="000000"/>
+          <w:kern w:val="0"/>
+          <w:sz w:val="19"/>
+          <w:szCs w:val="19"/>
+        </w:rPr>
+        <w:t>(</w:t>
       </w:r>
       <w:r>
         <w:rPr>
@@ -393,7 +496,29 @@
           <w:sz w:val="19"/>
           <w:szCs w:val="19"/>
         </w:rPr>
-        <w:t>::CreateGUI.</w:t>
+        <w:t>::</w:t>
+      </w:r>
+      <w:proofErr w:type="spellStart"/>
+      <w:r>
+        <w:rPr>
+          <w:rFonts w:ascii="Cascadia Mono" w:hAnsi="Cascadia Mono" w:cs="Cascadia Mono"/>
+          <w:color w:val="000000"/>
+          <w:kern w:val="0"/>
+          <w:sz w:val="19"/>
+          <w:szCs w:val="19"/>
+        </w:rPr>
+        <w:t>CreateGUI</w:t>
+      </w:r>
+      <w:proofErr w:type="spellEnd"/>
+      <w:r>
+        <w:rPr>
+          <w:rFonts w:ascii="Cascadia Mono" w:hAnsi="Cascadia Mono" w:cs="Cascadia Mono"/>
+          <w:color w:val="000000"/>
+          <w:kern w:val="0"/>
+          <w:sz w:val="19"/>
+          <w:szCs w:val="19"/>
+        </w:rPr>
+        <w:t>.</w:t>
       </w:r>
     </w:p>
     <w:p>
@@ -498,8 +623,20 @@
           <w:sz w:val="19"/>
           <w:szCs w:val="19"/>
         </w:rPr>
-        <w:t>::OnKeyPressed</w:t>
-      </w:r>
+        <w:t>::</w:t>
+      </w:r>
+      <w:proofErr w:type="spellStart"/>
+      <w:r>
+        <w:rPr>
+          <w:rFonts w:ascii="Cascadia Mono" w:hAnsi="Cascadia Mono" w:cs="Cascadia Mono"/>
+          <w:color w:val="000000"/>
+          <w:kern w:val="0"/>
+          <w:sz w:val="19"/>
+          <w:szCs w:val="19"/>
+        </w:rPr>
+        <w:t>OnKeyPressed</w:t>
+      </w:r>
+      <w:proofErr w:type="spellEnd"/>
       <w:r>
         <w:rPr>
           <w:rFonts w:ascii="Cascadia Mono" w:hAnsi="Cascadia Mono" w:cs="Cascadia Mono"/>
@@ -790,8 +927,19 @@
           <w:szCs w:val="19"/>
         </w:rPr>
         <w:tab/>
+      </w:r>
+      <w:proofErr w:type="spellStart"/>
+      <w:r>
+        <w:rPr>
+          <w:rFonts w:ascii="Cascadia Mono" w:hAnsi="Cascadia Mono" w:cs="Cascadia Mono"/>
+          <w:color w:val="000000"/>
+          <w:kern w:val="0"/>
+          <w:sz w:val="19"/>
+          <w:szCs w:val="19"/>
+        </w:rPr>
         <w:t>mSpaceship</w:t>
       </w:r>
+      <w:proofErr w:type="spellEnd"/>
       <w:r>
         <w:rPr>
           <w:rFonts w:ascii="Cascadia Mono" w:hAnsi="Cascadia Mono" w:cs="Cascadia Mono"/>
@@ -970,8 +1118,21 @@
           <w:szCs w:val="19"/>
         </w:rPr>
         <w:tab/>
+      </w:r>
+      <w:proofErr w:type="spellStart"/>
+      <w:r>
+        <w:rPr>
+          <w:rFonts w:ascii="Cascadia Mono" w:hAnsi="Cascadia Mono" w:cs="Cascadia Mono"/>
+          <w:b/>
+          <w:bCs/>
+          <w:color w:val="000000"/>
+          <w:kern w:val="0"/>
+          <w:sz w:val="19"/>
+          <w:szCs w:val="19"/>
+        </w:rPr>
         <w:t>mStartScreenTitle</w:t>
       </w:r>
+      <w:proofErr w:type="spellEnd"/>
       <w:r>
         <w:rPr>
           <w:rFonts w:ascii="Cascadia Mono" w:hAnsi="Cascadia Mono" w:cs="Cascadia Mono"/>
@@ -984,17 +1145,31 @@
         </w:rPr>
         <w:t>-&gt;</w:t>
       </w:r>
-      <w:r>
-        <w:rPr>
-          <w:rFonts w:ascii="Cascadia Mono" w:hAnsi="Cascadia Mono" w:cs="Cascadia Mono"/>
-          <w:b/>
-          <w:bCs/>
-          <w:color w:val="000000"/>
-          <w:kern w:val="0"/>
-          <w:sz w:val="19"/>
-          <w:szCs w:val="19"/>
-        </w:rPr>
-        <w:t>SetVisible(</w:t>
+      <w:proofErr w:type="spellStart"/>
+      <w:r>
+        <w:rPr>
+          <w:rFonts w:ascii="Cascadia Mono" w:hAnsi="Cascadia Mono" w:cs="Cascadia Mono"/>
+          <w:b/>
+          <w:bCs/>
+          <w:color w:val="000000"/>
+          <w:kern w:val="0"/>
+          <w:sz w:val="19"/>
+          <w:szCs w:val="19"/>
+        </w:rPr>
+        <w:t>SetVisible</w:t>
+      </w:r>
+      <w:proofErr w:type="spellEnd"/>
+      <w:r>
+        <w:rPr>
+          <w:rFonts w:ascii="Cascadia Mono" w:hAnsi="Cascadia Mono" w:cs="Cascadia Mono"/>
+          <w:b/>
+          <w:bCs/>
+          <w:color w:val="000000"/>
+          <w:kern w:val="0"/>
+          <w:sz w:val="19"/>
+          <w:szCs w:val="19"/>
+        </w:rPr>
+        <w:t>(</w:t>
       </w:r>
       <w:r>
         <w:rPr>
@@ -1060,8 +1235,21 @@
           <w:szCs w:val="19"/>
         </w:rPr>
         <w:tab/>
+      </w:r>
+      <w:proofErr w:type="spellStart"/>
+      <w:r>
+        <w:rPr>
+          <w:rFonts w:ascii="Cascadia Mono" w:hAnsi="Cascadia Mono" w:cs="Cascadia Mono"/>
+          <w:b/>
+          <w:bCs/>
+          <w:color w:val="000000"/>
+          <w:kern w:val="0"/>
+          <w:sz w:val="19"/>
+          <w:szCs w:val="19"/>
+        </w:rPr>
         <w:t>mStartScreenLabel</w:t>
       </w:r>
+      <w:proofErr w:type="spellEnd"/>
       <w:r>
         <w:rPr>
           <w:rFonts w:ascii="Cascadia Mono" w:hAnsi="Cascadia Mono" w:cs="Cascadia Mono"/>
@@ -1074,17 +1262,31 @@
         </w:rPr>
         <w:t>-&gt;</w:t>
       </w:r>
-      <w:r>
-        <w:rPr>
-          <w:rFonts w:ascii="Cascadia Mono" w:hAnsi="Cascadia Mono" w:cs="Cascadia Mono"/>
-          <w:b/>
-          <w:bCs/>
-          <w:color w:val="000000"/>
-          <w:kern w:val="0"/>
-          <w:sz w:val="19"/>
-          <w:szCs w:val="19"/>
-        </w:rPr>
-        <w:t>SetVisible(</w:t>
+      <w:proofErr w:type="spellStart"/>
+      <w:r>
+        <w:rPr>
+          <w:rFonts w:ascii="Cascadia Mono" w:hAnsi="Cascadia Mono" w:cs="Cascadia Mono"/>
+          <w:b/>
+          <w:bCs/>
+          <w:color w:val="000000"/>
+          <w:kern w:val="0"/>
+          <w:sz w:val="19"/>
+          <w:szCs w:val="19"/>
+        </w:rPr>
+        <w:t>SetVisible</w:t>
+      </w:r>
+      <w:proofErr w:type="spellEnd"/>
+      <w:r>
+        <w:rPr>
+          <w:rFonts w:ascii="Cascadia Mono" w:hAnsi="Cascadia Mono" w:cs="Cascadia Mono"/>
+          <w:b/>
+          <w:bCs/>
+          <w:color w:val="000000"/>
+          <w:kern w:val="0"/>
+          <w:sz w:val="19"/>
+          <w:szCs w:val="19"/>
+        </w:rPr>
+        <w:t>(</w:t>
       </w:r>
       <w:r>
         <w:rPr>
@@ -1150,8 +1352,21 @@
           <w:szCs w:val="19"/>
         </w:rPr>
         <w:tab/>
+      </w:r>
+      <w:proofErr w:type="spellStart"/>
+      <w:r>
+        <w:rPr>
+          <w:rFonts w:ascii="Cascadia Mono" w:hAnsi="Cascadia Mono" w:cs="Cascadia Mono"/>
+          <w:b/>
+          <w:bCs/>
+          <w:color w:val="000000"/>
+          <w:kern w:val="0"/>
+          <w:sz w:val="19"/>
+          <w:szCs w:val="19"/>
+        </w:rPr>
         <w:t>mLivesLabel</w:t>
       </w:r>
+      <w:proofErr w:type="spellEnd"/>
       <w:r>
         <w:rPr>
           <w:rFonts w:ascii="Cascadia Mono" w:hAnsi="Cascadia Mono" w:cs="Cascadia Mono"/>
@@ -1164,17 +1379,31 @@
         </w:rPr>
         <w:t>-&gt;</w:t>
       </w:r>
-      <w:r>
-        <w:rPr>
-          <w:rFonts w:ascii="Cascadia Mono" w:hAnsi="Cascadia Mono" w:cs="Cascadia Mono"/>
-          <w:b/>
-          <w:bCs/>
-          <w:color w:val="000000"/>
-          <w:kern w:val="0"/>
-          <w:sz w:val="19"/>
-          <w:szCs w:val="19"/>
-        </w:rPr>
-        <w:t>SetVisible(</w:t>
+      <w:proofErr w:type="spellStart"/>
+      <w:r>
+        <w:rPr>
+          <w:rFonts w:ascii="Cascadia Mono" w:hAnsi="Cascadia Mono" w:cs="Cascadia Mono"/>
+          <w:b/>
+          <w:bCs/>
+          <w:color w:val="000000"/>
+          <w:kern w:val="0"/>
+          <w:sz w:val="19"/>
+          <w:szCs w:val="19"/>
+        </w:rPr>
+        <w:t>SetVisible</w:t>
+      </w:r>
+      <w:proofErr w:type="spellEnd"/>
+      <w:r>
+        <w:rPr>
+          <w:rFonts w:ascii="Cascadia Mono" w:hAnsi="Cascadia Mono" w:cs="Cascadia Mono"/>
+          <w:b/>
+          <w:bCs/>
+          <w:color w:val="000000"/>
+          <w:kern w:val="0"/>
+          <w:sz w:val="19"/>
+          <w:szCs w:val="19"/>
+        </w:rPr>
+        <w:t>(</w:t>
       </w:r>
       <w:r>
         <w:rPr>
@@ -1240,8 +1469,21 @@
           <w:szCs w:val="19"/>
         </w:rPr>
         <w:tab/>
+      </w:r>
+      <w:proofErr w:type="spellStart"/>
+      <w:r>
+        <w:rPr>
+          <w:rFonts w:ascii="Cascadia Mono" w:hAnsi="Cascadia Mono" w:cs="Cascadia Mono"/>
+          <w:b/>
+          <w:bCs/>
+          <w:color w:val="000000"/>
+          <w:kern w:val="0"/>
+          <w:sz w:val="19"/>
+          <w:szCs w:val="19"/>
+        </w:rPr>
         <w:t>mScoreLabel</w:t>
       </w:r>
+      <w:proofErr w:type="spellEnd"/>
       <w:r>
         <w:rPr>
           <w:rFonts w:ascii="Cascadia Mono" w:hAnsi="Cascadia Mono" w:cs="Cascadia Mono"/>
@@ -1254,17 +1496,31 @@
         </w:rPr>
         <w:t>-&gt;</w:t>
       </w:r>
-      <w:r>
-        <w:rPr>
-          <w:rFonts w:ascii="Cascadia Mono" w:hAnsi="Cascadia Mono" w:cs="Cascadia Mono"/>
-          <w:b/>
-          <w:bCs/>
-          <w:color w:val="000000"/>
-          <w:kern w:val="0"/>
-          <w:sz w:val="19"/>
-          <w:szCs w:val="19"/>
-        </w:rPr>
-        <w:t>SetVisible(</w:t>
+      <w:proofErr w:type="spellStart"/>
+      <w:r>
+        <w:rPr>
+          <w:rFonts w:ascii="Cascadia Mono" w:hAnsi="Cascadia Mono" w:cs="Cascadia Mono"/>
+          <w:b/>
+          <w:bCs/>
+          <w:color w:val="000000"/>
+          <w:kern w:val="0"/>
+          <w:sz w:val="19"/>
+          <w:szCs w:val="19"/>
+        </w:rPr>
+        <w:t>SetVisible</w:t>
+      </w:r>
+      <w:proofErr w:type="spellEnd"/>
+      <w:r>
+        <w:rPr>
+          <w:rFonts w:ascii="Cascadia Mono" w:hAnsi="Cascadia Mono" w:cs="Cascadia Mono"/>
+          <w:b/>
+          <w:bCs/>
+          <w:color w:val="000000"/>
+          <w:kern w:val="0"/>
+          <w:sz w:val="19"/>
+          <w:szCs w:val="19"/>
+        </w:rPr>
+        <w:t>(</w:t>
       </w:r>
       <w:r>
         <w:rPr>
@@ -1330,7 +1586,84 @@
           <w:szCs w:val="19"/>
         </w:rPr>
         <w:tab/>
-        <w:t>mGameWorld-&gt;AddObject(CreateSpaceship());</w:t>
+      </w:r>
+      <w:proofErr w:type="spellStart"/>
+      <w:r>
+        <w:rPr>
+          <w:rFonts w:ascii="Cascadia Mono" w:hAnsi="Cascadia Mono" w:cs="Cascadia Mono"/>
+          <w:b/>
+          <w:bCs/>
+          <w:color w:val="000000"/>
+          <w:kern w:val="0"/>
+          <w:sz w:val="19"/>
+          <w:szCs w:val="19"/>
+        </w:rPr>
+        <w:t>mGameWorld</w:t>
+      </w:r>
+      <w:proofErr w:type="spellEnd"/>
+      <w:r>
+        <w:rPr>
+          <w:rFonts w:ascii="Cascadia Mono" w:hAnsi="Cascadia Mono" w:cs="Cascadia Mono"/>
+          <w:b/>
+          <w:bCs/>
+          <w:color w:val="000000"/>
+          <w:kern w:val="0"/>
+          <w:sz w:val="19"/>
+          <w:szCs w:val="19"/>
+        </w:rPr>
+        <w:t>-&gt;</w:t>
+      </w:r>
+      <w:proofErr w:type="spellStart"/>
+      <w:r>
+        <w:rPr>
+          <w:rFonts w:ascii="Cascadia Mono" w:hAnsi="Cascadia Mono" w:cs="Cascadia Mono"/>
+          <w:b/>
+          <w:bCs/>
+          <w:color w:val="000000"/>
+          <w:kern w:val="0"/>
+          <w:sz w:val="19"/>
+          <w:szCs w:val="19"/>
+        </w:rPr>
+        <w:t>AddObject</w:t>
+      </w:r>
+      <w:proofErr w:type="spellEnd"/>
+      <w:r>
+        <w:rPr>
+          <w:rFonts w:ascii="Cascadia Mono" w:hAnsi="Cascadia Mono" w:cs="Cascadia Mono"/>
+          <w:b/>
+          <w:bCs/>
+          <w:color w:val="000000"/>
+          <w:kern w:val="0"/>
+          <w:sz w:val="19"/>
+          <w:szCs w:val="19"/>
+        </w:rPr>
+        <w:t>(</w:t>
+      </w:r>
+      <w:proofErr w:type="spellStart"/>
+      <w:r>
+        <w:rPr>
+          <w:rFonts w:ascii="Cascadia Mono" w:hAnsi="Cascadia Mono" w:cs="Cascadia Mono"/>
+          <w:b/>
+          <w:bCs/>
+          <w:color w:val="000000"/>
+          <w:kern w:val="0"/>
+          <w:sz w:val="19"/>
+          <w:szCs w:val="19"/>
+        </w:rPr>
+        <w:t>CreateSpaceship</w:t>
+      </w:r>
+      <w:proofErr w:type="spellEnd"/>
+      <w:r>
+        <w:rPr>
+          <w:rFonts w:ascii="Cascadia Mono" w:hAnsi="Cascadia Mono" w:cs="Cascadia Mono"/>
+          <w:b/>
+          <w:bCs/>
+          <w:color w:val="000000"/>
+          <w:kern w:val="0"/>
+          <w:sz w:val="19"/>
+          <w:szCs w:val="19"/>
+        </w:rPr>
+        <w:t>());</w:t>
       </w:r>
     </w:p>
     <w:p>
@@ -1372,7 +1705,32 @@
           <w:szCs w:val="19"/>
         </w:rPr>
         <w:tab/>
-        <w:t>CreateAsteroids(10);</w:t>
+      </w:r>
+      <w:proofErr w:type="spellStart"/>
+      <w:r>
+        <w:rPr>
+          <w:rFonts w:ascii="Cascadia Mono" w:hAnsi="Cascadia Mono" w:cs="Cascadia Mono"/>
+          <w:b/>
+          <w:bCs/>
+          <w:color w:val="000000"/>
+          <w:kern w:val="0"/>
+          <w:sz w:val="19"/>
+          <w:szCs w:val="19"/>
+        </w:rPr>
+        <w:t>CreateAsteroids</w:t>
+      </w:r>
+      <w:proofErr w:type="spellEnd"/>
+      <w:r>
+        <w:rPr>
+          <w:rFonts w:ascii="Cascadia Mono" w:hAnsi="Cascadia Mono" w:cs="Cascadia Mono"/>
+          <w:b/>
+          <w:bCs/>
+          <w:color w:val="000000"/>
+          <w:kern w:val="0"/>
+          <w:sz w:val="19"/>
+          <w:szCs w:val="19"/>
+        </w:rPr>
+        <w:t>(10);</w:t>
       </w:r>
     </w:p>
     <w:p>
@@ -1531,7 +1889,29 @@
           <w:sz w:val="19"/>
           <w:szCs w:val="19"/>
         </w:rPr>
-        <w:t xml:space="preserve">::OnKeyPressed </w:t>
+        <w:t>::</w:t>
+      </w:r>
+      <w:proofErr w:type="spellStart"/>
+      <w:r>
+        <w:rPr>
+          <w:rFonts w:ascii="Cascadia Mono" w:hAnsi="Cascadia Mono" w:cs="Cascadia Mono"/>
+          <w:color w:val="000000"/>
+          <w:kern w:val="0"/>
+          <w:sz w:val="19"/>
+          <w:szCs w:val="19"/>
+        </w:rPr>
+        <w:t>OnKeyPressed</w:t>
+      </w:r>
+      <w:proofErr w:type="spellEnd"/>
+      <w:r>
+        <w:rPr>
+          <w:rFonts w:ascii="Cascadia Mono" w:hAnsi="Cascadia Mono" w:cs="Cascadia Mono"/>
+          <w:color w:val="000000"/>
+          <w:kern w:val="0"/>
+          <w:sz w:val="19"/>
+          <w:szCs w:val="19"/>
+        </w:rPr>
+        <w:t xml:space="preserve"> </w:t>
       </w:r>
       <w:r>
         <w:t xml:space="preserve">and what should remain in </w:t>
@@ -1706,7 +2086,15 @@
         </w:numPr>
       </w:pPr>
       <w:r>
-        <w:t>One new Header file and accompanying cpp.</w:t>
+        <w:t xml:space="preserve">One new Header file and accompanying </w:t>
+      </w:r>
+      <w:proofErr w:type="spellStart"/>
+      <w:r>
+        <w:t>cpp</w:t>
+      </w:r>
+      <w:proofErr w:type="spellEnd"/>
+      <w:r>
+        <w:t>.</w:t>
       </w:r>
     </w:p>
     <w:p>
@@ -1733,12 +2121,14 @@
       <w:r>
         <w:t xml:space="preserve">First, I made </w:t>
       </w:r>
+      <w:proofErr w:type="spellStart"/>
       <w:r>
         <w:t>LifeUp</w:t>
       </w:r>
       <w:r>
         <w:t>.h</w:t>
       </w:r>
+      <w:proofErr w:type="spellEnd"/>
       <w:r>
         <w:t>.</w:t>
       </w:r>
@@ -1835,10 +2225,1968 @@
     </w:p>
     <w:p>
       <w:r>
-        <w:t>Next, I looked for changes to other object collis</w:t>
-      </w:r>
-      <w:r>
-        <w:t>ions to see how other objects should interact with items.</w:t>
+        <w:t xml:space="preserve">Next, I moved onto making changes in </w:t>
+      </w:r>
+      <w:proofErr w:type="spellStart"/>
+      <w:r>
+        <w:t>Asteroids.h</w:t>
+      </w:r>
+      <w:proofErr w:type="spellEnd"/>
+      <w:r>
+        <w:t xml:space="preserve"> and .</w:t>
+      </w:r>
+      <w:proofErr w:type="spellStart"/>
+      <w:r>
+        <w:t>cpp</w:t>
+      </w:r>
+      <w:proofErr w:type="spellEnd"/>
+      <w:r>
+        <w:t>.</w:t>
+      </w:r>
+    </w:p>
+    <w:p>
+      <w:r>
+        <w:t xml:space="preserve">In </w:t>
+      </w:r>
+      <w:proofErr w:type="spellStart"/>
+      <w:r>
+        <w:t>Asteroids.h</w:t>
+      </w:r>
+      <w:proofErr w:type="spellEnd"/>
+      <w:r>
+        <w:t>, I put a method to create the new object in game world.</w:t>
+      </w:r>
+    </w:p>
+    <w:p>
+      <w:pPr>
+        <w:rPr>
+          <w:rFonts w:ascii="Cascadia Mono" w:hAnsi="Cascadia Mono" w:cs="Cascadia Mono"/>
+          <w:color w:val="000000"/>
+          <w:kern w:val="0"/>
+          <w:sz w:val="19"/>
+          <w:szCs w:val="19"/>
+        </w:rPr>
+      </w:pPr>
+      <w:r>
+        <w:rPr>
+          <w:rFonts w:ascii="Cascadia Mono" w:hAnsi="Cascadia Mono" w:cs="Cascadia Mono"/>
+          <w:color w:val="0000FF"/>
+          <w:kern w:val="0"/>
+          <w:sz w:val="19"/>
+          <w:szCs w:val="19"/>
+        </w:rPr>
+        <w:t>void</w:t>
+      </w:r>
+      <w:r>
+        <w:rPr>
+          <w:rFonts w:ascii="Cascadia Mono" w:hAnsi="Cascadia Mono" w:cs="Cascadia Mono"/>
+          <w:color w:val="000000"/>
+          <w:kern w:val="0"/>
+          <w:sz w:val="19"/>
+          <w:szCs w:val="19"/>
+        </w:rPr>
+        <w:t xml:space="preserve"> </w:t>
+      </w:r>
+      <w:proofErr w:type="spellStart"/>
+      <w:r>
+        <w:rPr>
+          <w:rFonts w:ascii="Cascadia Mono" w:hAnsi="Cascadia Mono" w:cs="Cascadia Mono"/>
+          <w:color w:val="000000"/>
+          <w:kern w:val="0"/>
+          <w:sz w:val="19"/>
+          <w:szCs w:val="19"/>
+        </w:rPr>
+        <w:t>CreateLifeUp</w:t>
+      </w:r>
+      <w:proofErr w:type="spellEnd"/>
+      <w:r>
+        <w:rPr>
+          <w:rFonts w:ascii="Cascadia Mono" w:hAnsi="Cascadia Mono" w:cs="Cascadia Mono"/>
+          <w:color w:val="000000"/>
+          <w:kern w:val="0"/>
+          <w:sz w:val="19"/>
+          <w:szCs w:val="19"/>
+        </w:rPr>
+        <w:t>(</w:t>
+      </w:r>
+      <w:proofErr w:type="spellStart"/>
+      <w:r>
+        <w:rPr>
+          <w:rFonts w:ascii="Cascadia Mono" w:hAnsi="Cascadia Mono" w:cs="Cascadia Mono"/>
+          <w:color w:val="0000FF"/>
+          <w:kern w:val="0"/>
+          <w:sz w:val="19"/>
+          <w:szCs w:val="19"/>
+        </w:rPr>
+        <w:t>const</w:t>
+      </w:r>
+      <w:proofErr w:type="spellEnd"/>
+      <w:r>
+        <w:rPr>
+          <w:rFonts w:ascii="Cascadia Mono" w:hAnsi="Cascadia Mono" w:cs="Cascadia Mono"/>
+          <w:color w:val="000000"/>
+          <w:kern w:val="0"/>
+          <w:sz w:val="19"/>
+          <w:szCs w:val="19"/>
+        </w:rPr>
+        <w:t xml:space="preserve"> </w:t>
+      </w:r>
+      <w:proofErr w:type="spellStart"/>
+      <w:r>
+        <w:rPr>
+          <w:rFonts w:ascii="Cascadia Mono" w:hAnsi="Cascadia Mono" w:cs="Cascadia Mono"/>
+          <w:color w:val="2B91AF"/>
+          <w:kern w:val="0"/>
+          <w:sz w:val="19"/>
+          <w:szCs w:val="19"/>
+        </w:rPr>
+        <w:t>uint</w:t>
+      </w:r>
+      <w:proofErr w:type="spellEnd"/>
+      <w:r>
+        <w:rPr>
+          <w:rFonts w:ascii="Cascadia Mono" w:hAnsi="Cascadia Mono" w:cs="Cascadia Mono"/>
+          <w:color w:val="000000"/>
+          <w:kern w:val="0"/>
+          <w:sz w:val="19"/>
+          <w:szCs w:val="19"/>
+        </w:rPr>
+        <w:t xml:space="preserve"> </w:t>
+      </w:r>
+      <w:proofErr w:type="spellStart"/>
+      <w:r>
+        <w:rPr>
+          <w:rFonts w:ascii="Cascadia Mono" w:hAnsi="Cascadia Mono" w:cs="Cascadia Mono"/>
+          <w:color w:val="808080"/>
+          <w:kern w:val="0"/>
+          <w:sz w:val="19"/>
+          <w:szCs w:val="19"/>
+        </w:rPr>
+        <w:t>num_LifeUp</w:t>
+      </w:r>
+      <w:proofErr w:type="spellEnd"/>
+      <w:r>
+        <w:rPr>
+          <w:rFonts w:ascii="Cascadia Mono" w:hAnsi="Cascadia Mono" w:cs="Cascadia Mono"/>
+          <w:color w:val="000000"/>
+          <w:kern w:val="0"/>
+          <w:sz w:val="19"/>
+          <w:szCs w:val="19"/>
+        </w:rPr>
+        <w:t>);</w:t>
+      </w:r>
+    </w:p>
+    <w:p>
+      <w:r>
+        <w:t>In Asteroids.</w:t>
+      </w:r>
+      <w:r>
+        <w:t xml:space="preserve">cpp, I added: </w:t>
+      </w:r>
+      <w:r>
+        <w:rPr>
+          <w:rFonts w:ascii="Cascadia Mono" w:hAnsi="Cascadia Mono" w:cs="Cascadia Mono"/>
+          <w:color w:val="808080"/>
+          <w:kern w:val="0"/>
+          <w:sz w:val="19"/>
+          <w:szCs w:val="19"/>
+        </w:rPr>
+        <w:t>#include</w:t>
+      </w:r>
+      <w:r>
+        <w:rPr>
+          <w:rFonts w:ascii="Cascadia Mono" w:hAnsi="Cascadia Mono" w:cs="Cascadia Mono"/>
+          <w:color w:val="000000"/>
+          <w:kern w:val="0"/>
+          <w:sz w:val="19"/>
+          <w:szCs w:val="19"/>
+        </w:rPr>
+        <w:t xml:space="preserve"> </w:t>
+      </w:r>
+      <w:r>
+        <w:rPr>
+          <w:rFonts w:ascii="Cascadia Mono" w:hAnsi="Cascadia Mono" w:cs="Cascadia Mono"/>
+          <w:color w:val="A31515"/>
+          <w:kern w:val="0"/>
+          <w:sz w:val="19"/>
+          <w:szCs w:val="19"/>
+        </w:rPr>
+        <w:t>"</w:t>
+      </w:r>
+      <w:proofErr w:type="spellStart"/>
+      <w:r>
+        <w:rPr>
+          <w:rFonts w:ascii="Cascadia Mono" w:hAnsi="Cascadia Mono" w:cs="Cascadia Mono"/>
+          <w:color w:val="A31515"/>
+          <w:kern w:val="0"/>
+          <w:sz w:val="19"/>
+          <w:szCs w:val="19"/>
+        </w:rPr>
+        <w:t>LifeUp.h</w:t>
+      </w:r>
+      <w:proofErr w:type="spellEnd"/>
+      <w:r>
+        <w:rPr>
+          <w:rFonts w:ascii="Cascadia Mono" w:hAnsi="Cascadia Mono" w:cs="Cascadia Mono"/>
+          <w:color w:val="A31515"/>
+          <w:kern w:val="0"/>
+          <w:sz w:val="19"/>
+          <w:szCs w:val="19"/>
+        </w:rPr>
+        <w:t>"</w:t>
+      </w:r>
+      <w:r>
+        <w:t>, so that I can define the method.</w:t>
+      </w:r>
+    </w:p>
+    <w:p>
+      <w:r>
+        <w:rPr>
+          <w:noProof/>
+        </w:rPr>
+        <w:drawing>
+          <wp:inline distT="0" distB="0" distL="0" distR="0" wp14:anchorId="4750F1EB" wp14:editId="5AC18B11">
+            <wp:extent cx="5731510" cy="1097915"/>
+            <wp:effectExtent l="0" t="0" r="2540" b="6985"/>
+            <wp:docPr id="11" name="Picture 11" descr="Text&#10;&#10;Description automatically generated"/>
+            <wp:cNvGraphicFramePr>
+              <a:graphicFrameLocks xmlns:a="http://schemas.openxmlformats.org/drawingml/2006/main" noChangeAspect="1"/>
+            </wp:cNvGraphicFramePr>
+            <a:graphic xmlns:a="http://schemas.openxmlformats.org/drawingml/2006/main">
+              <a:graphicData uri="http://schemas.openxmlformats.org/drawingml/2006/picture">
+                <pic:pic xmlns:pic="http://schemas.openxmlformats.org/drawingml/2006/picture">
+                  <pic:nvPicPr>
+                    <pic:cNvPr id="11" name="Picture 11" descr="Text&#10;&#10;Description automatically generated"/>
+                    <pic:cNvPicPr/>
+                  </pic:nvPicPr>
+                  <pic:blipFill>
+                    <a:blip r:embed="rId9"/>
+                    <a:stretch>
+                      <a:fillRect/>
+                    </a:stretch>
+                  </pic:blipFill>
+                  <pic:spPr>
+                    <a:xfrm>
+                      <a:off x="0" y="0"/>
+                      <a:ext cx="5731510" cy="1097915"/>
+                    </a:xfrm>
+                    <a:prstGeom prst="rect">
+                      <a:avLst/>
+                    </a:prstGeom>
+                  </pic:spPr>
+                </pic:pic>
+              </a:graphicData>
+            </a:graphic>
+          </wp:inline>
+        </w:drawing>
+      </w:r>
+    </w:p>
+    <w:p>
+      <w:r>
+        <w:t xml:space="preserve">I can test this by putting </w:t>
+      </w:r>
+      <w:proofErr w:type="spellStart"/>
+      <w:r>
+        <w:t>CreateLifeUp</w:t>
+      </w:r>
+      <w:proofErr w:type="spellEnd"/>
+      <w:r>
+        <w:t>(1) in Asteroids::Start(). This is only for testing purposes, by putting it in start I am making it so that is it visible on the start screen.</w:t>
+      </w:r>
+    </w:p>
+    <w:p>
+      <w:r>
+        <w:rPr>
+          <w:noProof/>
+        </w:rPr>
+        <w:lastRenderedPageBreak/>
+        <w:drawing>
+          <wp:inline distT="0" distB="0" distL="0" distR="0" wp14:anchorId="4FBDB84B" wp14:editId="3C53F082">
+            <wp:extent cx="1647825" cy="981075"/>
+            <wp:effectExtent l="0" t="0" r="9525" b="9525"/>
+            <wp:docPr id="12" name="Picture 12" descr="Diagram&#10;&#10;Description automatically generated with medium confidence"/>
+            <wp:cNvGraphicFramePr>
+              <a:graphicFrameLocks xmlns:a="http://schemas.openxmlformats.org/drawingml/2006/main" noChangeAspect="1"/>
+            </wp:cNvGraphicFramePr>
+            <a:graphic xmlns:a="http://schemas.openxmlformats.org/drawingml/2006/main">
+              <a:graphicData uri="http://schemas.openxmlformats.org/drawingml/2006/picture">
+                <pic:pic xmlns:pic="http://schemas.openxmlformats.org/drawingml/2006/picture">
+                  <pic:nvPicPr>
+                    <pic:cNvPr id="12" name="Picture 12" descr="Diagram&#10;&#10;Description automatically generated with medium confidence"/>
+                    <pic:cNvPicPr/>
+                  </pic:nvPicPr>
+                  <pic:blipFill>
+                    <a:blip r:embed="rId10"/>
+                    <a:stretch>
+                      <a:fillRect/>
+                    </a:stretch>
+                  </pic:blipFill>
+                  <pic:spPr>
+                    <a:xfrm>
+                      <a:off x="0" y="0"/>
+                      <a:ext cx="1647825" cy="981075"/>
+                    </a:xfrm>
+                    <a:prstGeom prst="rect">
+                      <a:avLst/>
+                    </a:prstGeom>
+                  </pic:spPr>
+                </pic:pic>
+              </a:graphicData>
+            </a:graphic>
+          </wp:inline>
+        </w:drawing>
+      </w:r>
+    </w:p>
+    <w:p>
+      <w:r>
+        <w:t>When I tried running the whole game, I noticed an issue with asteroid collisions, if an asteroid ran into the new object it gets destroyed, but the spaceship does not.</w:t>
+      </w:r>
+    </w:p>
+    <w:p>
+      <w:r>
+        <w:t>So now I looked to make changes</w:t>
+      </w:r>
+      <w:r>
+        <w:t xml:space="preserve"> to other object collisions to see how other objects should interact with items.</w:t>
+      </w:r>
+    </w:p>
+    <w:p>
+      <w:r>
+        <w:t xml:space="preserve">To fix the bug with asteroid collisions, I changed this line: </w:t>
+      </w:r>
+    </w:p>
+    <w:p>
+      <w:r>
+        <w:rPr>
+          <w:rFonts w:ascii="Cascadia Mono" w:hAnsi="Cascadia Mono" w:cs="Cascadia Mono"/>
+          <w:color w:val="0000FF"/>
+          <w:kern w:val="0"/>
+          <w:sz w:val="19"/>
+          <w:szCs w:val="19"/>
+        </w:rPr>
+        <w:t>if</w:t>
+      </w:r>
+      <w:r>
+        <w:rPr>
+          <w:rFonts w:ascii="Cascadia Mono" w:hAnsi="Cascadia Mono" w:cs="Cascadia Mono"/>
+          <w:color w:val="000000"/>
+          <w:kern w:val="0"/>
+          <w:sz w:val="19"/>
+          <w:szCs w:val="19"/>
+        </w:rPr>
+        <w:t xml:space="preserve"> (</w:t>
+      </w:r>
+      <w:proofErr w:type="spellStart"/>
+      <w:r>
+        <w:rPr>
+          <w:rFonts w:ascii="Cascadia Mono" w:hAnsi="Cascadia Mono" w:cs="Cascadia Mono"/>
+          <w:color w:val="000000"/>
+          <w:kern w:val="0"/>
+          <w:sz w:val="19"/>
+          <w:szCs w:val="19"/>
+        </w:rPr>
+        <w:t>GetType</w:t>
+      </w:r>
+      <w:proofErr w:type="spellEnd"/>
+      <w:r>
+        <w:rPr>
+          <w:rFonts w:ascii="Cascadia Mono" w:hAnsi="Cascadia Mono" w:cs="Cascadia Mono"/>
+          <w:color w:val="000000"/>
+          <w:kern w:val="0"/>
+          <w:sz w:val="19"/>
+          <w:szCs w:val="19"/>
+        </w:rPr>
+        <w:t xml:space="preserve">() </w:t>
+      </w:r>
+      <w:r>
+        <w:rPr>
+          <w:rFonts w:ascii="Cascadia Mono" w:hAnsi="Cascadia Mono" w:cs="Cascadia Mono"/>
+          <w:color w:val="008080"/>
+          <w:kern w:val="0"/>
+          <w:sz w:val="19"/>
+          <w:szCs w:val="19"/>
+        </w:rPr>
+        <w:t>==</w:t>
+      </w:r>
+      <w:r>
+        <w:rPr>
+          <w:rFonts w:ascii="Cascadia Mono" w:hAnsi="Cascadia Mono" w:cs="Cascadia Mono"/>
+          <w:color w:val="000000"/>
+          <w:kern w:val="0"/>
+          <w:sz w:val="19"/>
+          <w:szCs w:val="19"/>
+        </w:rPr>
+        <w:t xml:space="preserve"> </w:t>
+      </w:r>
+      <w:r>
+        <w:rPr>
+          <w:rFonts w:ascii="Cascadia Mono" w:hAnsi="Cascadia Mono" w:cs="Cascadia Mono"/>
+          <w:color w:val="808080"/>
+          <w:kern w:val="0"/>
+          <w:sz w:val="19"/>
+          <w:szCs w:val="19"/>
+        </w:rPr>
+        <w:t>o</w:t>
+      </w:r>
+      <w:r>
+        <w:rPr>
+          <w:rFonts w:ascii="Cascadia Mono" w:hAnsi="Cascadia Mono" w:cs="Cascadia Mono"/>
+          <w:color w:val="008080"/>
+          <w:kern w:val="0"/>
+          <w:sz w:val="19"/>
+          <w:szCs w:val="19"/>
+        </w:rPr>
+        <w:t>-&gt;</w:t>
+      </w:r>
+      <w:proofErr w:type="spellStart"/>
+      <w:r>
+        <w:rPr>
+          <w:rFonts w:ascii="Cascadia Mono" w:hAnsi="Cascadia Mono" w:cs="Cascadia Mono"/>
+          <w:color w:val="000000"/>
+          <w:kern w:val="0"/>
+          <w:sz w:val="19"/>
+          <w:szCs w:val="19"/>
+        </w:rPr>
+        <w:t>GetType</w:t>
+      </w:r>
+      <w:proofErr w:type="spellEnd"/>
+      <w:r>
+        <w:rPr>
+          <w:rFonts w:ascii="Cascadia Mono" w:hAnsi="Cascadia Mono" w:cs="Cascadia Mono"/>
+          <w:color w:val="000000"/>
+          <w:kern w:val="0"/>
+          <w:sz w:val="19"/>
+          <w:szCs w:val="19"/>
+        </w:rPr>
+        <w:t xml:space="preserve">()) </w:t>
+      </w:r>
+      <w:r>
+        <w:rPr>
+          <w:rFonts w:ascii="Cascadia Mono" w:hAnsi="Cascadia Mono" w:cs="Cascadia Mono"/>
+          <w:color w:val="0000FF"/>
+          <w:kern w:val="0"/>
+          <w:sz w:val="19"/>
+          <w:szCs w:val="19"/>
+        </w:rPr>
+        <w:t>return</w:t>
+      </w:r>
+      <w:r>
+        <w:rPr>
+          <w:rFonts w:ascii="Cascadia Mono" w:hAnsi="Cascadia Mono" w:cs="Cascadia Mono"/>
+          <w:color w:val="000000"/>
+          <w:kern w:val="0"/>
+          <w:sz w:val="19"/>
+          <w:szCs w:val="19"/>
+        </w:rPr>
+        <w:t xml:space="preserve"> </w:t>
+      </w:r>
+      <w:r>
+        <w:rPr>
+          <w:rFonts w:ascii="Cascadia Mono" w:hAnsi="Cascadia Mono" w:cs="Cascadia Mono"/>
+          <w:color w:val="0000FF"/>
+          <w:kern w:val="0"/>
+          <w:sz w:val="19"/>
+          <w:szCs w:val="19"/>
+        </w:rPr>
+        <w:t>false</w:t>
+      </w:r>
+      <w:r>
+        <w:rPr>
+          <w:rFonts w:ascii="Cascadia Mono" w:hAnsi="Cascadia Mono" w:cs="Cascadia Mono"/>
+          <w:color w:val="000000"/>
+          <w:kern w:val="0"/>
+          <w:sz w:val="19"/>
+          <w:szCs w:val="19"/>
+        </w:rPr>
+        <w:t>;</w:t>
+      </w:r>
+      <w:r>
+        <w:t xml:space="preserve"> </w:t>
+      </w:r>
+    </w:p>
+    <w:p>
+      <w:r>
+        <w:t>to:</w:t>
+      </w:r>
+    </w:p>
+    <w:p>
+      <w:r>
+        <w:rPr>
+          <w:rFonts w:ascii="Cascadia Mono" w:hAnsi="Cascadia Mono" w:cs="Cascadia Mono"/>
+          <w:color w:val="0000FF"/>
+          <w:kern w:val="0"/>
+          <w:sz w:val="19"/>
+          <w:szCs w:val="19"/>
+        </w:rPr>
+        <w:t>if</w:t>
+      </w:r>
+      <w:r>
+        <w:rPr>
+          <w:rFonts w:ascii="Cascadia Mono" w:hAnsi="Cascadia Mono" w:cs="Cascadia Mono"/>
+          <w:color w:val="000000"/>
+          <w:kern w:val="0"/>
+          <w:sz w:val="19"/>
+          <w:szCs w:val="19"/>
+        </w:rPr>
+        <w:t xml:space="preserve"> (</w:t>
+      </w:r>
+      <w:r>
+        <w:rPr>
+          <w:rFonts w:ascii="Cascadia Mono" w:hAnsi="Cascadia Mono" w:cs="Cascadia Mono"/>
+          <w:color w:val="808080"/>
+          <w:kern w:val="0"/>
+          <w:sz w:val="19"/>
+          <w:szCs w:val="19"/>
+        </w:rPr>
+        <w:t>o</w:t>
+      </w:r>
+      <w:r>
+        <w:rPr>
+          <w:rFonts w:ascii="Cascadia Mono" w:hAnsi="Cascadia Mono" w:cs="Cascadia Mono"/>
+          <w:color w:val="008080"/>
+          <w:kern w:val="0"/>
+          <w:sz w:val="19"/>
+          <w:szCs w:val="19"/>
+        </w:rPr>
+        <w:t>-&gt;</w:t>
+      </w:r>
+      <w:proofErr w:type="spellStart"/>
+      <w:r>
+        <w:rPr>
+          <w:rFonts w:ascii="Cascadia Mono" w:hAnsi="Cascadia Mono" w:cs="Cascadia Mono"/>
+          <w:color w:val="000000"/>
+          <w:kern w:val="0"/>
+          <w:sz w:val="19"/>
+          <w:szCs w:val="19"/>
+        </w:rPr>
+        <w:t>GetType</w:t>
+      </w:r>
+      <w:proofErr w:type="spellEnd"/>
+      <w:r>
+        <w:rPr>
+          <w:rFonts w:ascii="Cascadia Mono" w:hAnsi="Cascadia Mono" w:cs="Cascadia Mono"/>
+          <w:color w:val="000000"/>
+          <w:kern w:val="0"/>
+          <w:sz w:val="19"/>
+          <w:szCs w:val="19"/>
+        </w:rPr>
+        <w:t xml:space="preserve">() </w:t>
+      </w:r>
+      <w:r>
+        <w:rPr>
+          <w:rFonts w:ascii="Cascadia Mono" w:hAnsi="Cascadia Mono" w:cs="Cascadia Mono"/>
+          <w:color w:val="008080"/>
+          <w:kern w:val="0"/>
+          <w:sz w:val="19"/>
+          <w:szCs w:val="19"/>
+        </w:rPr>
+        <w:t>!=</w:t>
+      </w:r>
+      <w:r>
+        <w:rPr>
+          <w:rFonts w:ascii="Cascadia Mono" w:hAnsi="Cascadia Mono" w:cs="Cascadia Mono"/>
+          <w:color w:val="000000"/>
+          <w:kern w:val="0"/>
+          <w:sz w:val="19"/>
+          <w:szCs w:val="19"/>
+        </w:rPr>
+        <w:t xml:space="preserve"> </w:t>
+      </w:r>
+      <w:proofErr w:type="spellStart"/>
+      <w:r>
+        <w:rPr>
+          <w:rFonts w:ascii="Cascadia Mono" w:hAnsi="Cascadia Mono" w:cs="Cascadia Mono"/>
+          <w:color w:val="2B91AF"/>
+          <w:kern w:val="0"/>
+          <w:sz w:val="19"/>
+          <w:szCs w:val="19"/>
+        </w:rPr>
+        <w:t>GameObjectType</w:t>
+      </w:r>
+      <w:proofErr w:type="spellEnd"/>
+      <w:r>
+        <w:rPr>
+          <w:rFonts w:ascii="Cascadia Mono" w:hAnsi="Cascadia Mono" w:cs="Cascadia Mono"/>
+          <w:color w:val="000000"/>
+          <w:kern w:val="0"/>
+          <w:sz w:val="19"/>
+          <w:szCs w:val="19"/>
+        </w:rPr>
+        <w:t>(</w:t>
+      </w:r>
+      <w:r>
+        <w:rPr>
+          <w:rFonts w:ascii="Cascadia Mono" w:hAnsi="Cascadia Mono" w:cs="Cascadia Mono"/>
+          <w:color w:val="A31515"/>
+          <w:kern w:val="0"/>
+          <w:sz w:val="19"/>
+          <w:szCs w:val="19"/>
+        </w:rPr>
+        <w:t>"Bullet"</w:t>
+      </w:r>
+      <w:r>
+        <w:rPr>
+          <w:rFonts w:ascii="Cascadia Mono" w:hAnsi="Cascadia Mono" w:cs="Cascadia Mono"/>
+          <w:color w:val="000000"/>
+          <w:kern w:val="0"/>
+          <w:sz w:val="19"/>
+          <w:szCs w:val="19"/>
+        </w:rPr>
+        <w:t xml:space="preserve">) </w:t>
+      </w:r>
+      <w:r>
+        <w:rPr>
+          <w:rFonts w:ascii="Cascadia Mono" w:hAnsi="Cascadia Mono" w:cs="Cascadia Mono"/>
+          <w:color w:val="000000"/>
+          <w:kern w:val="0"/>
+          <w:sz w:val="19"/>
+          <w:szCs w:val="19"/>
+        </w:rPr>
+        <w:t>||</w:t>
+      </w:r>
+      <w:r>
+        <w:rPr>
+          <w:rFonts w:ascii="Cascadia Mono" w:hAnsi="Cascadia Mono" w:cs="Cascadia Mono"/>
+          <w:color w:val="000000"/>
+          <w:kern w:val="0"/>
+          <w:sz w:val="19"/>
+          <w:szCs w:val="19"/>
+        </w:rPr>
+        <w:t xml:space="preserve"> </w:t>
+      </w:r>
+      <w:r>
+        <w:rPr>
+          <w:rFonts w:ascii="Cascadia Mono" w:hAnsi="Cascadia Mono" w:cs="Cascadia Mono"/>
+          <w:color w:val="808080"/>
+          <w:kern w:val="0"/>
+          <w:sz w:val="19"/>
+          <w:szCs w:val="19"/>
+        </w:rPr>
+        <w:t>o</w:t>
+      </w:r>
+      <w:r>
+        <w:rPr>
+          <w:rFonts w:ascii="Cascadia Mono" w:hAnsi="Cascadia Mono" w:cs="Cascadia Mono"/>
+          <w:color w:val="008080"/>
+          <w:kern w:val="0"/>
+          <w:sz w:val="19"/>
+          <w:szCs w:val="19"/>
+        </w:rPr>
+        <w:t>-&gt;</w:t>
+      </w:r>
+      <w:proofErr w:type="spellStart"/>
+      <w:r>
+        <w:rPr>
+          <w:rFonts w:ascii="Cascadia Mono" w:hAnsi="Cascadia Mono" w:cs="Cascadia Mono"/>
+          <w:color w:val="000000"/>
+          <w:kern w:val="0"/>
+          <w:sz w:val="19"/>
+          <w:szCs w:val="19"/>
+        </w:rPr>
+        <w:t>GetType</w:t>
+      </w:r>
+      <w:proofErr w:type="spellEnd"/>
+      <w:r>
+        <w:rPr>
+          <w:rFonts w:ascii="Cascadia Mono" w:hAnsi="Cascadia Mono" w:cs="Cascadia Mono"/>
+          <w:color w:val="000000"/>
+          <w:kern w:val="0"/>
+          <w:sz w:val="19"/>
+          <w:szCs w:val="19"/>
+        </w:rPr>
+        <w:t xml:space="preserve">() </w:t>
+      </w:r>
+      <w:r>
+        <w:rPr>
+          <w:rFonts w:ascii="Cascadia Mono" w:hAnsi="Cascadia Mono" w:cs="Cascadia Mono"/>
+          <w:color w:val="008080"/>
+          <w:kern w:val="0"/>
+          <w:sz w:val="19"/>
+          <w:szCs w:val="19"/>
+        </w:rPr>
+        <w:t>!=</w:t>
+      </w:r>
+      <w:r>
+        <w:rPr>
+          <w:rFonts w:ascii="Cascadia Mono" w:hAnsi="Cascadia Mono" w:cs="Cascadia Mono"/>
+          <w:color w:val="000000"/>
+          <w:kern w:val="0"/>
+          <w:sz w:val="19"/>
+          <w:szCs w:val="19"/>
+        </w:rPr>
+        <w:t xml:space="preserve"> </w:t>
+      </w:r>
+      <w:proofErr w:type="spellStart"/>
+      <w:r>
+        <w:rPr>
+          <w:rFonts w:ascii="Cascadia Mono" w:hAnsi="Cascadia Mono" w:cs="Cascadia Mono"/>
+          <w:color w:val="2B91AF"/>
+          <w:kern w:val="0"/>
+          <w:sz w:val="19"/>
+          <w:szCs w:val="19"/>
+        </w:rPr>
+        <w:t>GameObjectType</w:t>
+      </w:r>
+      <w:proofErr w:type="spellEnd"/>
+      <w:r>
+        <w:rPr>
+          <w:rFonts w:ascii="Cascadia Mono" w:hAnsi="Cascadia Mono" w:cs="Cascadia Mono"/>
+          <w:color w:val="000000"/>
+          <w:kern w:val="0"/>
+          <w:sz w:val="19"/>
+          <w:szCs w:val="19"/>
+        </w:rPr>
+        <w:t>(</w:t>
+      </w:r>
+      <w:r>
+        <w:rPr>
+          <w:rFonts w:ascii="Cascadia Mono" w:hAnsi="Cascadia Mono" w:cs="Cascadia Mono"/>
+          <w:color w:val="A31515"/>
+          <w:kern w:val="0"/>
+          <w:sz w:val="19"/>
+          <w:szCs w:val="19"/>
+        </w:rPr>
+        <w:t>"Spaceship"</w:t>
+      </w:r>
+      <w:r>
+        <w:rPr>
+          <w:rFonts w:ascii="Cascadia Mono" w:hAnsi="Cascadia Mono" w:cs="Cascadia Mono"/>
+          <w:color w:val="000000"/>
+          <w:kern w:val="0"/>
+          <w:sz w:val="19"/>
+          <w:szCs w:val="19"/>
+        </w:rPr>
+        <w:t xml:space="preserve">)) </w:t>
+      </w:r>
+      <w:r>
+        <w:rPr>
+          <w:rFonts w:ascii="Cascadia Mono" w:hAnsi="Cascadia Mono" w:cs="Cascadia Mono"/>
+          <w:color w:val="0000FF"/>
+          <w:kern w:val="0"/>
+          <w:sz w:val="19"/>
+          <w:szCs w:val="19"/>
+        </w:rPr>
+        <w:t>return</w:t>
+      </w:r>
+      <w:r>
+        <w:rPr>
+          <w:rFonts w:ascii="Cascadia Mono" w:hAnsi="Cascadia Mono" w:cs="Cascadia Mono"/>
+          <w:color w:val="000000"/>
+          <w:kern w:val="0"/>
+          <w:sz w:val="19"/>
+          <w:szCs w:val="19"/>
+        </w:rPr>
+        <w:t xml:space="preserve"> </w:t>
+      </w:r>
+      <w:r>
+        <w:rPr>
+          <w:rFonts w:ascii="Cascadia Mono" w:hAnsi="Cascadia Mono" w:cs="Cascadia Mono"/>
+          <w:color w:val="0000FF"/>
+          <w:kern w:val="0"/>
+          <w:sz w:val="19"/>
+          <w:szCs w:val="19"/>
+        </w:rPr>
+        <w:t>false</w:t>
+      </w:r>
+      <w:r>
+        <w:rPr>
+          <w:rFonts w:ascii="Cascadia Mono" w:hAnsi="Cascadia Mono" w:cs="Cascadia Mono"/>
+          <w:color w:val="000000"/>
+          <w:kern w:val="0"/>
+          <w:sz w:val="19"/>
+          <w:szCs w:val="19"/>
+        </w:rPr>
+        <w:t>;</w:t>
+      </w:r>
+    </w:p>
+    <w:p>
+      <w:r>
+        <w:t xml:space="preserve">However, whilst this did make it so that asteroids did </w:t>
+      </w:r>
+      <w:proofErr w:type="spellStart"/>
+      <w:r>
+        <w:t>no</w:t>
+      </w:r>
+      <w:proofErr w:type="spellEnd"/>
+      <w:r>
+        <w:t xml:space="preserve"> get destroyed by the new object, it made it so that previous collisions with bullets and the spaceship did not work. To fix this I swapped out the || (OR) for &amp;&amp; (AND) which did resolve the issues.</w:t>
+      </w:r>
+    </w:p>
+    <w:p>
+      <w:r>
+        <w:t xml:space="preserve">Bullet needed to be altered </w:t>
+      </w:r>
+      <w:r>
+        <w:t>so that they actually destroy</w:t>
+      </w:r>
+      <w:r>
+        <w:t xml:space="preserve"> the new object</w:t>
+      </w:r>
+      <w:r>
+        <w:t>. (</w:t>
+      </w:r>
+      <w:r>
+        <w:rPr>
+          <w:rFonts w:ascii="Cascadia Mono" w:hAnsi="Cascadia Mono" w:cs="Cascadia Mono"/>
+          <w:color w:val="2B91AF"/>
+          <w:kern w:val="0"/>
+          <w:sz w:val="19"/>
+          <w:szCs w:val="19"/>
+        </w:rPr>
+        <w:t>Bullet</w:t>
+      </w:r>
+      <w:r>
+        <w:rPr>
+          <w:rFonts w:ascii="Cascadia Mono" w:hAnsi="Cascadia Mono" w:cs="Cascadia Mono"/>
+          <w:color w:val="000000"/>
+          <w:kern w:val="0"/>
+          <w:sz w:val="19"/>
+          <w:szCs w:val="19"/>
+        </w:rPr>
+        <w:t>::</w:t>
+      </w:r>
+      <w:proofErr w:type="spellStart"/>
+      <w:r>
+        <w:rPr>
+          <w:rFonts w:ascii="Cascadia Mono" w:hAnsi="Cascadia Mono" w:cs="Cascadia Mono"/>
+          <w:color w:val="000000"/>
+          <w:kern w:val="0"/>
+          <w:sz w:val="19"/>
+          <w:szCs w:val="19"/>
+        </w:rPr>
+        <w:t>CollisionTest</w:t>
+      </w:r>
+      <w:proofErr w:type="spellEnd"/>
+      <w:r>
+        <w:rPr>
+          <w:rFonts w:ascii="Cascadia Mono" w:hAnsi="Cascadia Mono" w:cs="Cascadia Mono"/>
+          <w:color w:val="000000"/>
+          <w:kern w:val="0"/>
+          <w:sz w:val="19"/>
+          <w:szCs w:val="19"/>
+        </w:rPr>
+        <w:t>)</w:t>
+      </w:r>
+    </w:p>
+    <w:p>
+      <w:pPr>
+        <w:ind w:left="360"/>
+      </w:pPr>
+      <w:r>
+        <w:rPr>
+          <w:rFonts w:ascii="Cascadia Mono" w:hAnsi="Cascadia Mono" w:cs="Cascadia Mono"/>
+          <w:color w:val="0000FF"/>
+          <w:kern w:val="0"/>
+          <w:sz w:val="19"/>
+          <w:szCs w:val="19"/>
+        </w:rPr>
+        <w:t>if</w:t>
+      </w:r>
+      <w:r>
+        <w:rPr>
+          <w:rFonts w:ascii="Cascadia Mono" w:hAnsi="Cascadia Mono" w:cs="Cascadia Mono"/>
+          <w:color w:val="000000"/>
+          <w:kern w:val="0"/>
+          <w:sz w:val="19"/>
+          <w:szCs w:val="19"/>
+        </w:rPr>
+        <w:t xml:space="preserve"> (</w:t>
+      </w:r>
+      <w:r>
+        <w:rPr>
+          <w:rFonts w:ascii="Cascadia Mono" w:hAnsi="Cascadia Mono" w:cs="Cascadia Mono"/>
+          <w:color w:val="808080"/>
+          <w:kern w:val="0"/>
+          <w:sz w:val="19"/>
+          <w:szCs w:val="19"/>
+        </w:rPr>
+        <w:t>o</w:t>
+      </w:r>
+      <w:r>
+        <w:rPr>
+          <w:rFonts w:ascii="Cascadia Mono" w:hAnsi="Cascadia Mono" w:cs="Cascadia Mono"/>
+          <w:color w:val="008080"/>
+          <w:kern w:val="0"/>
+          <w:sz w:val="19"/>
+          <w:szCs w:val="19"/>
+        </w:rPr>
+        <w:t>-&gt;</w:t>
+      </w:r>
+      <w:proofErr w:type="spellStart"/>
+      <w:r>
+        <w:rPr>
+          <w:rFonts w:ascii="Cascadia Mono" w:hAnsi="Cascadia Mono" w:cs="Cascadia Mono"/>
+          <w:color w:val="000000"/>
+          <w:kern w:val="0"/>
+          <w:sz w:val="19"/>
+          <w:szCs w:val="19"/>
+        </w:rPr>
+        <w:t>GetType</w:t>
+      </w:r>
+      <w:proofErr w:type="spellEnd"/>
+      <w:r>
+        <w:rPr>
+          <w:rFonts w:ascii="Cascadia Mono" w:hAnsi="Cascadia Mono" w:cs="Cascadia Mono"/>
+          <w:color w:val="000000"/>
+          <w:kern w:val="0"/>
+          <w:sz w:val="19"/>
+          <w:szCs w:val="19"/>
+        </w:rPr>
+        <w:t xml:space="preserve">() </w:t>
+      </w:r>
+      <w:r>
+        <w:rPr>
+          <w:rFonts w:ascii="Cascadia Mono" w:hAnsi="Cascadia Mono" w:cs="Cascadia Mono"/>
+          <w:color w:val="008080"/>
+          <w:kern w:val="0"/>
+          <w:sz w:val="19"/>
+          <w:szCs w:val="19"/>
+        </w:rPr>
+        <w:t>!=</w:t>
+      </w:r>
+      <w:r>
+        <w:rPr>
+          <w:rFonts w:ascii="Cascadia Mono" w:hAnsi="Cascadia Mono" w:cs="Cascadia Mono"/>
+          <w:color w:val="000000"/>
+          <w:kern w:val="0"/>
+          <w:sz w:val="19"/>
+          <w:szCs w:val="19"/>
+        </w:rPr>
+        <w:t xml:space="preserve"> </w:t>
+      </w:r>
+      <w:proofErr w:type="spellStart"/>
+      <w:r>
+        <w:rPr>
+          <w:rFonts w:ascii="Cascadia Mono" w:hAnsi="Cascadia Mono" w:cs="Cascadia Mono"/>
+          <w:color w:val="2B91AF"/>
+          <w:kern w:val="0"/>
+          <w:sz w:val="19"/>
+          <w:szCs w:val="19"/>
+        </w:rPr>
+        <w:t>GameObjectType</w:t>
+      </w:r>
+      <w:proofErr w:type="spellEnd"/>
+      <w:r>
+        <w:rPr>
+          <w:rFonts w:ascii="Cascadia Mono" w:hAnsi="Cascadia Mono" w:cs="Cascadia Mono"/>
+          <w:color w:val="000000"/>
+          <w:kern w:val="0"/>
+          <w:sz w:val="19"/>
+          <w:szCs w:val="19"/>
+        </w:rPr>
+        <w:t>(</w:t>
+      </w:r>
+      <w:r>
+        <w:rPr>
+          <w:rFonts w:ascii="Cascadia Mono" w:hAnsi="Cascadia Mono" w:cs="Cascadia Mono"/>
+          <w:color w:val="A31515"/>
+          <w:kern w:val="0"/>
+          <w:sz w:val="19"/>
+          <w:szCs w:val="19"/>
+        </w:rPr>
+        <w:t>"Asteroid"</w:t>
+      </w:r>
+      <w:r>
+        <w:rPr>
+          <w:rFonts w:ascii="Cascadia Mono" w:hAnsi="Cascadia Mono" w:cs="Cascadia Mono"/>
+          <w:color w:val="000000"/>
+          <w:kern w:val="0"/>
+          <w:sz w:val="19"/>
+          <w:szCs w:val="19"/>
+        </w:rPr>
+        <w:t xml:space="preserve">) || </w:t>
+      </w:r>
+      <w:r>
+        <w:rPr>
+          <w:rFonts w:ascii="Cascadia Mono" w:hAnsi="Cascadia Mono" w:cs="Cascadia Mono"/>
+          <w:color w:val="808080"/>
+          <w:kern w:val="0"/>
+          <w:sz w:val="19"/>
+          <w:szCs w:val="19"/>
+        </w:rPr>
+        <w:t>o</w:t>
+      </w:r>
+      <w:r>
+        <w:rPr>
+          <w:rFonts w:ascii="Cascadia Mono" w:hAnsi="Cascadia Mono" w:cs="Cascadia Mono"/>
+          <w:color w:val="008080"/>
+          <w:kern w:val="0"/>
+          <w:sz w:val="19"/>
+          <w:szCs w:val="19"/>
+        </w:rPr>
+        <w:t>-&gt;</w:t>
+      </w:r>
+      <w:proofErr w:type="spellStart"/>
+      <w:r>
+        <w:rPr>
+          <w:rFonts w:ascii="Cascadia Mono" w:hAnsi="Cascadia Mono" w:cs="Cascadia Mono"/>
+          <w:color w:val="000000"/>
+          <w:kern w:val="0"/>
+          <w:sz w:val="19"/>
+          <w:szCs w:val="19"/>
+        </w:rPr>
+        <w:t>GetType</w:t>
+      </w:r>
+      <w:proofErr w:type="spellEnd"/>
+      <w:r>
+        <w:rPr>
+          <w:rFonts w:ascii="Cascadia Mono" w:hAnsi="Cascadia Mono" w:cs="Cascadia Mono"/>
+          <w:color w:val="000000"/>
+          <w:kern w:val="0"/>
+          <w:sz w:val="19"/>
+          <w:szCs w:val="19"/>
+        </w:rPr>
+        <w:t xml:space="preserve">() </w:t>
+      </w:r>
+      <w:r>
+        <w:rPr>
+          <w:rFonts w:ascii="Cascadia Mono" w:hAnsi="Cascadia Mono" w:cs="Cascadia Mono"/>
+          <w:color w:val="008080"/>
+          <w:kern w:val="0"/>
+          <w:sz w:val="19"/>
+          <w:szCs w:val="19"/>
+        </w:rPr>
+        <w:t>!=</w:t>
+      </w:r>
+      <w:r>
+        <w:rPr>
+          <w:rFonts w:ascii="Cascadia Mono" w:hAnsi="Cascadia Mono" w:cs="Cascadia Mono"/>
+          <w:color w:val="000000"/>
+          <w:kern w:val="0"/>
+          <w:sz w:val="19"/>
+          <w:szCs w:val="19"/>
+        </w:rPr>
+        <w:t xml:space="preserve"> </w:t>
+      </w:r>
+      <w:proofErr w:type="spellStart"/>
+      <w:r>
+        <w:rPr>
+          <w:rFonts w:ascii="Cascadia Mono" w:hAnsi="Cascadia Mono" w:cs="Cascadia Mono"/>
+          <w:color w:val="2B91AF"/>
+          <w:kern w:val="0"/>
+          <w:sz w:val="19"/>
+          <w:szCs w:val="19"/>
+        </w:rPr>
+        <w:t>GameObjectType</w:t>
+      </w:r>
+      <w:proofErr w:type="spellEnd"/>
+      <w:r>
+        <w:rPr>
+          <w:rFonts w:ascii="Cascadia Mono" w:hAnsi="Cascadia Mono" w:cs="Cascadia Mono"/>
+          <w:color w:val="000000"/>
+          <w:kern w:val="0"/>
+          <w:sz w:val="19"/>
+          <w:szCs w:val="19"/>
+        </w:rPr>
+        <w:t>(</w:t>
+      </w:r>
+      <w:r>
+        <w:rPr>
+          <w:rFonts w:ascii="Cascadia Mono" w:hAnsi="Cascadia Mono" w:cs="Cascadia Mono"/>
+          <w:color w:val="A31515"/>
+          <w:kern w:val="0"/>
+          <w:sz w:val="19"/>
+          <w:szCs w:val="19"/>
+        </w:rPr>
+        <w:t>"</w:t>
+      </w:r>
+      <w:proofErr w:type="spellStart"/>
+      <w:r>
+        <w:rPr>
+          <w:rFonts w:ascii="Cascadia Mono" w:hAnsi="Cascadia Mono" w:cs="Cascadia Mono"/>
+          <w:color w:val="A31515"/>
+          <w:kern w:val="0"/>
+          <w:sz w:val="19"/>
+          <w:szCs w:val="19"/>
+        </w:rPr>
+        <w:t>LifeUp</w:t>
+      </w:r>
+      <w:proofErr w:type="spellEnd"/>
+      <w:r>
+        <w:rPr>
+          <w:rFonts w:ascii="Cascadia Mono" w:hAnsi="Cascadia Mono" w:cs="Cascadia Mono"/>
+          <w:color w:val="A31515"/>
+          <w:kern w:val="0"/>
+          <w:sz w:val="19"/>
+          <w:szCs w:val="19"/>
+        </w:rPr>
+        <w:t>"</w:t>
+      </w:r>
+      <w:r>
+        <w:rPr>
+          <w:rFonts w:ascii="Cascadia Mono" w:hAnsi="Cascadia Mono" w:cs="Cascadia Mono"/>
+          <w:color w:val="000000"/>
+          <w:kern w:val="0"/>
+          <w:sz w:val="19"/>
+          <w:szCs w:val="19"/>
+        </w:rPr>
+        <w:t xml:space="preserve">)) </w:t>
+      </w:r>
+      <w:r>
+        <w:rPr>
+          <w:rFonts w:ascii="Cascadia Mono" w:hAnsi="Cascadia Mono" w:cs="Cascadia Mono"/>
+          <w:color w:val="0000FF"/>
+          <w:kern w:val="0"/>
+          <w:sz w:val="19"/>
+          <w:szCs w:val="19"/>
+        </w:rPr>
+        <w:t>return</w:t>
+      </w:r>
+      <w:r>
+        <w:rPr>
+          <w:rFonts w:ascii="Cascadia Mono" w:hAnsi="Cascadia Mono" w:cs="Cascadia Mono"/>
+          <w:color w:val="000000"/>
+          <w:kern w:val="0"/>
+          <w:sz w:val="19"/>
+          <w:szCs w:val="19"/>
+        </w:rPr>
+        <w:t xml:space="preserve"> </w:t>
+      </w:r>
+      <w:r>
+        <w:rPr>
+          <w:rFonts w:ascii="Cascadia Mono" w:hAnsi="Cascadia Mono" w:cs="Cascadia Mono"/>
+          <w:color w:val="0000FF"/>
+          <w:kern w:val="0"/>
+          <w:sz w:val="19"/>
+          <w:szCs w:val="19"/>
+        </w:rPr>
+        <w:t>false</w:t>
+      </w:r>
+      <w:r>
+        <w:rPr>
+          <w:rFonts w:ascii="Cascadia Mono" w:hAnsi="Cascadia Mono" w:cs="Cascadia Mono"/>
+          <w:color w:val="000000"/>
+          <w:kern w:val="0"/>
+          <w:sz w:val="19"/>
+          <w:szCs w:val="19"/>
+        </w:rPr>
+        <w:t>;</w:t>
+      </w:r>
+    </w:p>
+    <w:p>
+      <w:r>
+        <w:t>Using the OR operator here did not create bugs, I am not sure why this is.</w:t>
+      </w:r>
+    </w:p>
+    <w:p>
+      <w:r>
+        <w:t xml:space="preserve">The, next thing to do is to give the new object an effect. To start, </w:t>
+      </w:r>
+      <w:r>
+        <w:t xml:space="preserve">I went to </w:t>
+      </w:r>
+      <w:proofErr w:type="spellStart"/>
+      <w:r>
+        <w:t>player.h</w:t>
+      </w:r>
+      <w:proofErr w:type="spellEnd"/>
+      <w:r>
+        <w:t xml:space="preserve"> to add a new condition to </w:t>
+      </w:r>
+      <w:r>
+        <w:rPr>
+          <w:rFonts w:ascii="Cascadia Mono" w:hAnsi="Cascadia Mono" w:cs="Cascadia Mono"/>
+          <w:color w:val="0000FF"/>
+          <w:kern w:val="0"/>
+          <w:sz w:val="19"/>
+          <w:szCs w:val="19"/>
+        </w:rPr>
+        <w:t>void</w:t>
+      </w:r>
+      <w:r>
+        <w:rPr>
+          <w:rFonts w:ascii="Cascadia Mono" w:hAnsi="Cascadia Mono" w:cs="Cascadia Mono"/>
+          <w:color w:val="000000"/>
+          <w:kern w:val="0"/>
+          <w:sz w:val="19"/>
+          <w:szCs w:val="19"/>
+        </w:rPr>
+        <w:t xml:space="preserve"> </w:t>
+      </w:r>
+      <w:proofErr w:type="spellStart"/>
+      <w:r>
+        <w:rPr>
+          <w:rFonts w:ascii="Cascadia Mono" w:hAnsi="Cascadia Mono" w:cs="Cascadia Mono"/>
+          <w:color w:val="000000"/>
+          <w:kern w:val="0"/>
+          <w:sz w:val="19"/>
+          <w:szCs w:val="19"/>
+        </w:rPr>
+        <w:t>OnObjectRemoved</w:t>
+      </w:r>
+      <w:proofErr w:type="spellEnd"/>
+      <w:r>
+        <w:rPr>
+          <w:rFonts w:ascii="Cascadia Mono" w:hAnsi="Cascadia Mono" w:cs="Cascadia Mono"/>
+          <w:color w:val="000000"/>
+          <w:kern w:val="0"/>
+          <w:sz w:val="19"/>
+          <w:szCs w:val="19"/>
+        </w:rPr>
+        <w:t xml:space="preserve"> </w:t>
+      </w:r>
+      <w:r>
+        <w:t>and add a new method to send a message to all listeners.</w:t>
+      </w:r>
+    </w:p>
+    <w:p>
+      <w:r>
+        <w:t>New condition:</w:t>
+      </w:r>
+    </w:p>
+    <w:p>
+      <w:r>
+        <w:rPr>
+          <w:noProof/>
+        </w:rPr>
+        <w:drawing>
+          <wp:inline distT="0" distB="0" distL="0" distR="0" wp14:anchorId="76CE6053" wp14:editId="6652396D">
+            <wp:extent cx="5286375" cy="847725"/>
+            <wp:effectExtent l="0" t="0" r="9525" b="9525"/>
+            <wp:docPr id="13" name="Picture 13" descr="A screenshot of a computer&#10;&#10;Description automatically generated with medium confidence"/>
+            <wp:cNvGraphicFramePr>
+              <a:graphicFrameLocks xmlns:a="http://schemas.openxmlformats.org/drawingml/2006/main" noChangeAspect="1"/>
+            </wp:cNvGraphicFramePr>
+            <a:graphic xmlns:a="http://schemas.openxmlformats.org/drawingml/2006/main">
+              <a:graphicData uri="http://schemas.openxmlformats.org/drawingml/2006/picture">
+                <pic:pic xmlns:pic="http://schemas.openxmlformats.org/drawingml/2006/picture">
+                  <pic:nvPicPr>
+                    <pic:cNvPr id="13" name="Picture 13" descr="A screenshot of a computer&#10;&#10;Description automatically generated with medium confidence"/>
+                    <pic:cNvPicPr/>
+                  </pic:nvPicPr>
+                  <pic:blipFill>
+                    <a:blip r:embed="rId11"/>
+                    <a:stretch>
+                      <a:fillRect/>
+                    </a:stretch>
+                  </pic:blipFill>
+                  <pic:spPr>
+                    <a:xfrm>
+                      <a:off x="0" y="0"/>
+                      <a:ext cx="5286375" cy="847725"/>
+                    </a:xfrm>
+                    <a:prstGeom prst="rect">
+                      <a:avLst/>
+                    </a:prstGeom>
+                  </pic:spPr>
+                </pic:pic>
+              </a:graphicData>
+            </a:graphic>
+          </wp:inline>
+        </w:drawing>
+      </w:r>
+    </w:p>
+    <w:p>
+      <w:r>
+        <w:t>New method: (this is basically the equivalent of “</w:t>
+      </w:r>
+      <w:proofErr w:type="spellStart"/>
+      <w:r>
+        <w:t>FirePlayerKilled</w:t>
+      </w:r>
+      <w:proofErr w:type="spellEnd"/>
+      <w:r>
+        <w:t>” for adding lives)</w:t>
+      </w:r>
+    </w:p>
+    <w:p>
+      <w:r>
+        <w:rPr>
+          <w:noProof/>
+        </w:rPr>
+        <w:drawing>
+          <wp:inline distT="0" distB="0" distL="0" distR="0" wp14:anchorId="23920FFA" wp14:editId="2C7F238D">
+            <wp:extent cx="5731510" cy="1579880"/>
+            <wp:effectExtent l="0" t="0" r="2540" b="1270"/>
+            <wp:docPr id="14" name="Picture 14" descr="Text&#10;&#10;Description automatically generated"/>
+            <wp:cNvGraphicFramePr>
+              <a:graphicFrameLocks xmlns:a="http://schemas.openxmlformats.org/drawingml/2006/main" noChangeAspect="1"/>
+            </wp:cNvGraphicFramePr>
+            <a:graphic xmlns:a="http://schemas.openxmlformats.org/drawingml/2006/main">
+              <a:graphicData uri="http://schemas.openxmlformats.org/drawingml/2006/picture">
+                <pic:pic xmlns:pic="http://schemas.openxmlformats.org/drawingml/2006/picture">
+                  <pic:nvPicPr>
+                    <pic:cNvPr id="14" name="Picture 14" descr="Text&#10;&#10;Description automatically generated"/>
+                    <pic:cNvPicPr/>
+                  </pic:nvPicPr>
+                  <pic:blipFill>
+                    <a:blip r:embed="rId12"/>
+                    <a:stretch>
+                      <a:fillRect/>
+                    </a:stretch>
+                  </pic:blipFill>
+                  <pic:spPr>
+                    <a:xfrm>
+                      <a:off x="0" y="0"/>
+                      <a:ext cx="5731510" cy="1579880"/>
+                    </a:xfrm>
+                    <a:prstGeom prst="rect">
+                      <a:avLst/>
+                    </a:prstGeom>
+                  </pic:spPr>
+                </pic:pic>
+              </a:graphicData>
+            </a:graphic>
+          </wp:inline>
+        </w:drawing>
+      </w:r>
+    </w:p>
+    <w:p>
+      <w:r>
+        <w:lastRenderedPageBreak/>
+        <w:t>As you can see, there is an error. This is caused by :</w:t>
+      </w:r>
+    </w:p>
+    <w:p>
+      <w:r>
+        <w:rPr>
+          <w:noProof/>
+        </w:rPr>
+        <w:drawing>
+          <wp:inline distT="0" distB="0" distL="0" distR="0" wp14:anchorId="707F8381" wp14:editId="66E4D835">
+            <wp:extent cx="4714875" cy="495300"/>
+            <wp:effectExtent l="0" t="0" r="9525" b="0"/>
+            <wp:docPr id="15" name="Picture 15" descr="Text&#10;&#10;Description automatically generated"/>
+            <wp:cNvGraphicFramePr>
+              <a:graphicFrameLocks xmlns:a="http://schemas.openxmlformats.org/drawingml/2006/main" noChangeAspect="1"/>
+            </wp:cNvGraphicFramePr>
+            <a:graphic xmlns:a="http://schemas.openxmlformats.org/drawingml/2006/main">
+              <a:graphicData uri="http://schemas.openxmlformats.org/drawingml/2006/picture">
+                <pic:pic xmlns:pic="http://schemas.openxmlformats.org/drawingml/2006/picture">
+                  <pic:nvPicPr>
+                    <pic:cNvPr id="15" name="Picture 15" descr="Text&#10;&#10;Description automatically generated"/>
+                    <pic:cNvPicPr/>
+                  </pic:nvPicPr>
+                  <pic:blipFill>
+                    <a:blip r:embed="rId13"/>
+                    <a:stretch>
+                      <a:fillRect/>
+                    </a:stretch>
+                  </pic:blipFill>
+                  <pic:spPr>
+                    <a:xfrm>
+                      <a:off x="0" y="0"/>
+                      <a:ext cx="4714875" cy="495300"/>
+                    </a:xfrm>
+                    <a:prstGeom prst="rect">
+                      <a:avLst/>
+                    </a:prstGeom>
+                  </pic:spPr>
+                </pic:pic>
+              </a:graphicData>
+            </a:graphic>
+          </wp:inline>
+        </w:drawing>
+      </w:r>
+    </w:p>
+    <w:p>
+      <w:r>
+        <w:t xml:space="preserve">To fix this I added: </w:t>
+      </w:r>
+      <w:r>
+        <w:rPr>
+          <w:rFonts w:ascii="Cascadia Mono" w:hAnsi="Cascadia Mono" w:cs="Cascadia Mono"/>
+          <w:color w:val="0000FF"/>
+          <w:kern w:val="0"/>
+          <w:sz w:val="19"/>
+          <w:szCs w:val="19"/>
+        </w:rPr>
+        <w:t>virtual</w:t>
+      </w:r>
+      <w:r>
+        <w:rPr>
+          <w:rFonts w:ascii="Cascadia Mono" w:hAnsi="Cascadia Mono" w:cs="Cascadia Mono"/>
+          <w:color w:val="000000"/>
+          <w:kern w:val="0"/>
+          <w:sz w:val="19"/>
+          <w:szCs w:val="19"/>
+        </w:rPr>
+        <w:t xml:space="preserve"> </w:t>
+      </w:r>
+      <w:r>
+        <w:rPr>
+          <w:rFonts w:ascii="Cascadia Mono" w:hAnsi="Cascadia Mono" w:cs="Cascadia Mono"/>
+          <w:color w:val="0000FF"/>
+          <w:kern w:val="0"/>
+          <w:sz w:val="19"/>
+          <w:szCs w:val="19"/>
+        </w:rPr>
+        <w:t>void</w:t>
+      </w:r>
+      <w:r>
+        <w:rPr>
+          <w:rFonts w:ascii="Cascadia Mono" w:hAnsi="Cascadia Mono" w:cs="Cascadia Mono"/>
+          <w:color w:val="000000"/>
+          <w:kern w:val="0"/>
+          <w:sz w:val="19"/>
+          <w:szCs w:val="19"/>
+        </w:rPr>
+        <w:t xml:space="preserve"> </w:t>
+      </w:r>
+      <w:proofErr w:type="spellStart"/>
+      <w:r>
+        <w:rPr>
+          <w:rFonts w:ascii="Cascadia Mono" w:hAnsi="Cascadia Mono" w:cs="Cascadia Mono"/>
+          <w:color w:val="000000"/>
+          <w:kern w:val="0"/>
+          <w:sz w:val="19"/>
+          <w:szCs w:val="19"/>
+        </w:rPr>
+        <w:t>AddLives</w:t>
+      </w:r>
+      <w:proofErr w:type="spellEnd"/>
+      <w:r>
+        <w:rPr>
+          <w:rFonts w:ascii="Cascadia Mono" w:hAnsi="Cascadia Mono" w:cs="Cascadia Mono"/>
+          <w:color w:val="000000"/>
+          <w:kern w:val="0"/>
+          <w:sz w:val="19"/>
+          <w:szCs w:val="19"/>
+        </w:rPr>
+        <w:t>(</w:t>
+      </w:r>
+      <w:r>
+        <w:rPr>
+          <w:rFonts w:ascii="Cascadia Mono" w:hAnsi="Cascadia Mono" w:cs="Cascadia Mono"/>
+          <w:color w:val="0000FF"/>
+          <w:kern w:val="0"/>
+          <w:sz w:val="19"/>
+          <w:szCs w:val="19"/>
+        </w:rPr>
+        <w:t>int</w:t>
+      </w:r>
+      <w:r>
+        <w:rPr>
+          <w:rFonts w:ascii="Cascadia Mono" w:hAnsi="Cascadia Mono" w:cs="Cascadia Mono"/>
+          <w:color w:val="000000"/>
+          <w:kern w:val="0"/>
+          <w:sz w:val="19"/>
+          <w:szCs w:val="19"/>
+        </w:rPr>
+        <w:t xml:space="preserve"> </w:t>
+      </w:r>
+      <w:proofErr w:type="spellStart"/>
+      <w:r>
+        <w:rPr>
+          <w:rFonts w:ascii="Cascadia Mono" w:hAnsi="Cascadia Mono" w:cs="Cascadia Mono"/>
+          <w:color w:val="808080"/>
+          <w:kern w:val="0"/>
+          <w:sz w:val="19"/>
+          <w:szCs w:val="19"/>
+        </w:rPr>
+        <w:t>lives_left</w:t>
+      </w:r>
+      <w:proofErr w:type="spellEnd"/>
+      <w:r>
+        <w:rPr>
+          <w:rFonts w:ascii="Cascadia Mono" w:hAnsi="Cascadia Mono" w:cs="Cascadia Mono"/>
+          <w:color w:val="000000"/>
+          <w:kern w:val="0"/>
+          <w:sz w:val="19"/>
+          <w:szCs w:val="19"/>
+        </w:rPr>
+        <w:t>) = 0;</w:t>
+      </w:r>
+      <w:r>
+        <w:rPr>
+          <w:rFonts w:ascii="Cascadia Mono" w:hAnsi="Cascadia Mono" w:cs="Cascadia Mono"/>
+          <w:color w:val="000000"/>
+          <w:kern w:val="0"/>
+          <w:sz w:val="19"/>
+          <w:szCs w:val="19"/>
+        </w:rPr>
+        <w:t xml:space="preserve"> </w:t>
+      </w:r>
+      <w:r>
+        <w:t xml:space="preserve">, to </w:t>
+      </w:r>
+      <w:proofErr w:type="spellStart"/>
+      <w:r>
+        <w:t>IPlayerListener.h</w:t>
+      </w:r>
+      <w:proofErr w:type="spellEnd"/>
+      <w:r>
+        <w:t>.</w:t>
+      </w:r>
+    </w:p>
+    <w:p>
+      <w:r>
+        <w:t xml:space="preserve">I </w:t>
+      </w:r>
+      <w:r>
+        <w:t>then had to define</w:t>
+      </w:r>
+      <w:r>
+        <w:t xml:space="preserve"> </w:t>
+      </w:r>
+      <w:r>
+        <w:t>it</w:t>
+      </w:r>
+      <w:r>
+        <w:t xml:space="preserve"> in </w:t>
+      </w:r>
+      <w:proofErr w:type="spellStart"/>
+      <w:r>
+        <w:t>Asteroids.h</w:t>
+      </w:r>
+      <w:proofErr w:type="spellEnd"/>
+      <w:r>
+        <w:t xml:space="preserve"> and .</w:t>
+      </w:r>
+      <w:proofErr w:type="spellStart"/>
+      <w:r>
+        <w:t>cpp</w:t>
+      </w:r>
+      <w:proofErr w:type="spellEnd"/>
+      <w:r>
+        <w:t>.</w:t>
+      </w:r>
+    </w:p>
+    <w:p>
+      <w:pPr>
+        <w:rPr>
+          <w:rFonts w:ascii="Cascadia Mono" w:hAnsi="Cascadia Mono" w:cs="Cascadia Mono"/>
+          <w:color w:val="000000"/>
+          <w:kern w:val="0"/>
+          <w:sz w:val="19"/>
+          <w:szCs w:val="19"/>
+        </w:rPr>
+      </w:pPr>
+      <w:r>
+        <w:rPr>
+          <w:rFonts w:ascii="Cascadia Mono" w:hAnsi="Cascadia Mono" w:cs="Cascadia Mono"/>
+          <w:color w:val="0000FF"/>
+          <w:kern w:val="0"/>
+          <w:sz w:val="19"/>
+          <w:szCs w:val="19"/>
+        </w:rPr>
+        <w:t>void</w:t>
+      </w:r>
+      <w:r>
+        <w:rPr>
+          <w:rFonts w:ascii="Cascadia Mono" w:hAnsi="Cascadia Mono" w:cs="Cascadia Mono"/>
+          <w:color w:val="000000"/>
+          <w:kern w:val="0"/>
+          <w:sz w:val="19"/>
+          <w:szCs w:val="19"/>
+        </w:rPr>
+        <w:t xml:space="preserve"> </w:t>
+      </w:r>
+      <w:proofErr w:type="spellStart"/>
+      <w:r>
+        <w:rPr>
+          <w:rFonts w:ascii="Cascadia Mono" w:hAnsi="Cascadia Mono" w:cs="Cascadia Mono"/>
+          <w:color w:val="000000"/>
+          <w:kern w:val="0"/>
+          <w:sz w:val="19"/>
+          <w:szCs w:val="19"/>
+        </w:rPr>
+        <w:t>AddLives</w:t>
+      </w:r>
+      <w:proofErr w:type="spellEnd"/>
+      <w:r>
+        <w:rPr>
+          <w:rFonts w:ascii="Cascadia Mono" w:hAnsi="Cascadia Mono" w:cs="Cascadia Mono"/>
+          <w:color w:val="000000"/>
+          <w:kern w:val="0"/>
+          <w:sz w:val="19"/>
+          <w:szCs w:val="19"/>
+        </w:rPr>
+        <w:t>(</w:t>
+      </w:r>
+      <w:r>
+        <w:rPr>
+          <w:rFonts w:ascii="Cascadia Mono" w:hAnsi="Cascadia Mono" w:cs="Cascadia Mono"/>
+          <w:color w:val="0000FF"/>
+          <w:kern w:val="0"/>
+          <w:sz w:val="19"/>
+          <w:szCs w:val="19"/>
+        </w:rPr>
+        <w:t>int</w:t>
+      </w:r>
+      <w:r>
+        <w:rPr>
+          <w:rFonts w:ascii="Cascadia Mono" w:hAnsi="Cascadia Mono" w:cs="Cascadia Mono"/>
+          <w:color w:val="000000"/>
+          <w:kern w:val="0"/>
+          <w:sz w:val="19"/>
+          <w:szCs w:val="19"/>
+        </w:rPr>
+        <w:t xml:space="preserve"> </w:t>
+      </w:r>
+      <w:proofErr w:type="spellStart"/>
+      <w:r>
+        <w:rPr>
+          <w:rFonts w:ascii="Cascadia Mono" w:hAnsi="Cascadia Mono" w:cs="Cascadia Mono"/>
+          <w:color w:val="808080"/>
+          <w:kern w:val="0"/>
+          <w:sz w:val="19"/>
+          <w:szCs w:val="19"/>
+        </w:rPr>
+        <w:t>lives_left</w:t>
+      </w:r>
+      <w:proofErr w:type="spellEnd"/>
+      <w:r>
+        <w:rPr>
+          <w:rFonts w:ascii="Cascadia Mono" w:hAnsi="Cascadia Mono" w:cs="Cascadia Mono"/>
+          <w:color w:val="000000"/>
+          <w:kern w:val="0"/>
+          <w:sz w:val="19"/>
+          <w:szCs w:val="19"/>
+        </w:rPr>
+        <w:t>);</w:t>
+      </w:r>
+      <w:r>
+        <w:rPr>
+          <w:rFonts w:ascii="Cascadia Mono" w:hAnsi="Cascadia Mono" w:cs="Cascadia Mono"/>
+          <w:color w:val="000000"/>
+          <w:kern w:val="0"/>
+          <w:sz w:val="19"/>
+          <w:szCs w:val="19"/>
+        </w:rPr>
+        <w:t xml:space="preserve"> -&gt; Header</w:t>
+      </w:r>
+      <w:r>
+        <w:rPr>
+          <w:rFonts w:ascii="Cascadia Mono" w:hAnsi="Cascadia Mono" w:cs="Cascadia Mono"/>
+          <w:color w:val="000000"/>
+          <w:kern w:val="0"/>
+          <w:sz w:val="19"/>
+          <w:szCs w:val="19"/>
+        </w:rPr>
+        <w:t xml:space="preserve"> file</w:t>
+      </w:r>
+    </w:p>
+    <w:p>
+      <w:pPr>
+        <w:rPr>
+          <w:rFonts w:ascii="Cascadia Mono" w:hAnsi="Cascadia Mono" w:cs="Cascadia Mono"/>
+          <w:color w:val="000000"/>
+          <w:kern w:val="0"/>
+          <w:sz w:val="19"/>
+          <w:szCs w:val="19"/>
+        </w:rPr>
+      </w:pPr>
+      <w:r>
+        <w:rPr>
+          <w:noProof/>
+        </w:rPr>
+        <w:drawing>
+          <wp:inline distT="0" distB="0" distL="0" distR="0" wp14:anchorId="62EAF4BC" wp14:editId="6ABBCEA0">
+            <wp:extent cx="5248275" cy="1809750"/>
+            <wp:effectExtent l="0" t="0" r="9525" b="0"/>
+            <wp:docPr id="16" name="Picture 16" descr="Text&#10;&#10;Description automatically generated"/>
+            <wp:cNvGraphicFramePr>
+              <a:graphicFrameLocks xmlns:a="http://schemas.openxmlformats.org/drawingml/2006/main" noChangeAspect="1"/>
+            </wp:cNvGraphicFramePr>
+            <a:graphic xmlns:a="http://schemas.openxmlformats.org/drawingml/2006/main">
+              <a:graphicData uri="http://schemas.openxmlformats.org/drawingml/2006/picture">
+                <pic:pic xmlns:pic="http://schemas.openxmlformats.org/drawingml/2006/picture">
+                  <pic:nvPicPr>
+                    <pic:cNvPr id="16" name="Picture 16" descr="Text&#10;&#10;Description automatically generated"/>
+                    <pic:cNvPicPr/>
+                  </pic:nvPicPr>
+                  <pic:blipFill>
+                    <a:blip r:embed="rId14"/>
+                    <a:stretch>
+                      <a:fillRect/>
+                    </a:stretch>
+                  </pic:blipFill>
+                  <pic:spPr>
+                    <a:xfrm>
+                      <a:off x="0" y="0"/>
+                      <a:ext cx="5248275" cy="1809750"/>
+                    </a:xfrm>
+                    <a:prstGeom prst="rect">
+                      <a:avLst/>
+                    </a:prstGeom>
+                  </pic:spPr>
+                </pic:pic>
+              </a:graphicData>
+            </a:graphic>
+          </wp:inline>
+        </w:drawing>
+      </w:r>
+    </w:p>
+    <w:p>
+      <w:pPr>
+        <w:rPr>
+          <w:rFonts w:cstheme="minorHAnsi"/>
+          <w:color w:val="000000"/>
+          <w:kern w:val="0"/>
+        </w:rPr>
+      </w:pPr>
+      <w:r>
+        <w:rPr>
+          <w:rFonts w:cstheme="minorHAnsi"/>
+          <w:color w:val="000000"/>
+          <w:kern w:val="0"/>
+        </w:rPr>
+        <w:t>Next was to give the removal of the object an explosion.</w:t>
+      </w:r>
+      <w:r>
+        <w:rPr>
+          <w:rFonts w:cstheme="minorHAnsi"/>
+          <w:color w:val="000000"/>
+          <w:kern w:val="0"/>
+        </w:rPr>
+        <w:t xml:space="preserve"> For this I Altered </w:t>
+      </w:r>
+      <w:r>
+        <w:rPr>
+          <w:rFonts w:ascii="Cascadia Mono" w:hAnsi="Cascadia Mono" w:cs="Cascadia Mono"/>
+          <w:color w:val="2B91AF"/>
+          <w:kern w:val="0"/>
+          <w:sz w:val="19"/>
+          <w:szCs w:val="19"/>
+        </w:rPr>
+        <w:t>Asteroids</w:t>
+      </w:r>
+      <w:r>
+        <w:rPr>
+          <w:rFonts w:ascii="Cascadia Mono" w:hAnsi="Cascadia Mono" w:cs="Cascadia Mono"/>
+          <w:color w:val="000000"/>
+          <w:kern w:val="0"/>
+          <w:sz w:val="19"/>
+          <w:szCs w:val="19"/>
+        </w:rPr>
+        <w:t>::</w:t>
+      </w:r>
+      <w:proofErr w:type="spellStart"/>
+      <w:r>
+        <w:rPr>
+          <w:rFonts w:ascii="Cascadia Mono" w:hAnsi="Cascadia Mono" w:cs="Cascadia Mono"/>
+          <w:color w:val="000000"/>
+          <w:kern w:val="0"/>
+          <w:sz w:val="19"/>
+          <w:szCs w:val="19"/>
+        </w:rPr>
+        <w:t>OnObjectRemoved</w:t>
+      </w:r>
+      <w:proofErr w:type="spellEnd"/>
+      <w:r>
+        <w:rPr>
+          <w:rFonts w:ascii="Cascadia Mono" w:hAnsi="Cascadia Mono" w:cs="Cascadia Mono"/>
+          <w:color w:val="000000"/>
+          <w:kern w:val="0"/>
+          <w:sz w:val="19"/>
+          <w:szCs w:val="19"/>
+        </w:rPr>
+        <w:t>.</w:t>
+      </w:r>
+    </w:p>
+    <w:p>
+      <w:pPr>
+        <w:rPr>
+          <w:rFonts w:cstheme="minorHAnsi"/>
+          <w:color w:val="000000"/>
+          <w:kern w:val="0"/>
+        </w:rPr>
+      </w:pPr>
+      <w:r>
+        <w:rPr>
+          <w:noProof/>
+        </w:rPr>
+        <w:drawing>
+          <wp:inline distT="0" distB="0" distL="0" distR="0" wp14:anchorId="7DDE1D27" wp14:editId="355CD395">
+            <wp:extent cx="5731510" cy="2644775"/>
+            <wp:effectExtent l="0" t="0" r="2540" b="3175"/>
+            <wp:docPr id="17" name="Picture 17" descr="Text&#10;&#10;Description automatically generated"/>
+            <wp:cNvGraphicFramePr>
+              <a:graphicFrameLocks xmlns:a="http://schemas.openxmlformats.org/drawingml/2006/main" noChangeAspect="1"/>
+            </wp:cNvGraphicFramePr>
+            <a:graphic xmlns:a="http://schemas.openxmlformats.org/drawingml/2006/main">
+              <a:graphicData uri="http://schemas.openxmlformats.org/drawingml/2006/picture">
+                <pic:pic xmlns:pic="http://schemas.openxmlformats.org/drawingml/2006/picture">
+                  <pic:nvPicPr>
+                    <pic:cNvPr id="17" name="Picture 17" descr="Text&#10;&#10;Description automatically generated"/>
+                    <pic:cNvPicPr/>
+                  </pic:nvPicPr>
+                  <pic:blipFill>
+                    <a:blip r:embed="rId15"/>
+                    <a:stretch>
+                      <a:fillRect/>
+                    </a:stretch>
+                  </pic:blipFill>
+                  <pic:spPr>
+                    <a:xfrm>
+                      <a:off x="0" y="0"/>
+                      <a:ext cx="5731510" cy="2644775"/>
+                    </a:xfrm>
+                    <a:prstGeom prst="rect">
+                      <a:avLst/>
+                    </a:prstGeom>
+                  </pic:spPr>
+                </pic:pic>
+              </a:graphicData>
+            </a:graphic>
+          </wp:inline>
+        </w:drawing>
+      </w:r>
+    </w:p>
+    <w:p>
+      <w:pPr>
+        <w:rPr>
+          <w:rFonts w:cstheme="minorHAnsi"/>
+          <w:color w:val="000000"/>
+          <w:kern w:val="0"/>
+        </w:rPr>
+      </w:pPr>
+      <w:r>
+        <w:rPr>
+          <w:rFonts w:cstheme="minorHAnsi"/>
+          <w:color w:val="000000"/>
+          <w:kern w:val="0"/>
+        </w:rPr>
+        <w:t>When I tried running it, it mostly worked – just 1 bug fix needed.</w:t>
+      </w:r>
+    </w:p>
+    <w:p>
+      <w:pPr>
+        <w:rPr>
+          <w:rFonts w:cstheme="minorHAnsi"/>
+          <w:color w:val="000000"/>
+          <w:kern w:val="0"/>
+        </w:rPr>
+      </w:pPr>
+      <w:r>
+        <w:rPr>
+          <w:rFonts w:cstheme="minorHAnsi"/>
+          <w:color w:val="000000"/>
+          <w:kern w:val="0"/>
+        </w:rPr>
+        <w:t>When destroying the object the player does only get 1 extra life, but the displayed life goes up by 2.</w:t>
+      </w:r>
+    </w:p>
+    <w:p>
+      <w:pPr>
+        <w:rPr>
+          <w:rFonts w:cstheme="minorHAnsi"/>
+          <w:color w:val="000000"/>
+          <w:kern w:val="0"/>
+        </w:rPr>
+      </w:pPr>
+      <w:r>
+        <w:rPr>
+          <w:rFonts w:cstheme="minorHAnsi"/>
+          <w:color w:val="000000"/>
+          <w:kern w:val="0"/>
+        </w:rPr>
+        <w:t xml:space="preserve">Fixed this by taking </w:t>
+      </w:r>
+      <w:proofErr w:type="spellStart"/>
+      <w:r>
+        <w:rPr>
+          <w:rFonts w:cstheme="minorHAnsi"/>
+          <w:color w:val="000000"/>
+          <w:kern w:val="0"/>
+        </w:rPr>
+        <w:t>lives_left</w:t>
+      </w:r>
+      <w:proofErr w:type="spellEnd"/>
+      <w:r>
+        <w:rPr>
+          <w:rFonts w:cstheme="minorHAnsi"/>
+          <w:color w:val="000000"/>
+          <w:kern w:val="0"/>
+        </w:rPr>
+        <w:t xml:space="preserve"> += 1 from the top to the bottom of the </w:t>
+      </w:r>
+      <w:proofErr w:type="spellStart"/>
+      <w:r>
+        <w:rPr>
+          <w:rFonts w:cstheme="minorHAnsi"/>
+          <w:color w:val="000000"/>
+          <w:kern w:val="0"/>
+        </w:rPr>
+        <w:t>AddLives</w:t>
+      </w:r>
+      <w:proofErr w:type="spellEnd"/>
+      <w:r>
+        <w:rPr>
+          <w:rFonts w:cstheme="minorHAnsi"/>
+          <w:color w:val="000000"/>
+          <w:kern w:val="0"/>
+        </w:rPr>
+        <w:t>() method.</w:t>
+      </w:r>
+    </w:p>
+    <w:p>
+      <w:pPr>
+        <w:rPr>
+          <w:rFonts w:cstheme="minorHAnsi"/>
+          <w:color w:val="000000"/>
+          <w:kern w:val="0"/>
+        </w:rPr>
+      </w:pPr>
+      <w:r>
+        <w:rPr>
+          <w:noProof/>
+        </w:rPr>
+        <w:lastRenderedPageBreak/>
+        <w:drawing>
+          <wp:inline distT="0" distB="0" distL="0" distR="0" wp14:anchorId="1332A973" wp14:editId="199B5874">
+            <wp:extent cx="4886325" cy="1714500"/>
+            <wp:effectExtent l="0" t="0" r="9525" b="0"/>
+            <wp:docPr id="18" name="Picture 18" descr="Text&#10;&#10;Description automatically generated"/>
+            <wp:cNvGraphicFramePr>
+              <a:graphicFrameLocks xmlns:a="http://schemas.openxmlformats.org/drawingml/2006/main" noChangeAspect="1"/>
+            </wp:cNvGraphicFramePr>
+            <a:graphic xmlns:a="http://schemas.openxmlformats.org/drawingml/2006/main">
+              <a:graphicData uri="http://schemas.openxmlformats.org/drawingml/2006/picture">
+                <pic:pic xmlns:pic="http://schemas.openxmlformats.org/drawingml/2006/picture">
+                  <pic:nvPicPr>
+                    <pic:cNvPr id="18" name="Picture 18" descr="Text&#10;&#10;Description automatically generated"/>
+                    <pic:cNvPicPr/>
+                  </pic:nvPicPr>
+                  <pic:blipFill>
+                    <a:blip r:embed="rId16"/>
+                    <a:stretch>
+                      <a:fillRect/>
+                    </a:stretch>
+                  </pic:blipFill>
+                  <pic:spPr>
+                    <a:xfrm>
+                      <a:off x="0" y="0"/>
+                      <a:ext cx="4886325" cy="1714500"/>
+                    </a:xfrm>
+                    <a:prstGeom prst="rect">
+                      <a:avLst/>
+                    </a:prstGeom>
+                  </pic:spPr>
+                </pic:pic>
+              </a:graphicData>
+            </a:graphic>
+          </wp:inline>
+        </w:drawing>
+      </w:r>
+    </w:p>
+    <w:p>
+      <w:pPr>
+        <w:rPr>
+          <w:rFonts w:ascii="Cascadia Mono" w:hAnsi="Cascadia Mono" w:cs="Cascadia Mono"/>
+          <w:color w:val="000000"/>
+          <w:kern w:val="0"/>
+          <w:sz w:val="19"/>
+          <w:szCs w:val="19"/>
+        </w:rPr>
+      </w:pPr>
+    </w:p>
+    <w:p>
+      <w:pPr>
+        <w:rPr>
+          <w:b/>
+          <w:bCs/>
+          <w:u w:val="single"/>
+        </w:rPr>
+      </w:pPr>
+      <w:r>
+        <w:rPr>
+          <w:b/>
+          <w:bCs/>
+          <w:u w:val="single"/>
+        </w:rPr>
+        <w:t>GENERIC CHANGES</w:t>
       </w:r>
     </w:p>
     <w:p>
@@ -1850,61 +4198,7 @@
         </w:numPr>
       </w:pPr>
       <w:r>
-        <w:t>‘Asteroid’ did not need changes, as they will ignore collisions with items.</w:t>
-      </w:r>
-    </w:p>
-    <w:p>
-      <w:pPr>
-        <w:pStyle w:val="ListParagraph"/>
-        <w:numPr>
-          <w:ilvl w:val="0"/>
-          <w:numId w:val="2"/>
-        </w:numPr>
-      </w:pPr>
-      <w:r>
-        <w:t>‘Spaceship’ also did not need changes, player colliding with items will be ignored.</w:t>
-      </w:r>
-    </w:p>
-    <w:p>
-      <w:pPr>
-        <w:pStyle w:val="ListParagraph"/>
-        <w:numPr>
-          <w:ilvl w:val="0"/>
-          <w:numId w:val="2"/>
-        </w:numPr>
-      </w:pPr>
-      <w:r>
-        <w:t>Bullet needed to be altered to allow item collisions. (</w:t>
-      </w:r>
-      <w:r>
-        <w:rPr>
-          <w:rFonts w:ascii="Cascadia Mono" w:hAnsi="Cascadia Mono" w:cs="Cascadia Mono"/>
-          <w:color w:val="2B91AF"/>
-          <w:kern w:val="0"/>
-          <w:sz w:val="19"/>
-          <w:szCs w:val="19"/>
-        </w:rPr>
-        <w:t>Bullet</w:t>
-      </w:r>
-      <w:r>
-        <w:rPr>
-          <w:rFonts w:ascii="Cascadia Mono" w:hAnsi="Cascadia Mono" w:cs="Cascadia Mono"/>
-          <w:color w:val="000000"/>
-          <w:kern w:val="0"/>
-          <w:sz w:val="19"/>
-          <w:szCs w:val="19"/>
-        </w:rPr>
-        <w:t>::CollisionTest</w:t>
-      </w:r>
-      <w:r>
-        <w:rPr>
-          <w:rFonts w:ascii="Cascadia Mono" w:hAnsi="Cascadia Mono" w:cs="Cascadia Mono"/>
-          <w:color w:val="000000"/>
-          <w:kern w:val="0"/>
-          <w:sz w:val="19"/>
-          <w:szCs w:val="19"/>
-        </w:rPr>
-        <w:t>)</w:t>
+        <w:t>Added implementation for GLUT_KEY_DOWN for special key presses and release.</w:t>
       </w:r>
     </w:p>
     <w:p>
@@ -1913,308 +4207,8 @@
       </w:pPr>
       <w:r>
         <w:rPr>
-          <w:rFonts w:ascii="Cascadia Mono" w:hAnsi="Cascadia Mono" w:cs="Cascadia Mono"/>
-          <w:color w:val="0000FF"/>
-          <w:kern w:val="0"/>
-          <w:sz w:val="19"/>
-          <w:szCs w:val="19"/>
-        </w:rPr>
-        <w:t>if</w:t>
-      </w:r>
-      <w:r>
-        <w:rPr>
-          <w:rFonts w:ascii="Cascadia Mono" w:hAnsi="Cascadia Mono" w:cs="Cascadia Mono"/>
-          <w:color w:val="000000"/>
-          <w:kern w:val="0"/>
-          <w:sz w:val="19"/>
-          <w:szCs w:val="19"/>
-        </w:rPr>
-        <w:t xml:space="preserve"> (</w:t>
-      </w:r>
-      <w:r>
-        <w:rPr>
-          <w:rFonts w:ascii="Cascadia Mono" w:hAnsi="Cascadia Mono" w:cs="Cascadia Mono"/>
-          <w:color w:val="808080"/>
-          <w:kern w:val="0"/>
-          <w:sz w:val="19"/>
-          <w:szCs w:val="19"/>
-        </w:rPr>
-        <w:t>o</w:t>
-      </w:r>
-      <w:r>
-        <w:rPr>
-          <w:rFonts w:ascii="Cascadia Mono" w:hAnsi="Cascadia Mono" w:cs="Cascadia Mono"/>
-          <w:color w:val="008080"/>
-          <w:kern w:val="0"/>
-          <w:sz w:val="19"/>
-          <w:szCs w:val="19"/>
-        </w:rPr>
-        <w:t>-&gt;</w:t>
-      </w:r>
-      <w:r>
-        <w:rPr>
-          <w:rFonts w:ascii="Cascadia Mono" w:hAnsi="Cascadia Mono" w:cs="Cascadia Mono"/>
-          <w:color w:val="000000"/>
-          <w:kern w:val="0"/>
-          <w:sz w:val="19"/>
-          <w:szCs w:val="19"/>
-        </w:rPr>
-        <w:t xml:space="preserve">GetType() </w:t>
-      </w:r>
-      <w:r>
-        <w:rPr>
-          <w:rFonts w:ascii="Cascadia Mono" w:hAnsi="Cascadia Mono" w:cs="Cascadia Mono"/>
-          <w:color w:val="008080"/>
-          <w:kern w:val="0"/>
-          <w:sz w:val="19"/>
-          <w:szCs w:val="19"/>
-        </w:rPr>
-        <w:t>!=</w:t>
-      </w:r>
-      <w:r>
-        <w:rPr>
-          <w:rFonts w:ascii="Cascadia Mono" w:hAnsi="Cascadia Mono" w:cs="Cascadia Mono"/>
-          <w:color w:val="000000"/>
-          <w:kern w:val="0"/>
-          <w:sz w:val="19"/>
-          <w:szCs w:val="19"/>
-        </w:rPr>
-        <w:t xml:space="preserve"> </w:t>
-      </w:r>
-      <w:r>
-        <w:rPr>
-          <w:rFonts w:ascii="Cascadia Mono" w:hAnsi="Cascadia Mono" w:cs="Cascadia Mono"/>
-          <w:color w:val="2B91AF"/>
-          <w:kern w:val="0"/>
-          <w:sz w:val="19"/>
-          <w:szCs w:val="19"/>
-        </w:rPr>
-        <w:t>GameObjectType</w:t>
-      </w:r>
-      <w:r>
-        <w:rPr>
-          <w:rFonts w:ascii="Cascadia Mono" w:hAnsi="Cascadia Mono" w:cs="Cascadia Mono"/>
-          <w:color w:val="000000"/>
-          <w:kern w:val="0"/>
-          <w:sz w:val="19"/>
-          <w:szCs w:val="19"/>
-        </w:rPr>
-        <w:t>(</w:t>
-      </w:r>
-      <w:r>
-        <w:rPr>
-          <w:rFonts w:ascii="Cascadia Mono" w:hAnsi="Cascadia Mono" w:cs="Cascadia Mono"/>
-          <w:color w:val="A31515"/>
-          <w:kern w:val="0"/>
-          <w:sz w:val="19"/>
-          <w:szCs w:val="19"/>
-        </w:rPr>
-        <w:t>"Asteroid"</w:t>
-      </w:r>
-      <w:r>
-        <w:rPr>
-          <w:rFonts w:ascii="Cascadia Mono" w:hAnsi="Cascadia Mono" w:cs="Cascadia Mono"/>
-          <w:color w:val="000000"/>
-          <w:kern w:val="0"/>
-          <w:sz w:val="19"/>
-          <w:szCs w:val="19"/>
-        </w:rPr>
-        <w:t xml:space="preserve">) || </w:t>
-      </w:r>
-      <w:r>
-        <w:rPr>
-          <w:rFonts w:ascii="Cascadia Mono" w:hAnsi="Cascadia Mono" w:cs="Cascadia Mono"/>
-          <w:color w:val="808080"/>
-          <w:kern w:val="0"/>
-          <w:sz w:val="19"/>
-          <w:szCs w:val="19"/>
-        </w:rPr>
-        <w:t>o</w:t>
-      </w:r>
-      <w:r>
-        <w:rPr>
-          <w:rFonts w:ascii="Cascadia Mono" w:hAnsi="Cascadia Mono" w:cs="Cascadia Mono"/>
-          <w:color w:val="008080"/>
-          <w:kern w:val="0"/>
-          <w:sz w:val="19"/>
-          <w:szCs w:val="19"/>
-        </w:rPr>
-        <w:t>-&gt;</w:t>
-      </w:r>
-      <w:r>
-        <w:rPr>
-          <w:rFonts w:ascii="Cascadia Mono" w:hAnsi="Cascadia Mono" w:cs="Cascadia Mono"/>
-          <w:color w:val="000000"/>
-          <w:kern w:val="0"/>
-          <w:sz w:val="19"/>
-          <w:szCs w:val="19"/>
-        </w:rPr>
-        <w:t xml:space="preserve">GetType() </w:t>
-      </w:r>
-      <w:r>
-        <w:rPr>
-          <w:rFonts w:ascii="Cascadia Mono" w:hAnsi="Cascadia Mono" w:cs="Cascadia Mono"/>
-          <w:color w:val="008080"/>
-          <w:kern w:val="0"/>
-          <w:sz w:val="19"/>
-          <w:szCs w:val="19"/>
-        </w:rPr>
-        <w:t>!=</w:t>
-      </w:r>
-      <w:r>
-        <w:rPr>
-          <w:rFonts w:ascii="Cascadia Mono" w:hAnsi="Cascadia Mono" w:cs="Cascadia Mono"/>
-          <w:color w:val="000000"/>
-          <w:kern w:val="0"/>
-          <w:sz w:val="19"/>
-          <w:szCs w:val="19"/>
-        </w:rPr>
-        <w:t xml:space="preserve"> </w:t>
-      </w:r>
-      <w:r>
-        <w:rPr>
-          <w:rFonts w:ascii="Cascadia Mono" w:hAnsi="Cascadia Mono" w:cs="Cascadia Mono"/>
-          <w:color w:val="2B91AF"/>
-          <w:kern w:val="0"/>
-          <w:sz w:val="19"/>
-          <w:szCs w:val="19"/>
-        </w:rPr>
-        <w:t>GameObjectType</w:t>
-      </w:r>
-      <w:r>
-        <w:rPr>
-          <w:rFonts w:ascii="Cascadia Mono" w:hAnsi="Cascadia Mono" w:cs="Cascadia Mono"/>
-          <w:color w:val="000000"/>
-          <w:kern w:val="0"/>
-          <w:sz w:val="19"/>
-          <w:szCs w:val="19"/>
-        </w:rPr>
-        <w:t>(</w:t>
-      </w:r>
-      <w:r>
-        <w:rPr>
-          <w:rFonts w:ascii="Cascadia Mono" w:hAnsi="Cascadia Mono" w:cs="Cascadia Mono"/>
-          <w:color w:val="A31515"/>
-          <w:kern w:val="0"/>
-          <w:sz w:val="19"/>
-          <w:szCs w:val="19"/>
-        </w:rPr>
-        <w:t>"</w:t>
-      </w:r>
-      <w:r>
-        <w:rPr>
-          <w:rFonts w:ascii="Cascadia Mono" w:hAnsi="Cascadia Mono" w:cs="Cascadia Mono"/>
-          <w:color w:val="A31515"/>
-          <w:kern w:val="0"/>
-          <w:sz w:val="19"/>
-          <w:szCs w:val="19"/>
-        </w:rPr>
-        <w:t>LifeUp</w:t>
-      </w:r>
-      <w:r>
-        <w:rPr>
-          <w:rFonts w:ascii="Cascadia Mono" w:hAnsi="Cascadia Mono" w:cs="Cascadia Mono"/>
-          <w:color w:val="A31515"/>
-          <w:kern w:val="0"/>
-          <w:sz w:val="19"/>
-          <w:szCs w:val="19"/>
-        </w:rPr>
-        <w:t>"</w:t>
-      </w:r>
-      <w:r>
-        <w:rPr>
-          <w:rFonts w:ascii="Cascadia Mono" w:hAnsi="Cascadia Mono" w:cs="Cascadia Mono"/>
-          <w:color w:val="000000"/>
-          <w:kern w:val="0"/>
-          <w:sz w:val="19"/>
-          <w:szCs w:val="19"/>
-        </w:rPr>
-        <w:t xml:space="preserve">)) </w:t>
-      </w:r>
-      <w:r>
-        <w:rPr>
-          <w:rFonts w:ascii="Cascadia Mono" w:hAnsi="Cascadia Mono" w:cs="Cascadia Mono"/>
-          <w:color w:val="0000FF"/>
-          <w:kern w:val="0"/>
-          <w:sz w:val="19"/>
-          <w:szCs w:val="19"/>
-        </w:rPr>
-        <w:t>return</w:t>
-      </w:r>
-      <w:r>
-        <w:rPr>
-          <w:rFonts w:ascii="Cascadia Mono" w:hAnsi="Cascadia Mono" w:cs="Cascadia Mono"/>
-          <w:color w:val="000000"/>
-          <w:kern w:val="0"/>
-          <w:sz w:val="19"/>
-          <w:szCs w:val="19"/>
-        </w:rPr>
-        <w:t xml:space="preserve"> </w:t>
-      </w:r>
-      <w:r>
-        <w:rPr>
-          <w:rFonts w:ascii="Cascadia Mono" w:hAnsi="Cascadia Mono" w:cs="Cascadia Mono"/>
-          <w:color w:val="0000FF"/>
-          <w:kern w:val="0"/>
-          <w:sz w:val="19"/>
-          <w:szCs w:val="19"/>
-        </w:rPr>
-        <w:t>false</w:t>
-      </w:r>
-      <w:r>
-        <w:rPr>
-          <w:rFonts w:ascii="Cascadia Mono" w:hAnsi="Cascadia Mono" w:cs="Cascadia Mono"/>
-          <w:color w:val="000000"/>
-          <w:kern w:val="0"/>
-          <w:sz w:val="19"/>
-          <w:szCs w:val="19"/>
-        </w:rPr>
-        <w:t>;</w:t>
-      </w:r>
-    </w:p>
-    <w:p>
-      <w:r>
-        <w:t>Next, I moved onto making changes in Asteroids.h and .cpp.</w:t>
-      </w:r>
-    </w:p>
-    <w:p>
-      <w:pPr>
-        <w:rPr>
-          <w:b/>
-          <w:bCs/>
-          <w:u w:val="single"/>
-        </w:rPr>
-      </w:pPr>
-      <w:r>
-        <w:rPr>
-          <w:b/>
-          <w:bCs/>
-          <w:u w:val="single"/>
-        </w:rPr>
-        <w:t>GENERIC CHANGES</w:t>
-      </w:r>
-    </w:p>
-    <w:p>
-      <w:pPr>
-        <w:pStyle w:val="ListParagraph"/>
-        <w:numPr>
-          <w:ilvl w:val="0"/>
-          <w:numId w:val="2"/>
-        </w:numPr>
-      </w:pPr>
-      <w:r>
-        <w:t>Added implementation for GLUT_KEY_DOWN for special key presses and release.</w:t>
-      </w:r>
-    </w:p>
-    <w:p>
-      <w:pPr>
-        <w:ind w:left="360"/>
-      </w:pPr>
-      <w:r>
-        <w:rPr>
           <w:noProof/>
         </w:rPr>
-        <w:lastRenderedPageBreak/>
         <w:drawing>
           <wp:inline distT="0" distB="0" distL="0" distR="0" wp14:anchorId="60C7D4EE" wp14:editId="6F83883B">
             <wp:extent cx="5731510" cy="4618355"/>
@@ -2231,7 +4225,7 @@
                     <pic:cNvPicPr/>
                   </pic:nvPicPr>
                   <pic:blipFill>
-                    <a:blip r:embed="rId9"/>
+                    <a:blip r:embed="rId17"/>
                     <a:stretch>
                       <a:fillRect/>
                     </a:stretch>

</xml_diff>

<commit_message>
Part 2 write up.
write up is basically done.

Just need to get sprites done. might move onto part 3.
</commit_message>
<xml_diff>
--- a/Documentation.docx
+++ b/Documentation.docx
@@ -85,21 +85,8 @@
         </w:numPr>
       </w:pPr>
       <w:r>
-        <w:t xml:space="preserve">Two new labels in </w:t>
-      </w:r>
-      <w:proofErr w:type="spellStart"/>
-      <w:r>
-        <w:t>Asteroids.h</w:t>
-      </w:r>
-      <w:proofErr w:type="spellEnd"/>
-      <w:r>
-        <w:t>/.</w:t>
-      </w:r>
-      <w:proofErr w:type="spellStart"/>
-      <w:r>
-        <w:t>cpp</w:t>
-      </w:r>
-      <w:proofErr w:type="spellEnd"/>
+        <w:t>Two new labels in Asteroids.h/.cpp</w:t>
+      </w:r>
     </w:p>
     <w:p>
       <w:pPr>
@@ -138,15 +125,7 @@
         <w:t xml:space="preserve">alongside the already existing ones </w:t>
       </w:r>
       <w:r>
-        <w:t xml:space="preserve">in </w:t>
-      </w:r>
-      <w:proofErr w:type="spellStart"/>
-      <w:r>
-        <w:t>Asteroids.h</w:t>
-      </w:r>
-      <w:proofErr w:type="spellEnd"/>
-      <w:r>
-        <w:t>.</w:t>
+        <w:t>in Asteroids.h.</w:t>
       </w:r>
     </w:p>
     <w:p>
@@ -164,7 +143,6 @@
           <w:szCs w:val="19"/>
         </w:rPr>
       </w:pPr>
-      <w:proofErr w:type="spellStart"/>
       <w:r>
         <w:rPr>
           <w:rFonts w:ascii="Cascadia Mono" w:hAnsi="Cascadia Mono" w:cs="Cascadia Mono"/>
@@ -175,7 +153,6 @@
         </w:rPr>
         <w:t>shared_ptr</w:t>
       </w:r>
-      <w:proofErr w:type="spellEnd"/>
       <w:r>
         <w:rPr>
           <w:rFonts w:ascii="Cascadia Mono" w:hAnsi="Cascadia Mono" w:cs="Cascadia Mono"/>
@@ -186,7 +163,6 @@
         </w:rPr>
         <w:t>&lt;</w:t>
       </w:r>
-      <w:proofErr w:type="spellStart"/>
       <w:r>
         <w:rPr>
           <w:rFonts w:ascii="Cascadia Mono" w:hAnsi="Cascadia Mono" w:cs="Cascadia Mono"/>
@@ -197,38 +173,15 @@
         </w:rPr>
         <w:t>GUILabel</w:t>
       </w:r>
-      <w:proofErr w:type="spellEnd"/>
-      <w:r>
-        <w:rPr>
-          <w:rFonts w:ascii="Cascadia Mono" w:hAnsi="Cascadia Mono" w:cs="Cascadia Mono"/>
-          <w:color w:val="000000"/>
-          <w:kern w:val="0"/>
-          <w:sz w:val="19"/>
-          <w:szCs w:val="19"/>
-        </w:rPr>
-        <w:t xml:space="preserve">&gt; </w:t>
-      </w:r>
-      <w:proofErr w:type="spellStart"/>
-      <w:r>
-        <w:rPr>
-          <w:rFonts w:ascii="Cascadia Mono" w:hAnsi="Cascadia Mono" w:cs="Cascadia Mono"/>
-          <w:color w:val="000000"/>
-          <w:kern w:val="0"/>
-          <w:sz w:val="19"/>
-          <w:szCs w:val="19"/>
-        </w:rPr>
-        <w:t>mStartScreenTitle</w:t>
-      </w:r>
-      <w:proofErr w:type="spellEnd"/>
-      <w:r>
-        <w:rPr>
-          <w:rFonts w:ascii="Cascadia Mono" w:hAnsi="Cascadia Mono" w:cs="Cascadia Mono"/>
-          <w:color w:val="000000"/>
-          <w:kern w:val="0"/>
-          <w:sz w:val="19"/>
-          <w:szCs w:val="19"/>
-        </w:rPr>
-        <w:t>;</w:t>
+      <w:r>
+        <w:rPr>
+          <w:rFonts w:ascii="Cascadia Mono" w:hAnsi="Cascadia Mono" w:cs="Cascadia Mono"/>
+          <w:color w:val="000000"/>
+          <w:kern w:val="0"/>
+          <w:sz w:val="19"/>
+          <w:szCs w:val="19"/>
+        </w:rPr>
+        <w:t>&gt; mStartScreenTitle;</w:t>
       </w:r>
     </w:p>
     <w:p>
@@ -242,7 +195,6 @@
         </w:rPr>
         <w:tab/>
       </w:r>
-      <w:proofErr w:type="spellStart"/>
       <w:r>
         <w:rPr>
           <w:rFonts w:ascii="Cascadia Mono" w:hAnsi="Cascadia Mono" w:cs="Cascadia Mono"/>
@@ -253,7 +205,6 @@
         </w:rPr>
         <w:t>shared_ptr</w:t>
       </w:r>
-      <w:proofErr w:type="spellEnd"/>
       <w:r>
         <w:rPr>
           <w:rFonts w:ascii="Cascadia Mono" w:hAnsi="Cascadia Mono" w:cs="Cascadia Mono"/>
@@ -264,7 +215,6 @@
         </w:rPr>
         <w:t>&lt;</w:t>
       </w:r>
-      <w:proofErr w:type="spellStart"/>
       <w:r>
         <w:rPr>
           <w:rFonts w:ascii="Cascadia Mono" w:hAnsi="Cascadia Mono" w:cs="Cascadia Mono"/>
@@ -275,38 +225,15 @@
         </w:rPr>
         <w:t>GUILabel</w:t>
       </w:r>
-      <w:proofErr w:type="spellEnd"/>
-      <w:r>
-        <w:rPr>
-          <w:rFonts w:ascii="Cascadia Mono" w:hAnsi="Cascadia Mono" w:cs="Cascadia Mono"/>
-          <w:color w:val="000000"/>
-          <w:kern w:val="0"/>
-          <w:sz w:val="19"/>
-          <w:szCs w:val="19"/>
-        </w:rPr>
-        <w:t xml:space="preserve">&gt; </w:t>
-      </w:r>
-      <w:proofErr w:type="spellStart"/>
-      <w:r>
-        <w:rPr>
-          <w:rFonts w:ascii="Cascadia Mono" w:hAnsi="Cascadia Mono" w:cs="Cascadia Mono"/>
-          <w:color w:val="000000"/>
-          <w:kern w:val="0"/>
-          <w:sz w:val="19"/>
-          <w:szCs w:val="19"/>
-        </w:rPr>
-        <w:t>mStartScreenLabel</w:t>
-      </w:r>
-      <w:proofErr w:type="spellEnd"/>
-      <w:r>
-        <w:rPr>
-          <w:rFonts w:ascii="Cascadia Mono" w:hAnsi="Cascadia Mono" w:cs="Cascadia Mono"/>
-          <w:color w:val="000000"/>
-          <w:kern w:val="0"/>
-          <w:sz w:val="19"/>
-          <w:szCs w:val="19"/>
-        </w:rPr>
-        <w:t>;</w:t>
+      <w:r>
+        <w:rPr>
+          <w:rFonts w:ascii="Cascadia Mono" w:hAnsi="Cascadia Mono" w:cs="Cascadia Mono"/>
+          <w:color w:val="000000"/>
+          <w:kern w:val="0"/>
+          <w:sz w:val="19"/>
+          <w:szCs w:val="19"/>
+        </w:rPr>
+        <w:t>&gt; mStartScreenLabel;</w:t>
       </w:r>
     </w:p>
     <w:p>
@@ -330,7 +257,6 @@
           <w:szCs w:val="19"/>
         </w:rPr>
       </w:pPr>
-      <w:proofErr w:type="spellStart"/>
       <w:r>
         <w:rPr>
           <w:rFonts w:ascii="Cascadia Mono" w:hAnsi="Cascadia Mono" w:cs="Cascadia Mono"/>
@@ -341,7 +267,6 @@
         </w:rPr>
         <w:t>mScoreLabel</w:t>
       </w:r>
-      <w:proofErr w:type="spellEnd"/>
       <w:r>
         <w:rPr>
           <w:rFonts w:ascii="Cascadia Mono" w:hAnsi="Cascadia Mono" w:cs="Cascadia Mono"/>
@@ -352,27 +277,15 @@
         </w:rPr>
         <w:t>-&gt;</w:t>
       </w:r>
-      <w:proofErr w:type="spellStart"/>
-      <w:r>
-        <w:rPr>
-          <w:rFonts w:ascii="Cascadia Mono" w:hAnsi="Cascadia Mono" w:cs="Cascadia Mono"/>
-          <w:color w:val="000000"/>
-          <w:kern w:val="0"/>
-          <w:sz w:val="19"/>
-          <w:szCs w:val="19"/>
-        </w:rPr>
-        <w:t>SetVisible</w:t>
-      </w:r>
-      <w:proofErr w:type="spellEnd"/>
-      <w:r>
-        <w:rPr>
-          <w:rFonts w:ascii="Cascadia Mono" w:hAnsi="Cascadia Mono" w:cs="Cascadia Mono"/>
-          <w:color w:val="000000"/>
-          <w:kern w:val="0"/>
-          <w:sz w:val="19"/>
-          <w:szCs w:val="19"/>
-        </w:rPr>
-        <w:t>(</w:t>
+      <w:r>
+        <w:rPr>
+          <w:rFonts w:ascii="Cascadia Mono" w:hAnsi="Cascadia Mono" w:cs="Cascadia Mono"/>
+          <w:color w:val="000000"/>
+          <w:kern w:val="0"/>
+          <w:sz w:val="19"/>
+          <w:szCs w:val="19"/>
+        </w:rPr>
+        <w:t>SetVisible(</w:t>
       </w:r>
       <w:r>
         <w:rPr>
@@ -406,7 +319,6 @@
           <w:szCs w:val="19"/>
         </w:rPr>
       </w:pPr>
-      <w:proofErr w:type="spellStart"/>
       <w:r>
         <w:rPr>
           <w:rFonts w:ascii="Cascadia Mono" w:hAnsi="Cascadia Mono" w:cs="Cascadia Mono"/>
@@ -417,7 +329,6 @@
         </w:rPr>
         <w:t>mLivesLabel</w:t>
       </w:r>
-      <w:proofErr w:type="spellEnd"/>
       <w:r>
         <w:rPr>
           <w:rFonts w:ascii="Cascadia Mono" w:hAnsi="Cascadia Mono" w:cs="Cascadia Mono"/>
@@ -428,27 +339,15 @@
         </w:rPr>
         <w:t>-&gt;</w:t>
       </w:r>
-      <w:proofErr w:type="spellStart"/>
-      <w:r>
-        <w:rPr>
-          <w:rFonts w:ascii="Cascadia Mono" w:hAnsi="Cascadia Mono" w:cs="Cascadia Mono"/>
-          <w:color w:val="000000"/>
-          <w:kern w:val="0"/>
-          <w:sz w:val="19"/>
-          <w:szCs w:val="19"/>
-        </w:rPr>
-        <w:t>SetVisible</w:t>
-      </w:r>
-      <w:proofErr w:type="spellEnd"/>
-      <w:r>
-        <w:rPr>
-          <w:rFonts w:ascii="Cascadia Mono" w:hAnsi="Cascadia Mono" w:cs="Cascadia Mono"/>
-          <w:color w:val="000000"/>
-          <w:kern w:val="0"/>
-          <w:sz w:val="19"/>
-          <w:szCs w:val="19"/>
-        </w:rPr>
-        <w:t>(</w:t>
+      <w:r>
+        <w:rPr>
+          <w:rFonts w:ascii="Cascadia Mono" w:hAnsi="Cascadia Mono" w:cs="Cascadia Mono"/>
+          <w:color w:val="000000"/>
+          <w:kern w:val="0"/>
+          <w:sz w:val="19"/>
+          <w:szCs w:val="19"/>
+        </w:rPr>
+        <w:t>SetVisible(</w:t>
       </w:r>
       <w:r>
         <w:rPr>
@@ -496,29 +395,7 @@
           <w:sz w:val="19"/>
           <w:szCs w:val="19"/>
         </w:rPr>
-        <w:t>::</w:t>
-      </w:r>
-      <w:proofErr w:type="spellStart"/>
-      <w:r>
-        <w:rPr>
-          <w:rFonts w:ascii="Cascadia Mono" w:hAnsi="Cascadia Mono" w:cs="Cascadia Mono"/>
-          <w:color w:val="000000"/>
-          <w:kern w:val="0"/>
-          <w:sz w:val="19"/>
-          <w:szCs w:val="19"/>
-        </w:rPr>
-        <w:t>CreateGUI</w:t>
-      </w:r>
-      <w:proofErr w:type="spellEnd"/>
-      <w:r>
-        <w:rPr>
-          <w:rFonts w:ascii="Cascadia Mono" w:hAnsi="Cascadia Mono" w:cs="Cascadia Mono"/>
-          <w:color w:val="000000"/>
-          <w:kern w:val="0"/>
-          <w:sz w:val="19"/>
-          <w:szCs w:val="19"/>
-        </w:rPr>
-        <w:t>.</w:t>
+        <w:t>::CreateGUI.</w:t>
       </w:r>
     </w:p>
     <w:p>
@@ -623,20 +500,8 @@
           <w:sz w:val="19"/>
           <w:szCs w:val="19"/>
         </w:rPr>
-        <w:t>::</w:t>
-      </w:r>
-      <w:proofErr w:type="spellStart"/>
-      <w:r>
-        <w:rPr>
-          <w:rFonts w:ascii="Cascadia Mono" w:hAnsi="Cascadia Mono" w:cs="Cascadia Mono"/>
-          <w:color w:val="000000"/>
-          <w:kern w:val="0"/>
-          <w:sz w:val="19"/>
-          <w:szCs w:val="19"/>
-        </w:rPr>
-        <w:t>OnKeyPressed</w:t>
-      </w:r>
-      <w:proofErr w:type="spellEnd"/>
+        <w:t>::OnKeyPressed</w:t>
+      </w:r>
       <w:r>
         <w:rPr>
           <w:rFonts w:ascii="Cascadia Mono" w:hAnsi="Cascadia Mono" w:cs="Cascadia Mono"/>
@@ -927,19 +792,8 @@
           <w:szCs w:val="19"/>
         </w:rPr>
         <w:tab/>
-      </w:r>
-      <w:proofErr w:type="spellStart"/>
-      <w:r>
-        <w:rPr>
-          <w:rFonts w:ascii="Cascadia Mono" w:hAnsi="Cascadia Mono" w:cs="Cascadia Mono"/>
-          <w:color w:val="000000"/>
-          <w:kern w:val="0"/>
-          <w:sz w:val="19"/>
-          <w:szCs w:val="19"/>
-        </w:rPr>
         <w:t>mSpaceship</w:t>
       </w:r>
-      <w:proofErr w:type="spellEnd"/>
       <w:r>
         <w:rPr>
           <w:rFonts w:ascii="Cascadia Mono" w:hAnsi="Cascadia Mono" w:cs="Cascadia Mono"/>
@@ -1118,21 +972,8 @@
           <w:szCs w:val="19"/>
         </w:rPr>
         <w:tab/>
-      </w:r>
-      <w:proofErr w:type="spellStart"/>
-      <w:r>
-        <w:rPr>
-          <w:rFonts w:ascii="Cascadia Mono" w:hAnsi="Cascadia Mono" w:cs="Cascadia Mono"/>
-          <w:b/>
-          <w:bCs/>
-          <w:color w:val="000000"/>
-          <w:kern w:val="0"/>
-          <w:sz w:val="19"/>
-          <w:szCs w:val="19"/>
-        </w:rPr>
         <w:t>mStartScreenTitle</w:t>
       </w:r>
-      <w:proofErr w:type="spellEnd"/>
       <w:r>
         <w:rPr>
           <w:rFonts w:ascii="Cascadia Mono" w:hAnsi="Cascadia Mono" w:cs="Cascadia Mono"/>
@@ -1145,7 +986,6 @@
         </w:rPr>
         <w:t>-&gt;</w:t>
       </w:r>
-      <w:proofErr w:type="spellStart"/>
       <w:r>
         <w:rPr>
           <w:rFonts w:ascii="Cascadia Mono" w:hAnsi="Cascadia Mono" w:cs="Cascadia Mono"/>
@@ -1156,20 +996,7 @@
           <w:sz w:val="19"/>
           <w:szCs w:val="19"/>
         </w:rPr>
-        <w:t>SetVisible</w:t>
-      </w:r>
-      <w:proofErr w:type="spellEnd"/>
-      <w:r>
-        <w:rPr>
-          <w:rFonts w:ascii="Cascadia Mono" w:hAnsi="Cascadia Mono" w:cs="Cascadia Mono"/>
-          <w:b/>
-          <w:bCs/>
-          <w:color w:val="000000"/>
-          <w:kern w:val="0"/>
-          <w:sz w:val="19"/>
-          <w:szCs w:val="19"/>
-        </w:rPr>
-        <w:t>(</w:t>
+        <w:t>SetVisible(</w:t>
       </w:r>
       <w:r>
         <w:rPr>
@@ -1235,21 +1062,8 @@
           <w:szCs w:val="19"/>
         </w:rPr>
         <w:tab/>
-      </w:r>
-      <w:proofErr w:type="spellStart"/>
-      <w:r>
-        <w:rPr>
-          <w:rFonts w:ascii="Cascadia Mono" w:hAnsi="Cascadia Mono" w:cs="Cascadia Mono"/>
-          <w:b/>
-          <w:bCs/>
-          <w:color w:val="000000"/>
-          <w:kern w:val="0"/>
-          <w:sz w:val="19"/>
-          <w:szCs w:val="19"/>
-        </w:rPr>
         <w:t>mStartScreenLabel</w:t>
       </w:r>
-      <w:proofErr w:type="spellEnd"/>
       <w:r>
         <w:rPr>
           <w:rFonts w:ascii="Cascadia Mono" w:hAnsi="Cascadia Mono" w:cs="Cascadia Mono"/>
@@ -1262,7 +1076,6 @@
         </w:rPr>
         <w:t>-&gt;</w:t>
       </w:r>
-      <w:proofErr w:type="spellStart"/>
       <w:r>
         <w:rPr>
           <w:rFonts w:ascii="Cascadia Mono" w:hAnsi="Cascadia Mono" w:cs="Cascadia Mono"/>
@@ -1273,20 +1086,7 @@
           <w:sz w:val="19"/>
           <w:szCs w:val="19"/>
         </w:rPr>
-        <w:t>SetVisible</w:t>
-      </w:r>
-      <w:proofErr w:type="spellEnd"/>
-      <w:r>
-        <w:rPr>
-          <w:rFonts w:ascii="Cascadia Mono" w:hAnsi="Cascadia Mono" w:cs="Cascadia Mono"/>
-          <w:b/>
-          <w:bCs/>
-          <w:color w:val="000000"/>
-          <w:kern w:val="0"/>
-          <w:sz w:val="19"/>
-          <w:szCs w:val="19"/>
-        </w:rPr>
-        <w:t>(</w:t>
+        <w:t>SetVisible(</w:t>
       </w:r>
       <w:r>
         <w:rPr>
@@ -1352,21 +1152,8 @@
           <w:szCs w:val="19"/>
         </w:rPr>
         <w:tab/>
-      </w:r>
-      <w:proofErr w:type="spellStart"/>
-      <w:r>
-        <w:rPr>
-          <w:rFonts w:ascii="Cascadia Mono" w:hAnsi="Cascadia Mono" w:cs="Cascadia Mono"/>
-          <w:b/>
-          <w:bCs/>
-          <w:color w:val="000000"/>
-          <w:kern w:val="0"/>
-          <w:sz w:val="19"/>
-          <w:szCs w:val="19"/>
-        </w:rPr>
         <w:t>mLivesLabel</w:t>
       </w:r>
-      <w:proofErr w:type="spellEnd"/>
       <w:r>
         <w:rPr>
           <w:rFonts w:ascii="Cascadia Mono" w:hAnsi="Cascadia Mono" w:cs="Cascadia Mono"/>
@@ -1379,7 +1166,6 @@
         </w:rPr>
         <w:t>-&gt;</w:t>
       </w:r>
-      <w:proofErr w:type="spellStart"/>
       <w:r>
         <w:rPr>
           <w:rFonts w:ascii="Cascadia Mono" w:hAnsi="Cascadia Mono" w:cs="Cascadia Mono"/>
@@ -1390,20 +1176,7 @@
           <w:sz w:val="19"/>
           <w:szCs w:val="19"/>
         </w:rPr>
-        <w:t>SetVisible</w:t>
-      </w:r>
-      <w:proofErr w:type="spellEnd"/>
-      <w:r>
-        <w:rPr>
-          <w:rFonts w:ascii="Cascadia Mono" w:hAnsi="Cascadia Mono" w:cs="Cascadia Mono"/>
-          <w:b/>
-          <w:bCs/>
-          <w:color w:val="000000"/>
-          <w:kern w:val="0"/>
-          <w:sz w:val="19"/>
-          <w:szCs w:val="19"/>
-        </w:rPr>
-        <w:t>(</w:t>
+        <w:t>SetVisible(</w:t>
       </w:r>
       <w:r>
         <w:rPr>
@@ -1469,21 +1242,8 @@
           <w:szCs w:val="19"/>
         </w:rPr>
         <w:tab/>
-      </w:r>
-      <w:proofErr w:type="spellStart"/>
-      <w:r>
-        <w:rPr>
-          <w:rFonts w:ascii="Cascadia Mono" w:hAnsi="Cascadia Mono" w:cs="Cascadia Mono"/>
-          <w:b/>
-          <w:bCs/>
-          <w:color w:val="000000"/>
-          <w:kern w:val="0"/>
-          <w:sz w:val="19"/>
-          <w:szCs w:val="19"/>
-        </w:rPr>
         <w:t>mScoreLabel</w:t>
       </w:r>
-      <w:proofErr w:type="spellEnd"/>
       <w:r>
         <w:rPr>
           <w:rFonts w:ascii="Cascadia Mono" w:hAnsi="Cascadia Mono" w:cs="Cascadia Mono"/>
@@ -1496,7 +1256,6 @@
         </w:rPr>
         <w:t>-&gt;</w:t>
       </w:r>
-      <w:proofErr w:type="spellStart"/>
       <w:r>
         <w:rPr>
           <w:rFonts w:ascii="Cascadia Mono" w:hAnsi="Cascadia Mono" w:cs="Cascadia Mono"/>
@@ -1507,20 +1266,7 @@
           <w:sz w:val="19"/>
           <w:szCs w:val="19"/>
         </w:rPr>
-        <w:t>SetVisible</w:t>
-      </w:r>
-      <w:proofErr w:type="spellEnd"/>
-      <w:r>
-        <w:rPr>
-          <w:rFonts w:ascii="Cascadia Mono" w:hAnsi="Cascadia Mono" w:cs="Cascadia Mono"/>
-          <w:b/>
-          <w:bCs/>
-          <w:color w:val="000000"/>
-          <w:kern w:val="0"/>
-          <w:sz w:val="19"/>
-          <w:szCs w:val="19"/>
-        </w:rPr>
-        <w:t>(</w:t>
+        <w:t>SetVisible(</w:t>
       </w:r>
       <w:r>
         <w:rPr>
@@ -1586,84 +1332,7 @@
           <w:szCs w:val="19"/>
         </w:rPr>
         <w:tab/>
-      </w:r>
-      <w:proofErr w:type="spellStart"/>
-      <w:r>
-        <w:rPr>
-          <w:rFonts w:ascii="Cascadia Mono" w:hAnsi="Cascadia Mono" w:cs="Cascadia Mono"/>
-          <w:b/>
-          <w:bCs/>
-          <w:color w:val="000000"/>
-          <w:kern w:val="0"/>
-          <w:sz w:val="19"/>
-          <w:szCs w:val="19"/>
-        </w:rPr>
-        <w:t>mGameWorld</w:t>
-      </w:r>
-      <w:proofErr w:type="spellEnd"/>
-      <w:r>
-        <w:rPr>
-          <w:rFonts w:ascii="Cascadia Mono" w:hAnsi="Cascadia Mono" w:cs="Cascadia Mono"/>
-          <w:b/>
-          <w:bCs/>
-          <w:color w:val="000000"/>
-          <w:kern w:val="0"/>
-          <w:sz w:val="19"/>
-          <w:szCs w:val="19"/>
-        </w:rPr>
-        <w:t>-&gt;</w:t>
-      </w:r>
-      <w:proofErr w:type="spellStart"/>
-      <w:r>
-        <w:rPr>
-          <w:rFonts w:ascii="Cascadia Mono" w:hAnsi="Cascadia Mono" w:cs="Cascadia Mono"/>
-          <w:b/>
-          <w:bCs/>
-          <w:color w:val="000000"/>
-          <w:kern w:val="0"/>
-          <w:sz w:val="19"/>
-          <w:szCs w:val="19"/>
-        </w:rPr>
-        <w:t>AddObject</w:t>
-      </w:r>
-      <w:proofErr w:type="spellEnd"/>
-      <w:r>
-        <w:rPr>
-          <w:rFonts w:ascii="Cascadia Mono" w:hAnsi="Cascadia Mono" w:cs="Cascadia Mono"/>
-          <w:b/>
-          <w:bCs/>
-          <w:color w:val="000000"/>
-          <w:kern w:val="0"/>
-          <w:sz w:val="19"/>
-          <w:szCs w:val="19"/>
-        </w:rPr>
-        <w:t>(</w:t>
-      </w:r>
-      <w:proofErr w:type="spellStart"/>
-      <w:r>
-        <w:rPr>
-          <w:rFonts w:ascii="Cascadia Mono" w:hAnsi="Cascadia Mono" w:cs="Cascadia Mono"/>
-          <w:b/>
-          <w:bCs/>
-          <w:color w:val="000000"/>
-          <w:kern w:val="0"/>
-          <w:sz w:val="19"/>
-          <w:szCs w:val="19"/>
-        </w:rPr>
-        <w:t>CreateSpaceship</w:t>
-      </w:r>
-      <w:proofErr w:type="spellEnd"/>
-      <w:r>
-        <w:rPr>
-          <w:rFonts w:ascii="Cascadia Mono" w:hAnsi="Cascadia Mono" w:cs="Cascadia Mono"/>
-          <w:b/>
-          <w:bCs/>
-          <w:color w:val="000000"/>
-          <w:kern w:val="0"/>
-          <w:sz w:val="19"/>
-          <w:szCs w:val="19"/>
-        </w:rPr>
-        <w:t>());</w:t>
+        <w:t>mGameWorld-&gt;AddObject(CreateSpaceship());</w:t>
       </w:r>
     </w:p>
     <w:p>
@@ -1705,32 +1374,7 @@
           <w:szCs w:val="19"/>
         </w:rPr>
         <w:tab/>
-      </w:r>
-      <w:proofErr w:type="spellStart"/>
-      <w:r>
-        <w:rPr>
-          <w:rFonts w:ascii="Cascadia Mono" w:hAnsi="Cascadia Mono" w:cs="Cascadia Mono"/>
-          <w:b/>
-          <w:bCs/>
-          <w:color w:val="000000"/>
-          <w:kern w:val="0"/>
-          <w:sz w:val="19"/>
-          <w:szCs w:val="19"/>
-        </w:rPr>
-        <w:t>CreateAsteroids</w:t>
-      </w:r>
-      <w:proofErr w:type="spellEnd"/>
-      <w:r>
-        <w:rPr>
-          <w:rFonts w:ascii="Cascadia Mono" w:hAnsi="Cascadia Mono" w:cs="Cascadia Mono"/>
-          <w:b/>
-          <w:bCs/>
-          <w:color w:val="000000"/>
-          <w:kern w:val="0"/>
-          <w:sz w:val="19"/>
-          <w:szCs w:val="19"/>
-        </w:rPr>
-        <w:t>(10);</w:t>
+        <w:t>CreateAsteroids(10);</w:t>
       </w:r>
     </w:p>
     <w:p>
@@ -1889,29 +1533,7 @@
           <w:sz w:val="19"/>
           <w:szCs w:val="19"/>
         </w:rPr>
-        <w:t>::</w:t>
-      </w:r>
-      <w:proofErr w:type="spellStart"/>
-      <w:r>
-        <w:rPr>
-          <w:rFonts w:ascii="Cascadia Mono" w:hAnsi="Cascadia Mono" w:cs="Cascadia Mono"/>
-          <w:color w:val="000000"/>
-          <w:kern w:val="0"/>
-          <w:sz w:val="19"/>
-          <w:szCs w:val="19"/>
-        </w:rPr>
-        <w:t>OnKeyPressed</w:t>
-      </w:r>
-      <w:proofErr w:type="spellEnd"/>
-      <w:r>
-        <w:rPr>
-          <w:rFonts w:ascii="Cascadia Mono" w:hAnsi="Cascadia Mono" w:cs="Cascadia Mono"/>
-          <w:color w:val="000000"/>
-          <w:kern w:val="0"/>
-          <w:sz w:val="19"/>
-          <w:szCs w:val="19"/>
-        </w:rPr>
-        <w:t xml:space="preserve"> </w:t>
+        <w:t xml:space="preserve">::OnKeyPressed </w:t>
       </w:r>
       <w:r>
         <w:t xml:space="preserve">and what should remain in </w:t>
@@ -2086,15 +1708,7 @@
         </w:numPr>
       </w:pPr>
       <w:r>
-        <w:t xml:space="preserve">One new Header file and accompanying </w:t>
-      </w:r>
-      <w:proofErr w:type="spellStart"/>
-      <w:r>
-        <w:t>cpp</w:t>
-      </w:r>
-      <w:proofErr w:type="spellEnd"/>
-      <w:r>
-        <w:t>.</w:t>
+        <w:t>One new Header file and accompanying cpp.</w:t>
       </w:r>
     </w:p>
     <w:p>
@@ -2121,14 +1735,12 @@
       <w:r>
         <w:t xml:space="preserve">First, I made </w:t>
       </w:r>
-      <w:proofErr w:type="spellStart"/>
       <w:r>
         <w:t>LifeUp</w:t>
       </w:r>
       <w:r>
         <w:t>.h</w:t>
       </w:r>
-      <w:proofErr w:type="spellEnd"/>
       <w:r>
         <w:t>.</w:t>
       </w:r>
@@ -2225,36 +1837,12 @@
     </w:p>
     <w:p>
       <w:r>
-        <w:t xml:space="preserve">Next, I moved onto making changes in </w:t>
-      </w:r>
-      <w:proofErr w:type="spellStart"/>
-      <w:r>
-        <w:t>Asteroids.h</w:t>
-      </w:r>
-      <w:proofErr w:type="spellEnd"/>
-      <w:r>
-        <w:t xml:space="preserve"> and .</w:t>
-      </w:r>
-      <w:proofErr w:type="spellStart"/>
-      <w:r>
-        <w:t>cpp</w:t>
-      </w:r>
-      <w:proofErr w:type="spellEnd"/>
-      <w:r>
-        <w:t>.</w:t>
-      </w:r>
-    </w:p>
-    <w:p>
-      <w:r>
-        <w:t xml:space="preserve">In </w:t>
-      </w:r>
-      <w:proofErr w:type="spellStart"/>
-      <w:r>
-        <w:t>Asteroids.h</w:t>
-      </w:r>
-      <w:proofErr w:type="spellEnd"/>
-      <w:r>
-        <w:t>, I put a method to create the new object in game world.</w:t>
+        <w:t>Next, I moved onto making changes in Asteroids.h and .cpp.</w:t>
+      </w:r>
+    </w:p>
+    <w:p>
+      <w:r>
+        <w:t>In Asteroids.h, I put a method to create the new object in game world.</w:t>
       </w:r>
     </w:p>
     <w:p>
@@ -2285,42 +1873,38 @@
           <w:sz w:val="19"/>
           <w:szCs w:val="19"/>
         </w:rPr>
+        <w:t xml:space="preserve"> CreateLifeUp(</w:t>
+      </w:r>
+      <w:r>
+        <w:rPr>
+          <w:rFonts w:ascii="Cascadia Mono" w:hAnsi="Cascadia Mono" w:cs="Cascadia Mono"/>
+          <w:color w:val="0000FF"/>
+          <w:kern w:val="0"/>
+          <w:sz w:val="19"/>
+          <w:szCs w:val="19"/>
+        </w:rPr>
+        <w:t>const</w:t>
+      </w:r>
+      <w:r>
+        <w:rPr>
+          <w:rFonts w:ascii="Cascadia Mono" w:hAnsi="Cascadia Mono" w:cs="Cascadia Mono"/>
+          <w:color w:val="000000"/>
+          <w:kern w:val="0"/>
+          <w:sz w:val="19"/>
+          <w:szCs w:val="19"/>
+        </w:rPr>
         <w:t xml:space="preserve"> </w:t>
       </w:r>
-      <w:proofErr w:type="spellStart"/>
-      <w:r>
-        <w:rPr>
-          <w:rFonts w:ascii="Cascadia Mono" w:hAnsi="Cascadia Mono" w:cs="Cascadia Mono"/>
-          <w:color w:val="000000"/>
-          <w:kern w:val="0"/>
-          <w:sz w:val="19"/>
-          <w:szCs w:val="19"/>
-        </w:rPr>
-        <w:t>CreateLifeUp</w:t>
-      </w:r>
-      <w:proofErr w:type="spellEnd"/>
-      <w:r>
-        <w:rPr>
-          <w:rFonts w:ascii="Cascadia Mono" w:hAnsi="Cascadia Mono" w:cs="Cascadia Mono"/>
-          <w:color w:val="000000"/>
-          <w:kern w:val="0"/>
-          <w:sz w:val="19"/>
-          <w:szCs w:val="19"/>
-        </w:rPr>
-        <w:t>(</w:t>
-      </w:r>
-      <w:proofErr w:type="spellStart"/>
-      <w:r>
-        <w:rPr>
-          <w:rFonts w:ascii="Cascadia Mono" w:hAnsi="Cascadia Mono" w:cs="Cascadia Mono"/>
-          <w:color w:val="0000FF"/>
-          <w:kern w:val="0"/>
-          <w:sz w:val="19"/>
-          <w:szCs w:val="19"/>
-        </w:rPr>
-        <w:t>const</w:t>
-      </w:r>
-      <w:proofErr w:type="spellEnd"/>
+      <w:r>
+        <w:rPr>
+          <w:rFonts w:ascii="Cascadia Mono" w:hAnsi="Cascadia Mono" w:cs="Cascadia Mono"/>
+          <w:color w:val="2B91AF"/>
+          <w:kern w:val="0"/>
+          <w:sz w:val="19"/>
+          <w:szCs w:val="19"/>
+        </w:rPr>
+        <w:t>uint</w:t>
+      </w:r>
       <w:r>
         <w:rPr>
           <w:rFonts w:ascii="Cascadia Mono" w:hAnsi="Cascadia Mono" w:cs="Cascadia Mono"/>
@@ -2331,18 +1915,44 @@
         </w:rPr>
         <w:t xml:space="preserve"> </w:t>
       </w:r>
-      <w:proofErr w:type="spellStart"/>
-      <w:r>
-        <w:rPr>
-          <w:rFonts w:ascii="Cascadia Mono" w:hAnsi="Cascadia Mono" w:cs="Cascadia Mono"/>
-          <w:color w:val="2B91AF"/>
-          <w:kern w:val="0"/>
-          <w:sz w:val="19"/>
-          <w:szCs w:val="19"/>
-        </w:rPr>
-        <w:t>uint</w:t>
-      </w:r>
-      <w:proofErr w:type="spellEnd"/>
+      <w:r>
+        <w:rPr>
+          <w:rFonts w:ascii="Cascadia Mono" w:hAnsi="Cascadia Mono" w:cs="Cascadia Mono"/>
+          <w:color w:val="808080"/>
+          <w:kern w:val="0"/>
+          <w:sz w:val="19"/>
+          <w:szCs w:val="19"/>
+        </w:rPr>
+        <w:t>num_LifeUp</w:t>
+      </w:r>
+      <w:r>
+        <w:rPr>
+          <w:rFonts w:ascii="Cascadia Mono" w:hAnsi="Cascadia Mono" w:cs="Cascadia Mono"/>
+          <w:color w:val="000000"/>
+          <w:kern w:val="0"/>
+          <w:sz w:val="19"/>
+          <w:szCs w:val="19"/>
+        </w:rPr>
+        <w:t>);</w:t>
+      </w:r>
+    </w:p>
+    <w:p>
+      <w:r>
+        <w:t>In Asteroids.</w:t>
+      </w:r>
+      <w:r>
+        <w:t xml:space="preserve">cpp, I added: </w:t>
+      </w:r>
+      <w:r>
+        <w:rPr>
+          <w:rFonts w:ascii="Cascadia Mono" w:hAnsi="Cascadia Mono" w:cs="Cascadia Mono"/>
+          <w:color w:val="808080"/>
+          <w:kern w:val="0"/>
+          <w:sz w:val="19"/>
+          <w:szCs w:val="19"/>
+        </w:rPr>
+        <w:t>#include</w:t>
+      </w:r>
       <w:r>
         <w:rPr>
           <w:rFonts w:ascii="Cascadia Mono" w:hAnsi="Cascadia Mono" w:cs="Cascadia Mono"/>
@@ -2353,56 +1963,6 @@
         </w:rPr>
         <w:t xml:space="preserve"> </w:t>
       </w:r>
-      <w:proofErr w:type="spellStart"/>
-      <w:r>
-        <w:rPr>
-          <w:rFonts w:ascii="Cascadia Mono" w:hAnsi="Cascadia Mono" w:cs="Cascadia Mono"/>
-          <w:color w:val="808080"/>
-          <w:kern w:val="0"/>
-          <w:sz w:val="19"/>
-          <w:szCs w:val="19"/>
-        </w:rPr>
-        <w:t>num_LifeUp</w:t>
-      </w:r>
-      <w:proofErr w:type="spellEnd"/>
-      <w:r>
-        <w:rPr>
-          <w:rFonts w:ascii="Cascadia Mono" w:hAnsi="Cascadia Mono" w:cs="Cascadia Mono"/>
-          <w:color w:val="000000"/>
-          <w:kern w:val="0"/>
-          <w:sz w:val="19"/>
-          <w:szCs w:val="19"/>
-        </w:rPr>
-        <w:t>);</w:t>
-      </w:r>
-    </w:p>
-    <w:p>
-      <w:r>
-        <w:t>In Asteroids.</w:t>
-      </w:r>
-      <w:r>
-        <w:t xml:space="preserve">cpp, I added: </w:t>
-      </w:r>
-      <w:r>
-        <w:rPr>
-          <w:rFonts w:ascii="Cascadia Mono" w:hAnsi="Cascadia Mono" w:cs="Cascadia Mono"/>
-          <w:color w:val="808080"/>
-          <w:kern w:val="0"/>
-          <w:sz w:val="19"/>
-          <w:szCs w:val="19"/>
-        </w:rPr>
-        <w:t>#include</w:t>
-      </w:r>
-      <w:r>
-        <w:rPr>
-          <w:rFonts w:ascii="Cascadia Mono" w:hAnsi="Cascadia Mono" w:cs="Cascadia Mono"/>
-          <w:color w:val="000000"/>
-          <w:kern w:val="0"/>
-          <w:sz w:val="19"/>
-          <w:szCs w:val="19"/>
-        </w:rPr>
-        <w:t xml:space="preserve"> </w:t>
-      </w:r>
       <w:r>
         <w:rPr>
           <w:rFonts w:ascii="Cascadia Mono" w:hAnsi="Cascadia Mono" w:cs="Cascadia Mono"/>
@@ -2411,29 +1971,7 @@
           <w:sz w:val="19"/>
           <w:szCs w:val="19"/>
         </w:rPr>
-        <w:t>"</w:t>
-      </w:r>
-      <w:proofErr w:type="spellStart"/>
-      <w:r>
-        <w:rPr>
-          <w:rFonts w:ascii="Cascadia Mono" w:hAnsi="Cascadia Mono" w:cs="Cascadia Mono"/>
-          <w:color w:val="A31515"/>
-          <w:kern w:val="0"/>
-          <w:sz w:val="19"/>
-          <w:szCs w:val="19"/>
-        </w:rPr>
-        <w:t>LifeUp.h</w:t>
-      </w:r>
-      <w:proofErr w:type="spellEnd"/>
-      <w:r>
-        <w:rPr>
-          <w:rFonts w:ascii="Cascadia Mono" w:hAnsi="Cascadia Mono" w:cs="Cascadia Mono"/>
-          <w:color w:val="A31515"/>
-          <w:kern w:val="0"/>
-          <w:sz w:val="19"/>
-          <w:szCs w:val="19"/>
-        </w:rPr>
-        <w:t>"</w:t>
+        <w:t>"LifeUp.h"</w:t>
       </w:r>
       <w:r>
         <w:t>, so that I can define the method.</w:t>
@@ -2483,15 +2021,7 @@
     </w:p>
     <w:p>
       <w:r>
-        <w:t xml:space="preserve">I can test this by putting </w:t>
-      </w:r>
-      <w:proofErr w:type="spellStart"/>
-      <w:r>
-        <w:t>CreateLifeUp</w:t>
-      </w:r>
-      <w:proofErr w:type="spellEnd"/>
-      <w:r>
-        <w:t>(1) in Asteroids::Start(). This is only for testing purposes, by putting it in start I am making it so that is it visible on the start screen.</w:t>
+        <w:t>I can test this by putting CreateLifeUp(1) in Asteroids::Start(). This is only for testing purposes, by putting it in start I am making it so that is it visible on the start screen.</w:t>
       </w:r>
     </w:p>
     <w:p>
@@ -2574,29 +2104,137 @@
           <w:sz w:val="19"/>
           <w:szCs w:val="19"/>
         </w:rPr>
+        <w:t xml:space="preserve"> (GetType() </w:t>
+      </w:r>
+      <w:r>
+        <w:rPr>
+          <w:rFonts w:ascii="Cascadia Mono" w:hAnsi="Cascadia Mono" w:cs="Cascadia Mono"/>
+          <w:color w:val="008080"/>
+          <w:kern w:val="0"/>
+          <w:sz w:val="19"/>
+          <w:szCs w:val="19"/>
+        </w:rPr>
+        <w:t>==</w:t>
+      </w:r>
+      <w:r>
+        <w:rPr>
+          <w:rFonts w:ascii="Cascadia Mono" w:hAnsi="Cascadia Mono" w:cs="Cascadia Mono"/>
+          <w:color w:val="000000"/>
+          <w:kern w:val="0"/>
+          <w:sz w:val="19"/>
+          <w:szCs w:val="19"/>
+        </w:rPr>
+        <w:t xml:space="preserve"> </w:t>
+      </w:r>
+      <w:r>
+        <w:rPr>
+          <w:rFonts w:ascii="Cascadia Mono" w:hAnsi="Cascadia Mono" w:cs="Cascadia Mono"/>
+          <w:color w:val="808080"/>
+          <w:kern w:val="0"/>
+          <w:sz w:val="19"/>
+          <w:szCs w:val="19"/>
+        </w:rPr>
+        <w:t>o</w:t>
+      </w:r>
+      <w:r>
+        <w:rPr>
+          <w:rFonts w:ascii="Cascadia Mono" w:hAnsi="Cascadia Mono" w:cs="Cascadia Mono"/>
+          <w:color w:val="008080"/>
+          <w:kern w:val="0"/>
+          <w:sz w:val="19"/>
+          <w:szCs w:val="19"/>
+        </w:rPr>
+        <w:t>-&gt;</w:t>
+      </w:r>
+      <w:r>
+        <w:rPr>
+          <w:rFonts w:ascii="Cascadia Mono" w:hAnsi="Cascadia Mono" w:cs="Cascadia Mono"/>
+          <w:color w:val="000000"/>
+          <w:kern w:val="0"/>
+          <w:sz w:val="19"/>
+          <w:szCs w:val="19"/>
+        </w:rPr>
+        <w:t xml:space="preserve">GetType()) </w:t>
+      </w:r>
+      <w:r>
+        <w:rPr>
+          <w:rFonts w:ascii="Cascadia Mono" w:hAnsi="Cascadia Mono" w:cs="Cascadia Mono"/>
+          <w:color w:val="0000FF"/>
+          <w:kern w:val="0"/>
+          <w:sz w:val="19"/>
+          <w:szCs w:val="19"/>
+        </w:rPr>
+        <w:t>return</w:t>
+      </w:r>
+      <w:r>
+        <w:rPr>
+          <w:rFonts w:ascii="Cascadia Mono" w:hAnsi="Cascadia Mono" w:cs="Cascadia Mono"/>
+          <w:color w:val="000000"/>
+          <w:kern w:val="0"/>
+          <w:sz w:val="19"/>
+          <w:szCs w:val="19"/>
+        </w:rPr>
+        <w:t xml:space="preserve"> </w:t>
+      </w:r>
+      <w:r>
+        <w:rPr>
+          <w:rFonts w:ascii="Cascadia Mono" w:hAnsi="Cascadia Mono" w:cs="Cascadia Mono"/>
+          <w:color w:val="0000FF"/>
+          <w:kern w:val="0"/>
+          <w:sz w:val="19"/>
+          <w:szCs w:val="19"/>
+        </w:rPr>
+        <w:t>false</w:t>
+      </w:r>
+      <w:r>
+        <w:rPr>
+          <w:rFonts w:ascii="Cascadia Mono" w:hAnsi="Cascadia Mono" w:cs="Cascadia Mono"/>
+          <w:color w:val="000000"/>
+          <w:kern w:val="0"/>
+          <w:sz w:val="19"/>
+          <w:szCs w:val="19"/>
+        </w:rPr>
+        <w:t>;</w:t>
+      </w:r>
+      <w:r>
+        <w:t xml:space="preserve"> </w:t>
+      </w:r>
+    </w:p>
+    <w:p>
+      <w:r>
+        <w:t>to:</w:t>
+      </w:r>
+    </w:p>
+    <w:p>
+      <w:r>
+        <w:rPr>
+          <w:rFonts w:ascii="Cascadia Mono" w:hAnsi="Cascadia Mono" w:cs="Cascadia Mono"/>
+          <w:color w:val="0000FF"/>
+          <w:kern w:val="0"/>
+          <w:sz w:val="19"/>
+          <w:szCs w:val="19"/>
+        </w:rPr>
+        <w:t>if</w:t>
+      </w:r>
+      <w:r>
+        <w:rPr>
+          <w:rFonts w:ascii="Cascadia Mono" w:hAnsi="Cascadia Mono" w:cs="Cascadia Mono"/>
+          <w:color w:val="000000"/>
+          <w:kern w:val="0"/>
+          <w:sz w:val="19"/>
+          <w:szCs w:val="19"/>
+        </w:rPr>
         <w:t xml:space="preserve"> (</w:t>
       </w:r>
-      <w:proofErr w:type="spellStart"/>
-      <w:r>
-        <w:rPr>
-          <w:rFonts w:ascii="Cascadia Mono" w:hAnsi="Cascadia Mono" w:cs="Cascadia Mono"/>
-          <w:color w:val="000000"/>
-          <w:kern w:val="0"/>
-          <w:sz w:val="19"/>
-          <w:szCs w:val="19"/>
-        </w:rPr>
-        <w:t>GetType</w:t>
-      </w:r>
-      <w:proofErr w:type="spellEnd"/>
-      <w:r>
-        <w:rPr>
-          <w:rFonts w:ascii="Cascadia Mono" w:hAnsi="Cascadia Mono" w:cs="Cascadia Mono"/>
-          <w:color w:val="000000"/>
-          <w:kern w:val="0"/>
-          <w:sz w:val="19"/>
-          <w:szCs w:val="19"/>
-        </w:rPr>
-        <w:t xml:space="preserve">() </w:t>
+      <w:r>
+        <w:rPr>
+          <w:rFonts w:ascii="Cascadia Mono" w:hAnsi="Cascadia Mono" w:cs="Cascadia Mono"/>
+          <w:color w:val="808080"/>
+          <w:kern w:val="0"/>
+          <w:sz w:val="19"/>
+          <w:szCs w:val="19"/>
+        </w:rPr>
+        <w:t>o</w:t>
       </w:r>
       <w:r>
         <w:rPr>
@@ -2606,7 +2244,27 @@
           <w:sz w:val="19"/>
           <w:szCs w:val="19"/>
         </w:rPr>
-        <w:t>==</w:t>
+        <w:t>-&gt;</w:t>
+      </w:r>
+      <w:r>
+        <w:rPr>
+          <w:rFonts w:ascii="Cascadia Mono" w:hAnsi="Cascadia Mono" w:cs="Cascadia Mono"/>
+          <w:color w:val="000000"/>
+          <w:kern w:val="0"/>
+          <w:sz w:val="19"/>
+          <w:szCs w:val="19"/>
+        </w:rPr>
+        <w:t xml:space="preserve">GetType() </w:t>
+      </w:r>
+      <w:r>
+        <w:rPr>
+          <w:rFonts w:ascii="Cascadia Mono" w:hAnsi="Cascadia Mono" w:cs="Cascadia Mono"/>
+          <w:color w:val="008080"/>
+          <w:kern w:val="0"/>
+          <w:sz w:val="19"/>
+          <w:szCs w:val="19"/>
+        </w:rPr>
+        <w:t>!=</w:t>
       </w:r>
       <w:r>
         <w:rPr>
@@ -2621,6 +2279,66 @@
       <w:r>
         <w:rPr>
           <w:rFonts w:ascii="Cascadia Mono" w:hAnsi="Cascadia Mono" w:cs="Cascadia Mono"/>
+          <w:color w:val="2B91AF"/>
+          <w:kern w:val="0"/>
+          <w:sz w:val="19"/>
+          <w:szCs w:val="19"/>
+        </w:rPr>
+        <w:t>GameObjectType</w:t>
+      </w:r>
+      <w:r>
+        <w:rPr>
+          <w:rFonts w:ascii="Cascadia Mono" w:hAnsi="Cascadia Mono" w:cs="Cascadia Mono"/>
+          <w:color w:val="000000"/>
+          <w:kern w:val="0"/>
+          <w:sz w:val="19"/>
+          <w:szCs w:val="19"/>
+        </w:rPr>
+        <w:t>(</w:t>
+      </w:r>
+      <w:r>
+        <w:rPr>
+          <w:rFonts w:ascii="Cascadia Mono" w:hAnsi="Cascadia Mono" w:cs="Cascadia Mono"/>
+          <w:color w:val="A31515"/>
+          <w:kern w:val="0"/>
+          <w:sz w:val="19"/>
+          <w:szCs w:val="19"/>
+        </w:rPr>
+        <w:t>"Bullet"</w:t>
+      </w:r>
+      <w:r>
+        <w:rPr>
+          <w:rFonts w:ascii="Cascadia Mono" w:hAnsi="Cascadia Mono" w:cs="Cascadia Mono"/>
+          <w:color w:val="000000"/>
+          <w:kern w:val="0"/>
+          <w:sz w:val="19"/>
+          <w:szCs w:val="19"/>
+        </w:rPr>
+        <w:t xml:space="preserve">) </w:t>
+      </w:r>
+      <w:r>
+        <w:rPr>
+          <w:rFonts w:ascii="Cascadia Mono" w:hAnsi="Cascadia Mono" w:cs="Cascadia Mono"/>
+          <w:color w:val="000000"/>
+          <w:kern w:val="0"/>
+          <w:sz w:val="19"/>
+          <w:szCs w:val="19"/>
+        </w:rPr>
+        <w:t>||</w:t>
+      </w:r>
+      <w:r>
+        <w:rPr>
+          <w:rFonts w:ascii="Cascadia Mono" w:hAnsi="Cascadia Mono" w:cs="Cascadia Mono"/>
+          <w:color w:val="000000"/>
+          <w:kern w:val="0"/>
+          <w:sz w:val="19"/>
+          <w:szCs w:val="19"/>
+        </w:rPr>
+        <w:t xml:space="preserve"> </w:t>
+      </w:r>
+      <w:r>
+        <w:rPr>
+          <w:rFonts w:ascii="Cascadia Mono" w:hAnsi="Cascadia Mono" w:cs="Cascadia Mono"/>
           <w:color w:val="808080"/>
           <w:kern w:val="0"/>
           <w:sz w:val="19"/>
@@ -2638,27 +2356,75 @@
         </w:rPr>
         <w:t>-&gt;</w:t>
       </w:r>
-      <w:proofErr w:type="spellStart"/>
-      <w:r>
-        <w:rPr>
-          <w:rFonts w:ascii="Cascadia Mono" w:hAnsi="Cascadia Mono" w:cs="Cascadia Mono"/>
-          <w:color w:val="000000"/>
-          <w:kern w:val="0"/>
-          <w:sz w:val="19"/>
-          <w:szCs w:val="19"/>
-        </w:rPr>
-        <w:t>GetType</w:t>
-      </w:r>
-      <w:proofErr w:type="spellEnd"/>
-      <w:r>
-        <w:rPr>
-          <w:rFonts w:ascii="Cascadia Mono" w:hAnsi="Cascadia Mono" w:cs="Cascadia Mono"/>
-          <w:color w:val="000000"/>
-          <w:kern w:val="0"/>
-          <w:sz w:val="19"/>
-          <w:szCs w:val="19"/>
-        </w:rPr>
-        <w:t xml:space="preserve">()) </w:t>
+      <w:r>
+        <w:rPr>
+          <w:rFonts w:ascii="Cascadia Mono" w:hAnsi="Cascadia Mono" w:cs="Cascadia Mono"/>
+          <w:color w:val="000000"/>
+          <w:kern w:val="0"/>
+          <w:sz w:val="19"/>
+          <w:szCs w:val="19"/>
+        </w:rPr>
+        <w:t xml:space="preserve">GetType() </w:t>
+      </w:r>
+      <w:r>
+        <w:rPr>
+          <w:rFonts w:ascii="Cascadia Mono" w:hAnsi="Cascadia Mono" w:cs="Cascadia Mono"/>
+          <w:color w:val="008080"/>
+          <w:kern w:val="0"/>
+          <w:sz w:val="19"/>
+          <w:szCs w:val="19"/>
+        </w:rPr>
+        <w:t>!=</w:t>
+      </w:r>
+      <w:r>
+        <w:rPr>
+          <w:rFonts w:ascii="Cascadia Mono" w:hAnsi="Cascadia Mono" w:cs="Cascadia Mono"/>
+          <w:color w:val="000000"/>
+          <w:kern w:val="0"/>
+          <w:sz w:val="19"/>
+          <w:szCs w:val="19"/>
+        </w:rPr>
+        <w:t xml:space="preserve"> </w:t>
+      </w:r>
+      <w:r>
+        <w:rPr>
+          <w:rFonts w:ascii="Cascadia Mono" w:hAnsi="Cascadia Mono" w:cs="Cascadia Mono"/>
+          <w:color w:val="2B91AF"/>
+          <w:kern w:val="0"/>
+          <w:sz w:val="19"/>
+          <w:szCs w:val="19"/>
+        </w:rPr>
+        <w:t>GameObjectType</w:t>
+      </w:r>
+      <w:r>
+        <w:rPr>
+          <w:rFonts w:ascii="Cascadia Mono" w:hAnsi="Cascadia Mono" w:cs="Cascadia Mono"/>
+          <w:color w:val="000000"/>
+          <w:kern w:val="0"/>
+          <w:sz w:val="19"/>
+          <w:szCs w:val="19"/>
+        </w:rPr>
+        <w:t>(</w:t>
+      </w:r>
+      <w:r>
+        <w:rPr>
+          <w:rFonts w:ascii="Cascadia Mono" w:hAnsi="Cascadia Mono" w:cs="Cascadia Mono"/>
+          <w:color w:val="A31515"/>
+          <w:kern w:val="0"/>
+          <w:sz w:val="19"/>
+          <w:szCs w:val="19"/>
+        </w:rPr>
+        <w:t>"Spaceship"</w:t>
+      </w:r>
+      <w:r>
+        <w:rPr>
+          <w:rFonts w:ascii="Cascadia Mono" w:hAnsi="Cascadia Mono" w:cs="Cascadia Mono"/>
+          <w:color w:val="000000"/>
+          <w:kern w:val="0"/>
+          <w:sz w:val="19"/>
+          <w:szCs w:val="19"/>
+        </w:rPr>
+        <w:t xml:space="preserve">)) </w:t>
       </w:r>
       <w:r>
         <w:rPr>
@@ -2700,16 +2466,250 @@
         </w:rPr>
         <w:t>;</w:t>
       </w:r>
-      <w:r>
+    </w:p>
+    <w:p>
+      <w:r>
+        <w:t>However, whilst this did make it so that asteroids did no get destroyed by the new object, it made it so that previous collisions with bullets and the spaceship did not work. To fix this I swapped out the || (OR) for &amp;&amp; (AND) which did resolve the issues.</w:t>
+      </w:r>
+    </w:p>
+    <w:p>
+      <w:r>
+        <w:t xml:space="preserve">Bullet needed to be altered </w:t>
+      </w:r>
+      <w:r>
+        <w:t>so that they actually destroy</w:t>
+      </w:r>
+      <w:r>
+        <w:t xml:space="preserve"> the new object</w:t>
+      </w:r>
+      <w:r>
+        <w:t>. (</w:t>
+      </w:r>
+      <w:r>
+        <w:rPr>
+          <w:rFonts w:ascii="Cascadia Mono" w:hAnsi="Cascadia Mono" w:cs="Cascadia Mono"/>
+          <w:color w:val="2B91AF"/>
+          <w:kern w:val="0"/>
+          <w:sz w:val="19"/>
+          <w:szCs w:val="19"/>
+        </w:rPr>
+        <w:t>Bullet</w:t>
+      </w:r>
+      <w:r>
+        <w:rPr>
+          <w:rFonts w:ascii="Cascadia Mono" w:hAnsi="Cascadia Mono" w:cs="Cascadia Mono"/>
+          <w:color w:val="000000"/>
+          <w:kern w:val="0"/>
+          <w:sz w:val="19"/>
+          <w:szCs w:val="19"/>
+        </w:rPr>
+        <w:t>::CollisionTest)</w:t>
+      </w:r>
+    </w:p>
+    <w:p>
+      <w:pPr>
+        <w:ind w:left="360"/>
+      </w:pPr>
+      <w:r>
+        <w:rPr>
+          <w:rFonts w:ascii="Cascadia Mono" w:hAnsi="Cascadia Mono" w:cs="Cascadia Mono"/>
+          <w:color w:val="0000FF"/>
+          <w:kern w:val="0"/>
+          <w:sz w:val="19"/>
+          <w:szCs w:val="19"/>
+        </w:rPr>
+        <w:t>if</w:t>
+      </w:r>
+      <w:r>
+        <w:rPr>
+          <w:rFonts w:ascii="Cascadia Mono" w:hAnsi="Cascadia Mono" w:cs="Cascadia Mono"/>
+          <w:color w:val="000000"/>
+          <w:kern w:val="0"/>
+          <w:sz w:val="19"/>
+          <w:szCs w:val="19"/>
+        </w:rPr>
+        <w:t xml:space="preserve"> (</w:t>
+      </w:r>
+      <w:r>
+        <w:rPr>
+          <w:rFonts w:ascii="Cascadia Mono" w:hAnsi="Cascadia Mono" w:cs="Cascadia Mono"/>
+          <w:color w:val="808080"/>
+          <w:kern w:val="0"/>
+          <w:sz w:val="19"/>
+          <w:szCs w:val="19"/>
+        </w:rPr>
+        <w:t>o</w:t>
+      </w:r>
+      <w:r>
+        <w:rPr>
+          <w:rFonts w:ascii="Cascadia Mono" w:hAnsi="Cascadia Mono" w:cs="Cascadia Mono"/>
+          <w:color w:val="008080"/>
+          <w:kern w:val="0"/>
+          <w:sz w:val="19"/>
+          <w:szCs w:val="19"/>
+        </w:rPr>
+        <w:t>-&gt;</w:t>
+      </w:r>
+      <w:r>
+        <w:rPr>
+          <w:rFonts w:ascii="Cascadia Mono" w:hAnsi="Cascadia Mono" w:cs="Cascadia Mono"/>
+          <w:color w:val="000000"/>
+          <w:kern w:val="0"/>
+          <w:sz w:val="19"/>
+          <w:szCs w:val="19"/>
+        </w:rPr>
+        <w:t xml:space="preserve">GetType() </w:t>
+      </w:r>
+      <w:r>
+        <w:rPr>
+          <w:rFonts w:ascii="Cascadia Mono" w:hAnsi="Cascadia Mono" w:cs="Cascadia Mono"/>
+          <w:color w:val="008080"/>
+          <w:kern w:val="0"/>
+          <w:sz w:val="19"/>
+          <w:szCs w:val="19"/>
+        </w:rPr>
+        <w:t>!=</w:t>
+      </w:r>
+      <w:r>
+        <w:rPr>
+          <w:rFonts w:ascii="Cascadia Mono" w:hAnsi="Cascadia Mono" w:cs="Cascadia Mono"/>
+          <w:color w:val="000000"/>
+          <w:kern w:val="0"/>
+          <w:sz w:val="19"/>
+          <w:szCs w:val="19"/>
+        </w:rPr>
         <w:t xml:space="preserve"> </w:t>
       </w:r>
-    </w:p>
-    <w:p>
-      <w:r>
-        <w:t>to:</w:t>
-      </w:r>
-    </w:p>
-    <w:p>
+      <w:r>
+        <w:rPr>
+          <w:rFonts w:ascii="Cascadia Mono" w:hAnsi="Cascadia Mono" w:cs="Cascadia Mono"/>
+          <w:color w:val="2B91AF"/>
+          <w:kern w:val="0"/>
+          <w:sz w:val="19"/>
+          <w:szCs w:val="19"/>
+        </w:rPr>
+        <w:t>GameObjectType</w:t>
+      </w:r>
+      <w:r>
+        <w:rPr>
+          <w:rFonts w:ascii="Cascadia Mono" w:hAnsi="Cascadia Mono" w:cs="Cascadia Mono"/>
+          <w:color w:val="000000"/>
+          <w:kern w:val="0"/>
+          <w:sz w:val="19"/>
+          <w:szCs w:val="19"/>
+        </w:rPr>
+        <w:t>(</w:t>
+      </w:r>
+      <w:r>
+        <w:rPr>
+          <w:rFonts w:ascii="Cascadia Mono" w:hAnsi="Cascadia Mono" w:cs="Cascadia Mono"/>
+          <w:color w:val="A31515"/>
+          <w:kern w:val="0"/>
+          <w:sz w:val="19"/>
+          <w:szCs w:val="19"/>
+        </w:rPr>
+        <w:t>"Asteroid"</w:t>
+      </w:r>
+      <w:r>
+        <w:rPr>
+          <w:rFonts w:ascii="Cascadia Mono" w:hAnsi="Cascadia Mono" w:cs="Cascadia Mono"/>
+          <w:color w:val="000000"/>
+          <w:kern w:val="0"/>
+          <w:sz w:val="19"/>
+          <w:szCs w:val="19"/>
+        </w:rPr>
+        <w:t xml:space="preserve">) || </w:t>
+      </w:r>
+      <w:r>
+        <w:rPr>
+          <w:rFonts w:ascii="Cascadia Mono" w:hAnsi="Cascadia Mono" w:cs="Cascadia Mono"/>
+          <w:color w:val="808080"/>
+          <w:kern w:val="0"/>
+          <w:sz w:val="19"/>
+          <w:szCs w:val="19"/>
+        </w:rPr>
+        <w:t>o</w:t>
+      </w:r>
+      <w:r>
+        <w:rPr>
+          <w:rFonts w:ascii="Cascadia Mono" w:hAnsi="Cascadia Mono" w:cs="Cascadia Mono"/>
+          <w:color w:val="008080"/>
+          <w:kern w:val="0"/>
+          <w:sz w:val="19"/>
+          <w:szCs w:val="19"/>
+        </w:rPr>
+        <w:t>-&gt;</w:t>
+      </w:r>
+      <w:r>
+        <w:rPr>
+          <w:rFonts w:ascii="Cascadia Mono" w:hAnsi="Cascadia Mono" w:cs="Cascadia Mono"/>
+          <w:color w:val="000000"/>
+          <w:kern w:val="0"/>
+          <w:sz w:val="19"/>
+          <w:szCs w:val="19"/>
+        </w:rPr>
+        <w:t xml:space="preserve">GetType() </w:t>
+      </w:r>
+      <w:r>
+        <w:rPr>
+          <w:rFonts w:ascii="Cascadia Mono" w:hAnsi="Cascadia Mono" w:cs="Cascadia Mono"/>
+          <w:color w:val="008080"/>
+          <w:kern w:val="0"/>
+          <w:sz w:val="19"/>
+          <w:szCs w:val="19"/>
+        </w:rPr>
+        <w:t>!=</w:t>
+      </w:r>
+      <w:r>
+        <w:rPr>
+          <w:rFonts w:ascii="Cascadia Mono" w:hAnsi="Cascadia Mono" w:cs="Cascadia Mono"/>
+          <w:color w:val="000000"/>
+          <w:kern w:val="0"/>
+          <w:sz w:val="19"/>
+          <w:szCs w:val="19"/>
+        </w:rPr>
+        <w:t xml:space="preserve"> </w:t>
+      </w:r>
+      <w:r>
+        <w:rPr>
+          <w:rFonts w:ascii="Cascadia Mono" w:hAnsi="Cascadia Mono" w:cs="Cascadia Mono"/>
+          <w:color w:val="2B91AF"/>
+          <w:kern w:val="0"/>
+          <w:sz w:val="19"/>
+          <w:szCs w:val="19"/>
+        </w:rPr>
+        <w:t>GameObjectType</w:t>
+      </w:r>
+      <w:r>
+        <w:rPr>
+          <w:rFonts w:ascii="Cascadia Mono" w:hAnsi="Cascadia Mono" w:cs="Cascadia Mono"/>
+          <w:color w:val="000000"/>
+          <w:kern w:val="0"/>
+          <w:sz w:val="19"/>
+          <w:szCs w:val="19"/>
+        </w:rPr>
+        <w:t>(</w:t>
+      </w:r>
+      <w:r>
+        <w:rPr>
+          <w:rFonts w:ascii="Cascadia Mono" w:hAnsi="Cascadia Mono" w:cs="Cascadia Mono"/>
+          <w:color w:val="A31515"/>
+          <w:kern w:val="0"/>
+          <w:sz w:val="19"/>
+          <w:szCs w:val="19"/>
+        </w:rPr>
+        <w:t>"LifeUp"</w:t>
+      </w:r>
+      <w:r>
+        <w:rPr>
+          <w:rFonts w:ascii="Cascadia Mono" w:hAnsi="Cascadia Mono" w:cs="Cascadia Mono"/>
+          <w:color w:val="000000"/>
+          <w:kern w:val="0"/>
+          <w:sz w:val="19"/>
+          <w:szCs w:val="19"/>
+        </w:rPr>
+        <w:t xml:space="preserve">)) </w:t>
+      </w:r>
       <w:r>
         <w:rPr>
           <w:rFonts w:ascii="Cascadia Mono" w:hAnsi="Cascadia Mono" w:cs="Cascadia Mono"/>
@@ -2718,69 +2718,7 @@
           <w:sz w:val="19"/>
           <w:szCs w:val="19"/>
         </w:rPr>
-        <w:t>if</w:t>
-      </w:r>
-      <w:r>
-        <w:rPr>
-          <w:rFonts w:ascii="Cascadia Mono" w:hAnsi="Cascadia Mono" w:cs="Cascadia Mono"/>
-          <w:color w:val="000000"/>
-          <w:kern w:val="0"/>
-          <w:sz w:val="19"/>
-          <w:szCs w:val="19"/>
-        </w:rPr>
-        <w:t xml:space="preserve"> (</w:t>
-      </w:r>
-      <w:r>
-        <w:rPr>
-          <w:rFonts w:ascii="Cascadia Mono" w:hAnsi="Cascadia Mono" w:cs="Cascadia Mono"/>
-          <w:color w:val="808080"/>
-          <w:kern w:val="0"/>
-          <w:sz w:val="19"/>
-          <w:szCs w:val="19"/>
-        </w:rPr>
-        <w:t>o</w:t>
-      </w:r>
-      <w:r>
-        <w:rPr>
-          <w:rFonts w:ascii="Cascadia Mono" w:hAnsi="Cascadia Mono" w:cs="Cascadia Mono"/>
-          <w:color w:val="008080"/>
-          <w:kern w:val="0"/>
-          <w:sz w:val="19"/>
-          <w:szCs w:val="19"/>
-        </w:rPr>
-        <w:t>-&gt;</w:t>
-      </w:r>
-      <w:proofErr w:type="spellStart"/>
-      <w:r>
-        <w:rPr>
-          <w:rFonts w:ascii="Cascadia Mono" w:hAnsi="Cascadia Mono" w:cs="Cascadia Mono"/>
-          <w:color w:val="000000"/>
-          <w:kern w:val="0"/>
-          <w:sz w:val="19"/>
-          <w:szCs w:val="19"/>
-        </w:rPr>
-        <w:t>GetType</w:t>
-      </w:r>
-      <w:proofErr w:type="spellEnd"/>
-      <w:r>
-        <w:rPr>
-          <w:rFonts w:ascii="Cascadia Mono" w:hAnsi="Cascadia Mono" w:cs="Cascadia Mono"/>
-          <w:color w:val="000000"/>
-          <w:kern w:val="0"/>
-          <w:sz w:val="19"/>
-          <w:szCs w:val="19"/>
-        </w:rPr>
-        <w:t xml:space="preserve">() </w:t>
-      </w:r>
-      <w:r>
-        <w:rPr>
-          <w:rFonts w:ascii="Cascadia Mono" w:hAnsi="Cascadia Mono" w:cs="Cascadia Mono"/>
-          <w:color w:val="008080"/>
-          <w:kern w:val="0"/>
-          <w:sz w:val="19"/>
-          <w:szCs w:val="19"/>
-        </w:rPr>
-        <w:t>!=</w:t>
+        <w:t>return</w:t>
       </w:r>
       <w:r>
         <w:rPr>
@@ -2792,172 +2730,6 @@
         </w:rPr>
         <w:t xml:space="preserve"> </w:t>
       </w:r>
-      <w:proofErr w:type="spellStart"/>
-      <w:r>
-        <w:rPr>
-          <w:rFonts w:ascii="Cascadia Mono" w:hAnsi="Cascadia Mono" w:cs="Cascadia Mono"/>
-          <w:color w:val="2B91AF"/>
-          <w:kern w:val="0"/>
-          <w:sz w:val="19"/>
-          <w:szCs w:val="19"/>
-        </w:rPr>
-        <w:t>GameObjectType</w:t>
-      </w:r>
-      <w:proofErr w:type="spellEnd"/>
-      <w:r>
-        <w:rPr>
-          <w:rFonts w:ascii="Cascadia Mono" w:hAnsi="Cascadia Mono" w:cs="Cascadia Mono"/>
-          <w:color w:val="000000"/>
-          <w:kern w:val="0"/>
-          <w:sz w:val="19"/>
-          <w:szCs w:val="19"/>
-        </w:rPr>
-        <w:t>(</w:t>
-      </w:r>
-      <w:r>
-        <w:rPr>
-          <w:rFonts w:ascii="Cascadia Mono" w:hAnsi="Cascadia Mono" w:cs="Cascadia Mono"/>
-          <w:color w:val="A31515"/>
-          <w:kern w:val="0"/>
-          <w:sz w:val="19"/>
-          <w:szCs w:val="19"/>
-        </w:rPr>
-        <w:t>"Bullet"</w:t>
-      </w:r>
-      <w:r>
-        <w:rPr>
-          <w:rFonts w:ascii="Cascadia Mono" w:hAnsi="Cascadia Mono" w:cs="Cascadia Mono"/>
-          <w:color w:val="000000"/>
-          <w:kern w:val="0"/>
-          <w:sz w:val="19"/>
-          <w:szCs w:val="19"/>
-        </w:rPr>
-        <w:t xml:space="preserve">) </w:t>
-      </w:r>
-      <w:r>
-        <w:rPr>
-          <w:rFonts w:ascii="Cascadia Mono" w:hAnsi="Cascadia Mono" w:cs="Cascadia Mono"/>
-          <w:color w:val="000000"/>
-          <w:kern w:val="0"/>
-          <w:sz w:val="19"/>
-          <w:szCs w:val="19"/>
-        </w:rPr>
-        <w:t>||</w:t>
-      </w:r>
-      <w:r>
-        <w:rPr>
-          <w:rFonts w:ascii="Cascadia Mono" w:hAnsi="Cascadia Mono" w:cs="Cascadia Mono"/>
-          <w:color w:val="000000"/>
-          <w:kern w:val="0"/>
-          <w:sz w:val="19"/>
-          <w:szCs w:val="19"/>
-        </w:rPr>
-        <w:t xml:space="preserve"> </w:t>
-      </w:r>
-      <w:r>
-        <w:rPr>
-          <w:rFonts w:ascii="Cascadia Mono" w:hAnsi="Cascadia Mono" w:cs="Cascadia Mono"/>
-          <w:color w:val="808080"/>
-          <w:kern w:val="0"/>
-          <w:sz w:val="19"/>
-          <w:szCs w:val="19"/>
-        </w:rPr>
-        <w:t>o</w:t>
-      </w:r>
-      <w:r>
-        <w:rPr>
-          <w:rFonts w:ascii="Cascadia Mono" w:hAnsi="Cascadia Mono" w:cs="Cascadia Mono"/>
-          <w:color w:val="008080"/>
-          <w:kern w:val="0"/>
-          <w:sz w:val="19"/>
-          <w:szCs w:val="19"/>
-        </w:rPr>
-        <w:t>-&gt;</w:t>
-      </w:r>
-      <w:proofErr w:type="spellStart"/>
-      <w:r>
-        <w:rPr>
-          <w:rFonts w:ascii="Cascadia Mono" w:hAnsi="Cascadia Mono" w:cs="Cascadia Mono"/>
-          <w:color w:val="000000"/>
-          <w:kern w:val="0"/>
-          <w:sz w:val="19"/>
-          <w:szCs w:val="19"/>
-        </w:rPr>
-        <w:t>GetType</w:t>
-      </w:r>
-      <w:proofErr w:type="spellEnd"/>
-      <w:r>
-        <w:rPr>
-          <w:rFonts w:ascii="Cascadia Mono" w:hAnsi="Cascadia Mono" w:cs="Cascadia Mono"/>
-          <w:color w:val="000000"/>
-          <w:kern w:val="0"/>
-          <w:sz w:val="19"/>
-          <w:szCs w:val="19"/>
-        </w:rPr>
-        <w:t xml:space="preserve">() </w:t>
-      </w:r>
-      <w:r>
-        <w:rPr>
-          <w:rFonts w:ascii="Cascadia Mono" w:hAnsi="Cascadia Mono" w:cs="Cascadia Mono"/>
-          <w:color w:val="008080"/>
-          <w:kern w:val="0"/>
-          <w:sz w:val="19"/>
-          <w:szCs w:val="19"/>
-        </w:rPr>
-        <w:t>!=</w:t>
-      </w:r>
-      <w:r>
-        <w:rPr>
-          <w:rFonts w:ascii="Cascadia Mono" w:hAnsi="Cascadia Mono" w:cs="Cascadia Mono"/>
-          <w:color w:val="000000"/>
-          <w:kern w:val="0"/>
-          <w:sz w:val="19"/>
-          <w:szCs w:val="19"/>
-        </w:rPr>
-        <w:t xml:space="preserve"> </w:t>
-      </w:r>
-      <w:proofErr w:type="spellStart"/>
-      <w:r>
-        <w:rPr>
-          <w:rFonts w:ascii="Cascadia Mono" w:hAnsi="Cascadia Mono" w:cs="Cascadia Mono"/>
-          <w:color w:val="2B91AF"/>
-          <w:kern w:val="0"/>
-          <w:sz w:val="19"/>
-          <w:szCs w:val="19"/>
-        </w:rPr>
-        <w:t>GameObjectType</w:t>
-      </w:r>
-      <w:proofErr w:type="spellEnd"/>
-      <w:r>
-        <w:rPr>
-          <w:rFonts w:ascii="Cascadia Mono" w:hAnsi="Cascadia Mono" w:cs="Cascadia Mono"/>
-          <w:color w:val="000000"/>
-          <w:kern w:val="0"/>
-          <w:sz w:val="19"/>
-          <w:szCs w:val="19"/>
-        </w:rPr>
-        <w:t>(</w:t>
-      </w:r>
-      <w:r>
-        <w:rPr>
-          <w:rFonts w:ascii="Cascadia Mono" w:hAnsi="Cascadia Mono" w:cs="Cascadia Mono"/>
-          <w:color w:val="A31515"/>
-          <w:kern w:val="0"/>
-          <w:sz w:val="19"/>
-          <w:szCs w:val="19"/>
-        </w:rPr>
-        <w:t>"Spaceship"</w:t>
-      </w:r>
-      <w:r>
-        <w:rPr>
-          <w:rFonts w:ascii="Cascadia Mono" w:hAnsi="Cascadia Mono" w:cs="Cascadia Mono"/>
-          <w:color w:val="000000"/>
-          <w:kern w:val="0"/>
-          <w:sz w:val="19"/>
-          <w:szCs w:val="19"/>
-        </w:rPr>
-        <w:t xml:space="preserve">)) </w:t>
-      </w:r>
       <w:r>
         <w:rPr>
           <w:rFonts w:ascii="Cascadia Mono" w:hAnsi="Cascadia Mono" w:cs="Cascadia Mono"/>
@@ -2966,17 +2738,30 @@
           <w:sz w:val="19"/>
           <w:szCs w:val="19"/>
         </w:rPr>
-        <w:t>return</w:t>
-      </w:r>
-      <w:r>
-        <w:rPr>
-          <w:rFonts w:ascii="Cascadia Mono" w:hAnsi="Cascadia Mono" w:cs="Cascadia Mono"/>
-          <w:color w:val="000000"/>
-          <w:kern w:val="0"/>
-          <w:sz w:val="19"/>
-          <w:szCs w:val="19"/>
-        </w:rPr>
-        <w:t xml:space="preserve"> </w:t>
+        <w:t>false</w:t>
+      </w:r>
+      <w:r>
+        <w:rPr>
+          <w:rFonts w:ascii="Cascadia Mono" w:hAnsi="Cascadia Mono" w:cs="Cascadia Mono"/>
+          <w:color w:val="000000"/>
+          <w:kern w:val="0"/>
+          <w:sz w:val="19"/>
+          <w:szCs w:val="19"/>
+        </w:rPr>
+        <w:t>;</w:t>
+      </w:r>
+    </w:p>
+    <w:p>
+      <w:r>
+        <w:t>Using the OR operator here did not create bugs, I am not sure why this is.</w:t>
+      </w:r>
+    </w:p>
+    <w:p>
+      <w:r>
+        <w:t xml:space="preserve">The, next thing to do is to give the new object an effect. To start, </w:t>
+      </w:r>
+      <w:r>
+        <w:t xml:space="preserve">I went to player.h to add a new condition to </w:t>
       </w:r>
       <w:r>
         <w:rPr>
@@ -2986,411 +2771,6 @@
           <w:sz w:val="19"/>
           <w:szCs w:val="19"/>
         </w:rPr>
-        <w:t>false</w:t>
-      </w:r>
-      <w:r>
-        <w:rPr>
-          <w:rFonts w:ascii="Cascadia Mono" w:hAnsi="Cascadia Mono" w:cs="Cascadia Mono"/>
-          <w:color w:val="000000"/>
-          <w:kern w:val="0"/>
-          <w:sz w:val="19"/>
-          <w:szCs w:val="19"/>
-        </w:rPr>
-        <w:t>;</w:t>
-      </w:r>
-    </w:p>
-    <w:p>
-      <w:r>
-        <w:t xml:space="preserve">However, whilst this did make it so that asteroids did </w:t>
-      </w:r>
-      <w:proofErr w:type="spellStart"/>
-      <w:r>
-        <w:t>no</w:t>
-      </w:r>
-      <w:proofErr w:type="spellEnd"/>
-      <w:r>
-        <w:t xml:space="preserve"> get destroyed by the new object, it made it so that previous collisions with bullets and the spaceship did not work. To fix this I swapped out the || (OR) for &amp;&amp; (AND) which did resolve the issues.</w:t>
-      </w:r>
-    </w:p>
-    <w:p>
-      <w:r>
-        <w:t xml:space="preserve">Bullet needed to be altered </w:t>
-      </w:r>
-      <w:r>
-        <w:t>so that they actually destroy</w:t>
-      </w:r>
-      <w:r>
-        <w:t xml:space="preserve"> the new object</w:t>
-      </w:r>
-      <w:r>
-        <w:t>. (</w:t>
-      </w:r>
-      <w:r>
-        <w:rPr>
-          <w:rFonts w:ascii="Cascadia Mono" w:hAnsi="Cascadia Mono" w:cs="Cascadia Mono"/>
-          <w:color w:val="2B91AF"/>
-          <w:kern w:val="0"/>
-          <w:sz w:val="19"/>
-          <w:szCs w:val="19"/>
-        </w:rPr>
-        <w:t>Bullet</w:t>
-      </w:r>
-      <w:r>
-        <w:rPr>
-          <w:rFonts w:ascii="Cascadia Mono" w:hAnsi="Cascadia Mono" w:cs="Cascadia Mono"/>
-          <w:color w:val="000000"/>
-          <w:kern w:val="0"/>
-          <w:sz w:val="19"/>
-          <w:szCs w:val="19"/>
-        </w:rPr>
-        <w:t>::</w:t>
-      </w:r>
-      <w:proofErr w:type="spellStart"/>
-      <w:r>
-        <w:rPr>
-          <w:rFonts w:ascii="Cascadia Mono" w:hAnsi="Cascadia Mono" w:cs="Cascadia Mono"/>
-          <w:color w:val="000000"/>
-          <w:kern w:val="0"/>
-          <w:sz w:val="19"/>
-          <w:szCs w:val="19"/>
-        </w:rPr>
-        <w:t>CollisionTest</w:t>
-      </w:r>
-      <w:proofErr w:type="spellEnd"/>
-      <w:r>
-        <w:rPr>
-          <w:rFonts w:ascii="Cascadia Mono" w:hAnsi="Cascadia Mono" w:cs="Cascadia Mono"/>
-          <w:color w:val="000000"/>
-          <w:kern w:val="0"/>
-          <w:sz w:val="19"/>
-          <w:szCs w:val="19"/>
-        </w:rPr>
-        <w:t>)</w:t>
-      </w:r>
-    </w:p>
-    <w:p>
-      <w:pPr>
-        <w:ind w:left="360"/>
-      </w:pPr>
-      <w:r>
-        <w:rPr>
-          <w:rFonts w:ascii="Cascadia Mono" w:hAnsi="Cascadia Mono" w:cs="Cascadia Mono"/>
-          <w:color w:val="0000FF"/>
-          <w:kern w:val="0"/>
-          <w:sz w:val="19"/>
-          <w:szCs w:val="19"/>
-        </w:rPr>
-        <w:t>if</w:t>
-      </w:r>
-      <w:r>
-        <w:rPr>
-          <w:rFonts w:ascii="Cascadia Mono" w:hAnsi="Cascadia Mono" w:cs="Cascadia Mono"/>
-          <w:color w:val="000000"/>
-          <w:kern w:val="0"/>
-          <w:sz w:val="19"/>
-          <w:szCs w:val="19"/>
-        </w:rPr>
-        <w:t xml:space="preserve"> (</w:t>
-      </w:r>
-      <w:r>
-        <w:rPr>
-          <w:rFonts w:ascii="Cascadia Mono" w:hAnsi="Cascadia Mono" w:cs="Cascadia Mono"/>
-          <w:color w:val="808080"/>
-          <w:kern w:val="0"/>
-          <w:sz w:val="19"/>
-          <w:szCs w:val="19"/>
-        </w:rPr>
-        <w:t>o</w:t>
-      </w:r>
-      <w:r>
-        <w:rPr>
-          <w:rFonts w:ascii="Cascadia Mono" w:hAnsi="Cascadia Mono" w:cs="Cascadia Mono"/>
-          <w:color w:val="008080"/>
-          <w:kern w:val="0"/>
-          <w:sz w:val="19"/>
-          <w:szCs w:val="19"/>
-        </w:rPr>
-        <w:t>-&gt;</w:t>
-      </w:r>
-      <w:proofErr w:type="spellStart"/>
-      <w:r>
-        <w:rPr>
-          <w:rFonts w:ascii="Cascadia Mono" w:hAnsi="Cascadia Mono" w:cs="Cascadia Mono"/>
-          <w:color w:val="000000"/>
-          <w:kern w:val="0"/>
-          <w:sz w:val="19"/>
-          <w:szCs w:val="19"/>
-        </w:rPr>
-        <w:t>GetType</w:t>
-      </w:r>
-      <w:proofErr w:type="spellEnd"/>
-      <w:r>
-        <w:rPr>
-          <w:rFonts w:ascii="Cascadia Mono" w:hAnsi="Cascadia Mono" w:cs="Cascadia Mono"/>
-          <w:color w:val="000000"/>
-          <w:kern w:val="0"/>
-          <w:sz w:val="19"/>
-          <w:szCs w:val="19"/>
-        </w:rPr>
-        <w:t xml:space="preserve">() </w:t>
-      </w:r>
-      <w:r>
-        <w:rPr>
-          <w:rFonts w:ascii="Cascadia Mono" w:hAnsi="Cascadia Mono" w:cs="Cascadia Mono"/>
-          <w:color w:val="008080"/>
-          <w:kern w:val="0"/>
-          <w:sz w:val="19"/>
-          <w:szCs w:val="19"/>
-        </w:rPr>
-        <w:t>!=</w:t>
-      </w:r>
-      <w:r>
-        <w:rPr>
-          <w:rFonts w:ascii="Cascadia Mono" w:hAnsi="Cascadia Mono" w:cs="Cascadia Mono"/>
-          <w:color w:val="000000"/>
-          <w:kern w:val="0"/>
-          <w:sz w:val="19"/>
-          <w:szCs w:val="19"/>
-        </w:rPr>
-        <w:t xml:space="preserve"> </w:t>
-      </w:r>
-      <w:proofErr w:type="spellStart"/>
-      <w:r>
-        <w:rPr>
-          <w:rFonts w:ascii="Cascadia Mono" w:hAnsi="Cascadia Mono" w:cs="Cascadia Mono"/>
-          <w:color w:val="2B91AF"/>
-          <w:kern w:val="0"/>
-          <w:sz w:val="19"/>
-          <w:szCs w:val="19"/>
-        </w:rPr>
-        <w:t>GameObjectType</w:t>
-      </w:r>
-      <w:proofErr w:type="spellEnd"/>
-      <w:r>
-        <w:rPr>
-          <w:rFonts w:ascii="Cascadia Mono" w:hAnsi="Cascadia Mono" w:cs="Cascadia Mono"/>
-          <w:color w:val="000000"/>
-          <w:kern w:val="0"/>
-          <w:sz w:val="19"/>
-          <w:szCs w:val="19"/>
-        </w:rPr>
-        <w:t>(</w:t>
-      </w:r>
-      <w:r>
-        <w:rPr>
-          <w:rFonts w:ascii="Cascadia Mono" w:hAnsi="Cascadia Mono" w:cs="Cascadia Mono"/>
-          <w:color w:val="A31515"/>
-          <w:kern w:val="0"/>
-          <w:sz w:val="19"/>
-          <w:szCs w:val="19"/>
-        </w:rPr>
-        <w:t>"Asteroid"</w:t>
-      </w:r>
-      <w:r>
-        <w:rPr>
-          <w:rFonts w:ascii="Cascadia Mono" w:hAnsi="Cascadia Mono" w:cs="Cascadia Mono"/>
-          <w:color w:val="000000"/>
-          <w:kern w:val="0"/>
-          <w:sz w:val="19"/>
-          <w:szCs w:val="19"/>
-        </w:rPr>
-        <w:t xml:space="preserve">) || </w:t>
-      </w:r>
-      <w:r>
-        <w:rPr>
-          <w:rFonts w:ascii="Cascadia Mono" w:hAnsi="Cascadia Mono" w:cs="Cascadia Mono"/>
-          <w:color w:val="808080"/>
-          <w:kern w:val="0"/>
-          <w:sz w:val="19"/>
-          <w:szCs w:val="19"/>
-        </w:rPr>
-        <w:t>o</w:t>
-      </w:r>
-      <w:r>
-        <w:rPr>
-          <w:rFonts w:ascii="Cascadia Mono" w:hAnsi="Cascadia Mono" w:cs="Cascadia Mono"/>
-          <w:color w:val="008080"/>
-          <w:kern w:val="0"/>
-          <w:sz w:val="19"/>
-          <w:szCs w:val="19"/>
-        </w:rPr>
-        <w:t>-&gt;</w:t>
-      </w:r>
-      <w:proofErr w:type="spellStart"/>
-      <w:r>
-        <w:rPr>
-          <w:rFonts w:ascii="Cascadia Mono" w:hAnsi="Cascadia Mono" w:cs="Cascadia Mono"/>
-          <w:color w:val="000000"/>
-          <w:kern w:val="0"/>
-          <w:sz w:val="19"/>
-          <w:szCs w:val="19"/>
-        </w:rPr>
-        <w:t>GetType</w:t>
-      </w:r>
-      <w:proofErr w:type="spellEnd"/>
-      <w:r>
-        <w:rPr>
-          <w:rFonts w:ascii="Cascadia Mono" w:hAnsi="Cascadia Mono" w:cs="Cascadia Mono"/>
-          <w:color w:val="000000"/>
-          <w:kern w:val="0"/>
-          <w:sz w:val="19"/>
-          <w:szCs w:val="19"/>
-        </w:rPr>
-        <w:t xml:space="preserve">() </w:t>
-      </w:r>
-      <w:r>
-        <w:rPr>
-          <w:rFonts w:ascii="Cascadia Mono" w:hAnsi="Cascadia Mono" w:cs="Cascadia Mono"/>
-          <w:color w:val="008080"/>
-          <w:kern w:val="0"/>
-          <w:sz w:val="19"/>
-          <w:szCs w:val="19"/>
-        </w:rPr>
-        <w:t>!=</w:t>
-      </w:r>
-      <w:r>
-        <w:rPr>
-          <w:rFonts w:ascii="Cascadia Mono" w:hAnsi="Cascadia Mono" w:cs="Cascadia Mono"/>
-          <w:color w:val="000000"/>
-          <w:kern w:val="0"/>
-          <w:sz w:val="19"/>
-          <w:szCs w:val="19"/>
-        </w:rPr>
-        <w:t xml:space="preserve"> </w:t>
-      </w:r>
-      <w:proofErr w:type="spellStart"/>
-      <w:r>
-        <w:rPr>
-          <w:rFonts w:ascii="Cascadia Mono" w:hAnsi="Cascadia Mono" w:cs="Cascadia Mono"/>
-          <w:color w:val="2B91AF"/>
-          <w:kern w:val="0"/>
-          <w:sz w:val="19"/>
-          <w:szCs w:val="19"/>
-        </w:rPr>
-        <w:t>GameObjectType</w:t>
-      </w:r>
-      <w:proofErr w:type="spellEnd"/>
-      <w:r>
-        <w:rPr>
-          <w:rFonts w:ascii="Cascadia Mono" w:hAnsi="Cascadia Mono" w:cs="Cascadia Mono"/>
-          <w:color w:val="000000"/>
-          <w:kern w:val="0"/>
-          <w:sz w:val="19"/>
-          <w:szCs w:val="19"/>
-        </w:rPr>
-        <w:t>(</w:t>
-      </w:r>
-      <w:r>
-        <w:rPr>
-          <w:rFonts w:ascii="Cascadia Mono" w:hAnsi="Cascadia Mono" w:cs="Cascadia Mono"/>
-          <w:color w:val="A31515"/>
-          <w:kern w:val="0"/>
-          <w:sz w:val="19"/>
-          <w:szCs w:val="19"/>
-        </w:rPr>
-        <w:t>"</w:t>
-      </w:r>
-      <w:proofErr w:type="spellStart"/>
-      <w:r>
-        <w:rPr>
-          <w:rFonts w:ascii="Cascadia Mono" w:hAnsi="Cascadia Mono" w:cs="Cascadia Mono"/>
-          <w:color w:val="A31515"/>
-          <w:kern w:val="0"/>
-          <w:sz w:val="19"/>
-          <w:szCs w:val="19"/>
-        </w:rPr>
-        <w:t>LifeUp</w:t>
-      </w:r>
-      <w:proofErr w:type="spellEnd"/>
-      <w:r>
-        <w:rPr>
-          <w:rFonts w:ascii="Cascadia Mono" w:hAnsi="Cascadia Mono" w:cs="Cascadia Mono"/>
-          <w:color w:val="A31515"/>
-          <w:kern w:val="0"/>
-          <w:sz w:val="19"/>
-          <w:szCs w:val="19"/>
-        </w:rPr>
-        <w:t>"</w:t>
-      </w:r>
-      <w:r>
-        <w:rPr>
-          <w:rFonts w:ascii="Cascadia Mono" w:hAnsi="Cascadia Mono" w:cs="Cascadia Mono"/>
-          <w:color w:val="000000"/>
-          <w:kern w:val="0"/>
-          <w:sz w:val="19"/>
-          <w:szCs w:val="19"/>
-        </w:rPr>
-        <w:t xml:space="preserve">)) </w:t>
-      </w:r>
-      <w:r>
-        <w:rPr>
-          <w:rFonts w:ascii="Cascadia Mono" w:hAnsi="Cascadia Mono" w:cs="Cascadia Mono"/>
-          <w:color w:val="0000FF"/>
-          <w:kern w:val="0"/>
-          <w:sz w:val="19"/>
-          <w:szCs w:val="19"/>
-        </w:rPr>
-        <w:t>return</w:t>
-      </w:r>
-      <w:r>
-        <w:rPr>
-          <w:rFonts w:ascii="Cascadia Mono" w:hAnsi="Cascadia Mono" w:cs="Cascadia Mono"/>
-          <w:color w:val="000000"/>
-          <w:kern w:val="0"/>
-          <w:sz w:val="19"/>
-          <w:szCs w:val="19"/>
-        </w:rPr>
-        <w:t xml:space="preserve"> </w:t>
-      </w:r>
-      <w:r>
-        <w:rPr>
-          <w:rFonts w:ascii="Cascadia Mono" w:hAnsi="Cascadia Mono" w:cs="Cascadia Mono"/>
-          <w:color w:val="0000FF"/>
-          <w:kern w:val="0"/>
-          <w:sz w:val="19"/>
-          <w:szCs w:val="19"/>
-        </w:rPr>
-        <w:t>false</w:t>
-      </w:r>
-      <w:r>
-        <w:rPr>
-          <w:rFonts w:ascii="Cascadia Mono" w:hAnsi="Cascadia Mono" w:cs="Cascadia Mono"/>
-          <w:color w:val="000000"/>
-          <w:kern w:val="0"/>
-          <w:sz w:val="19"/>
-          <w:szCs w:val="19"/>
-        </w:rPr>
-        <w:t>;</w:t>
-      </w:r>
-    </w:p>
-    <w:p>
-      <w:r>
-        <w:t>Using the OR operator here did not create bugs, I am not sure why this is.</w:t>
-      </w:r>
-    </w:p>
-    <w:p>
-      <w:r>
-        <w:t xml:space="preserve">The, next thing to do is to give the new object an effect. To start, </w:t>
-      </w:r>
-      <w:r>
-        <w:t xml:space="preserve">I went to </w:t>
-      </w:r>
-      <w:proofErr w:type="spellStart"/>
-      <w:r>
-        <w:t>player.h</w:t>
-      </w:r>
-      <w:proofErr w:type="spellEnd"/>
-      <w:r>
-        <w:t xml:space="preserve"> to add a new condition to </w:t>
-      </w:r>
-      <w:r>
-        <w:rPr>
-          <w:rFonts w:ascii="Cascadia Mono" w:hAnsi="Cascadia Mono" w:cs="Cascadia Mono"/>
-          <w:color w:val="0000FF"/>
-          <w:kern w:val="0"/>
-          <w:sz w:val="19"/>
-          <w:szCs w:val="19"/>
-        </w:rPr>
         <w:t>void</w:t>
       </w:r>
       <w:r>
@@ -3401,20 +2781,8 @@
           <w:sz w:val="19"/>
           <w:szCs w:val="19"/>
         </w:rPr>
-        <w:t xml:space="preserve"> </w:t>
-      </w:r>
-      <w:proofErr w:type="spellStart"/>
-      <w:r>
-        <w:rPr>
-          <w:rFonts w:ascii="Cascadia Mono" w:hAnsi="Cascadia Mono" w:cs="Cascadia Mono"/>
-          <w:color w:val="000000"/>
-          <w:kern w:val="0"/>
-          <w:sz w:val="19"/>
-          <w:szCs w:val="19"/>
-        </w:rPr>
-        <w:t>OnObjectRemoved</w:t>
-      </w:r>
-      <w:proofErr w:type="spellEnd"/>
+        <w:t xml:space="preserve"> OnObjectRemoved</w:t>
+      </w:r>
       <w:r>
         <w:rPr>
           <w:rFonts w:ascii="Cascadia Mono" w:hAnsi="Cascadia Mono" w:cs="Cascadia Mono"/>
@@ -3478,15 +2846,7 @@
     </w:p>
     <w:p>
       <w:r>
-        <w:t>New method: (this is basically the equivalent of “</w:t>
-      </w:r>
-      <w:proofErr w:type="spellStart"/>
-      <w:r>
-        <w:t>FirePlayerKilled</w:t>
-      </w:r>
-      <w:proofErr w:type="spellEnd"/>
-      <w:r>
-        <w:t>” for adding lives)</w:t>
+        <w:t>New method: (this is basically the equivalent of “FirePlayerKilled” for adding lives)</w:t>
       </w:r>
     </w:p>
     <w:p>
@@ -3621,30 +2981,89 @@
           <w:sz w:val="19"/>
           <w:szCs w:val="19"/>
         </w:rPr>
+        <w:t xml:space="preserve"> AddLives(</w:t>
+      </w:r>
+      <w:r>
+        <w:rPr>
+          <w:rFonts w:ascii="Cascadia Mono" w:hAnsi="Cascadia Mono" w:cs="Cascadia Mono"/>
+          <w:color w:val="0000FF"/>
+          <w:kern w:val="0"/>
+          <w:sz w:val="19"/>
+          <w:szCs w:val="19"/>
+        </w:rPr>
+        <w:t>int</w:t>
+      </w:r>
+      <w:r>
+        <w:rPr>
+          <w:rFonts w:ascii="Cascadia Mono" w:hAnsi="Cascadia Mono" w:cs="Cascadia Mono"/>
+          <w:color w:val="000000"/>
+          <w:kern w:val="0"/>
+          <w:sz w:val="19"/>
+          <w:szCs w:val="19"/>
+        </w:rPr>
         <w:t xml:space="preserve"> </w:t>
       </w:r>
-      <w:proofErr w:type="spellStart"/>
-      <w:r>
-        <w:rPr>
-          <w:rFonts w:ascii="Cascadia Mono" w:hAnsi="Cascadia Mono" w:cs="Cascadia Mono"/>
-          <w:color w:val="000000"/>
-          <w:kern w:val="0"/>
-          <w:sz w:val="19"/>
-          <w:szCs w:val="19"/>
-        </w:rPr>
-        <w:t>AddLives</w:t>
-      </w:r>
-      <w:proofErr w:type="spellEnd"/>
-      <w:r>
-        <w:rPr>
-          <w:rFonts w:ascii="Cascadia Mono" w:hAnsi="Cascadia Mono" w:cs="Cascadia Mono"/>
-          <w:color w:val="000000"/>
-          <w:kern w:val="0"/>
-          <w:sz w:val="19"/>
-          <w:szCs w:val="19"/>
-        </w:rPr>
-        <w:t>(</w:t>
-      </w:r>
+      <w:r>
+        <w:rPr>
+          <w:rFonts w:ascii="Cascadia Mono" w:hAnsi="Cascadia Mono" w:cs="Cascadia Mono"/>
+          <w:color w:val="808080"/>
+          <w:kern w:val="0"/>
+          <w:sz w:val="19"/>
+          <w:szCs w:val="19"/>
+        </w:rPr>
+        <w:t>lives_left</w:t>
+      </w:r>
+      <w:r>
+        <w:rPr>
+          <w:rFonts w:ascii="Cascadia Mono" w:hAnsi="Cascadia Mono" w:cs="Cascadia Mono"/>
+          <w:color w:val="000000"/>
+          <w:kern w:val="0"/>
+          <w:sz w:val="19"/>
+          <w:szCs w:val="19"/>
+        </w:rPr>
+        <w:t>) = 0;</w:t>
+      </w:r>
+      <w:r>
+        <w:rPr>
+          <w:rFonts w:ascii="Cascadia Mono" w:hAnsi="Cascadia Mono" w:cs="Cascadia Mono"/>
+          <w:color w:val="000000"/>
+          <w:kern w:val="0"/>
+          <w:sz w:val="19"/>
+          <w:szCs w:val="19"/>
+        </w:rPr>
+        <w:t xml:space="preserve"> </w:t>
+      </w:r>
+      <w:r>
+        <w:t>, to IPlayerListener.h.</w:t>
+      </w:r>
+    </w:p>
+    <w:p>
+      <w:r>
+        <w:t xml:space="preserve">I </w:t>
+      </w:r>
+      <w:r>
+        <w:t>then had to define</w:t>
+      </w:r>
+      <w:r>
+        <w:t xml:space="preserve"> </w:t>
+      </w:r>
+      <w:r>
+        <w:t>it</w:t>
+      </w:r>
+      <w:r>
+        <w:t xml:space="preserve"> in Asteroids.h and .cpp.</w:t>
+      </w:r>
+    </w:p>
+    <w:p>
+      <w:pPr>
+        <w:rPr>
+          <w:rFonts w:ascii="Cascadia Mono" w:hAnsi="Cascadia Mono" w:cs="Cascadia Mono"/>
+          <w:color w:val="000000"/>
+          <w:kern w:val="0"/>
+          <w:sz w:val="19"/>
+          <w:szCs w:val="19"/>
+        </w:rPr>
+      </w:pPr>
       <w:r>
         <w:rPr>
           <w:rFonts w:ascii="Cascadia Mono" w:hAnsi="Cascadia Mono" w:cs="Cascadia Mono"/>
@@ -3653,6 +3072,26 @@
           <w:sz w:val="19"/>
           <w:szCs w:val="19"/>
         </w:rPr>
+        <w:t>void</w:t>
+      </w:r>
+      <w:r>
+        <w:rPr>
+          <w:rFonts w:ascii="Cascadia Mono" w:hAnsi="Cascadia Mono" w:cs="Cascadia Mono"/>
+          <w:color w:val="000000"/>
+          <w:kern w:val="0"/>
+          <w:sz w:val="19"/>
+          <w:szCs w:val="19"/>
+        </w:rPr>
+        <w:t xml:space="preserve"> AddLives(</w:t>
+      </w:r>
+      <w:r>
+        <w:rPr>
+          <w:rFonts w:ascii="Cascadia Mono" w:hAnsi="Cascadia Mono" w:cs="Cascadia Mono"/>
+          <w:color w:val="0000FF"/>
+          <w:kern w:val="0"/>
+          <w:sz w:val="19"/>
+          <w:szCs w:val="19"/>
+        </w:rPr>
         <w:t>int</w:t>
       </w:r>
       <w:r>
@@ -3665,7 +3104,6 @@
         </w:rPr>
         <w:t xml:space="preserve"> </w:t>
       </w:r>
-      <w:proofErr w:type="spellStart"/>
       <w:r>
         <w:rPr>
           <w:rFonts w:ascii="Cascadia Mono" w:hAnsi="Cascadia Mono" w:cs="Cascadia Mono"/>
@@ -3676,156 +3114,6 @@
         </w:rPr>
         <w:t>lives_left</w:t>
       </w:r>
-      <w:proofErr w:type="spellEnd"/>
-      <w:r>
-        <w:rPr>
-          <w:rFonts w:ascii="Cascadia Mono" w:hAnsi="Cascadia Mono" w:cs="Cascadia Mono"/>
-          <w:color w:val="000000"/>
-          <w:kern w:val="0"/>
-          <w:sz w:val="19"/>
-          <w:szCs w:val="19"/>
-        </w:rPr>
-        <w:t>) = 0;</w:t>
-      </w:r>
-      <w:r>
-        <w:rPr>
-          <w:rFonts w:ascii="Cascadia Mono" w:hAnsi="Cascadia Mono" w:cs="Cascadia Mono"/>
-          <w:color w:val="000000"/>
-          <w:kern w:val="0"/>
-          <w:sz w:val="19"/>
-          <w:szCs w:val="19"/>
-        </w:rPr>
-        <w:t xml:space="preserve"> </w:t>
-      </w:r>
-      <w:r>
-        <w:t xml:space="preserve">, to </w:t>
-      </w:r>
-      <w:proofErr w:type="spellStart"/>
-      <w:r>
-        <w:t>IPlayerListener.h</w:t>
-      </w:r>
-      <w:proofErr w:type="spellEnd"/>
-      <w:r>
-        <w:t>.</w:t>
-      </w:r>
-    </w:p>
-    <w:p>
-      <w:r>
-        <w:t xml:space="preserve">I </w:t>
-      </w:r>
-      <w:r>
-        <w:t>then had to define</w:t>
-      </w:r>
-      <w:r>
-        <w:t xml:space="preserve"> </w:t>
-      </w:r>
-      <w:r>
-        <w:t>it</w:t>
-      </w:r>
-      <w:r>
-        <w:t xml:space="preserve"> in </w:t>
-      </w:r>
-      <w:proofErr w:type="spellStart"/>
-      <w:r>
-        <w:t>Asteroids.h</w:t>
-      </w:r>
-      <w:proofErr w:type="spellEnd"/>
-      <w:r>
-        <w:t xml:space="preserve"> and .</w:t>
-      </w:r>
-      <w:proofErr w:type="spellStart"/>
-      <w:r>
-        <w:t>cpp</w:t>
-      </w:r>
-      <w:proofErr w:type="spellEnd"/>
-      <w:r>
-        <w:t>.</w:t>
-      </w:r>
-    </w:p>
-    <w:p>
-      <w:pPr>
-        <w:rPr>
-          <w:rFonts w:ascii="Cascadia Mono" w:hAnsi="Cascadia Mono" w:cs="Cascadia Mono"/>
-          <w:color w:val="000000"/>
-          <w:kern w:val="0"/>
-          <w:sz w:val="19"/>
-          <w:szCs w:val="19"/>
-        </w:rPr>
-      </w:pPr>
-      <w:r>
-        <w:rPr>
-          <w:rFonts w:ascii="Cascadia Mono" w:hAnsi="Cascadia Mono" w:cs="Cascadia Mono"/>
-          <w:color w:val="0000FF"/>
-          <w:kern w:val="0"/>
-          <w:sz w:val="19"/>
-          <w:szCs w:val="19"/>
-        </w:rPr>
-        <w:t>void</w:t>
-      </w:r>
-      <w:r>
-        <w:rPr>
-          <w:rFonts w:ascii="Cascadia Mono" w:hAnsi="Cascadia Mono" w:cs="Cascadia Mono"/>
-          <w:color w:val="000000"/>
-          <w:kern w:val="0"/>
-          <w:sz w:val="19"/>
-          <w:szCs w:val="19"/>
-        </w:rPr>
-        <w:t xml:space="preserve"> </w:t>
-      </w:r>
-      <w:proofErr w:type="spellStart"/>
-      <w:r>
-        <w:rPr>
-          <w:rFonts w:ascii="Cascadia Mono" w:hAnsi="Cascadia Mono" w:cs="Cascadia Mono"/>
-          <w:color w:val="000000"/>
-          <w:kern w:val="0"/>
-          <w:sz w:val="19"/>
-          <w:szCs w:val="19"/>
-        </w:rPr>
-        <w:t>AddLives</w:t>
-      </w:r>
-      <w:proofErr w:type="spellEnd"/>
-      <w:r>
-        <w:rPr>
-          <w:rFonts w:ascii="Cascadia Mono" w:hAnsi="Cascadia Mono" w:cs="Cascadia Mono"/>
-          <w:color w:val="000000"/>
-          <w:kern w:val="0"/>
-          <w:sz w:val="19"/>
-          <w:szCs w:val="19"/>
-        </w:rPr>
-        <w:t>(</w:t>
-      </w:r>
-      <w:r>
-        <w:rPr>
-          <w:rFonts w:ascii="Cascadia Mono" w:hAnsi="Cascadia Mono" w:cs="Cascadia Mono"/>
-          <w:color w:val="0000FF"/>
-          <w:kern w:val="0"/>
-          <w:sz w:val="19"/>
-          <w:szCs w:val="19"/>
-        </w:rPr>
-        <w:t>int</w:t>
-      </w:r>
-      <w:r>
-        <w:rPr>
-          <w:rFonts w:ascii="Cascadia Mono" w:hAnsi="Cascadia Mono" w:cs="Cascadia Mono"/>
-          <w:color w:val="000000"/>
-          <w:kern w:val="0"/>
-          <w:sz w:val="19"/>
-          <w:szCs w:val="19"/>
-        </w:rPr>
-        <w:t xml:space="preserve"> </w:t>
-      </w:r>
-      <w:proofErr w:type="spellStart"/>
-      <w:r>
-        <w:rPr>
-          <w:rFonts w:ascii="Cascadia Mono" w:hAnsi="Cascadia Mono" w:cs="Cascadia Mono"/>
-          <w:color w:val="808080"/>
-          <w:kern w:val="0"/>
-          <w:sz w:val="19"/>
-          <w:szCs w:val="19"/>
-        </w:rPr>
-        <w:t>lives_left</w:t>
-      </w:r>
-      <w:proofErr w:type="spellEnd"/>
       <w:r>
         <w:rPr>
           <w:rFonts w:ascii="Cascadia Mono" w:hAnsi="Cascadia Mono" w:cs="Cascadia Mono"/>
@@ -3950,20 +3238,8 @@
           <w:sz w:val="19"/>
           <w:szCs w:val="19"/>
         </w:rPr>
-        <w:t>::</w:t>
-      </w:r>
-      <w:proofErr w:type="spellStart"/>
-      <w:r>
-        <w:rPr>
-          <w:rFonts w:ascii="Cascadia Mono" w:hAnsi="Cascadia Mono" w:cs="Cascadia Mono"/>
-          <w:color w:val="000000"/>
-          <w:kern w:val="0"/>
-          <w:sz w:val="19"/>
-          <w:szCs w:val="19"/>
-        </w:rPr>
-        <w:t>OnObjectRemoved</w:t>
-      </w:r>
-      <w:proofErr w:type="spellEnd"/>
+        <w:t>::OnObjectRemoved</w:t>
+      </w:r>
       <w:r>
         <w:rPr>
           <w:rFonts w:ascii="Cascadia Mono" w:hAnsi="Cascadia Mono" w:cs="Cascadia Mono"/>
@@ -4072,43 +3348,7 @@
           <w:color w:val="000000"/>
           <w:kern w:val="0"/>
         </w:rPr>
-        <w:t xml:space="preserve">Fixed this by taking </w:t>
-      </w:r>
-      <w:proofErr w:type="spellStart"/>
-      <w:r>
-        <w:rPr>
-          <w:rFonts w:cstheme="minorHAnsi"/>
-          <w:color w:val="000000"/>
-          <w:kern w:val="0"/>
-        </w:rPr>
-        <w:t>lives_left</w:t>
-      </w:r>
-      <w:proofErr w:type="spellEnd"/>
-      <w:r>
-        <w:rPr>
-          <w:rFonts w:cstheme="minorHAnsi"/>
-          <w:color w:val="000000"/>
-          <w:kern w:val="0"/>
-        </w:rPr>
-        <w:t xml:space="preserve"> += 1 from the top to the bottom of the </w:t>
-      </w:r>
-      <w:proofErr w:type="spellStart"/>
-      <w:r>
-        <w:rPr>
-          <w:rFonts w:cstheme="minorHAnsi"/>
-          <w:color w:val="000000"/>
-          <w:kern w:val="0"/>
-        </w:rPr>
-        <w:t>AddLives</w:t>
-      </w:r>
-      <w:proofErr w:type="spellEnd"/>
-      <w:r>
-        <w:rPr>
-          <w:rFonts w:cstheme="minorHAnsi"/>
-          <w:color w:val="000000"/>
-          <w:kern w:val="0"/>
-        </w:rPr>
-        <w:t>() method.</w:t>
+        <w:t>Fixed this by taking lives_left += 1 from the top to the bottom of the AddLives() method.</w:t>
       </w:r>
     </w:p>
     <w:p>
@@ -4162,15 +3402,281 @@
       </w:r>
     </w:p>
     <w:p>
-      <w:pPr>
-        <w:rPr>
-          <w:rFonts w:ascii="Cascadia Mono" w:hAnsi="Cascadia Mono" w:cs="Cascadia Mono"/>
-          <w:color w:val="000000"/>
-          <w:kern w:val="0"/>
-          <w:sz w:val="19"/>
-          <w:szCs w:val="19"/>
-        </w:rPr>
-      </w:pPr>
+      <w:r>
+        <w:t>Two things left: sprite and implementation into game play loop.</w:t>
+      </w:r>
+    </w:p>
+    <w:p>
+      <w:r>
+        <w:t>Up until now, I have merely created the object at the start for the purpose of testing, but this isn’t how a power up would work in an actual gameplay loop. I can’t handle it the same way the game handles the actual asteroids as that would be very imbalanced (a lot of extra lives).</w:t>
+      </w:r>
+    </w:p>
+    <w:p>
+      <w:r>
+        <w:t>For this I looked into how the game handles it’s levels.</w:t>
+      </w:r>
+    </w:p>
+    <w:p>
+      <w:pPr>
+        <w:rPr>
+          <w:rFonts w:ascii="Cascadia Mono" w:hAnsi="Cascadia Mono" w:cs="Cascadia Mono"/>
+          <w:color w:val="000000"/>
+          <w:kern w:val="0"/>
+          <w:sz w:val="19"/>
+          <w:szCs w:val="19"/>
+        </w:rPr>
+      </w:pPr>
+      <w:r>
+        <w:rPr>
+          <w:noProof/>
+        </w:rPr>
+        <w:drawing>
+          <wp:inline distT="0" distB="0" distL="0" distR="0" wp14:anchorId="546840D0" wp14:editId="501FB779">
+            <wp:extent cx="5731510" cy="3004820"/>
+            <wp:effectExtent l="0" t="0" r="2540" b="5080"/>
+            <wp:docPr id="19" name="Picture 19" descr="Text&#10;&#10;Description automatically generated"/>
+            <wp:cNvGraphicFramePr>
+              <a:graphicFrameLocks xmlns:a="http://schemas.openxmlformats.org/drawingml/2006/main" noChangeAspect="1"/>
+            </wp:cNvGraphicFramePr>
+            <a:graphic xmlns:a="http://schemas.openxmlformats.org/drawingml/2006/main">
+              <a:graphicData uri="http://schemas.openxmlformats.org/drawingml/2006/picture">
+                <pic:pic xmlns:pic="http://schemas.openxmlformats.org/drawingml/2006/picture">
+                  <pic:nvPicPr>
+                    <pic:cNvPr id="19" name="Picture 19" descr="Text&#10;&#10;Description automatically generated"/>
+                    <pic:cNvPicPr/>
+                  </pic:nvPicPr>
+                  <pic:blipFill>
+                    <a:blip r:embed="rId17"/>
+                    <a:stretch>
+                      <a:fillRect/>
+                    </a:stretch>
+                  </pic:blipFill>
+                  <pic:spPr>
+                    <a:xfrm>
+                      <a:off x="0" y="0"/>
+                      <a:ext cx="5731510" cy="3004820"/>
+                    </a:xfrm>
+                    <a:prstGeom prst="rect">
+                      <a:avLst/>
+                    </a:prstGeom>
+                  </pic:spPr>
+                </pic:pic>
+              </a:graphicData>
+            </a:graphic>
+          </wp:inline>
+        </w:drawing>
+      </w:r>
+    </w:p>
+    <w:p>
+      <w:r>
+        <w:t>The START_NEXT_LEVEL condition keeps track of the number of levels. So for my implementation I can:</w:t>
+      </w:r>
+    </w:p>
+    <w:p>
+      <w:r>
+        <w:rPr>
+          <w:noProof/>
+        </w:rPr>
+        <mc:AlternateContent>
+          <mc:Choice Requires="wps">
+            <w:drawing>
+              <wp:anchor distT="0" distB="0" distL="114300" distR="114300" simplePos="0" relativeHeight="251659264" behindDoc="0" locked="0" layoutInCell="1" allowOverlap="1" wp14:anchorId="2E935F94" wp14:editId="1B0D9B6F">
+                <wp:simplePos x="0" y="0"/>
+                <wp:positionH relativeFrom="column">
+                  <wp:posOffset>3421380</wp:posOffset>
+                </wp:positionH>
+                <wp:positionV relativeFrom="paragraph">
+                  <wp:posOffset>48895</wp:posOffset>
+                </wp:positionV>
+                <wp:extent cx="2644140" cy="1562100"/>
+                <wp:effectExtent l="0" t="0" r="22860" b="19050"/>
+                <wp:wrapNone/>
+                <wp:docPr id="21" name="Text Box 21"/>
+                <wp:cNvGraphicFramePr/>
+                <a:graphic xmlns:a="http://schemas.openxmlformats.org/drawingml/2006/main">
+                  <a:graphicData uri="http://schemas.microsoft.com/office/word/2010/wordprocessingShape">
+                    <wps:wsp>
+                      <wps:cNvSpPr txBox="1"/>
+                      <wps:spPr>
+                        <a:xfrm>
+                          <a:off x="0" y="0"/>
+                          <a:ext cx="2644140" cy="1562100"/>
+                        </a:xfrm>
+                        <a:prstGeom prst="rect">
+                          <a:avLst/>
+                        </a:prstGeom>
+                        <a:solidFill>
+                          <a:schemeClr val="lt1"/>
+                        </a:solidFill>
+                        <a:ln w="6350">
+                          <a:solidFill>
+                            <a:prstClr val="black"/>
+                          </a:solidFill>
+                        </a:ln>
+                      </wps:spPr>
+                      <wps:txbx>
+                        <w:txbxContent>
+                          <w:p>
+                            <w:r>
+                              <w:t>Every 3 levels, a LifeUp will spawn.</w:t>
+                            </w:r>
+                          </w:p>
+                          <w:p/>
+                          <w:p>
+                            <w:r>
+                              <w:t xml:space="preserve">The CreateLifeUp(1) in Asteroids::Start() </w:t>
+                            </w:r>
+                            <w:r>
+                              <w:t>is still there, comment and uncomment as needed.</w:t>
+                            </w:r>
+                          </w:p>
+                        </w:txbxContent>
+                      </wps:txbx>
+                      <wps:bodyPr rot="0" spcFirstLastPara="0" vertOverflow="overflow" horzOverflow="overflow" vert="horz" wrap="square" lIns="91440" tIns="45720" rIns="91440" bIns="45720" numCol="1" spcCol="0" rtlCol="0" fromWordArt="0" anchor="t" anchorCtr="0" forceAA="0" compatLnSpc="1">
+                        <a:prstTxWarp prst="textNoShape">
+                          <a:avLst/>
+                        </a:prstTxWarp>
+                        <a:noAutofit/>
+                      </wps:bodyPr>
+                    </wps:wsp>
+                  </a:graphicData>
+                </a:graphic>
+                <wp14:sizeRelV relativeFrom="margin">
+                  <wp14:pctHeight>0</wp14:pctHeight>
+                </wp14:sizeRelV>
+              </wp:anchor>
+            </w:drawing>
+          </mc:Choice>
+          <mc:Fallback>
+            <w:pict>
+              <v:shapetype w14:anchorId="2E935F94" id="_x0000_t202" coordsize="21600,21600" o:spt="202" path="m,l,21600r21600,l21600,xe">
+                <v:stroke joinstyle="miter"/>
+                <v:path gradientshapeok="t" o:connecttype="rect"/>
+              </v:shapetype>
+              <v:shape id="Text Box 21" o:spid="_x0000_s1026" type="#_x0000_t202" style="position:absolute;margin-left:269.4pt;margin-top:3.85pt;width:208.2pt;height:123pt;z-index:251659264;visibility:visible;mso-wrap-style:square;mso-height-percent:0;mso-wrap-distance-left:9pt;mso-wrap-distance-top:0;mso-wrap-distance-right:9pt;mso-wrap-distance-bottom:0;mso-position-horizontal:absolute;mso-position-horizontal-relative:text;mso-position-vertical:absolute;mso-position-vertical-relative:text;mso-height-percent:0;mso-height-relative:margin;v-text-anchor:top" o:gfxdata="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" fillcolor="white [3201]" strokeweight=".5pt">
+                <v:textbox>
+                  <w:txbxContent>
+                    <w:p>
+                      <w:r>
+                        <w:t>Every 3 levels, a LifeUp will spawn.</w:t>
+                      </w:r>
+                    </w:p>
+                    <w:p/>
+                    <w:p>
+                      <w:r>
+                        <w:t xml:space="preserve">The CreateLifeUp(1) in Asteroids::Start() </w:t>
+                      </w:r>
+                      <w:r>
+                        <w:t>is still there, comment and uncomment as needed.</w:t>
+                      </w:r>
+                    </w:p>
+                  </w:txbxContent>
+                </v:textbox>
+              </v:shape>
+            </w:pict>
+          </mc:Fallback>
+        </mc:AlternateContent>
+      </w:r>
+      <w:r>
+        <w:rPr>
+          <w:noProof/>
+        </w:rPr>
+        <w:drawing>
+          <wp:inline distT="0" distB="0" distL="0" distR="0" wp14:anchorId="7E61C726" wp14:editId="6F14A5A5">
+            <wp:extent cx="3421380" cy="1761647"/>
+            <wp:effectExtent l="0" t="0" r="7620" b="0"/>
+            <wp:docPr id="20" name="Picture 20" descr="Text&#10;&#10;Description automatically generated"/>
+            <wp:cNvGraphicFramePr>
+              <a:graphicFrameLocks xmlns:a="http://schemas.openxmlformats.org/drawingml/2006/main" noChangeAspect="1"/>
+            </wp:cNvGraphicFramePr>
+            <a:graphic xmlns:a="http://schemas.openxmlformats.org/drawingml/2006/main">
+              <a:graphicData uri="http://schemas.openxmlformats.org/drawingml/2006/picture">
+                <pic:pic xmlns:pic="http://schemas.openxmlformats.org/drawingml/2006/picture">
+                  <pic:nvPicPr>
+                    <pic:cNvPr id="20" name="Picture 20" descr="Text&#10;&#10;Description automatically generated"/>
+                    <pic:cNvPicPr/>
+                  </pic:nvPicPr>
+                  <pic:blipFill>
+                    <a:blip r:embed="rId18"/>
+                    <a:stretch>
+                      <a:fillRect/>
+                    </a:stretch>
+                  </pic:blipFill>
+                  <pic:spPr>
+                    <a:xfrm>
+                      <a:off x="0" y="0"/>
+                      <a:ext cx="3428988" cy="1765564"/>
+                    </a:xfrm>
+                    <a:prstGeom prst="rect">
+                      <a:avLst/>
+                    </a:prstGeom>
+                  </pic:spPr>
+                </pic:pic>
+              </a:graphicData>
+            </a:graphic>
+          </wp:inline>
+        </w:drawing>
+      </w:r>
+    </w:p>
+    <w:p/>
+    <w:p>
+      <w:r>
+        <w:lastRenderedPageBreak/>
+        <w:t>For the sprite, I first looked up a free to use sprite, downloaded one and put it in the ASSET folder.</w:t>
+      </w:r>
+    </w:p>
+    <w:p>
+      <w:r>
+        <w:t xml:space="preserve">The sprite: lifeup.png (Source:  </w:t>
+      </w:r>
+      <w:r>
+        <w:t>https://opengameart.org/content/heart-pixel-art</w:t>
+      </w:r>
+      <w:r>
+        <w:t>)</w:t>
+      </w:r>
+    </w:p>
+    <w:p>
+      <w:r>
+        <w:rPr>
+          <w:noProof/>
+        </w:rPr>
+        <w:drawing>
+          <wp:inline distT="0" distB="0" distL="0" distR="0" wp14:anchorId="2906B929" wp14:editId="01FA2700">
+            <wp:extent cx="4638675" cy="3514725"/>
+            <wp:effectExtent l="0" t="0" r="9525" b="9525"/>
+            <wp:docPr id="22" name="Picture 22" descr="Chart&#10;&#10;Description automatically generated"/>
+            <wp:cNvGraphicFramePr>
+              <a:graphicFrameLocks xmlns:a="http://schemas.openxmlformats.org/drawingml/2006/main" noChangeAspect="1"/>
+            </wp:cNvGraphicFramePr>
+            <a:graphic xmlns:a="http://schemas.openxmlformats.org/drawingml/2006/main">
+              <a:graphicData uri="http://schemas.openxmlformats.org/drawingml/2006/picture">
+                <pic:pic xmlns:pic="http://schemas.openxmlformats.org/drawingml/2006/picture">
+                  <pic:nvPicPr>
+                    <pic:cNvPr id="22" name="Picture 22" descr="Chart&#10;&#10;Description automatically generated"/>
+                    <pic:cNvPicPr/>
+                  </pic:nvPicPr>
+                  <pic:blipFill>
+                    <a:blip r:embed="rId19"/>
+                    <a:stretch>
+                      <a:fillRect/>
+                    </a:stretch>
+                  </pic:blipFill>
+                  <pic:spPr>
+                    <a:xfrm>
+                      <a:off x="0" y="0"/>
+                      <a:ext cx="4638675" cy="3514725"/>
+                    </a:xfrm>
+                    <a:prstGeom prst="rect">
+                      <a:avLst/>
+                    </a:prstGeom>
+                  </pic:spPr>
+                </pic:pic>
+              </a:graphicData>
+            </a:graphic>
+          </wp:inline>
+        </w:drawing>
+      </w:r>
     </w:p>
     <w:p>
       <w:pPr>
@@ -4209,6 +3715,7 @@
         <w:rPr>
           <w:noProof/>
         </w:rPr>
+        <w:lastRenderedPageBreak/>
         <w:drawing>
           <wp:inline distT="0" distB="0" distL="0" distR="0" wp14:anchorId="60C7D4EE" wp14:editId="6F83883B">
             <wp:extent cx="5731510" cy="4618355"/>
@@ -4225,7 +3732,7 @@
                     <pic:cNvPicPr/>
                   </pic:nvPicPr>
                   <pic:blipFill>
-                    <a:blip r:embed="rId17"/>
+                    <a:blip r:embed="rId20"/>
                     <a:stretch>
                       <a:fillRect/>
                     </a:stretch>

</xml_diff>

<commit_message>
Part 3 half point write up
</commit_message>
<xml_diff>
--- a/Documentation.docx
+++ b/Documentation.docx
@@ -85,8 +85,21 @@
         </w:numPr>
       </w:pPr>
       <w:r>
-        <w:t>Two new labels in Asteroids.h/.cpp</w:t>
-      </w:r>
+        <w:t xml:space="preserve">Two new labels in </w:t>
+      </w:r>
+      <w:proofErr w:type="spellStart"/>
+      <w:r>
+        <w:t>Asteroids.h</w:t>
+      </w:r>
+      <w:proofErr w:type="spellEnd"/>
+      <w:r>
+        <w:t>/.</w:t>
+      </w:r>
+      <w:proofErr w:type="spellStart"/>
+      <w:r>
+        <w:t>cpp</w:t>
+      </w:r>
+      <w:proofErr w:type="spellEnd"/>
     </w:p>
     <w:p>
       <w:pPr>
@@ -125,7 +138,15 @@
         <w:t xml:space="preserve">alongside the already existing ones </w:t>
       </w:r>
       <w:r>
-        <w:t>in Asteroids.h.</w:t>
+        <w:t xml:space="preserve">in </w:t>
+      </w:r>
+      <w:proofErr w:type="spellStart"/>
+      <w:r>
+        <w:t>Asteroids.h</w:t>
+      </w:r>
+      <w:proofErr w:type="spellEnd"/>
+      <w:r>
+        <w:t>.</w:t>
       </w:r>
     </w:p>
     <w:p>
@@ -143,6 +164,7 @@
           <w:szCs w:val="19"/>
         </w:rPr>
       </w:pPr>
+      <w:proofErr w:type="spellStart"/>
       <w:r>
         <w:rPr>
           <w:rFonts w:ascii="Cascadia Mono" w:hAnsi="Cascadia Mono" w:cs="Cascadia Mono"/>
@@ -153,6 +175,7 @@
         </w:rPr>
         <w:t>shared_ptr</w:t>
       </w:r>
+      <w:proofErr w:type="spellEnd"/>
       <w:r>
         <w:rPr>
           <w:rFonts w:ascii="Cascadia Mono" w:hAnsi="Cascadia Mono" w:cs="Cascadia Mono"/>
@@ -163,6 +186,7 @@
         </w:rPr>
         <w:t>&lt;</w:t>
       </w:r>
+      <w:proofErr w:type="spellStart"/>
       <w:r>
         <w:rPr>
           <w:rFonts w:ascii="Cascadia Mono" w:hAnsi="Cascadia Mono" w:cs="Cascadia Mono"/>
@@ -173,16 +197,41 @@
         </w:rPr>
         <w:t>GUILabel</w:t>
       </w:r>
-      <w:r>
-        <w:rPr>
-          <w:rFonts w:ascii="Cascadia Mono" w:hAnsi="Cascadia Mono" w:cs="Cascadia Mono"/>
-          <w:color w:val="000000"/>
-          <w:kern w:val="0"/>
-          <w:sz w:val="19"/>
-          <w:szCs w:val="19"/>
-        </w:rPr>
-        <w:t>&gt; mStartScreenTitle;</w:t>
-      </w:r>
+      <w:proofErr w:type="spellEnd"/>
+      <w:r>
+        <w:rPr>
+          <w:rFonts w:ascii="Cascadia Mono" w:hAnsi="Cascadia Mono" w:cs="Cascadia Mono"/>
+          <w:color w:val="000000"/>
+          <w:kern w:val="0"/>
+          <w:sz w:val="19"/>
+          <w:szCs w:val="19"/>
+        </w:rPr>
+        <w:t xml:space="preserve">&gt; </w:t>
+      </w:r>
+      <w:proofErr w:type="spellStart"/>
+      <w:proofErr w:type="gramStart"/>
+      <w:r>
+        <w:rPr>
+          <w:rFonts w:ascii="Cascadia Mono" w:hAnsi="Cascadia Mono" w:cs="Cascadia Mono"/>
+          <w:color w:val="000000"/>
+          <w:kern w:val="0"/>
+          <w:sz w:val="19"/>
+          <w:szCs w:val="19"/>
+        </w:rPr>
+        <w:t>mStartScreenTitle</w:t>
+      </w:r>
+      <w:proofErr w:type="spellEnd"/>
+      <w:r>
+        <w:rPr>
+          <w:rFonts w:ascii="Cascadia Mono" w:hAnsi="Cascadia Mono" w:cs="Cascadia Mono"/>
+          <w:color w:val="000000"/>
+          <w:kern w:val="0"/>
+          <w:sz w:val="19"/>
+          <w:szCs w:val="19"/>
+        </w:rPr>
+        <w:t>;</w:t>
+      </w:r>
+      <w:proofErr w:type="gramEnd"/>
     </w:p>
     <w:p>
       <w:r>
@@ -195,6 +244,7 @@
         </w:rPr>
         <w:tab/>
       </w:r>
+      <w:proofErr w:type="spellStart"/>
       <w:r>
         <w:rPr>
           <w:rFonts w:ascii="Cascadia Mono" w:hAnsi="Cascadia Mono" w:cs="Cascadia Mono"/>
@@ -205,6 +255,7 @@
         </w:rPr>
         <w:t>shared_ptr</w:t>
       </w:r>
+      <w:proofErr w:type="spellEnd"/>
       <w:r>
         <w:rPr>
           <w:rFonts w:ascii="Cascadia Mono" w:hAnsi="Cascadia Mono" w:cs="Cascadia Mono"/>
@@ -215,6 +266,7 @@
         </w:rPr>
         <w:t>&lt;</w:t>
       </w:r>
+      <w:proofErr w:type="spellStart"/>
       <w:r>
         <w:rPr>
           <w:rFonts w:ascii="Cascadia Mono" w:hAnsi="Cascadia Mono" w:cs="Cascadia Mono"/>
@@ -225,16 +277,41 @@
         </w:rPr>
         <w:t>GUILabel</w:t>
       </w:r>
-      <w:r>
-        <w:rPr>
-          <w:rFonts w:ascii="Cascadia Mono" w:hAnsi="Cascadia Mono" w:cs="Cascadia Mono"/>
-          <w:color w:val="000000"/>
-          <w:kern w:val="0"/>
-          <w:sz w:val="19"/>
-          <w:szCs w:val="19"/>
-        </w:rPr>
-        <w:t>&gt; mStartScreenLabel;</w:t>
-      </w:r>
+      <w:proofErr w:type="spellEnd"/>
+      <w:r>
+        <w:rPr>
+          <w:rFonts w:ascii="Cascadia Mono" w:hAnsi="Cascadia Mono" w:cs="Cascadia Mono"/>
+          <w:color w:val="000000"/>
+          <w:kern w:val="0"/>
+          <w:sz w:val="19"/>
+          <w:szCs w:val="19"/>
+        </w:rPr>
+        <w:t xml:space="preserve">&gt; </w:t>
+      </w:r>
+      <w:proofErr w:type="spellStart"/>
+      <w:proofErr w:type="gramStart"/>
+      <w:r>
+        <w:rPr>
+          <w:rFonts w:ascii="Cascadia Mono" w:hAnsi="Cascadia Mono" w:cs="Cascadia Mono"/>
+          <w:color w:val="000000"/>
+          <w:kern w:val="0"/>
+          <w:sz w:val="19"/>
+          <w:szCs w:val="19"/>
+        </w:rPr>
+        <w:t>mStartScreenLabel</w:t>
+      </w:r>
+      <w:proofErr w:type="spellEnd"/>
+      <w:r>
+        <w:rPr>
+          <w:rFonts w:ascii="Cascadia Mono" w:hAnsi="Cascadia Mono" w:cs="Cascadia Mono"/>
+          <w:color w:val="000000"/>
+          <w:kern w:val="0"/>
+          <w:sz w:val="19"/>
+          <w:szCs w:val="19"/>
+        </w:rPr>
+        <w:t>;</w:t>
+      </w:r>
+      <w:proofErr w:type="gramEnd"/>
     </w:p>
     <w:p>
       <w:r>
@@ -257,6 +334,7 @@
           <w:szCs w:val="19"/>
         </w:rPr>
       </w:pPr>
+      <w:proofErr w:type="spellStart"/>
       <w:r>
         <w:rPr>
           <w:rFonts w:ascii="Cascadia Mono" w:hAnsi="Cascadia Mono" w:cs="Cascadia Mono"/>
@@ -267,6 +345,7 @@
         </w:rPr>
         <w:t>mScoreLabel</w:t>
       </w:r>
+      <w:proofErr w:type="spellEnd"/>
       <w:r>
         <w:rPr>
           <w:rFonts w:ascii="Cascadia Mono" w:hAnsi="Cascadia Mono" w:cs="Cascadia Mono"/>
@@ -277,15 +356,27 @@
         </w:rPr>
         <w:t>-&gt;</w:t>
       </w:r>
-      <w:r>
-        <w:rPr>
-          <w:rFonts w:ascii="Cascadia Mono" w:hAnsi="Cascadia Mono" w:cs="Cascadia Mono"/>
-          <w:color w:val="000000"/>
-          <w:kern w:val="0"/>
-          <w:sz w:val="19"/>
-          <w:szCs w:val="19"/>
-        </w:rPr>
-        <w:t>SetVisible(</w:t>
+      <w:proofErr w:type="spellStart"/>
+      <w:r>
+        <w:rPr>
+          <w:rFonts w:ascii="Cascadia Mono" w:hAnsi="Cascadia Mono" w:cs="Cascadia Mono"/>
+          <w:color w:val="000000"/>
+          <w:kern w:val="0"/>
+          <w:sz w:val="19"/>
+          <w:szCs w:val="19"/>
+        </w:rPr>
+        <w:t>SetVisible</w:t>
+      </w:r>
+      <w:proofErr w:type="spellEnd"/>
+      <w:r>
+        <w:rPr>
+          <w:rFonts w:ascii="Cascadia Mono" w:hAnsi="Cascadia Mono" w:cs="Cascadia Mono"/>
+          <w:color w:val="000000"/>
+          <w:kern w:val="0"/>
+          <w:sz w:val="19"/>
+          <w:szCs w:val="19"/>
+        </w:rPr>
+        <w:t>(</w:t>
       </w:r>
       <w:r>
         <w:rPr>
@@ -297,6 +388,7 @@
         </w:rPr>
         <w:t>false</w:t>
       </w:r>
+      <w:proofErr w:type="gramStart"/>
       <w:r>
         <w:rPr>
           <w:rFonts w:ascii="Cascadia Mono" w:hAnsi="Cascadia Mono" w:cs="Cascadia Mono"/>
@@ -307,6 +399,7 @@
         </w:rPr>
         <w:t>);</w:t>
       </w:r>
+      <w:proofErr w:type="gramEnd"/>
     </w:p>
     <w:p>
       <w:pPr>
@@ -319,6 +412,7 @@
           <w:szCs w:val="19"/>
         </w:rPr>
       </w:pPr>
+      <w:proofErr w:type="spellStart"/>
       <w:r>
         <w:rPr>
           <w:rFonts w:ascii="Cascadia Mono" w:hAnsi="Cascadia Mono" w:cs="Cascadia Mono"/>
@@ -329,6 +423,7 @@
         </w:rPr>
         <w:t>mLivesLabel</w:t>
       </w:r>
+      <w:proofErr w:type="spellEnd"/>
       <w:r>
         <w:rPr>
           <w:rFonts w:ascii="Cascadia Mono" w:hAnsi="Cascadia Mono" w:cs="Cascadia Mono"/>
@@ -339,15 +434,27 @@
         </w:rPr>
         <w:t>-&gt;</w:t>
       </w:r>
-      <w:r>
-        <w:rPr>
-          <w:rFonts w:ascii="Cascadia Mono" w:hAnsi="Cascadia Mono" w:cs="Cascadia Mono"/>
-          <w:color w:val="000000"/>
-          <w:kern w:val="0"/>
-          <w:sz w:val="19"/>
-          <w:szCs w:val="19"/>
-        </w:rPr>
-        <w:t>SetVisible(</w:t>
+      <w:proofErr w:type="spellStart"/>
+      <w:r>
+        <w:rPr>
+          <w:rFonts w:ascii="Cascadia Mono" w:hAnsi="Cascadia Mono" w:cs="Cascadia Mono"/>
+          <w:color w:val="000000"/>
+          <w:kern w:val="0"/>
+          <w:sz w:val="19"/>
+          <w:szCs w:val="19"/>
+        </w:rPr>
+        <w:t>SetVisible</w:t>
+      </w:r>
+      <w:proofErr w:type="spellEnd"/>
+      <w:r>
+        <w:rPr>
+          <w:rFonts w:ascii="Cascadia Mono" w:hAnsi="Cascadia Mono" w:cs="Cascadia Mono"/>
+          <w:color w:val="000000"/>
+          <w:kern w:val="0"/>
+          <w:sz w:val="19"/>
+          <w:szCs w:val="19"/>
+        </w:rPr>
+        <w:t>(</w:t>
       </w:r>
       <w:r>
         <w:rPr>
@@ -359,6 +466,7 @@
         </w:rPr>
         <w:t>false</w:t>
       </w:r>
+      <w:proofErr w:type="gramStart"/>
       <w:r>
         <w:rPr>
           <w:rFonts w:ascii="Cascadia Mono" w:hAnsi="Cascadia Mono" w:cs="Cascadia Mono"/>
@@ -369,6 +477,7 @@
         </w:rPr>
         <w:t>);</w:t>
       </w:r>
+      <w:proofErr w:type="gramEnd"/>
     </w:p>
     <w:p>
       <w:r>
@@ -377,6 +486,7 @@
       <w:r>
         <w:t xml:space="preserve"> in </w:t>
       </w:r>
+      <w:proofErr w:type="gramStart"/>
       <w:r>
         <w:rPr>
           <w:rFonts w:ascii="Cascadia Mono" w:hAnsi="Cascadia Mono" w:cs="Cascadia Mono"/>
@@ -395,7 +505,30 @@
           <w:sz w:val="19"/>
           <w:szCs w:val="19"/>
         </w:rPr>
-        <w:t>::CreateGUI.</w:t>
+        <w:t>::</w:t>
+      </w:r>
+      <w:proofErr w:type="spellStart"/>
+      <w:proofErr w:type="gramEnd"/>
+      <w:r>
+        <w:rPr>
+          <w:rFonts w:ascii="Cascadia Mono" w:hAnsi="Cascadia Mono" w:cs="Cascadia Mono"/>
+          <w:color w:val="000000"/>
+          <w:kern w:val="0"/>
+          <w:sz w:val="19"/>
+          <w:szCs w:val="19"/>
+        </w:rPr>
+        <w:t>CreateGUI</w:t>
+      </w:r>
+      <w:proofErr w:type="spellEnd"/>
+      <w:r>
+        <w:rPr>
+          <w:rFonts w:ascii="Cascadia Mono" w:hAnsi="Cascadia Mono" w:cs="Cascadia Mono"/>
+          <w:color w:val="000000"/>
+          <w:kern w:val="0"/>
+          <w:sz w:val="19"/>
+          <w:szCs w:val="19"/>
+        </w:rPr>
+        <w:t>.</w:t>
       </w:r>
     </w:p>
     <w:p>
@@ -482,6 +615,7 @@
       <w:r>
         <w:t xml:space="preserve">y expanding the </w:t>
       </w:r>
+      <w:proofErr w:type="gramStart"/>
       <w:r>
         <w:rPr>
           <w:rFonts w:ascii="Cascadia Mono" w:hAnsi="Cascadia Mono" w:cs="Cascadia Mono"/>
@@ -500,8 +634,21 @@
           <w:sz w:val="19"/>
           <w:szCs w:val="19"/>
         </w:rPr>
-        <w:t>::OnKeyPressed</w:t>
-      </w:r>
+        <w:t>::</w:t>
+      </w:r>
+      <w:proofErr w:type="spellStart"/>
+      <w:proofErr w:type="gramEnd"/>
+      <w:r>
+        <w:rPr>
+          <w:rFonts w:ascii="Cascadia Mono" w:hAnsi="Cascadia Mono" w:cs="Cascadia Mono"/>
+          <w:color w:val="000000"/>
+          <w:kern w:val="0"/>
+          <w:sz w:val="19"/>
+          <w:szCs w:val="19"/>
+        </w:rPr>
+        <w:t>OnKeyPressed</w:t>
+      </w:r>
+      <w:proofErr w:type="spellEnd"/>
       <w:r>
         <w:rPr>
           <w:rFonts w:ascii="Cascadia Mono" w:hAnsi="Cascadia Mono" w:cs="Cascadia Mono"/>
@@ -792,8 +939,19 @@
           <w:szCs w:val="19"/>
         </w:rPr>
         <w:tab/>
+      </w:r>
+      <w:proofErr w:type="spellStart"/>
+      <w:r>
+        <w:rPr>
+          <w:rFonts w:ascii="Cascadia Mono" w:hAnsi="Cascadia Mono" w:cs="Cascadia Mono"/>
+          <w:color w:val="000000"/>
+          <w:kern w:val="0"/>
+          <w:sz w:val="19"/>
+          <w:szCs w:val="19"/>
+        </w:rPr>
         <w:t>mSpaceship</w:t>
       </w:r>
+      <w:proofErr w:type="spellEnd"/>
       <w:r>
         <w:rPr>
           <w:rFonts w:ascii="Cascadia Mono" w:hAnsi="Cascadia Mono" w:cs="Cascadia Mono"/>
@@ -812,8 +970,20 @@
           <w:sz w:val="19"/>
           <w:szCs w:val="19"/>
         </w:rPr>
-        <w:t>Shoot();</w:t>
-      </w:r>
+        <w:t>Shoot(</w:t>
+      </w:r>
+      <w:proofErr w:type="gramStart"/>
+      <w:r>
+        <w:rPr>
+          <w:rFonts w:ascii="Cascadia Mono" w:hAnsi="Cascadia Mono" w:cs="Cascadia Mono"/>
+          <w:color w:val="000000"/>
+          <w:kern w:val="0"/>
+          <w:sz w:val="19"/>
+          <w:szCs w:val="19"/>
+        </w:rPr>
+        <w:t>);</w:t>
+      </w:r>
+      <w:proofErr w:type="gramEnd"/>
     </w:p>
     <w:p>
       <w:pPr>
@@ -849,6 +1019,7 @@
         </w:rPr>
         <w:tab/>
       </w:r>
+      <w:proofErr w:type="gramStart"/>
       <w:r>
         <w:rPr>
           <w:rFonts w:ascii="Cascadia Mono" w:hAnsi="Cascadia Mono" w:cs="Cascadia Mono"/>
@@ -869,6 +1040,7 @@
         </w:rPr>
         <w:t>;</w:t>
       </w:r>
+      <w:proofErr w:type="gramEnd"/>
     </w:p>
     <w:p>
       <w:pPr>
@@ -930,8 +1102,22 @@
           <w:sz w:val="19"/>
           <w:szCs w:val="19"/>
         </w:rPr>
-        <w:t>// Enter</w:t>
-      </w:r>
+        <w:t xml:space="preserve">// </w:t>
+      </w:r>
+      <w:proofErr w:type="gramStart"/>
+      <w:r>
+        <w:rPr>
+          <w:rFonts w:ascii="Cascadia Mono" w:hAnsi="Cascadia Mono" w:cs="Cascadia Mono"/>
+          <w:b/>
+          <w:bCs/>
+          <w:color w:val="008000"/>
+          <w:kern w:val="0"/>
+          <w:sz w:val="19"/>
+          <w:szCs w:val="19"/>
+        </w:rPr>
+        <w:t>Enter</w:t>
+      </w:r>
+      <w:proofErr w:type="gramEnd"/>
     </w:p>
     <w:p>
       <w:pPr>
@@ -972,8 +1158,21 @@
           <w:szCs w:val="19"/>
         </w:rPr>
         <w:tab/>
+      </w:r>
+      <w:proofErr w:type="spellStart"/>
+      <w:r>
+        <w:rPr>
+          <w:rFonts w:ascii="Cascadia Mono" w:hAnsi="Cascadia Mono" w:cs="Cascadia Mono"/>
+          <w:b/>
+          <w:bCs/>
+          <w:color w:val="000000"/>
+          <w:kern w:val="0"/>
+          <w:sz w:val="19"/>
+          <w:szCs w:val="19"/>
+        </w:rPr>
         <w:t>mStartScreenTitle</w:t>
       </w:r>
+      <w:proofErr w:type="spellEnd"/>
       <w:r>
         <w:rPr>
           <w:rFonts w:ascii="Cascadia Mono" w:hAnsi="Cascadia Mono" w:cs="Cascadia Mono"/>
@@ -986,17 +1185,31 @@
         </w:rPr>
         <w:t>-&gt;</w:t>
       </w:r>
-      <w:r>
-        <w:rPr>
-          <w:rFonts w:ascii="Cascadia Mono" w:hAnsi="Cascadia Mono" w:cs="Cascadia Mono"/>
-          <w:b/>
-          <w:bCs/>
-          <w:color w:val="000000"/>
-          <w:kern w:val="0"/>
-          <w:sz w:val="19"/>
-          <w:szCs w:val="19"/>
-        </w:rPr>
-        <w:t>SetVisible(</w:t>
+      <w:proofErr w:type="spellStart"/>
+      <w:r>
+        <w:rPr>
+          <w:rFonts w:ascii="Cascadia Mono" w:hAnsi="Cascadia Mono" w:cs="Cascadia Mono"/>
+          <w:b/>
+          <w:bCs/>
+          <w:color w:val="000000"/>
+          <w:kern w:val="0"/>
+          <w:sz w:val="19"/>
+          <w:szCs w:val="19"/>
+        </w:rPr>
+        <w:t>SetVisible</w:t>
+      </w:r>
+      <w:proofErr w:type="spellEnd"/>
+      <w:r>
+        <w:rPr>
+          <w:rFonts w:ascii="Cascadia Mono" w:hAnsi="Cascadia Mono" w:cs="Cascadia Mono"/>
+          <w:b/>
+          <w:bCs/>
+          <w:color w:val="000000"/>
+          <w:kern w:val="0"/>
+          <w:sz w:val="19"/>
+          <w:szCs w:val="19"/>
+        </w:rPr>
+        <w:t>(</w:t>
       </w:r>
       <w:r>
         <w:rPr>
@@ -1010,6 +1223,7 @@
         </w:rPr>
         <w:t>false</w:t>
       </w:r>
+      <w:proofErr w:type="gramStart"/>
       <w:r>
         <w:rPr>
           <w:rFonts w:ascii="Cascadia Mono" w:hAnsi="Cascadia Mono" w:cs="Cascadia Mono"/>
@@ -1022,6 +1236,7 @@
         </w:rPr>
         <w:t>);</w:t>
       </w:r>
+      <w:proofErr w:type="gramEnd"/>
     </w:p>
     <w:p>
       <w:pPr>
@@ -1062,8 +1277,21 @@
           <w:szCs w:val="19"/>
         </w:rPr>
         <w:tab/>
+      </w:r>
+      <w:proofErr w:type="spellStart"/>
+      <w:r>
+        <w:rPr>
+          <w:rFonts w:ascii="Cascadia Mono" w:hAnsi="Cascadia Mono" w:cs="Cascadia Mono"/>
+          <w:b/>
+          <w:bCs/>
+          <w:color w:val="000000"/>
+          <w:kern w:val="0"/>
+          <w:sz w:val="19"/>
+          <w:szCs w:val="19"/>
+        </w:rPr>
         <w:t>mStartScreenLabel</w:t>
       </w:r>
+      <w:proofErr w:type="spellEnd"/>
       <w:r>
         <w:rPr>
           <w:rFonts w:ascii="Cascadia Mono" w:hAnsi="Cascadia Mono" w:cs="Cascadia Mono"/>
@@ -1076,17 +1304,31 @@
         </w:rPr>
         <w:t>-&gt;</w:t>
       </w:r>
-      <w:r>
-        <w:rPr>
-          <w:rFonts w:ascii="Cascadia Mono" w:hAnsi="Cascadia Mono" w:cs="Cascadia Mono"/>
-          <w:b/>
-          <w:bCs/>
-          <w:color w:val="000000"/>
-          <w:kern w:val="0"/>
-          <w:sz w:val="19"/>
-          <w:szCs w:val="19"/>
-        </w:rPr>
-        <w:t>SetVisible(</w:t>
+      <w:proofErr w:type="spellStart"/>
+      <w:r>
+        <w:rPr>
+          <w:rFonts w:ascii="Cascadia Mono" w:hAnsi="Cascadia Mono" w:cs="Cascadia Mono"/>
+          <w:b/>
+          <w:bCs/>
+          <w:color w:val="000000"/>
+          <w:kern w:val="0"/>
+          <w:sz w:val="19"/>
+          <w:szCs w:val="19"/>
+        </w:rPr>
+        <w:t>SetVisible</w:t>
+      </w:r>
+      <w:proofErr w:type="spellEnd"/>
+      <w:r>
+        <w:rPr>
+          <w:rFonts w:ascii="Cascadia Mono" w:hAnsi="Cascadia Mono" w:cs="Cascadia Mono"/>
+          <w:b/>
+          <w:bCs/>
+          <w:color w:val="000000"/>
+          <w:kern w:val="0"/>
+          <w:sz w:val="19"/>
+          <w:szCs w:val="19"/>
+        </w:rPr>
+        <w:t>(</w:t>
       </w:r>
       <w:r>
         <w:rPr>
@@ -1100,6 +1342,7 @@
         </w:rPr>
         <w:t>false</w:t>
       </w:r>
+      <w:proofErr w:type="gramStart"/>
       <w:r>
         <w:rPr>
           <w:rFonts w:ascii="Cascadia Mono" w:hAnsi="Cascadia Mono" w:cs="Cascadia Mono"/>
@@ -1112,6 +1355,7 @@
         </w:rPr>
         <w:t>);</w:t>
       </w:r>
+      <w:proofErr w:type="gramEnd"/>
     </w:p>
     <w:p>
       <w:pPr>
@@ -1152,8 +1396,21 @@
           <w:szCs w:val="19"/>
         </w:rPr>
         <w:tab/>
+      </w:r>
+      <w:proofErr w:type="spellStart"/>
+      <w:r>
+        <w:rPr>
+          <w:rFonts w:ascii="Cascadia Mono" w:hAnsi="Cascadia Mono" w:cs="Cascadia Mono"/>
+          <w:b/>
+          <w:bCs/>
+          <w:color w:val="000000"/>
+          <w:kern w:val="0"/>
+          <w:sz w:val="19"/>
+          <w:szCs w:val="19"/>
+        </w:rPr>
         <w:t>mLivesLabel</w:t>
       </w:r>
+      <w:proofErr w:type="spellEnd"/>
       <w:r>
         <w:rPr>
           <w:rFonts w:ascii="Cascadia Mono" w:hAnsi="Cascadia Mono" w:cs="Cascadia Mono"/>
@@ -1166,17 +1423,31 @@
         </w:rPr>
         <w:t>-&gt;</w:t>
       </w:r>
-      <w:r>
-        <w:rPr>
-          <w:rFonts w:ascii="Cascadia Mono" w:hAnsi="Cascadia Mono" w:cs="Cascadia Mono"/>
-          <w:b/>
-          <w:bCs/>
-          <w:color w:val="000000"/>
-          <w:kern w:val="0"/>
-          <w:sz w:val="19"/>
-          <w:szCs w:val="19"/>
-        </w:rPr>
-        <w:t>SetVisible(</w:t>
+      <w:proofErr w:type="spellStart"/>
+      <w:r>
+        <w:rPr>
+          <w:rFonts w:ascii="Cascadia Mono" w:hAnsi="Cascadia Mono" w:cs="Cascadia Mono"/>
+          <w:b/>
+          <w:bCs/>
+          <w:color w:val="000000"/>
+          <w:kern w:val="0"/>
+          <w:sz w:val="19"/>
+          <w:szCs w:val="19"/>
+        </w:rPr>
+        <w:t>SetVisible</w:t>
+      </w:r>
+      <w:proofErr w:type="spellEnd"/>
+      <w:r>
+        <w:rPr>
+          <w:rFonts w:ascii="Cascadia Mono" w:hAnsi="Cascadia Mono" w:cs="Cascadia Mono"/>
+          <w:b/>
+          <w:bCs/>
+          <w:color w:val="000000"/>
+          <w:kern w:val="0"/>
+          <w:sz w:val="19"/>
+          <w:szCs w:val="19"/>
+        </w:rPr>
+        <w:t>(</w:t>
       </w:r>
       <w:r>
         <w:rPr>
@@ -1190,6 +1461,7 @@
         </w:rPr>
         <w:t>true</w:t>
       </w:r>
+      <w:proofErr w:type="gramStart"/>
       <w:r>
         <w:rPr>
           <w:rFonts w:ascii="Cascadia Mono" w:hAnsi="Cascadia Mono" w:cs="Cascadia Mono"/>
@@ -1202,6 +1474,7 @@
         </w:rPr>
         <w:t>);</w:t>
       </w:r>
+      <w:proofErr w:type="gramEnd"/>
     </w:p>
     <w:p>
       <w:pPr>
@@ -1242,8 +1515,21 @@
           <w:szCs w:val="19"/>
         </w:rPr>
         <w:tab/>
+      </w:r>
+      <w:proofErr w:type="spellStart"/>
+      <w:r>
+        <w:rPr>
+          <w:rFonts w:ascii="Cascadia Mono" w:hAnsi="Cascadia Mono" w:cs="Cascadia Mono"/>
+          <w:b/>
+          <w:bCs/>
+          <w:color w:val="000000"/>
+          <w:kern w:val="0"/>
+          <w:sz w:val="19"/>
+          <w:szCs w:val="19"/>
+        </w:rPr>
         <w:t>mScoreLabel</w:t>
       </w:r>
+      <w:proofErr w:type="spellEnd"/>
       <w:r>
         <w:rPr>
           <w:rFonts w:ascii="Cascadia Mono" w:hAnsi="Cascadia Mono" w:cs="Cascadia Mono"/>
@@ -1256,17 +1542,31 @@
         </w:rPr>
         <w:t>-&gt;</w:t>
       </w:r>
-      <w:r>
-        <w:rPr>
-          <w:rFonts w:ascii="Cascadia Mono" w:hAnsi="Cascadia Mono" w:cs="Cascadia Mono"/>
-          <w:b/>
-          <w:bCs/>
-          <w:color w:val="000000"/>
-          <w:kern w:val="0"/>
-          <w:sz w:val="19"/>
-          <w:szCs w:val="19"/>
-        </w:rPr>
-        <w:t>SetVisible(</w:t>
+      <w:proofErr w:type="spellStart"/>
+      <w:r>
+        <w:rPr>
+          <w:rFonts w:ascii="Cascadia Mono" w:hAnsi="Cascadia Mono" w:cs="Cascadia Mono"/>
+          <w:b/>
+          <w:bCs/>
+          <w:color w:val="000000"/>
+          <w:kern w:val="0"/>
+          <w:sz w:val="19"/>
+          <w:szCs w:val="19"/>
+        </w:rPr>
+        <w:t>SetVisible</w:t>
+      </w:r>
+      <w:proofErr w:type="spellEnd"/>
+      <w:r>
+        <w:rPr>
+          <w:rFonts w:ascii="Cascadia Mono" w:hAnsi="Cascadia Mono" w:cs="Cascadia Mono"/>
+          <w:b/>
+          <w:bCs/>
+          <w:color w:val="000000"/>
+          <w:kern w:val="0"/>
+          <w:sz w:val="19"/>
+          <w:szCs w:val="19"/>
+        </w:rPr>
+        <w:t>(</w:t>
       </w:r>
       <w:r>
         <w:rPr>
@@ -1280,6 +1580,7 @@
         </w:rPr>
         <w:t>true</w:t>
       </w:r>
+      <w:proofErr w:type="gramStart"/>
       <w:r>
         <w:rPr>
           <w:rFonts w:ascii="Cascadia Mono" w:hAnsi="Cascadia Mono" w:cs="Cascadia Mono"/>
@@ -1292,6 +1593,7 @@
         </w:rPr>
         <w:t>);</w:t>
       </w:r>
+      <w:proofErr w:type="gramEnd"/>
     </w:p>
     <w:p>
       <w:pPr>
@@ -1332,8 +1634,99 @@
           <w:szCs w:val="19"/>
         </w:rPr>
         <w:tab/>
-        <w:t>mGameWorld-&gt;AddObject(CreateSpaceship());</w:t>
-      </w:r>
+      </w:r>
+      <w:proofErr w:type="spellStart"/>
+      <w:r>
+        <w:rPr>
+          <w:rFonts w:ascii="Cascadia Mono" w:hAnsi="Cascadia Mono" w:cs="Cascadia Mono"/>
+          <w:b/>
+          <w:bCs/>
+          <w:color w:val="000000"/>
+          <w:kern w:val="0"/>
+          <w:sz w:val="19"/>
+          <w:szCs w:val="19"/>
+        </w:rPr>
+        <w:t>mGameWorld</w:t>
+      </w:r>
+      <w:proofErr w:type="spellEnd"/>
+      <w:r>
+        <w:rPr>
+          <w:rFonts w:ascii="Cascadia Mono" w:hAnsi="Cascadia Mono" w:cs="Cascadia Mono"/>
+          <w:b/>
+          <w:bCs/>
+          <w:color w:val="000000"/>
+          <w:kern w:val="0"/>
+          <w:sz w:val="19"/>
+          <w:szCs w:val="19"/>
+        </w:rPr>
+        <w:t>-&gt;</w:t>
+      </w:r>
+      <w:proofErr w:type="spellStart"/>
+      <w:r>
+        <w:rPr>
+          <w:rFonts w:ascii="Cascadia Mono" w:hAnsi="Cascadia Mono" w:cs="Cascadia Mono"/>
+          <w:b/>
+          <w:bCs/>
+          <w:color w:val="000000"/>
+          <w:kern w:val="0"/>
+          <w:sz w:val="19"/>
+          <w:szCs w:val="19"/>
+        </w:rPr>
+        <w:t>AddObject</w:t>
+      </w:r>
+      <w:proofErr w:type="spellEnd"/>
+      <w:r>
+        <w:rPr>
+          <w:rFonts w:ascii="Cascadia Mono" w:hAnsi="Cascadia Mono" w:cs="Cascadia Mono"/>
+          <w:b/>
+          <w:bCs/>
+          <w:color w:val="000000"/>
+          <w:kern w:val="0"/>
+          <w:sz w:val="19"/>
+          <w:szCs w:val="19"/>
+        </w:rPr>
+        <w:t>(</w:t>
+      </w:r>
+      <w:proofErr w:type="spellStart"/>
+      <w:r>
+        <w:rPr>
+          <w:rFonts w:ascii="Cascadia Mono" w:hAnsi="Cascadia Mono" w:cs="Cascadia Mono"/>
+          <w:b/>
+          <w:bCs/>
+          <w:color w:val="000000"/>
+          <w:kern w:val="0"/>
+          <w:sz w:val="19"/>
+          <w:szCs w:val="19"/>
+        </w:rPr>
+        <w:t>CreateSpaceship</w:t>
+      </w:r>
+      <w:proofErr w:type="spellEnd"/>
+      <w:r>
+        <w:rPr>
+          <w:rFonts w:ascii="Cascadia Mono" w:hAnsi="Cascadia Mono" w:cs="Cascadia Mono"/>
+          <w:b/>
+          <w:bCs/>
+          <w:color w:val="000000"/>
+          <w:kern w:val="0"/>
+          <w:sz w:val="19"/>
+          <w:szCs w:val="19"/>
+        </w:rPr>
+        <w:t>()</w:t>
+      </w:r>
+      <w:proofErr w:type="gramStart"/>
+      <w:r>
+        <w:rPr>
+          <w:rFonts w:ascii="Cascadia Mono" w:hAnsi="Cascadia Mono" w:cs="Cascadia Mono"/>
+          <w:b/>
+          <w:bCs/>
+          <w:color w:val="000000"/>
+          <w:kern w:val="0"/>
+          <w:sz w:val="19"/>
+          <w:szCs w:val="19"/>
+        </w:rPr>
+        <w:t>);</w:t>
+      </w:r>
+      <w:proofErr w:type="gramEnd"/>
     </w:p>
     <w:p>
       <w:pPr>
@@ -1374,8 +1767,47 @@
           <w:szCs w:val="19"/>
         </w:rPr>
         <w:tab/>
-        <w:t>CreateAsteroids(10);</w:t>
-      </w:r>
+      </w:r>
+      <w:proofErr w:type="spellStart"/>
+      <w:r>
+        <w:rPr>
+          <w:rFonts w:ascii="Cascadia Mono" w:hAnsi="Cascadia Mono" w:cs="Cascadia Mono"/>
+          <w:b/>
+          <w:bCs/>
+          <w:color w:val="000000"/>
+          <w:kern w:val="0"/>
+          <w:sz w:val="19"/>
+          <w:szCs w:val="19"/>
+        </w:rPr>
+        <w:t>CreateAsteroids</w:t>
+      </w:r>
+      <w:proofErr w:type="spellEnd"/>
+      <w:r>
+        <w:rPr>
+          <w:rFonts w:ascii="Cascadia Mono" w:hAnsi="Cascadia Mono" w:cs="Cascadia Mono"/>
+          <w:b/>
+          <w:bCs/>
+          <w:color w:val="000000"/>
+          <w:kern w:val="0"/>
+          <w:sz w:val="19"/>
+          <w:szCs w:val="19"/>
+        </w:rPr>
+        <w:t>(10</w:t>
+      </w:r>
+      <w:proofErr w:type="gramStart"/>
+      <w:r>
+        <w:rPr>
+          <w:rFonts w:ascii="Cascadia Mono" w:hAnsi="Cascadia Mono" w:cs="Cascadia Mono"/>
+          <w:b/>
+          <w:bCs/>
+          <w:color w:val="000000"/>
+          <w:kern w:val="0"/>
+          <w:sz w:val="19"/>
+          <w:szCs w:val="19"/>
+        </w:rPr>
+        <w:t>);</w:t>
+      </w:r>
+      <w:proofErr w:type="gramEnd"/>
     </w:p>
     <w:p>
       <w:pPr>
@@ -1456,6 +1888,7 @@
         </w:rPr>
         <w:tab/>
       </w:r>
+      <w:proofErr w:type="gramStart"/>
       <w:r>
         <w:rPr>
           <w:rFonts w:ascii="Cascadia Mono" w:hAnsi="Cascadia Mono" w:cs="Cascadia Mono"/>
@@ -1476,6 +1909,7 @@
         </w:rPr>
         <w:t>;</w:t>
       </w:r>
+      <w:proofErr w:type="gramEnd"/>
     </w:p>
     <w:p>
       <w:pPr>
@@ -1515,6 +1949,7 @@
       <w:r>
         <w:t xml:space="preserve">seeing what could/should be in </w:t>
       </w:r>
+      <w:proofErr w:type="gramStart"/>
       <w:r>
         <w:rPr>
           <w:rFonts w:ascii="Cascadia Mono" w:hAnsi="Cascadia Mono" w:cs="Cascadia Mono"/>
@@ -1533,7 +1968,30 @@
           <w:sz w:val="19"/>
           <w:szCs w:val="19"/>
         </w:rPr>
-        <w:t xml:space="preserve">::OnKeyPressed </w:t>
+        <w:t>::</w:t>
+      </w:r>
+      <w:proofErr w:type="spellStart"/>
+      <w:proofErr w:type="gramEnd"/>
+      <w:r>
+        <w:rPr>
+          <w:rFonts w:ascii="Cascadia Mono" w:hAnsi="Cascadia Mono" w:cs="Cascadia Mono"/>
+          <w:color w:val="000000"/>
+          <w:kern w:val="0"/>
+          <w:sz w:val="19"/>
+          <w:szCs w:val="19"/>
+        </w:rPr>
+        <w:t>OnKeyPressed</w:t>
+      </w:r>
+      <w:proofErr w:type="spellEnd"/>
+      <w:r>
+        <w:rPr>
+          <w:rFonts w:ascii="Cascadia Mono" w:hAnsi="Cascadia Mono" w:cs="Cascadia Mono"/>
+          <w:color w:val="000000"/>
+          <w:kern w:val="0"/>
+          <w:sz w:val="19"/>
+          <w:szCs w:val="19"/>
+        </w:rPr>
+        <w:t xml:space="preserve"> </w:t>
       </w:r>
       <w:r>
         <w:t xml:space="preserve">and what should remain in </w:t>
@@ -1708,7 +2166,15 @@
         </w:numPr>
       </w:pPr>
       <w:r>
-        <w:t>One new Header file and accompanying cpp.</w:t>
+        <w:t xml:space="preserve">One new Header file and accompanying </w:t>
+      </w:r>
+      <w:proofErr w:type="spellStart"/>
+      <w:r>
+        <w:t>cpp</w:t>
+      </w:r>
+      <w:proofErr w:type="spellEnd"/>
+      <w:r>
+        <w:t>.</w:t>
       </w:r>
     </w:p>
     <w:p>
@@ -1727,6 +2193,33 @@
       </w:r>
     </w:p>
     <w:p>
+      <w:pPr>
+        <w:pStyle w:val="ListParagraph"/>
+        <w:numPr>
+          <w:ilvl w:val="0"/>
+          <w:numId w:val="2"/>
+        </w:numPr>
+      </w:pPr>
+      <w:r>
+        <w:t>New sprite</w:t>
+      </w:r>
+    </w:p>
+    <w:p>
+      <w:pPr>
+        <w:pStyle w:val="ListParagraph"/>
+        <w:numPr>
+          <w:ilvl w:val="0"/>
+          <w:numId w:val="2"/>
+        </w:numPr>
+      </w:pPr>
+      <w:r>
+        <w:t>New listener</w:t>
+      </w:r>
+      <w:r>
+        <w:t xml:space="preserve"> method for player listener.</w:t>
+      </w:r>
+    </w:p>
+    <w:p>
       <w:r>
         <w:t>Implementation:</w:t>
       </w:r>
@@ -1735,12 +2228,14 @@
       <w:r>
         <w:t xml:space="preserve">First, I made </w:t>
       </w:r>
+      <w:proofErr w:type="spellStart"/>
       <w:r>
         <w:t>LifeUp</w:t>
       </w:r>
       <w:r>
         <w:t>.h</w:t>
       </w:r>
+      <w:proofErr w:type="spellEnd"/>
       <w:r>
         <w:t>.</w:t>
       </w:r>
@@ -1837,12 +2332,36 @@
     </w:p>
     <w:p>
       <w:r>
-        <w:t>Next, I moved onto making changes in Asteroids.h and .cpp.</w:t>
-      </w:r>
-    </w:p>
-    <w:p>
-      <w:r>
-        <w:t>In Asteroids.h, I put a method to create the new object in game world.</w:t>
+        <w:t xml:space="preserve">Next, I moved onto making changes in </w:t>
+      </w:r>
+      <w:proofErr w:type="spellStart"/>
+      <w:r>
+        <w:t>Asteroids.h</w:t>
+      </w:r>
+      <w:proofErr w:type="spellEnd"/>
+      <w:r>
+        <w:t xml:space="preserve"> and .</w:t>
+      </w:r>
+      <w:proofErr w:type="spellStart"/>
+      <w:r>
+        <w:t>cpp</w:t>
+      </w:r>
+      <w:proofErr w:type="spellEnd"/>
+      <w:r>
+        <w:t>.</w:t>
+      </w:r>
+    </w:p>
+    <w:p>
+      <w:r>
+        <w:t xml:space="preserve">In </w:t>
+      </w:r>
+      <w:proofErr w:type="spellStart"/>
+      <w:r>
+        <w:t>Asteroids.h</w:t>
+      </w:r>
+      <w:proofErr w:type="spellEnd"/>
+      <w:r>
+        <w:t>, I put a method to create the new object in game world.</w:t>
       </w:r>
     </w:p>
     <w:p>
@@ -1873,8 +2392,31 @@
           <w:sz w:val="19"/>
           <w:szCs w:val="19"/>
         </w:rPr>
-        <w:t xml:space="preserve"> CreateLifeUp(</w:t>
-      </w:r>
+        <w:t xml:space="preserve"> </w:t>
+      </w:r>
+      <w:proofErr w:type="spellStart"/>
+      <w:r>
+        <w:rPr>
+          <w:rFonts w:ascii="Cascadia Mono" w:hAnsi="Cascadia Mono" w:cs="Cascadia Mono"/>
+          <w:color w:val="000000"/>
+          <w:kern w:val="0"/>
+          <w:sz w:val="19"/>
+          <w:szCs w:val="19"/>
+        </w:rPr>
+        <w:t>CreateLifeUp</w:t>
+      </w:r>
+      <w:proofErr w:type="spellEnd"/>
+      <w:r>
+        <w:rPr>
+          <w:rFonts w:ascii="Cascadia Mono" w:hAnsi="Cascadia Mono" w:cs="Cascadia Mono"/>
+          <w:color w:val="000000"/>
+          <w:kern w:val="0"/>
+          <w:sz w:val="19"/>
+          <w:szCs w:val="19"/>
+        </w:rPr>
+        <w:t>(</w:t>
+      </w:r>
+      <w:proofErr w:type="spellStart"/>
       <w:r>
         <w:rPr>
           <w:rFonts w:ascii="Cascadia Mono" w:hAnsi="Cascadia Mono" w:cs="Cascadia Mono"/>
@@ -1885,6 +2427,7 @@
         </w:rPr>
         <w:t>const</w:t>
       </w:r>
+      <w:proofErr w:type="spellEnd"/>
       <w:r>
         <w:rPr>
           <w:rFonts w:ascii="Cascadia Mono" w:hAnsi="Cascadia Mono" w:cs="Cascadia Mono"/>
@@ -1895,6 +2438,7 @@
         </w:rPr>
         <w:t xml:space="preserve"> </w:t>
       </w:r>
+      <w:proofErr w:type="spellStart"/>
       <w:r>
         <w:rPr>
           <w:rFonts w:ascii="Cascadia Mono" w:hAnsi="Cascadia Mono" w:cs="Cascadia Mono"/>
@@ -1905,6 +2449,7 @@
         </w:rPr>
         <w:t>uint</w:t>
       </w:r>
+      <w:proofErr w:type="spellEnd"/>
       <w:r>
         <w:rPr>
           <w:rFonts w:ascii="Cascadia Mono" w:hAnsi="Cascadia Mono" w:cs="Cascadia Mono"/>
@@ -1915,6 +2460,7 @@
         </w:rPr>
         <w:t xml:space="preserve"> </w:t>
       </w:r>
+      <w:proofErr w:type="spellStart"/>
       <w:r>
         <w:rPr>
           <w:rFonts w:ascii="Cascadia Mono" w:hAnsi="Cascadia Mono" w:cs="Cascadia Mono"/>
@@ -1925,6 +2471,8 @@
         </w:rPr>
         <w:t>num_LifeUp</w:t>
       </w:r>
+      <w:proofErr w:type="spellEnd"/>
+      <w:proofErr w:type="gramStart"/>
       <w:r>
         <w:rPr>
           <w:rFonts w:ascii="Cascadia Mono" w:hAnsi="Cascadia Mono" w:cs="Cascadia Mono"/>
@@ -1935,6 +2483,7 @@
         </w:rPr>
         <w:t>);</w:t>
       </w:r>
+      <w:proofErr w:type="gramEnd"/>
     </w:p>
     <w:p>
       <w:r>
@@ -1971,7 +2520,29 @@
           <w:sz w:val="19"/>
           <w:szCs w:val="19"/>
         </w:rPr>
-        <w:t>"LifeUp.h"</w:t>
+        <w:t>"</w:t>
+      </w:r>
+      <w:proofErr w:type="spellStart"/>
+      <w:r>
+        <w:rPr>
+          <w:rFonts w:ascii="Cascadia Mono" w:hAnsi="Cascadia Mono" w:cs="Cascadia Mono"/>
+          <w:color w:val="A31515"/>
+          <w:kern w:val="0"/>
+          <w:sz w:val="19"/>
+          <w:szCs w:val="19"/>
+        </w:rPr>
+        <w:t>LifeUp.h</w:t>
+      </w:r>
+      <w:proofErr w:type="spellEnd"/>
+      <w:r>
+        <w:rPr>
+          <w:rFonts w:ascii="Cascadia Mono" w:hAnsi="Cascadia Mono" w:cs="Cascadia Mono"/>
+          <w:color w:val="A31515"/>
+          <w:kern w:val="0"/>
+          <w:sz w:val="19"/>
+          <w:szCs w:val="19"/>
+        </w:rPr>
+        <w:t>"</w:t>
       </w:r>
       <w:r>
         <w:t>, so that I can define the method.</w:t>
@@ -2021,7 +2592,23 @@
     </w:p>
     <w:p>
       <w:r>
-        <w:t>I can test this by putting CreateLifeUp(1) in Asteroids::Start(). This is only for testing purposes, by putting it in start I am making it so that is it visible on the start screen.</w:t>
+        <w:t xml:space="preserve">I can test this by putting </w:t>
+      </w:r>
+      <w:proofErr w:type="spellStart"/>
+      <w:r>
+        <w:t>CreateLifeUp</w:t>
+      </w:r>
+      <w:proofErr w:type="spellEnd"/>
+      <w:r>
+        <w:t xml:space="preserve">(1) in </w:t>
+      </w:r>
+      <w:proofErr w:type="gramStart"/>
+      <w:r>
+        <w:t>Asteroids::</w:t>
+      </w:r>
+      <w:proofErr w:type="gramEnd"/>
+      <w:r>
+        <w:t>Start(). This is only for testing purposes, by putting it in start I am making it so that is it visible on the start screen.</w:t>
       </w:r>
     </w:p>
     <w:p>
@@ -2069,7 +2656,13 @@
     </w:p>
     <w:p>
       <w:r>
-        <w:t>When I tried running the whole game, I noticed an issue with asteroid collisions, if an asteroid ran into the new object it gets destroyed, but the spaceship does not.</w:t>
+        <w:t xml:space="preserve">When I tried running the whole game, I noticed an issue with asteroid collisions, if an asteroid ran into the new </w:t>
+      </w:r>
+      <w:r>
+        <w:t>object,</w:t>
+      </w:r>
+      <w:r>
+        <w:t xml:space="preserve"> it gets destroyed, but the spaceship does not.</w:t>
       </w:r>
     </w:p>
     <w:p>
@@ -2104,7 +2697,29 @@
           <w:sz w:val="19"/>
           <w:szCs w:val="19"/>
         </w:rPr>
-        <w:t xml:space="preserve"> (GetType() </w:t>
+        <w:t xml:space="preserve"> (</w:t>
+      </w:r>
+      <w:proofErr w:type="spellStart"/>
+      <w:r>
+        <w:rPr>
+          <w:rFonts w:ascii="Cascadia Mono" w:hAnsi="Cascadia Mono" w:cs="Cascadia Mono"/>
+          <w:color w:val="000000"/>
+          <w:kern w:val="0"/>
+          <w:sz w:val="19"/>
+          <w:szCs w:val="19"/>
+        </w:rPr>
+        <w:t>GetType</w:t>
+      </w:r>
+      <w:proofErr w:type="spellEnd"/>
+      <w:r>
+        <w:rPr>
+          <w:rFonts w:ascii="Cascadia Mono" w:hAnsi="Cascadia Mono" w:cs="Cascadia Mono"/>
+          <w:color w:val="000000"/>
+          <w:kern w:val="0"/>
+          <w:sz w:val="19"/>
+          <w:szCs w:val="19"/>
+        </w:rPr>
+        <w:t xml:space="preserve">() </w:t>
       </w:r>
       <w:r>
         <w:rPr>
@@ -2146,15 +2761,27 @@
         </w:rPr>
         <w:t>-&gt;</w:t>
       </w:r>
-      <w:r>
-        <w:rPr>
-          <w:rFonts w:ascii="Cascadia Mono" w:hAnsi="Cascadia Mono" w:cs="Cascadia Mono"/>
-          <w:color w:val="000000"/>
-          <w:kern w:val="0"/>
-          <w:sz w:val="19"/>
-          <w:szCs w:val="19"/>
-        </w:rPr>
-        <w:t xml:space="preserve">GetType()) </w:t>
+      <w:proofErr w:type="spellStart"/>
+      <w:r>
+        <w:rPr>
+          <w:rFonts w:ascii="Cascadia Mono" w:hAnsi="Cascadia Mono" w:cs="Cascadia Mono"/>
+          <w:color w:val="000000"/>
+          <w:kern w:val="0"/>
+          <w:sz w:val="19"/>
+          <w:szCs w:val="19"/>
+        </w:rPr>
+        <w:t>GetType</w:t>
+      </w:r>
+      <w:proofErr w:type="spellEnd"/>
+      <w:r>
+        <w:rPr>
+          <w:rFonts w:ascii="Cascadia Mono" w:hAnsi="Cascadia Mono" w:cs="Cascadia Mono"/>
+          <w:color w:val="000000"/>
+          <w:kern w:val="0"/>
+          <w:sz w:val="19"/>
+          <w:szCs w:val="19"/>
+        </w:rPr>
+        <w:t xml:space="preserve">()) </w:t>
       </w:r>
       <w:r>
         <w:rPr>
@@ -2176,6 +2803,7 @@
         </w:rPr>
         <w:t xml:space="preserve"> </w:t>
       </w:r>
+      <w:proofErr w:type="gramStart"/>
       <w:r>
         <w:rPr>
           <w:rFonts w:ascii="Cascadia Mono" w:hAnsi="Cascadia Mono" w:cs="Cascadia Mono"/>
@@ -2196,6 +2824,7 @@
         </w:rPr>
         <w:t>;</w:t>
       </w:r>
+      <w:proofErr w:type="gramEnd"/>
       <w:r>
         <w:t xml:space="preserve"> </w:t>
       </w:r>
@@ -2246,15 +2875,27 @@
         </w:rPr>
         <w:t>-&gt;</w:t>
       </w:r>
-      <w:r>
-        <w:rPr>
-          <w:rFonts w:ascii="Cascadia Mono" w:hAnsi="Cascadia Mono" w:cs="Cascadia Mono"/>
-          <w:color w:val="000000"/>
-          <w:kern w:val="0"/>
-          <w:sz w:val="19"/>
-          <w:szCs w:val="19"/>
-        </w:rPr>
-        <w:t xml:space="preserve">GetType() </w:t>
+      <w:proofErr w:type="spellStart"/>
+      <w:r>
+        <w:rPr>
+          <w:rFonts w:ascii="Cascadia Mono" w:hAnsi="Cascadia Mono" w:cs="Cascadia Mono"/>
+          <w:color w:val="000000"/>
+          <w:kern w:val="0"/>
+          <w:sz w:val="19"/>
+          <w:szCs w:val="19"/>
+        </w:rPr>
+        <w:t>GetType</w:t>
+      </w:r>
+      <w:proofErr w:type="spellEnd"/>
+      <w:r>
+        <w:rPr>
+          <w:rFonts w:ascii="Cascadia Mono" w:hAnsi="Cascadia Mono" w:cs="Cascadia Mono"/>
+          <w:color w:val="000000"/>
+          <w:kern w:val="0"/>
+          <w:sz w:val="19"/>
+          <w:szCs w:val="19"/>
+        </w:rPr>
+        <w:t xml:space="preserve">() </w:t>
       </w:r>
       <w:r>
         <w:rPr>
@@ -2276,6 +2917,7 @@
         </w:rPr>
         <w:t xml:space="preserve"> </w:t>
       </w:r>
+      <w:proofErr w:type="spellStart"/>
       <w:r>
         <w:rPr>
           <w:rFonts w:ascii="Cascadia Mono" w:hAnsi="Cascadia Mono" w:cs="Cascadia Mono"/>
@@ -2286,6 +2928,7 @@
         </w:rPr>
         <w:t>GameObjectType</w:t>
       </w:r>
+      <w:proofErr w:type="spellEnd"/>
       <w:r>
         <w:rPr>
           <w:rFonts w:ascii="Cascadia Mono" w:hAnsi="Cascadia Mono" w:cs="Cascadia Mono"/>
@@ -2356,15 +2999,27 @@
         </w:rPr>
         <w:t>-&gt;</w:t>
       </w:r>
-      <w:r>
-        <w:rPr>
-          <w:rFonts w:ascii="Cascadia Mono" w:hAnsi="Cascadia Mono" w:cs="Cascadia Mono"/>
-          <w:color w:val="000000"/>
-          <w:kern w:val="0"/>
-          <w:sz w:val="19"/>
-          <w:szCs w:val="19"/>
-        </w:rPr>
-        <w:t xml:space="preserve">GetType() </w:t>
+      <w:proofErr w:type="spellStart"/>
+      <w:r>
+        <w:rPr>
+          <w:rFonts w:ascii="Cascadia Mono" w:hAnsi="Cascadia Mono" w:cs="Cascadia Mono"/>
+          <w:color w:val="000000"/>
+          <w:kern w:val="0"/>
+          <w:sz w:val="19"/>
+          <w:szCs w:val="19"/>
+        </w:rPr>
+        <w:t>GetType</w:t>
+      </w:r>
+      <w:proofErr w:type="spellEnd"/>
+      <w:r>
+        <w:rPr>
+          <w:rFonts w:ascii="Cascadia Mono" w:hAnsi="Cascadia Mono" w:cs="Cascadia Mono"/>
+          <w:color w:val="000000"/>
+          <w:kern w:val="0"/>
+          <w:sz w:val="19"/>
+          <w:szCs w:val="19"/>
+        </w:rPr>
+        <w:t xml:space="preserve">() </w:t>
       </w:r>
       <w:r>
         <w:rPr>
@@ -2386,6 +3041,7 @@
         </w:rPr>
         <w:t xml:space="preserve"> </w:t>
       </w:r>
+      <w:proofErr w:type="spellStart"/>
       <w:r>
         <w:rPr>
           <w:rFonts w:ascii="Cascadia Mono" w:hAnsi="Cascadia Mono" w:cs="Cascadia Mono"/>
@@ -2396,6 +3052,7 @@
         </w:rPr>
         <w:t>GameObjectType</w:t>
       </w:r>
+      <w:proofErr w:type="spellEnd"/>
       <w:r>
         <w:rPr>
           <w:rFonts w:ascii="Cascadia Mono" w:hAnsi="Cascadia Mono" w:cs="Cascadia Mono"/>
@@ -2446,6 +3103,7 @@
         </w:rPr>
         <w:t xml:space="preserve"> </w:t>
       </w:r>
+      <w:proofErr w:type="gramStart"/>
       <w:r>
         <w:rPr>
           <w:rFonts w:ascii="Cascadia Mono" w:hAnsi="Cascadia Mono" w:cs="Cascadia Mono"/>
@@ -2466,10 +3124,19 @@
         </w:rPr>
         <w:t>;</w:t>
       </w:r>
-    </w:p>
-    <w:p>
-      <w:r>
-        <w:t>However, whilst this did make it so that asteroids did no get destroyed by the new object, it made it so that previous collisions with bullets and the spaceship did not work. To fix this I swapped out the || (OR) for &amp;&amp; (AND) which did resolve the issues.</w:t>
+      <w:proofErr w:type="gramEnd"/>
+    </w:p>
+    <w:p>
+      <w:r>
+        <w:t xml:space="preserve">However, whilst this did make it so that asteroids did </w:t>
+      </w:r>
+      <w:proofErr w:type="spellStart"/>
+      <w:r>
+        <w:t>no</w:t>
+      </w:r>
+      <w:proofErr w:type="spellEnd"/>
+      <w:r>
+        <w:t xml:space="preserve"> get destroyed by the new object, it made it so that previous collisions with bullets and the spaceship did not work. To fix this I swapped out the || (OR) for &amp;&amp; (AND) which did resolve the issues.</w:t>
       </w:r>
     </w:p>
     <w:p>
@@ -2477,14 +3144,26 @@
         <w:t xml:space="preserve">Bullet needed to be altered </w:t>
       </w:r>
       <w:r>
-        <w:t>so that they actually destroy</w:t>
-      </w:r>
+        <w:t xml:space="preserve">so that they </w:t>
+      </w:r>
+      <w:proofErr w:type="gramStart"/>
+      <w:r>
+        <w:t>actually destroy</w:t>
+      </w:r>
+      <w:proofErr w:type="gramEnd"/>
       <w:r>
         <w:t xml:space="preserve"> the new object</w:t>
       </w:r>
       <w:r>
-        <w:t>. (</w:t>
-      </w:r>
+        <w:t xml:space="preserve">. </w:t>
+      </w:r>
+      <w:r>
+        <w:t xml:space="preserve">(using &amp;&amp; from before) </w:t>
+      </w:r>
+      <w:r>
+        <w:t>(</w:t>
+      </w:r>
+      <w:proofErr w:type="gramStart"/>
       <w:r>
         <w:rPr>
           <w:rFonts w:ascii="Cascadia Mono" w:hAnsi="Cascadia Mono" w:cs="Cascadia Mono"/>
@@ -2503,7 +3182,30 @@
           <w:sz w:val="19"/>
           <w:szCs w:val="19"/>
         </w:rPr>
-        <w:t>::CollisionTest)</w:t>
+        <w:t>::</w:t>
+      </w:r>
+      <w:proofErr w:type="spellStart"/>
+      <w:proofErr w:type="gramEnd"/>
+      <w:r>
+        <w:rPr>
+          <w:rFonts w:ascii="Cascadia Mono" w:hAnsi="Cascadia Mono" w:cs="Cascadia Mono"/>
+          <w:color w:val="000000"/>
+          <w:kern w:val="0"/>
+          <w:sz w:val="19"/>
+          <w:szCs w:val="19"/>
+        </w:rPr>
+        <w:t>CollisionTest</w:t>
+      </w:r>
+      <w:proofErr w:type="spellEnd"/>
+      <w:r>
+        <w:rPr>
+          <w:rFonts w:ascii="Cascadia Mono" w:hAnsi="Cascadia Mono" w:cs="Cascadia Mono"/>
+          <w:color w:val="000000"/>
+          <w:kern w:val="0"/>
+          <w:sz w:val="19"/>
+          <w:szCs w:val="19"/>
+        </w:rPr>
+        <w:t>)</w:t>
       </w:r>
     </w:p>
     <w:p>
@@ -2550,15 +3252,27 @@
         </w:rPr>
         <w:t>-&gt;</w:t>
       </w:r>
-      <w:r>
-        <w:rPr>
-          <w:rFonts w:ascii="Cascadia Mono" w:hAnsi="Cascadia Mono" w:cs="Cascadia Mono"/>
-          <w:color w:val="000000"/>
-          <w:kern w:val="0"/>
-          <w:sz w:val="19"/>
-          <w:szCs w:val="19"/>
-        </w:rPr>
-        <w:t xml:space="preserve">GetType() </w:t>
+      <w:proofErr w:type="spellStart"/>
+      <w:r>
+        <w:rPr>
+          <w:rFonts w:ascii="Cascadia Mono" w:hAnsi="Cascadia Mono" w:cs="Cascadia Mono"/>
+          <w:color w:val="000000"/>
+          <w:kern w:val="0"/>
+          <w:sz w:val="19"/>
+          <w:szCs w:val="19"/>
+        </w:rPr>
+        <w:t>GetType</w:t>
+      </w:r>
+      <w:proofErr w:type="spellEnd"/>
+      <w:r>
+        <w:rPr>
+          <w:rFonts w:ascii="Cascadia Mono" w:hAnsi="Cascadia Mono" w:cs="Cascadia Mono"/>
+          <w:color w:val="000000"/>
+          <w:kern w:val="0"/>
+          <w:sz w:val="19"/>
+          <w:szCs w:val="19"/>
+        </w:rPr>
+        <w:t xml:space="preserve">() </w:t>
       </w:r>
       <w:r>
         <w:rPr>
@@ -2580,6 +3294,7 @@
         </w:rPr>
         <w:t xml:space="preserve"> </w:t>
       </w:r>
+      <w:proofErr w:type="spellStart"/>
       <w:r>
         <w:rPr>
           <w:rFonts w:ascii="Cascadia Mono" w:hAnsi="Cascadia Mono" w:cs="Cascadia Mono"/>
@@ -2590,6 +3305,7 @@
         </w:rPr>
         <w:t>GameObjectType</w:t>
       </w:r>
+      <w:proofErr w:type="spellEnd"/>
       <w:r>
         <w:rPr>
           <w:rFonts w:ascii="Cascadia Mono" w:hAnsi="Cascadia Mono" w:cs="Cascadia Mono"/>
@@ -2618,7 +3334,27 @@
           <w:sz w:val="19"/>
           <w:szCs w:val="19"/>
         </w:rPr>
-        <w:t xml:space="preserve">) || </w:t>
+        <w:t xml:space="preserve">) </w:t>
+      </w:r>
+      <w:r>
+        <w:rPr>
+          <w:rFonts w:ascii="Cascadia Mono" w:hAnsi="Cascadia Mono" w:cs="Cascadia Mono"/>
+          <w:color w:val="000000"/>
+          <w:kern w:val="0"/>
+          <w:sz w:val="19"/>
+          <w:szCs w:val="19"/>
+        </w:rPr>
+        <w:t>&amp;&amp;</w:t>
+      </w:r>
+      <w:r>
+        <w:rPr>
+          <w:rFonts w:ascii="Cascadia Mono" w:hAnsi="Cascadia Mono" w:cs="Cascadia Mono"/>
+          <w:color w:val="000000"/>
+          <w:kern w:val="0"/>
+          <w:sz w:val="19"/>
+          <w:szCs w:val="19"/>
+        </w:rPr>
+        <w:t xml:space="preserve"> </w:t>
       </w:r>
       <w:r>
         <w:rPr>
@@ -2640,15 +3376,27 @@
         </w:rPr>
         <w:t>-&gt;</w:t>
       </w:r>
-      <w:r>
-        <w:rPr>
-          <w:rFonts w:ascii="Cascadia Mono" w:hAnsi="Cascadia Mono" w:cs="Cascadia Mono"/>
-          <w:color w:val="000000"/>
-          <w:kern w:val="0"/>
-          <w:sz w:val="19"/>
-          <w:szCs w:val="19"/>
-        </w:rPr>
-        <w:t xml:space="preserve">GetType() </w:t>
+      <w:proofErr w:type="spellStart"/>
+      <w:r>
+        <w:rPr>
+          <w:rFonts w:ascii="Cascadia Mono" w:hAnsi="Cascadia Mono" w:cs="Cascadia Mono"/>
+          <w:color w:val="000000"/>
+          <w:kern w:val="0"/>
+          <w:sz w:val="19"/>
+          <w:szCs w:val="19"/>
+        </w:rPr>
+        <w:t>GetType</w:t>
+      </w:r>
+      <w:proofErr w:type="spellEnd"/>
+      <w:r>
+        <w:rPr>
+          <w:rFonts w:ascii="Cascadia Mono" w:hAnsi="Cascadia Mono" w:cs="Cascadia Mono"/>
+          <w:color w:val="000000"/>
+          <w:kern w:val="0"/>
+          <w:sz w:val="19"/>
+          <w:szCs w:val="19"/>
+        </w:rPr>
+        <w:t xml:space="preserve">() </w:t>
       </w:r>
       <w:r>
         <w:rPr>
@@ -2670,6 +3418,7 @@
         </w:rPr>
         <w:t xml:space="preserve"> </w:t>
       </w:r>
+      <w:proofErr w:type="spellStart"/>
       <w:r>
         <w:rPr>
           <w:rFonts w:ascii="Cascadia Mono" w:hAnsi="Cascadia Mono" w:cs="Cascadia Mono"/>
@@ -2680,6 +3429,7 @@
         </w:rPr>
         <w:t>GameObjectType</w:t>
       </w:r>
+      <w:proofErr w:type="spellEnd"/>
       <w:r>
         <w:rPr>
           <w:rFonts w:ascii="Cascadia Mono" w:hAnsi="Cascadia Mono" w:cs="Cascadia Mono"/>
@@ -2698,7 +3448,29 @@
           <w:sz w:val="19"/>
           <w:szCs w:val="19"/>
         </w:rPr>
-        <w:t>"LifeUp"</w:t>
+        <w:t>"</w:t>
+      </w:r>
+      <w:proofErr w:type="spellStart"/>
+      <w:r>
+        <w:rPr>
+          <w:rFonts w:ascii="Cascadia Mono" w:hAnsi="Cascadia Mono" w:cs="Cascadia Mono"/>
+          <w:color w:val="A31515"/>
+          <w:kern w:val="0"/>
+          <w:sz w:val="19"/>
+          <w:szCs w:val="19"/>
+        </w:rPr>
+        <w:t>LifeUp</w:t>
+      </w:r>
+      <w:proofErr w:type="spellEnd"/>
+      <w:r>
+        <w:rPr>
+          <w:rFonts w:ascii="Cascadia Mono" w:hAnsi="Cascadia Mono" w:cs="Cascadia Mono"/>
+          <w:color w:val="A31515"/>
+          <w:kern w:val="0"/>
+          <w:sz w:val="19"/>
+          <w:szCs w:val="19"/>
+        </w:rPr>
+        <w:t>"</w:t>
       </w:r>
       <w:r>
         <w:rPr>
@@ -2730,6 +3502,7 @@
         </w:rPr>
         <w:t xml:space="preserve"> </w:t>
       </w:r>
+      <w:proofErr w:type="gramStart"/>
       <w:r>
         <w:rPr>
           <w:rFonts w:ascii="Cascadia Mono" w:hAnsi="Cascadia Mono" w:cs="Cascadia Mono"/>
@@ -2750,6 +3523,7 @@
         </w:rPr>
         <w:t>;</w:t>
       </w:r>
+      <w:proofErr w:type="gramEnd"/>
     </w:p>
     <w:p>
       <w:r>
@@ -2761,7 +3535,15 @@
         <w:t xml:space="preserve">The, next thing to do is to give the new object an effect. To start, </w:t>
       </w:r>
       <w:r>
-        <w:t xml:space="preserve">I went to player.h to add a new condition to </w:t>
+        <w:t xml:space="preserve">I went to </w:t>
+      </w:r>
+      <w:proofErr w:type="spellStart"/>
+      <w:r>
+        <w:t>player.h</w:t>
+      </w:r>
+      <w:proofErr w:type="spellEnd"/>
+      <w:r>
+        <w:t xml:space="preserve"> to add a new condition to </w:t>
       </w:r>
       <w:r>
         <w:rPr>
@@ -2781,8 +3563,20 @@
           <w:sz w:val="19"/>
           <w:szCs w:val="19"/>
         </w:rPr>
-        <w:t xml:space="preserve"> OnObjectRemoved</w:t>
-      </w:r>
+        <w:t xml:space="preserve"> </w:t>
+      </w:r>
+      <w:proofErr w:type="spellStart"/>
+      <w:r>
+        <w:rPr>
+          <w:rFonts w:ascii="Cascadia Mono" w:hAnsi="Cascadia Mono" w:cs="Cascadia Mono"/>
+          <w:color w:val="000000"/>
+          <w:kern w:val="0"/>
+          <w:sz w:val="19"/>
+          <w:szCs w:val="19"/>
+        </w:rPr>
+        <w:t>OnObjectRemoved</w:t>
+      </w:r>
+      <w:proofErr w:type="spellEnd"/>
       <w:r>
         <w:rPr>
           <w:rFonts w:ascii="Cascadia Mono" w:hAnsi="Cascadia Mono" w:cs="Cascadia Mono"/>
@@ -2846,7 +3640,15 @@
     </w:p>
     <w:p>
       <w:r>
-        <w:t>New method: (this is basically the equivalent of “FirePlayerKilled” for adding lives)</w:t>
+        <w:t>New method: (this is basically the equivalent of “</w:t>
+      </w:r>
+      <w:proofErr w:type="spellStart"/>
+      <w:r>
+        <w:t>FirePlayerKilled</w:t>
+      </w:r>
+      <w:proofErr w:type="spellEnd"/>
+      <w:r>
+        <w:t>” for adding lives)</w:t>
       </w:r>
     </w:p>
     <w:p>
@@ -2981,7 +3783,29 @@
           <w:sz w:val="19"/>
           <w:szCs w:val="19"/>
         </w:rPr>
-        <w:t xml:space="preserve"> AddLives(</w:t>
+        <w:t xml:space="preserve"> </w:t>
+      </w:r>
+      <w:proofErr w:type="spellStart"/>
+      <w:r>
+        <w:rPr>
+          <w:rFonts w:ascii="Cascadia Mono" w:hAnsi="Cascadia Mono" w:cs="Cascadia Mono"/>
+          <w:color w:val="000000"/>
+          <w:kern w:val="0"/>
+          <w:sz w:val="19"/>
+          <w:szCs w:val="19"/>
+        </w:rPr>
+        <w:t>AddLives</w:t>
+      </w:r>
+      <w:proofErr w:type="spellEnd"/>
+      <w:r>
+        <w:rPr>
+          <w:rFonts w:ascii="Cascadia Mono" w:hAnsi="Cascadia Mono" w:cs="Cascadia Mono"/>
+          <w:color w:val="000000"/>
+          <w:kern w:val="0"/>
+          <w:sz w:val="19"/>
+          <w:szCs w:val="19"/>
+        </w:rPr>
+        <w:t>(</w:t>
       </w:r>
       <w:r>
         <w:rPr>
@@ -3003,6 +3827,7 @@
         </w:rPr>
         <w:t xml:space="preserve"> </w:t>
       </w:r>
+      <w:proofErr w:type="spellStart"/>
       <w:r>
         <w:rPr>
           <w:rFonts w:ascii="Cascadia Mono" w:hAnsi="Cascadia Mono" w:cs="Cascadia Mono"/>
@@ -3013,6 +3838,7 @@
         </w:rPr>
         <w:t>lives_left</w:t>
       </w:r>
+      <w:proofErr w:type="spellEnd"/>
       <w:r>
         <w:rPr>
           <w:rFonts w:ascii="Cascadia Mono" w:hAnsi="Cascadia Mono" w:cs="Cascadia Mono"/>
@@ -3034,7 +3860,15 @@
         <w:t xml:space="preserve"> </w:t>
       </w:r>
       <w:r>
-        <w:t>, to IPlayerListener.h.</w:t>
+        <w:t xml:space="preserve">, to </w:t>
+      </w:r>
+      <w:proofErr w:type="spellStart"/>
+      <w:r>
+        <w:t>IPlayerListener.h</w:t>
+      </w:r>
+      <w:proofErr w:type="spellEnd"/>
+      <w:r>
+        <w:t>.</w:t>
       </w:r>
     </w:p>
     <w:p>
@@ -3051,7 +3885,23 @@
         <w:t>it</w:t>
       </w:r>
       <w:r>
-        <w:t xml:space="preserve"> in Asteroids.h and .cpp.</w:t>
+        <w:t xml:space="preserve"> in </w:t>
+      </w:r>
+      <w:proofErr w:type="spellStart"/>
+      <w:r>
+        <w:t>Asteroids.h</w:t>
+      </w:r>
+      <w:proofErr w:type="spellEnd"/>
+      <w:r>
+        <w:t xml:space="preserve"> and .</w:t>
+      </w:r>
+      <w:proofErr w:type="spellStart"/>
+      <w:r>
+        <w:t>cpp</w:t>
+      </w:r>
+      <w:proofErr w:type="spellEnd"/>
+      <w:r>
+        <w:t>.</w:t>
       </w:r>
     </w:p>
     <w:p>
@@ -3082,7 +3932,29 @@
           <w:sz w:val="19"/>
           <w:szCs w:val="19"/>
         </w:rPr>
-        <w:t xml:space="preserve"> AddLives(</w:t>
+        <w:t xml:space="preserve"> </w:t>
+      </w:r>
+      <w:proofErr w:type="spellStart"/>
+      <w:r>
+        <w:rPr>
+          <w:rFonts w:ascii="Cascadia Mono" w:hAnsi="Cascadia Mono" w:cs="Cascadia Mono"/>
+          <w:color w:val="000000"/>
+          <w:kern w:val="0"/>
+          <w:sz w:val="19"/>
+          <w:szCs w:val="19"/>
+        </w:rPr>
+        <w:t>AddLives</w:t>
+      </w:r>
+      <w:proofErr w:type="spellEnd"/>
+      <w:r>
+        <w:rPr>
+          <w:rFonts w:ascii="Cascadia Mono" w:hAnsi="Cascadia Mono" w:cs="Cascadia Mono"/>
+          <w:color w:val="000000"/>
+          <w:kern w:val="0"/>
+          <w:sz w:val="19"/>
+          <w:szCs w:val="19"/>
+        </w:rPr>
+        <w:t>(</w:t>
       </w:r>
       <w:r>
         <w:rPr>
@@ -3104,6 +3976,7 @@
         </w:rPr>
         <w:t xml:space="preserve"> </w:t>
       </w:r>
+      <w:proofErr w:type="spellStart"/>
       <w:r>
         <w:rPr>
           <w:rFonts w:ascii="Cascadia Mono" w:hAnsi="Cascadia Mono" w:cs="Cascadia Mono"/>
@@ -3114,6 +3987,7 @@
         </w:rPr>
         <w:t>lives_left</w:t>
       </w:r>
+      <w:proofErr w:type="spellEnd"/>
       <w:r>
         <w:rPr>
           <w:rFonts w:ascii="Cascadia Mono" w:hAnsi="Cascadia Mono" w:cs="Cascadia Mono"/>
@@ -3142,8 +4016,20 @@
           <w:sz w:val="19"/>
           <w:szCs w:val="19"/>
         </w:rPr>
-        <w:t xml:space="preserve"> file</w:t>
-      </w:r>
+        <w:t xml:space="preserve"> </w:t>
+      </w:r>
+      <w:proofErr w:type="gramStart"/>
+      <w:r>
+        <w:rPr>
+          <w:rFonts w:ascii="Cascadia Mono" w:hAnsi="Cascadia Mono" w:cs="Cascadia Mono"/>
+          <w:color w:val="000000"/>
+          <w:kern w:val="0"/>
+          <w:sz w:val="19"/>
+          <w:szCs w:val="19"/>
+        </w:rPr>
+        <w:t>file</w:t>
+      </w:r>
+      <w:proofErr w:type="gramEnd"/>
     </w:p>
     <w:p>
       <w:pPr>
@@ -3220,6 +4106,7 @@
         </w:rPr>
         <w:t xml:space="preserve"> For this I Altered </w:t>
       </w:r>
+      <w:proofErr w:type="gramStart"/>
       <w:r>
         <w:rPr>
           <w:rFonts w:ascii="Cascadia Mono" w:hAnsi="Cascadia Mono" w:cs="Cascadia Mono"/>
@@ -3238,8 +4125,21 @@
           <w:sz w:val="19"/>
           <w:szCs w:val="19"/>
         </w:rPr>
-        <w:t>::OnObjectRemoved</w:t>
-      </w:r>
+        <w:t>::</w:t>
+      </w:r>
+      <w:proofErr w:type="spellStart"/>
+      <w:proofErr w:type="gramEnd"/>
+      <w:r>
+        <w:rPr>
+          <w:rFonts w:ascii="Cascadia Mono" w:hAnsi="Cascadia Mono" w:cs="Cascadia Mono"/>
+          <w:color w:val="000000"/>
+          <w:kern w:val="0"/>
+          <w:sz w:val="19"/>
+          <w:szCs w:val="19"/>
+        </w:rPr>
+        <w:t>OnObjectRemoved</w:t>
+      </w:r>
+      <w:proofErr w:type="spellEnd"/>
       <w:r>
         <w:rPr>
           <w:rFonts w:ascii="Cascadia Mono" w:hAnsi="Cascadia Mono" w:cs="Cascadia Mono"/>
@@ -3348,7 +4248,43 @@
           <w:color w:val="000000"/>
           <w:kern w:val="0"/>
         </w:rPr>
-        <w:t>Fixed this by taking lives_left += 1 from the top to the bottom of the AddLives() method.</w:t>
+        <w:t xml:space="preserve">Fixed this by taking </w:t>
+      </w:r>
+      <w:proofErr w:type="spellStart"/>
+      <w:r>
+        <w:rPr>
+          <w:rFonts w:cstheme="minorHAnsi"/>
+          <w:color w:val="000000"/>
+          <w:kern w:val="0"/>
+        </w:rPr>
+        <w:t>lives_left</w:t>
+      </w:r>
+      <w:proofErr w:type="spellEnd"/>
+      <w:r>
+        <w:rPr>
+          <w:rFonts w:cstheme="minorHAnsi"/>
+          <w:color w:val="000000"/>
+          <w:kern w:val="0"/>
+        </w:rPr>
+        <w:t xml:space="preserve"> += 1 from the top to the bottom of the </w:t>
+      </w:r>
+      <w:proofErr w:type="spellStart"/>
+      <w:r>
+        <w:rPr>
+          <w:rFonts w:cstheme="minorHAnsi"/>
+          <w:color w:val="000000"/>
+          <w:kern w:val="0"/>
+        </w:rPr>
+        <w:t>AddLives</w:t>
+      </w:r>
+      <w:proofErr w:type="spellEnd"/>
+      <w:r>
+        <w:rPr>
+          <w:rFonts w:cstheme="minorHAnsi"/>
+          <w:color w:val="000000"/>
+          <w:kern w:val="0"/>
+        </w:rPr>
+        <w:t>() method.</w:t>
       </w:r>
     </w:p>
     <w:p>
@@ -3413,7 +4349,15 @@
     </w:p>
     <w:p>
       <w:r>
-        <w:t>For this I looked into how the game handles it’s levels.</w:t>
+        <w:t xml:space="preserve">For this I looked into how the game handles </w:t>
+      </w:r>
+      <w:proofErr w:type="gramStart"/>
+      <w:r>
+        <w:t>it’s</w:t>
+      </w:r>
+      <w:proofErr w:type="gramEnd"/>
+      <w:r>
+        <w:t xml:space="preserve"> levels.</w:t>
       </w:r>
     </w:p>
     <w:p>
@@ -3469,7 +4413,15 @@
     </w:p>
     <w:p>
       <w:r>
-        <w:t>The START_NEXT_LEVEL condition keeps track of the number of levels. So for my implementation I can:</w:t>
+        <w:t xml:space="preserve">The START_NEXT_LEVEL condition keeps track of the number of levels. </w:t>
+      </w:r>
+      <w:proofErr w:type="gramStart"/>
+      <w:r>
+        <w:t>So</w:t>
+      </w:r>
+      <w:proofErr w:type="gramEnd"/>
+      <w:r>
+        <w:t xml:space="preserve"> for my implementation I:</w:t>
       </w:r>
     </w:p>
     <w:p>
@@ -3518,13 +4470,37 @@
                         <w:txbxContent>
                           <w:p>
                             <w:r>
-                              <w:t>Every 3 levels, a LifeUp will spawn.</w:t>
+                              <w:t xml:space="preserve">Every 3 levels, a </w:t>
+                            </w:r>
+                            <w:proofErr w:type="spellStart"/>
+                            <w:r>
+                              <w:t>LifeUp</w:t>
+                            </w:r>
+                            <w:proofErr w:type="spellEnd"/>
+                            <w:r>
+                              <w:t xml:space="preserve"> will spawn.</w:t>
                             </w:r>
                           </w:p>
                           <w:p/>
                           <w:p>
                             <w:r>
-                              <w:t xml:space="preserve">The CreateLifeUp(1) in Asteroids::Start() </w:t>
+                              <w:t xml:space="preserve">The </w:t>
+                            </w:r>
+                            <w:proofErr w:type="spellStart"/>
+                            <w:r>
+                              <w:t>CreateLifeUp</w:t>
+                            </w:r>
+                            <w:proofErr w:type="spellEnd"/>
+                            <w:r>
+                              <w:t xml:space="preserve">(1) in </w:t>
+                            </w:r>
+                            <w:proofErr w:type="gramStart"/>
+                            <w:r>
+                              <w:t>Asteroids::</w:t>
+                            </w:r>
+                            <w:proofErr w:type="gramEnd"/>
+                            <w:r>
+                              <w:t xml:space="preserve">Start() </w:t>
                             </w:r>
                             <w:r>
                               <w:t>is still there, comment and uncomment as needed.</w:t>
@@ -3558,13 +4534,37 @@
                   <w:txbxContent>
                     <w:p>
                       <w:r>
-                        <w:t>Every 3 levels, a LifeUp will spawn.</w:t>
+                        <w:t xml:space="preserve">Every 3 levels, a </w:t>
+                      </w:r>
+                      <w:proofErr w:type="spellStart"/>
+                      <w:r>
+                        <w:t>LifeUp</w:t>
+                      </w:r>
+                      <w:proofErr w:type="spellEnd"/>
+                      <w:r>
+                        <w:t xml:space="preserve"> will spawn.</w:t>
                       </w:r>
                     </w:p>
                     <w:p/>
                     <w:p>
                       <w:r>
-                        <w:t xml:space="preserve">The CreateLifeUp(1) in Asteroids::Start() </w:t>
+                        <w:t xml:space="preserve">The </w:t>
+                      </w:r>
+                      <w:proofErr w:type="spellStart"/>
+                      <w:r>
+                        <w:t>CreateLifeUp</w:t>
+                      </w:r>
+                      <w:proofErr w:type="spellEnd"/>
+                      <w:r>
+                        <w:t xml:space="preserve">(1) in </w:t>
+                      </w:r>
+                      <w:proofErr w:type="gramStart"/>
+                      <w:r>
+                        <w:t>Asteroids::</w:t>
+                      </w:r>
+                      <w:proofErr w:type="gramEnd"/>
+                      <w:r>
+                        <w:t xml:space="preserve">Start() </w:t>
                       </w:r>
                       <w:r>
                         <w:t>is still there, comment and uncomment as needed.</w:t>
@@ -3619,6 +4619,7 @@
       </w:r>
     </w:p>
     <w:p/>
+    <w:p/>
     <w:p>
       <w:r>
         <w:lastRenderedPageBreak/>
@@ -3692,7 +4693,12 @@
           <w:bCs/>
           <w:u w:val="single"/>
         </w:rPr>
-        <w:t>GENERIC CHANGES</w:t>
+        <w:t>Part 3: Alien Spaceship</w:t>
+      </w:r>
+    </w:p>
+    <w:p>
+      <w:r>
+        <w:t>Objectives:</w:t>
       </w:r>
     </w:p>
     <w:p>
@@ -3704,22 +4710,1969 @@
         </w:numPr>
       </w:pPr>
       <w:r>
-        <w:t>Added implementation for GLUT_KEY_DOWN for special key presses and release.</w:t>
-      </w:r>
-    </w:p>
-    <w:p>
-      <w:pPr>
-        <w:ind w:left="360"/>
-      </w:pPr>
+        <w:t>Add an enemy into the game.</w:t>
+      </w:r>
+    </w:p>
+    <w:p>
+      <w:pPr>
+        <w:pStyle w:val="ListParagraph"/>
+        <w:numPr>
+          <w:ilvl w:val="0"/>
+          <w:numId w:val="2"/>
+        </w:numPr>
+      </w:pPr>
+      <w:r>
+        <w:t>Implement a computer control system.</w:t>
+      </w:r>
+    </w:p>
+    <w:p>
+      <w:pPr>
+        <w:pStyle w:val="ListParagraph"/>
+        <w:numPr>
+          <w:ilvl w:val="0"/>
+          <w:numId w:val="2"/>
+        </w:numPr>
+      </w:pPr>
+      <w:r>
+        <w:t>Sprite</w:t>
+      </w:r>
+    </w:p>
+    <w:p>
+      <w:r>
+        <w:t>Outline of Changes:</w:t>
+      </w:r>
+    </w:p>
+    <w:p>
+      <w:pPr>
+        <w:pStyle w:val="ListParagraph"/>
+        <w:numPr>
+          <w:ilvl w:val="0"/>
+          <w:numId w:val="2"/>
+        </w:numPr>
+      </w:pPr>
+      <w:r>
+        <w:t xml:space="preserve">One new header file and accompanying </w:t>
+      </w:r>
+      <w:proofErr w:type="spellStart"/>
+      <w:r>
+        <w:t>cpp</w:t>
+      </w:r>
+      <w:proofErr w:type="spellEnd"/>
+      <w:r>
+        <w:t>.</w:t>
+      </w:r>
+    </w:p>
+    <w:p>
+      <w:pPr>
+        <w:pStyle w:val="ListParagraph"/>
+        <w:numPr>
+          <w:ilvl w:val="0"/>
+          <w:numId w:val="2"/>
+        </w:numPr>
+      </w:pPr>
+      <w:r>
+        <w:t>Sprite</w:t>
+      </w:r>
+    </w:p>
+    <w:p>
+      <w:r>
+        <w:t>Implementation:</w:t>
+      </w:r>
+    </w:p>
+    <w:p>
+      <w:r>
+        <w:t xml:space="preserve">Like the previous task, I started with the header and </w:t>
+      </w:r>
+      <w:proofErr w:type="spellStart"/>
+      <w:r>
+        <w:t>cpp</w:t>
+      </w:r>
+      <w:proofErr w:type="spellEnd"/>
+      <w:r>
+        <w:t xml:space="preserve"> file for the enemy.</w:t>
+      </w:r>
+      <w:r>
+        <w:t xml:space="preserve"> The behaviours </w:t>
+      </w:r>
+      <w:proofErr w:type="gramStart"/>
+      <w:r>
+        <w:t>is</w:t>
+      </w:r>
+      <w:proofErr w:type="gramEnd"/>
+      <w:r>
+        <w:t xml:space="preserve"> similar to asteroids (in terms of collisions), so I used </w:t>
+      </w:r>
+      <w:proofErr w:type="spellStart"/>
+      <w:r>
+        <w:t>asteroid.h</w:t>
+      </w:r>
+      <w:proofErr w:type="spellEnd"/>
+      <w:r>
+        <w:t xml:space="preserve"> and </w:t>
+      </w:r>
+      <w:proofErr w:type="spellStart"/>
+      <w:r>
+        <w:t>cpp</w:t>
+      </w:r>
+      <w:proofErr w:type="spellEnd"/>
+      <w:r>
+        <w:t xml:space="preserve"> (as well as tutorial 2, just like the previous task) as a base.</w:t>
+      </w:r>
+    </w:p>
+    <w:p>
       <w:r>
         <w:rPr>
           <w:noProof/>
         </w:rPr>
         <w:lastRenderedPageBreak/>
         <w:drawing>
-          <wp:inline distT="0" distB="0" distL="0" distR="0" wp14:anchorId="60C7D4EE" wp14:editId="6F83883B">
-            <wp:extent cx="5731510" cy="4618355"/>
+          <wp:inline distT="0" distB="0" distL="0" distR="0" wp14:anchorId="13E45CDF" wp14:editId="3805DCF7">
+            <wp:extent cx="3665220" cy="1972705"/>
+            <wp:effectExtent l="0" t="0" r="0" b="8890"/>
+            <wp:docPr id="23" name="Picture 23" descr="Text&#10;&#10;Description automatically generated"/>
+            <wp:cNvGraphicFramePr>
+              <a:graphicFrameLocks xmlns:a="http://schemas.openxmlformats.org/drawingml/2006/main" noChangeAspect="1"/>
+            </wp:cNvGraphicFramePr>
+            <a:graphic xmlns:a="http://schemas.openxmlformats.org/drawingml/2006/main">
+              <a:graphicData uri="http://schemas.openxmlformats.org/drawingml/2006/picture">
+                <pic:pic xmlns:pic="http://schemas.openxmlformats.org/drawingml/2006/picture">
+                  <pic:nvPicPr>
+                    <pic:cNvPr id="23" name="Picture 23" descr="Text&#10;&#10;Description automatically generated"/>
+                    <pic:cNvPicPr/>
+                  </pic:nvPicPr>
+                  <pic:blipFill>
+                    <a:blip r:embed="rId20"/>
+                    <a:stretch>
+                      <a:fillRect/>
+                    </a:stretch>
+                  </pic:blipFill>
+                  <pic:spPr>
+                    <a:xfrm>
+                      <a:off x="0" y="0"/>
+                      <a:ext cx="3672077" cy="1976396"/>
+                    </a:xfrm>
+                    <a:prstGeom prst="rect">
+                      <a:avLst/>
+                    </a:prstGeom>
+                  </pic:spPr>
+                </pic:pic>
+              </a:graphicData>
+            </a:graphic>
+          </wp:inline>
+        </w:drawing>
+      </w:r>
+    </w:p>
+    <w:p>
+      <w:r>
+        <w:rPr>
+          <w:noProof/>
+        </w:rPr>
+        <w:drawing>
+          <wp:inline distT="0" distB="0" distL="0" distR="0" wp14:anchorId="7438AFD9" wp14:editId="47636477">
+            <wp:extent cx="5731510" cy="5297805"/>
             <wp:effectExtent l="0" t="0" r="2540" b="0"/>
+            <wp:docPr id="24" name="Picture 24" descr="Text&#10;&#10;Description automatically generated"/>
+            <wp:cNvGraphicFramePr>
+              <a:graphicFrameLocks xmlns:a="http://schemas.openxmlformats.org/drawingml/2006/main" noChangeAspect="1"/>
+            </wp:cNvGraphicFramePr>
+            <a:graphic xmlns:a="http://schemas.openxmlformats.org/drawingml/2006/main">
+              <a:graphicData uri="http://schemas.openxmlformats.org/drawingml/2006/picture">
+                <pic:pic xmlns:pic="http://schemas.openxmlformats.org/drawingml/2006/picture">
+                  <pic:nvPicPr>
+                    <pic:cNvPr id="24" name="Picture 24" descr="Text&#10;&#10;Description automatically generated"/>
+                    <pic:cNvPicPr/>
+                  </pic:nvPicPr>
+                  <pic:blipFill>
+                    <a:blip r:embed="rId21"/>
+                    <a:stretch>
+                      <a:fillRect/>
+                    </a:stretch>
+                  </pic:blipFill>
+                  <pic:spPr>
+                    <a:xfrm>
+                      <a:off x="0" y="0"/>
+                      <a:ext cx="5731510" cy="5297805"/>
+                    </a:xfrm>
+                    <a:prstGeom prst="rect">
+                      <a:avLst/>
+                    </a:prstGeom>
+                  </pic:spPr>
+                </pic:pic>
+              </a:graphicData>
+            </a:graphic>
+          </wp:inline>
+        </w:drawing>
+      </w:r>
+    </w:p>
+    <w:p>
+      <w:r>
+        <w:t>For collisions, the enemy will behave similarly to asteroids. Player must avoid contact whilst trying to destroy via shooting. So, the collisions for bullets and the spaceship had to be updated.</w:t>
+      </w:r>
+    </w:p>
+    <w:p>
+      <w:r>
+        <w:t xml:space="preserve">Spaceship: </w:t>
+      </w:r>
+      <w:r>
+        <w:rPr>
+          <w:rFonts w:ascii="Cascadia Mono" w:hAnsi="Cascadia Mono" w:cs="Cascadia Mono"/>
+          <w:color w:val="0000FF"/>
+          <w:kern w:val="0"/>
+          <w:sz w:val="19"/>
+          <w:szCs w:val="19"/>
+        </w:rPr>
+        <w:t>if</w:t>
+      </w:r>
+      <w:r>
+        <w:rPr>
+          <w:rFonts w:ascii="Cascadia Mono" w:hAnsi="Cascadia Mono" w:cs="Cascadia Mono"/>
+          <w:color w:val="000000"/>
+          <w:kern w:val="0"/>
+          <w:sz w:val="19"/>
+          <w:szCs w:val="19"/>
+        </w:rPr>
+        <w:t xml:space="preserve"> (</w:t>
+      </w:r>
+      <w:r>
+        <w:rPr>
+          <w:rFonts w:ascii="Cascadia Mono" w:hAnsi="Cascadia Mono" w:cs="Cascadia Mono"/>
+          <w:color w:val="808080"/>
+          <w:kern w:val="0"/>
+          <w:sz w:val="19"/>
+          <w:szCs w:val="19"/>
+        </w:rPr>
+        <w:t>o</w:t>
+      </w:r>
+      <w:r>
+        <w:rPr>
+          <w:rFonts w:ascii="Cascadia Mono" w:hAnsi="Cascadia Mono" w:cs="Cascadia Mono"/>
+          <w:color w:val="008080"/>
+          <w:kern w:val="0"/>
+          <w:sz w:val="19"/>
+          <w:szCs w:val="19"/>
+        </w:rPr>
+        <w:t>-&gt;</w:t>
+      </w:r>
+      <w:proofErr w:type="spellStart"/>
+      <w:r>
+        <w:rPr>
+          <w:rFonts w:ascii="Cascadia Mono" w:hAnsi="Cascadia Mono" w:cs="Cascadia Mono"/>
+          <w:color w:val="000000"/>
+          <w:kern w:val="0"/>
+          <w:sz w:val="19"/>
+          <w:szCs w:val="19"/>
+        </w:rPr>
+        <w:t>GetType</w:t>
+      </w:r>
+      <w:proofErr w:type="spellEnd"/>
+      <w:r>
+        <w:rPr>
+          <w:rFonts w:ascii="Cascadia Mono" w:hAnsi="Cascadia Mono" w:cs="Cascadia Mono"/>
+          <w:color w:val="000000"/>
+          <w:kern w:val="0"/>
+          <w:sz w:val="19"/>
+          <w:szCs w:val="19"/>
+        </w:rPr>
+        <w:t xml:space="preserve">() </w:t>
+      </w:r>
+      <w:r>
+        <w:rPr>
+          <w:rFonts w:ascii="Cascadia Mono" w:hAnsi="Cascadia Mono" w:cs="Cascadia Mono"/>
+          <w:color w:val="008080"/>
+          <w:kern w:val="0"/>
+          <w:sz w:val="19"/>
+          <w:szCs w:val="19"/>
+        </w:rPr>
+        <w:t>!=</w:t>
+      </w:r>
+      <w:r>
+        <w:rPr>
+          <w:rFonts w:ascii="Cascadia Mono" w:hAnsi="Cascadia Mono" w:cs="Cascadia Mono"/>
+          <w:color w:val="000000"/>
+          <w:kern w:val="0"/>
+          <w:sz w:val="19"/>
+          <w:szCs w:val="19"/>
+        </w:rPr>
+        <w:t xml:space="preserve"> </w:t>
+      </w:r>
+      <w:proofErr w:type="spellStart"/>
+      <w:r>
+        <w:rPr>
+          <w:rFonts w:ascii="Cascadia Mono" w:hAnsi="Cascadia Mono" w:cs="Cascadia Mono"/>
+          <w:color w:val="2B91AF"/>
+          <w:kern w:val="0"/>
+          <w:sz w:val="19"/>
+          <w:szCs w:val="19"/>
+        </w:rPr>
+        <w:t>GameObjectType</w:t>
+      </w:r>
+      <w:proofErr w:type="spellEnd"/>
+      <w:r>
+        <w:rPr>
+          <w:rFonts w:ascii="Cascadia Mono" w:hAnsi="Cascadia Mono" w:cs="Cascadia Mono"/>
+          <w:color w:val="000000"/>
+          <w:kern w:val="0"/>
+          <w:sz w:val="19"/>
+          <w:szCs w:val="19"/>
+        </w:rPr>
+        <w:t>(</w:t>
+      </w:r>
+      <w:r>
+        <w:rPr>
+          <w:rFonts w:ascii="Cascadia Mono" w:hAnsi="Cascadia Mono" w:cs="Cascadia Mono"/>
+          <w:color w:val="A31515"/>
+          <w:kern w:val="0"/>
+          <w:sz w:val="19"/>
+          <w:szCs w:val="19"/>
+        </w:rPr>
+        <w:t>"Asteroid"</w:t>
+      </w:r>
+      <w:r>
+        <w:rPr>
+          <w:rFonts w:ascii="Cascadia Mono" w:hAnsi="Cascadia Mono" w:cs="Cascadia Mono"/>
+          <w:color w:val="000000"/>
+          <w:kern w:val="0"/>
+          <w:sz w:val="19"/>
+          <w:szCs w:val="19"/>
+        </w:rPr>
+        <w:t xml:space="preserve">) &amp;&amp; </w:t>
+      </w:r>
+      <w:r>
+        <w:rPr>
+          <w:rFonts w:ascii="Cascadia Mono" w:hAnsi="Cascadia Mono" w:cs="Cascadia Mono"/>
+          <w:color w:val="808080"/>
+          <w:kern w:val="0"/>
+          <w:sz w:val="19"/>
+          <w:szCs w:val="19"/>
+        </w:rPr>
+        <w:t>o</w:t>
+      </w:r>
+      <w:r>
+        <w:rPr>
+          <w:rFonts w:ascii="Cascadia Mono" w:hAnsi="Cascadia Mono" w:cs="Cascadia Mono"/>
+          <w:color w:val="008080"/>
+          <w:kern w:val="0"/>
+          <w:sz w:val="19"/>
+          <w:szCs w:val="19"/>
+        </w:rPr>
+        <w:t>-&gt;</w:t>
+      </w:r>
+      <w:proofErr w:type="spellStart"/>
+      <w:r>
+        <w:rPr>
+          <w:rFonts w:ascii="Cascadia Mono" w:hAnsi="Cascadia Mono" w:cs="Cascadia Mono"/>
+          <w:color w:val="000000"/>
+          <w:kern w:val="0"/>
+          <w:sz w:val="19"/>
+          <w:szCs w:val="19"/>
+        </w:rPr>
+        <w:t>GetType</w:t>
+      </w:r>
+      <w:proofErr w:type="spellEnd"/>
+      <w:r>
+        <w:rPr>
+          <w:rFonts w:ascii="Cascadia Mono" w:hAnsi="Cascadia Mono" w:cs="Cascadia Mono"/>
+          <w:color w:val="000000"/>
+          <w:kern w:val="0"/>
+          <w:sz w:val="19"/>
+          <w:szCs w:val="19"/>
+        </w:rPr>
+        <w:t xml:space="preserve">() </w:t>
+      </w:r>
+      <w:r>
+        <w:rPr>
+          <w:rFonts w:ascii="Cascadia Mono" w:hAnsi="Cascadia Mono" w:cs="Cascadia Mono"/>
+          <w:color w:val="008080"/>
+          <w:kern w:val="0"/>
+          <w:sz w:val="19"/>
+          <w:szCs w:val="19"/>
+        </w:rPr>
+        <w:t>!=</w:t>
+      </w:r>
+      <w:r>
+        <w:rPr>
+          <w:rFonts w:ascii="Cascadia Mono" w:hAnsi="Cascadia Mono" w:cs="Cascadia Mono"/>
+          <w:color w:val="000000"/>
+          <w:kern w:val="0"/>
+          <w:sz w:val="19"/>
+          <w:szCs w:val="19"/>
+        </w:rPr>
+        <w:t xml:space="preserve"> </w:t>
+      </w:r>
+      <w:proofErr w:type="spellStart"/>
+      <w:r>
+        <w:rPr>
+          <w:rFonts w:ascii="Cascadia Mono" w:hAnsi="Cascadia Mono" w:cs="Cascadia Mono"/>
+          <w:color w:val="2B91AF"/>
+          <w:kern w:val="0"/>
+          <w:sz w:val="19"/>
+          <w:szCs w:val="19"/>
+        </w:rPr>
+        <w:t>GameObjectType</w:t>
+      </w:r>
+      <w:proofErr w:type="spellEnd"/>
+      <w:r>
+        <w:rPr>
+          <w:rFonts w:ascii="Cascadia Mono" w:hAnsi="Cascadia Mono" w:cs="Cascadia Mono"/>
+          <w:color w:val="000000"/>
+          <w:kern w:val="0"/>
+          <w:sz w:val="19"/>
+          <w:szCs w:val="19"/>
+        </w:rPr>
+        <w:t>(</w:t>
+      </w:r>
+      <w:r>
+        <w:rPr>
+          <w:rFonts w:ascii="Cascadia Mono" w:hAnsi="Cascadia Mono" w:cs="Cascadia Mono"/>
+          <w:color w:val="A31515"/>
+          <w:kern w:val="0"/>
+          <w:sz w:val="19"/>
+          <w:szCs w:val="19"/>
+        </w:rPr>
+        <w:t>"</w:t>
+      </w:r>
+      <w:proofErr w:type="spellStart"/>
+      <w:r>
+        <w:rPr>
+          <w:rFonts w:ascii="Cascadia Mono" w:hAnsi="Cascadia Mono" w:cs="Cascadia Mono"/>
+          <w:color w:val="A31515"/>
+          <w:kern w:val="0"/>
+          <w:sz w:val="19"/>
+          <w:szCs w:val="19"/>
+        </w:rPr>
+        <w:t>Alienship</w:t>
+      </w:r>
+      <w:proofErr w:type="spellEnd"/>
+      <w:r>
+        <w:rPr>
+          <w:rFonts w:ascii="Cascadia Mono" w:hAnsi="Cascadia Mono" w:cs="Cascadia Mono"/>
+          <w:color w:val="A31515"/>
+          <w:kern w:val="0"/>
+          <w:sz w:val="19"/>
+          <w:szCs w:val="19"/>
+        </w:rPr>
+        <w:t>"</w:t>
+      </w:r>
+      <w:r>
+        <w:rPr>
+          <w:rFonts w:ascii="Cascadia Mono" w:hAnsi="Cascadia Mono" w:cs="Cascadia Mono"/>
+          <w:color w:val="000000"/>
+          <w:kern w:val="0"/>
+          <w:sz w:val="19"/>
+          <w:szCs w:val="19"/>
+        </w:rPr>
+        <w:t xml:space="preserve">)) </w:t>
+      </w:r>
+      <w:r>
+        <w:rPr>
+          <w:rFonts w:ascii="Cascadia Mono" w:hAnsi="Cascadia Mono" w:cs="Cascadia Mono"/>
+          <w:color w:val="0000FF"/>
+          <w:kern w:val="0"/>
+          <w:sz w:val="19"/>
+          <w:szCs w:val="19"/>
+        </w:rPr>
+        <w:t>return</w:t>
+      </w:r>
+      <w:r>
+        <w:rPr>
+          <w:rFonts w:ascii="Cascadia Mono" w:hAnsi="Cascadia Mono" w:cs="Cascadia Mono"/>
+          <w:color w:val="000000"/>
+          <w:kern w:val="0"/>
+          <w:sz w:val="19"/>
+          <w:szCs w:val="19"/>
+        </w:rPr>
+        <w:t xml:space="preserve"> </w:t>
+      </w:r>
+      <w:proofErr w:type="gramStart"/>
+      <w:r>
+        <w:rPr>
+          <w:rFonts w:ascii="Cascadia Mono" w:hAnsi="Cascadia Mono" w:cs="Cascadia Mono"/>
+          <w:color w:val="0000FF"/>
+          <w:kern w:val="0"/>
+          <w:sz w:val="19"/>
+          <w:szCs w:val="19"/>
+        </w:rPr>
+        <w:t>false</w:t>
+      </w:r>
+      <w:r>
+        <w:rPr>
+          <w:rFonts w:ascii="Cascadia Mono" w:hAnsi="Cascadia Mono" w:cs="Cascadia Mono"/>
+          <w:color w:val="000000"/>
+          <w:kern w:val="0"/>
+          <w:sz w:val="19"/>
+          <w:szCs w:val="19"/>
+        </w:rPr>
+        <w:t>;</w:t>
+      </w:r>
+      <w:proofErr w:type="gramEnd"/>
+    </w:p>
+    <w:p>
+      <w:r>
+        <w:lastRenderedPageBreak/>
+        <w:t xml:space="preserve">Bullets: </w:t>
+      </w:r>
+      <w:r>
+        <w:rPr>
+          <w:rFonts w:ascii="Cascadia Mono" w:hAnsi="Cascadia Mono" w:cs="Cascadia Mono"/>
+          <w:color w:val="0000FF"/>
+          <w:kern w:val="0"/>
+          <w:sz w:val="19"/>
+          <w:szCs w:val="19"/>
+        </w:rPr>
+        <w:t>if</w:t>
+      </w:r>
+      <w:r>
+        <w:rPr>
+          <w:rFonts w:ascii="Cascadia Mono" w:hAnsi="Cascadia Mono" w:cs="Cascadia Mono"/>
+          <w:color w:val="000000"/>
+          <w:kern w:val="0"/>
+          <w:sz w:val="19"/>
+          <w:szCs w:val="19"/>
+        </w:rPr>
+        <w:t xml:space="preserve"> (</w:t>
+      </w:r>
+      <w:r>
+        <w:rPr>
+          <w:rFonts w:ascii="Cascadia Mono" w:hAnsi="Cascadia Mono" w:cs="Cascadia Mono"/>
+          <w:color w:val="808080"/>
+          <w:kern w:val="0"/>
+          <w:sz w:val="19"/>
+          <w:szCs w:val="19"/>
+        </w:rPr>
+        <w:t>o</w:t>
+      </w:r>
+      <w:r>
+        <w:rPr>
+          <w:rFonts w:ascii="Cascadia Mono" w:hAnsi="Cascadia Mono" w:cs="Cascadia Mono"/>
+          <w:color w:val="008080"/>
+          <w:kern w:val="0"/>
+          <w:sz w:val="19"/>
+          <w:szCs w:val="19"/>
+        </w:rPr>
+        <w:t>-&gt;</w:t>
+      </w:r>
+      <w:proofErr w:type="spellStart"/>
+      <w:r>
+        <w:rPr>
+          <w:rFonts w:ascii="Cascadia Mono" w:hAnsi="Cascadia Mono" w:cs="Cascadia Mono"/>
+          <w:color w:val="000000"/>
+          <w:kern w:val="0"/>
+          <w:sz w:val="19"/>
+          <w:szCs w:val="19"/>
+        </w:rPr>
+        <w:t>GetType</w:t>
+      </w:r>
+      <w:proofErr w:type="spellEnd"/>
+      <w:r>
+        <w:rPr>
+          <w:rFonts w:ascii="Cascadia Mono" w:hAnsi="Cascadia Mono" w:cs="Cascadia Mono"/>
+          <w:color w:val="000000"/>
+          <w:kern w:val="0"/>
+          <w:sz w:val="19"/>
+          <w:szCs w:val="19"/>
+        </w:rPr>
+        <w:t xml:space="preserve">() </w:t>
+      </w:r>
+      <w:r>
+        <w:rPr>
+          <w:rFonts w:ascii="Cascadia Mono" w:hAnsi="Cascadia Mono" w:cs="Cascadia Mono"/>
+          <w:color w:val="008080"/>
+          <w:kern w:val="0"/>
+          <w:sz w:val="19"/>
+          <w:szCs w:val="19"/>
+        </w:rPr>
+        <w:t>!=</w:t>
+      </w:r>
+      <w:r>
+        <w:rPr>
+          <w:rFonts w:ascii="Cascadia Mono" w:hAnsi="Cascadia Mono" w:cs="Cascadia Mono"/>
+          <w:color w:val="000000"/>
+          <w:kern w:val="0"/>
+          <w:sz w:val="19"/>
+          <w:szCs w:val="19"/>
+        </w:rPr>
+        <w:t xml:space="preserve"> </w:t>
+      </w:r>
+      <w:proofErr w:type="spellStart"/>
+      <w:r>
+        <w:rPr>
+          <w:rFonts w:ascii="Cascadia Mono" w:hAnsi="Cascadia Mono" w:cs="Cascadia Mono"/>
+          <w:color w:val="2B91AF"/>
+          <w:kern w:val="0"/>
+          <w:sz w:val="19"/>
+          <w:szCs w:val="19"/>
+        </w:rPr>
+        <w:t>GameObjectType</w:t>
+      </w:r>
+      <w:proofErr w:type="spellEnd"/>
+      <w:r>
+        <w:rPr>
+          <w:rFonts w:ascii="Cascadia Mono" w:hAnsi="Cascadia Mono" w:cs="Cascadia Mono"/>
+          <w:color w:val="000000"/>
+          <w:kern w:val="0"/>
+          <w:sz w:val="19"/>
+          <w:szCs w:val="19"/>
+        </w:rPr>
+        <w:t>(</w:t>
+      </w:r>
+      <w:r>
+        <w:rPr>
+          <w:rFonts w:ascii="Cascadia Mono" w:hAnsi="Cascadia Mono" w:cs="Cascadia Mono"/>
+          <w:color w:val="A31515"/>
+          <w:kern w:val="0"/>
+          <w:sz w:val="19"/>
+          <w:szCs w:val="19"/>
+        </w:rPr>
+        <w:t>"Asteroid"</w:t>
+      </w:r>
+      <w:r>
+        <w:rPr>
+          <w:rFonts w:ascii="Cascadia Mono" w:hAnsi="Cascadia Mono" w:cs="Cascadia Mono"/>
+          <w:color w:val="000000"/>
+          <w:kern w:val="0"/>
+          <w:sz w:val="19"/>
+          <w:szCs w:val="19"/>
+        </w:rPr>
+        <w:t xml:space="preserve">) &amp;&amp; </w:t>
+      </w:r>
+      <w:r>
+        <w:rPr>
+          <w:rFonts w:ascii="Cascadia Mono" w:hAnsi="Cascadia Mono" w:cs="Cascadia Mono"/>
+          <w:color w:val="808080"/>
+          <w:kern w:val="0"/>
+          <w:sz w:val="19"/>
+          <w:szCs w:val="19"/>
+        </w:rPr>
+        <w:t>o</w:t>
+      </w:r>
+      <w:r>
+        <w:rPr>
+          <w:rFonts w:ascii="Cascadia Mono" w:hAnsi="Cascadia Mono" w:cs="Cascadia Mono"/>
+          <w:color w:val="008080"/>
+          <w:kern w:val="0"/>
+          <w:sz w:val="19"/>
+          <w:szCs w:val="19"/>
+        </w:rPr>
+        <w:t>-&gt;</w:t>
+      </w:r>
+      <w:proofErr w:type="spellStart"/>
+      <w:r>
+        <w:rPr>
+          <w:rFonts w:ascii="Cascadia Mono" w:hAnsi="Cascadia Mono" w:cs="Cascadia Mono"/>
+          <w:color w:val="000000"/>
+          <w:kern w:val="0"/>
+          <w:sz w:val="19"/>
+          <w:szCs w:val="19"/>
+        </w:rPr>
+        <w:t>GetType</w:t>
+      </w:r>
+      <w:proofErr w:type="spellEnd"/>
+      <w:r>
+        <w:rPr>
+          <w:rFonts w:ascii="Cascadia Mono" w:hAnsi="Cascadia Mono" w:cs="Cascadia Mono"/>
+          <w:color w:val="000000"/>
+          <w:kern w:val="0"/>
+          <w:sz w:val="19"/>
+          <w:szCs w:val="19"/>
+        </w:rPr>
+        <w:t xml:space="preserve">() </w:t>
+      </w:r>
+      <w:r>
+        <w:rPr>
+          <w:rFonts w:ascii="Cascadia Mono" w:hAnsi="Cascadia Mono" w:cs="Cascadia Mono"/>
+          <w:color w:val="008080"/>
+          <w:kern w:val="0"/>
+          <w:sz w:val="19"/>
+          <w:szCs w:val="19"/>
+        </w:rPr>
+        <w:t>!=</w:t>
+      </w:r>
+      <w:r>
+        <w:rPr>
+          <w:rFonts w:ascii="Cascadia Mono" w:hAnsi="Cascadia Mono" w:cs="Cascadia Mono"/>
+          <w:color w:val="000000"/>
+          <w:kern w:val="0"/>
+          <w:sz w:val="19"/>
+          <w:szCs w:val="19"/>
+        </w:rPr>
+        <w:t xml:space="preserve"> </w:t>
+      </w:r>
+      <w:proofErr w:type="spellStart"/>
+      <w:r>
+        <w:rPr>
+          <w:rFonts w:ascii="Cascadia Mono" w:hAnsi="Cascadia Mono" w:cs="Cascadia Mono"/>
+          <w:color w:val="2B91AF"/>
+          <w:kern w:val="0"/>
+          <w:sz w:val="19"/>
+          <w:szCs w:val="19"/>
+        </w:rPr>
+        <w:t>GameObjectType</w:t>
+      </w:r>
+      <w:proofErr w:type="spellEnd"/>
+      <w:r>
+        <w:rPr>
+          <w:rFonts w:ascii="Cascadia Mono" w:hAnsi="Cascadia Mono" w:cs="Cascadia Mono"/>
+          <w:color w:val="000000"/>
+          <w:kern w:val="0"/>
+          <w:sz w:val="19"/>
+          <w:szCs w:val="19"/>
+        </w:rPr>
+        <w:t>(</w:t>
+      </w:r>
+      <w:r>
+        <w:rPr>
+          <w:rFonts w:ascii="Cascadia Mono" w:hAnsi="Cascadia Mono" w:cs="Cascadia Mono"/>
+          <w:color w:val="A31515"/>
+          <w:kern w:val="0"/>
+          <w:sz w:val="19"/>
+          <w:szCs w:val="19"/>
+        </w:rPr>
+        <w:t>"</w:t>
+      </w:r>
+      <w:proofErr w:type="spellStart"/>
+      <w:r>
+        <w:rPr>
+          <w:rFonts w:ascii="Cascadia Mono" w:hAnsi="Cascadia Mono" w:cs="Cascadia Mono"/>
+          <w:color w:val="A31515"/>
+          <w:kern w:val="0"/>
+          <w:sz w:val="19"/>
+          <w:szCs w:val="19"/>
+        </w:rPr>
+        <w:t>LifeUp</w:t>
+      </w:r>
+      <w:proofErr w:type="spellEnd"/>
+      <w:r>
+        <w:rPr>
+          <w:rFonts w:ascii="Cascadia Mono" w:hAnsi="Cascadia Mono" w:cs="Cascadia Mono"/>
+          <w:color w:val="A31515"/>
+          <w:kern w:val="0"/>
+          <w:sz w:val="19"/>
+          <w:szCs w:val="19"/>
+        </w:rPr>
+        <w:t>"</w:t>
+      </w:r>
+      <w:r>
+        <w:rPr>
+          <w:rFonts w:ascii="Cascadia Mono" w:hAnsi="Cascadia Mono" w:cs="Cascadia Mono"/>
+          <w:color w:val="000000"/>
+          <w:kern w:val="0"/>
+          <w:sz w:val="19"/>
+          <w:szCs w:val="19"/>
+        </w:rPr>
+        <w:t xml:space="preserve">) &amp;&amp; </w:t>
+      </w:r>
+      <w:r>
+        <w:rPr>
+          <w:rFonts w:ascii="Cascadia Mono" w:hAnsi="Cascadia Mono" w:cs="Cascadia Mono"/>
+          <w:color w:val="808080"/>
+          <w:kern w:val="0"/>
+          <w:sz w:val="19"/>
+          <w:szCs w:val="19"/>
+        </w:rPr>
+        <w:t>o</w:t>
+      </w:r>
+      <w:r>
+        <w:rPr>
+          <w:rFonts w:ascii="Cascadia Mono" w:hAnsi="Cascadia Mono" w:cs="Cascadia Mono"/>
+          <w:color w:val="008080"/>
+          <w:kern w:val="0"/>
+          <w:sz w:val="19"/>
+          <w:szCs w:val="19"/>
+        </w:rPr>
+        <w:t>-&gt;</w:t>
+      </w:r>
+      <w:proofErr w:type="spellStart"/>
+      <w:r>
+        <w:rPr>
+          <w:rFonts w:ascii="Cascadia Mono" w:hAnsi="Cascadia Mono" w:cs="Cascadia Mono"/>
+          <w:color w:val="000000"/>
+          <w:kern w:val="0"/>
+          <w:sz w:val="19"/>
+          <w:szCs w:val="19"/>
+        </w:rPr>
+        <w:t>GetType</w:t>
+      </w:r>
+      <w:proofErr w:type="spellEnd"/>
+      <w:r>
+        <w:rPr>
+          <w:rFonts w:ascii="Cascadia Mono" w:hAnsi="Cascadia Mono" w:cs="Cascadia Mono"/>
+          <w:color w:val="000000"/>
+          <w:kern w:val="0"/>
+          <w:sz w:val="19"/>
+          <w:szCs w:val="19"/>
+        </w:rPr>
+        <w:t xml:space="preserve">() </w:t>
+      </w:r>
+      <w:r>
+        <w:rPr>
+          <w:rFonts w:ascii="Cascadia Mono" w:hAnsi="Cascadia Mono" w:cs="Cascadia Mono"/>
+          <w:color w:val="008080"/>
+          <w:kern w:val="0"/>
+          <w:sz w:val="19"/>
+          <w:szCs w:val="19"/>
+        </w:rPr>
+        <w:t>!=</w:t>
+      </w:r>
+      <w:r>
+        <w:rPr>
+          <w:rFonts w:ascii="Cascadia Mono" w:hAnsi="Cascadia Mono" w:cs="Cascadia Mono"/>
+          <w:color w:val="000000"/>
+          <w:kern w:val="0"/>
+          <w:sz w:val="19"/>
+          <w:szCs w:val="19"/>
+        </w:rPr>
+        <w:t xml:space="preserve"> </w:t>
+      </w:r>
+      <w:proofErr w:type="spellStart"/>
+      <w:r>
+        <w:rPr>
+          <w:rFonts w:ascii="Cascadia Mono" w:hAnsi="Cascadia Mono" w:cs="Cascadia Mono"/>
+          <w:color w:val="2B91AF"/>
+          <w:kern w:val="0"/>
+          <w:sz w:val="19"/>
+          <w:szCs w:val="19"/>
+        </w:rPr>
+        <w:t>GameObjectType</w:t>
+      </w:r>
+      <w:proofErr w:type="spellEnd"/>
+      <w:r>
+        <w:rPr>
+          <w:rFonts w:ascii="Cascadia Mono" w:hAnsi="Cascadia Mono" w:cs="Cascadia Mono"/>
+          <w:color w:val="000000"/>
+          <w:kern w:val="0"/>
+          <w:sz w:val="19"/>
+          <w:szCs w:val="19"/>
+        </w:rPr>
+        <w:t>(</w:t>
+      </w:r>
+      <w:r>
+        <w:rPr>
+          <w:rFonts w:ascii="Cascadia Mono" w:hAnsi="Cascadia Mono" w:cs="Cascadia Mono"/>
+          <w:color w:val="A31515"/>
+          <w:kern w:val="0"/>
+          <w:sz w:val="19"/>
+          <w:szCs w:val="19"/>
+        </w:rPr>
+        <w:t>"</w:t>
+      </w:r>
+      <w:proofErr w:type="spellStart"/>
+      <w:r>
+        <w:rPr>
+          <w:rFonts w:ascii="Cascadia Mono" w:hAnsi="Cascadia Mono" w:cs="Cascadia Mono"/>
+          <w:color w:val="A31515"/>
+          <w:kern w:val="0"/>
+          <w:sz w:val="19"/>
+          <w:szCs w:val="19"/>
+        </w:rPr>
+        <w:t>Alienship</w:t>
+      </w:r>
+      <w:proofErr w:type="spellEnd"/>
+      <w:r>
+        <w:rPr>
+          <w:rFonts w:ascii="Cascadia Mono" w:hAnsi="Cascadia Mono" w:cs="Cascadia Mono"/>
+          <w:color w:val="A31515"/>
+          <w:kern w:val="0"/>
+          <w:sz w:val="19"/>
+          <w:szCs w:val="19"/>
+        </w:rPr>
+        <w:t>"</w:t>
+      </w:r>
+      <w:r>
+        <w:rPr>
+          <w:rFonts w:ascii="Cascadia Mono" w:hAnsi="Cascadia Mono" w:cs="Cascadia Mono"/>
+          <w:color w:val="000000"/>
+          <w:kern w:val="0"/>
+          <w:sz w:val="19"/>
+          <w:szCs w:val="19"/>
+        </w:rPr>
+        <w:t xml:space="preserve">)) </w:t>
+      </w:r>
+      <w:r>
+        <w:rPr>
+          <w:rFonts w:ascii="Cascadia Mono" w:hAnsi="Cascadia Mono" w:cs="Cascadia Mono"/>
+          <w:color w:val="0000FF"/>
+          <w:kern w:val="0"/>
+          <w:sz w:val="19"/>
+          <w:szCs w:val="19"/>
+        </w:rPr>
+        <w:t>return</w:t>
+      </w:r>
+      <w:r>
+        <w:rPr>
+          <w:rFonts w:ascii="Cascadia Mono" w:hAnsi="Cascadia Mono" w:cs="Cascadia Mono"/>
+          <w:color w:val="000000"/>
+          <w:kern w:val="0"/>
+          <w:sz w:val="19"/>
+          <w:szCs w:val="19"/>
+        </w:rPr>
+        <w:t xml:space="preserve"> </w:t>
+      </w:r>
+      <w:proofErr w:type="gramStart"/>
+      <w:r>
+        <w:rPr>
+          <w:rFonts w:ascii="Cascadia Mono" w:hAnsi="Cascadia Mono" w:cs="Cascadia Mono"/>
+          <w:color w:val="0000FF"/>
+          <w:kern w:val="0"/>
+          <w:sz w:val="19"/>
+          <w:szCs w:val="19"/>
+        </w:rPr>
+        <w:t>false</w:t>
+      </w:r>
+      <w:r>
+        <w:rPr>
+          <w:rFonts w:ascii="Cascadia Mono" w:hAnsi="Cascadia Mono" w:cs="Cascadia Mono"/>
+          <w:color w:val="000000"/>
+          <w:kern w:val="0"/>
+          <w:sz w:val="19"/>
+          <w:szCs w:val="19"/>
+        </w:rPr>
+        <w:t>;</w:t>
+      </w:r>
+      <w:proofErr w:type="gramEnd"/>
+    </w:p>
+    <w:p>
+      <w:r>
+        <w:t xml:space="preserve">Next, </w:t>
+      </w:r>
+      <w:proofErr w:type="spellStart"/>
+      <w:r>
+        <w:t>asteroids.h</w:t>
+      </w:r>
+      <w:proofErr w:type="spellEnd"/>
+      <w:r>
+        <w:t xml:space="preserve"> and .</w:t>
+      </w:r>
+      <w:proofErr w:type="spellStart"/>
+      <w:r>
+        <w:t>cpp</w:t>
+      </w:r>
+      <w:proofErr w:type="spellEnd"/>
+      <w:r>
+        <w:t>. In the header file:</w:t>
+      </w:r>
+    </w:p>
+    <w:p>
+      <w:r>
+        <w:rPr>
+          <w:rFonts w:ascii="Cascadia Mono" w:hAnsi="Cascadia Mono" w:cs="Cascadia Mono"/>
+          <w:color w:val="0000FF"/>
+          <w:kern w:val="0"/>
+          <w:sz w:val="19"/>
+          <w:szCs w:val="19"/>
+        </w:rPr>
+        <w:t>void</w:t>
+      </w:r>
+      <w:r>
+        <w:rPr>
+          <w:rFonts w:ascii="Cascadia Mono" w:hAnsi="Cascadia Mono" w:cs="Cascadia Mono"/>
+          <w:color w:val="000000"/>
+          <w:kern w:val="0"/>
+          <w:sz w:val="19"/>
+          <w:szCs w:val="19"/>
+        </w:rPr>
+        <w:t xml:space="preserve"> </w:t>
+      </w:r>
+      <w:proofErr w:type="spellStart"/>
+      <w:r>
+        <w:rPr>
+          <w:rFonts w:ascii="Cascadia Mono" w:hAnsi="Cascadia Mono" w:cs="Cascadia Mono"/>
+          <w:color w:val="000000"/>
+          <w:kern w:val="0"/>
+          <w:sz w:val="19"/>
+          <w:szCs w:val="19"/>
+        </w:rPr>
+        <w:t>CreateAlienship</w:t>
+      </w:r>
+      <w:proofErr w:type="spellEnd"/>
+      <w:r>
+        <w:rPr>
+          <w:rFonts w:ascii="Cascadia Mono" w:hAnsi="Cascadia Mono" w:cs="Cascadia Mono"/>
+          <w:color w:val="000000"/>
+          <w:kern w:val="0"/>
+          <w:sz w:val="19"/>
+          <w:szCs w:val="19"/>
+        </w:rPr>
+        <w:t>(</w:t>
+      </w:r>
+      <w:proofErr w:type="spellStart"/>
+      <w:r>
+        <w:rPr>
+          <w:rFonts w:ascii="Cascadia Mono" w:hAnsi="Cascadia Mono" w:cs="Cascadia Mono"/>
+          <w:color w:val="0000FF"/>
+          <w:kern w:val="0"/>
+          <w:sz w:val="19"/>
+          <w:szCs w:val="19"/>
+        </w:rPr>
+        <w:t>const</w:t>
+      </w:r>
+      <w:proofErr w:type="spellEnd"/>
+      <w:r>
+        <w:rPr>
+          <w:rFonts w:ascii="Cascadia Mono" w:hAnsi="Cascadia Mono" w:cs="Cascadia Mono"/>
+          <w:color w:val="000000"/>
+          <w:kern w:val="0"/>
+          <w:sz w:val="19"/>
+          <w:szCs w:val="19"/>
+        </w:rPr>
+        <w:t xml:space="preserve"> </w:t>
+      </w:r>
+      <w:proofErr w:type="spellStart"/>
+      <w:r>
+        <w:rPr>
+          <w:rFonts w:ascii="Cascadia Mono" w:hAnsi="Cascadia Mono" w:cs="Cascadia Mono"/>
+          <w:color w:val="2B91AF"/>
+          <w:kern w:val="0"/>
+          <w:sz w:val="19"/>
+          <w:szCs w:val="19"/>
+        </w:rPr>
+        <w:t>uint</w:t>
+      </w:r>
+      <w:proofErr w:type="spellEnd"/>
+      <w:r>
+        <w:rPr>
+          <w:rFonts w:ascii="Cascadia Mono" w:hAnsi="Cascadia Mono" w:cs="Cascadia Mono"/>
+          <w:color w:val="000000"/>
+          <w:kern w:val="0"/>
+          <w:sz w:val="19"/>
+          <w:szCs w:val="19"/>
+        </w:rPr>
+        <w:t xml:space="preserve"> </w:t>
+      </w:r>
+      <w:proofErr w:type="spellStart"/>
+      <w:r>
+        <w:rPr>
+          <w:rFonts w:ascii="Cascadia Mono" w:hAnsi="Cascadia Mono" w:cs="Cascadia Mono"/>
+          <w:color w:val="808080"/>
+          <w:kern w:val="0"/>
+          <w:sz w:val="19"/>
+          <w:szCs w:val="19"/>
+        </w:rPr>
+        <w:t>num_Alienship</w:t>
+      </w:r>
+      <w:proofErr w:type="spellEnd"/>
+      <w:proofErr w:type="gramStart"/>
+      <w:r>
+        <w:rPr>
+          <w:rFonts w:ascii="Cascadia Mono" w:hAnsi="Cascadia Mono" w:cs="Cascadia Mono"/>
+          <w:color w:val="000000"/>
+          <w:kern w:val="0"/>
+          <w:sz w:val="19"/>
+          <w:szCs w:val="19"/>
+        </w:rPr>
+        <w:t>);</w:t>
+      </w:r>
+      <w:proofErr w:type="gramEnd"/>
+    </w:p>
+    <w:p>
+      <w:r>
+        <w:t xml:space="preserve">For </w:t>
+      </w:r>
+      <w:proofErr w:type="spellStart"/>
+      <w:r>
+        <w:t>cpp</w:t>
+      </w:r>
+      <w:proofErr w:type="spellEnd"/>
+      <w:r>
+        <w:t xml:space="preserve">, include </w:t>
+      </w:r>
+      <w:proofErr w:type="spellStart"/>
+      <w:r>
+        <w:t>Alienship.h</w:t>
+      </w:r>
+      <w:proofErr w:type="spellEnd"/>
+      <w:r>
+        <w:t xml:space="preserve"> and define the method.</w:t>
+      </w:r>
+    </w:p>
+    <w:p>
+      <w:r>
+        <w:rPr>
+          <w:noProof/>
+        </w:rPr>
+        <w:drawing>
+          <wp:inline distT="0" distB="0" distL="0" distR="0" wp14:anchorId="34779508" wp14:editId="2DE97200">
+            <wp:extent cx="5731510" cy="1082675"/>
+            <wp:effectExtent l="0" t="0" r="2540" b="3175"/>
+            <wp:docPr id="27" name="Picture 27" descr="Text&#10;&#10;Description automatically generated"/>
+            <wp:cNvGraphicFramePr>
+              <a:graphicFrameLocks xmlns:a="http://schemas.openxmlformats.org/drawingml/2006/main" noChangeAspect="1"/>
+            </wp:cNvGraphicFramePr>
+            <a:graphic xmlns:a="http://schemas.openxmlformats.org/drawingml/2006/main">
+              <a:graphicData uri="http://schemas.openxmlformats.org/drawingml/2006/picture">
+                <pic:pic xmlns:pic="http://schemas.openxmlformats.org/drawingml/2006/picture">
+                  <pic:nvPicPr>
+                    <pic:cNvPr id="27" name="Picture 27" descr="Text&#10;&#10;Description automatically generated"/>
+                    <pic:cNvPicPr/>
+                  </pic:nvPicPr>
+                  <pic:blipFill>
+                    <a:blip r:embed="rId22"/>
+                    <a:stretch>
+                      <a:fillRect/>
+                    </a:stretch>
+                  </pic:blipFill>
+                  <pic:spPr>
+                    <a:xfrm>
+                      <a:off x="0" y="0"/>
+                      <a:ext cx="5731510" cy="1082675"/>
+                    </a:xfrm>
+                    <a:prstGeom prst="rect">
+                      <a:avLst/>
+                    </a:prstGeom>
+                  </pic:spPr>
+                </pic:pic>
+              </a:graphicData>
+            </a:graphic>
+          </wp:inline>
+        </w:drawing>
+      </w:r>
+    </w:p>
+    <w:p>
+      <w:r>
+        <w:t xml:space="preserve">To test I just used the method in </w:t>
+      </w:r>
+      <w:proofErr w:type="spellStart"/>
+      <w:r>
+        <w:t>Asteroids:Start</w:t>
+      </w:r>
+      <w:proofErr w:type="spellEnd"/>
+      <w:r>
+        <w:t>, just like how I tested the extra lives. (</w:t>
+      </w:r>
+      <w:proofErr w:type="gramStart"/>
+      <w:r>
+        <w:t>the</w:t>
+      </w:r>
+      <w:proofErr w:type="gramEnd"/>
+      <w:r>
+        <w:t xml:space="preserve"> extra lives creation is commented out)</w:t>
+      </w:r>
+    </w:p>
+    <w:p>
+      <w:r>
+        <w:rPr>
+          <w:noProof/>
+        </w:rPr>
+        <w:drawing>
+          <wp:inline distT="0" distB="0" distL="0" distR="0" wp14:anchorId="72222C23" wp14:editId="24043500">
+            <wp:extent cx="3562350" cy="2905125"/>
+            <wp:effectExtent l="0" t="0" r="0" b="9525"/>
+            <wp:docPr id="25" name="Picture 25" descr="A picture containing shape&#10;&#10;Description automatically generated"/>
+            <wp:cNvGraphicFramePr>
+              <a:graphicFrameLocks xmlns:a="http://schemas.openxmlformats.org/drawingml/2006/main" noChangeAspect="1"/>
+            </wp:cNvGraphicFramePr>
+            <a:graphic xmlns:a="http://schemas.openxmlformats.org/drawingml/2006/main">
+              <a:graphicData uri="http://schemas.openxmlformats.org/drawingml/2006/picture">
+                <pic:pic xmlns:pic="http://schemas.openxmlformats.org/drawingml/2006/picture">
+                  <pic:nvPicPr>
+                    <pic:cNvPr id="25" name="Picture 25" descr="A picture containing shape&#10;&#10;Description automatically generated"/>
+                    <pic:cNvPicPr/>
+                  </pic:nvPicPr>
+                  <pic:blipFill>
+                    <a:blip r:embed="rId23"/>
+                    <a:stretch>
+                      <a:fillRect/>
+                    </a:stretch>
+                  </pic:blipFill>
+                  <pic:spPr>
+                    <a:xfrm>
+                      <a:off x="0" y="0"/>
+                      <a:ext cx="3562350" cy="2905125"/>
+                    </a:xfrm>
+                    <a:prstGeom prst="rect">
+                      <a:avLst/>
+                    </a:prstGeom>
+                  </pic:spPr>
+                </pic:pic>
+              </a:graphicData>
+            </a:graphic>
+          </wp:inline>
+        </w:drawing>
+      </w:r>
+    </w:p>
+    <w:p>
+      <w:r>
+        <w:t>Since it’s not linked to much and can be done easily, I worked on  implementing it into the game loop now. I did it the same way</w:t>
+      </w:r>
+      <w:r>
+        <w:t xml:space="preserve">, by altering </w:t>
+      </w:r>
+      <w:proofErr w:type="gramStart"/>
+      <w:r>
+        <w:t>Asteroids::</w:t>
+      </w:r>
+      <w:proofErr w:type="spellStart"/>
+      <w:proofErr w:type="gramEnd"/>
+      <w:r>
+        <w:t>OnTimer</w:t>
+      </w:r>
+      <w:proofErr w:type="spellEnd"/>
+      <w:r>
+        <w:t>:</w:t>
+      </w:r>
+    </w:p>
+    <w:p>
+      <w:r>
+        <w:rPr>
+          <w:noProof/>
+        </w:rPr>
+        <mc:AlternateContent>
+          <mc:Choice Requires="wps">
+            <w:drawing>
+              <wp:anchor distT="0" distB="0" distL="114300" distR="114300" simplePos="0" relativeHeight="251660288" behindDoc="0" locked="0" layoutInCell="1" allowOverlap="1" wp14:anchorId="6E66D2AC" wp14:editId="26B5B3D4">
+                <wp:simplePos x="0" y="0"/>
+                <wp:positionH relativeFrom="column">
+                  <wp:posOffset>2948940</wp:posOffset>
+                </wp:positionH>
+                <wp:positionV relativeFrom="paragraph">
+                  <wp:posOffset>458470</wp:posOffset>
+                </wp:positionV>
+                <wp:extent cx="2583180" cy="1074420"/>
+                <wp:effectExtent l="0" t="0" r="26670" b="11430"/>
+                <wp:wrapNone/>
+                <wp:docPr id="29" name="Text Box 29"/>
+                <wp:cNvGraphicFramePr/>
+                <a:graphic xmlns:a="http://schemas.openxmlformats.org/drawingml/2006/main">
+                  <a:graphicData uri="http://schemas.microsoft.com/office/word/2010/wordprocessingShape">
+                    <wps:wsp>
+                      <wps:cNvSpPr txBox="1"/>
+                      <wps:spPr>
+                        <a:xfrm>
+                          <a:off x="0" y="0"/>
+                          <a:ext cx="2583180" cy="1074420"/>
+                        </a:xfrm>
+                        <a:prstGeom prst="rect">
+                          <a:avLst/>
+                        </a:prstGeom>
+                        <a:solidFill>
+                          <a:schemeClr val="lt1"/>
+                        </a:solidFill>
+                        <a:ln w="6350">
+                          <a:solidFill>
+                            <a:prstClr val="black"/>
+                          </a:solidFill>
+                        </a:ln>
+                      </wps:spPr>
+                      <wps:txbx>
+                        <w:txbxContent>
+                          <w:p>
+                            <w:r>
+                              <w:t>Every 4 levels, the enemy is spawned.</w:t>
+                            </w:r>
+                          </w:p>
+                          <w:p>
+                            <w:r>
+                              <w:t>The total number is basically just (number from previous instance) + 1.</w:t>
+                            </w:r>
+                          </w:p>
+                        </w:txbxContent>
+                      </wps:txbx>
+                      <wps:bodyPr rot="0" spcFirstLastPara="0" vertOverflow="overflow" horzOverflow="overflow" vert="horz" wrap="square" lIns="91440" tIns="45720" rIns="91440" bIns="45720" numCol="1" spcCol="0" rtlCol="0" fromWordArt="0" anchor="t" anchorCtr="0" forceAA="0" compatLnSpc="1">
+                        <a:prstTxWarp prst="textNoShape">
+                          <a:avLst/>
+                        </a:prstTxWarp>
+                        <a:noAutofit/>
+                      </wps:bodyPr>
+                    </wps:wsp>
+                  </a:graphicData>
+                </a:graphic>
+              </wp:anchor>
+            </w:drawing>
+          </mc:Choice>
+          <mc:Fallback>
+            <w:pict>
+              <v:shape w14:anchorId="6E66D2AC" id="Text Box 29" o:spid="_x0000_s1027" type="#_x0000_t202" style="position:absolute;margin-left:232.2pt;margin-top:36.1pt;width:203.4pt;height:84.6pt;z-index:251660288;visibility:visible;mso-wrap-style:square;mso-wrap-distance-left:9pt;mso-wrap-distance-top:0;mso-wrap-distance-right:9pt;mso-wrap-distance-bottom:0;mso-position-horizontal:absolute;mso-position-horizontal-relative:text;mso-position-vertical:absolute;mso-position-vertical-relative:text;v-text-anchor:top" o:gfxdata="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" fillcolor="white [3201]" strokeweight=".5pt">
+                <v:textbox>
+                  <w:txbxContent>
+                    <w:p>
+                      <w:r>
+                        <w:t>Every 4 levels, the enemy is spawned.</w:t>
+                      </w:r>
+                    </w:p>
+                    <w:p>
+                      <w:r>
+                        <w:t>The total number is basically just (number from previous instance) + 1.</w:t>
+                      </w:r>
+                    </w:p>
+                  </w:txbxContent>
+                </v:textbox>
+              </v:shape>
+            </w:pict>
+          </mc:Fallback>
+        </mc:AlternateContent>
+      </w:r>
+      <w:r>
+        <w:rPr>
+          <w:noProof/>
+        </w:rPr>
+        <w:drawing>
+          <wp:inline distT="0" distB="0" distL="0" distR="0" wp14:anchorId="3095DD04" wp14:editId="62C41CE2">
+            <wp:extent cx="2700937" cy="2171700"/>
+            <wp:effectExtent l="0" t="0" r="4445" b="0"/>
+            <wp:docPr id="28" name="Picture 28" descr="Text&#10;&#10;Description automatically generated"/>
+            <wp:cNvGraphicFramePr>
+              <a:graphicFrameLocks xmlns:a="http://schemas.openxmlformats.org/drawingml/2006/main" noChangeAspect="1"/>
+            </wp:cNvGraphicFramePr>
+            <a:graphic xmlns:a="http://schemas.openxmlformats.org/drawingml/2006/main">
+              <a:graphicData uri="http://schemas.openxmlformats.org/drawingml/2006/picture">
+                <pic:pic xmlns:pic="http://schemas.openxmlformats.org/drawingml/2006/picture">
+                  <pic:nvPicPr>
+                    <pic:cNvPr id="28" name="Picture 28" descr="Text&#10;&#10;Description automatically generated"/>
+                    <pic:cNvPicPr/>
+                  </pic:nvPicPr>
+                  <pic:blipFill>
+                    <a:blip r:embed="rId24"/>
+                    <a:stretch>
+                      <a:fillRect/>
+                    </a:stretch>
+                  </pic:blipFill>
+                  <pic:spPr>
+                    <a:xfrm>
+                      <a:off x="0" y="0"/>
+                      <a:ext cx="2704992" cy="2174961"/>
+                    </a:xfrm>
+                    <a:prstGeom prst="rect">
+                      <a:avLst/>
+                    </a:prstGeom>
+                  </pic:spPr>
+                </pic:pic>
+              </a:graphicData>
+            </a:graphic>
+          </wp:inline>
+        </w:drawing>
+      </w:r>
+    </w:p>
+    <w:p>
+      <w:r>
+        <w:lastRenderedPageBreak/>
+        <w:t>Now to make it so that levels with enemies only “end” when all asteroids AND enemies are destroyed.</w:t>
+      </w:r>
+    </w:p>
+    <w:p>
+      <w:r>
+        <w:t xml:space="preserve">Add to </w:t>
+      </w:r>
+      <w:proofErr w:type="spellStart"/>
+      <w:r>
+        <w:t>Asteroids.h</w:t>
+      </w:r>
+      <w:proofErr w:type="spellEnd"/>
+      <w:r>
+        <w:t xml:space="preserve">: </w:t>
+      </w:r>
+      <w:proofErr w:type="spellStart"/>
+      <w:r>
+        <w:rPr>
+          <w:rFonts w:ascii="Cascadia Mono" w:hAnsi="Cascadia Mono" w:cs="Cascadia Mono"/>
+          <w:color w:val="2B91AF"/>
+          <w:kern w:val="0"/>
+          <w:sz w:val="19"/>
+          <w:szCs w:val="19"/>
+        </w:rPr>
+        <w:t>uint</w:t>
+      </w:r>
+      <w:proofErr w:type="spellEnd"/>
+      <w:r>
+        <w:rPr>
+          <w:rFonts w:ascii="Cascadia Mono" w:hAnsi="Cascadia Mono" w:cs="Cascadia Mono"/>
+          <w:color w:val="000000"/>
+          <w:kern w:val="0"/>
+          <w:sz w:val="19"/>
+          <w:szCs w:val="19"/>
+        </w:rPr>
+        <w:t xml:space="preserve"> </w:t>
+      </w:r>
+      <w:proofErr w:type="spellStart"/>
+      <w:proofErr w:type="gramStart"/>
+      <w:r>
+        <w:rPr>
+          <w:rFonts w:ascii="Cascadia Mono" w:hAnsi="Cascadia Mono" w:cs="Cascadia Mono"/>
+          <w:color w:val="000000"/>
+          <w:kern w:val="0"/>
+          <w:sz w:val="19"/>
+          <w:szCs w:val="19"/>
+        </w:rPr>
+        <w:t>mEnemyCount</w:t>
+      </w:r>
+      <w:proofErr w:type="spellEnd"/>
+      <w:r>
+        <w:rPr>
+          <w:rFonts w:ascii="Cascadia Mono" w:hAnsi="Cascadia Mono" w:cs="Cascadia Mono"/>
+          <w:color w:val="000000"/>
+          <w:kern w:val="0"/>
+          <w:sz w:val="19"/>
+          <w:szCs w:val="19"/>
+        </w:rPr>
+        <w:t>;</w:t>
+      </w:r>
+      <w:proofErr w:type="gramEnd"/>
+      <w:r>
+        <w:rPr>
+          <w:rFonts w:ascii="Cascadia Mono" w:hAnsi="Cascadia Mono" w:cs="Cascadia Mono"/>
+          <w:color w:val="000000"/>
+          <w:kern w:val="0"/>
+          <w:sz w:val="19"/>
+          <w:szCs w:val="19"/>
+        </w:rPr>
+        <w:t xml:space="preserve"> </w:t>
+      </w:r>
+    </w:p>
+    <w:p>
+      <w:r>
+        <w:t>Now all necessary changes in the .</w:t>
+      </w:r>
+      <w:proofErr w:type="spellStart"/>
+      <w:r>
+        <w:t>cpp</w:t>
+      </w:r>
+      <w:proofErr w:type="spellEnd"/>
+      <w:r>
+        <w:t xml:space="preserve"> file.</w:t>
+      </w:r>
+    </w:p>
+    <w:p>
+      <w:r>
+        <w:rPr>
+          <w:noProof/>
+        </w:rPr>
+        <w:drawing>
+          <wp:inline distT="0" distB="0" distL="0" distR="0" wp14:anchorId="6AB094D1" wp14:editId="0038581D">
+            <wp:extent cx="5731510" cy="1285875"/>
+            <wp:effectExtent l="0" t="0" r="2540" b="9525"/>
+            <wp:docPr id="31" name="Picture 31" descr="Text&#10;&#10;Description automatically generated"/>
+            <wp:cNvGraphicFramePr>
+              <a:graphicFrameLocks xmlns:a="http://schemas.openxmlformats.org/drawingml/2006/main" noChangeAspect="1"/>
+            </wp:cNvGraphicFramePr>
+            <a:graphic xmlns:a="http://schemas.openxmlformats.org/drawingml/2006/main">
+              <a:graphicData uri="http://schemas.openxmlformats.org/drawingml/2006/picture">
+                <pic:pic xmlns:pic="http://schemas.openxmlformats.org/drawingml/2006/picture">
+                  <pic:nvPicPr>
+                    <pic:cNvPr id="31" name="Picture 31" descr="Text&#10;&#10;Description automatically generated"/>
+                    <pic:cNvPicPr/>
+                  </pic:nvPicPr>
+                  <pic:blipFill>
+                    <a:blip r:embed="rId25"/>
+                    <a:stretch>
+                      <a:fillRect/>
+                    </a:stretch>
+                  </pic:blipFill>
+                  <pic:spPr>
+                    <a:xfrm>
+                      <a:off x="0" y="0"/>
+                      <a:ext cx="5731510" cy="1285875"/>
+                    </a:xfrm>
+                    <a:prstGeom prst="rect">
+                      <a:avLst/>
+                    </a:prstGeom>
+                  </pic:spPr>
+                </pic:pic>
+              </a:graphicData>
+            </a:graphic>
+          </wp:inline>
+        </w:drawing>
+      </w:r>
+    </w:p>
+    <w:p>
+      <w:r>
+        <w:t xml:space="preserve">In </w:t>
+      </w:r>
+      <w:proofErr w:type="gramStart"/>
+      <w:r>
+        <w:t>Asteroids::</w:t>
+      </w:r>
+      <w:proofErr w:type="spellStart"/>
+      <w:proofErr w:type="gramEnd"/>
+      <w:r>
+        <w:t>CreateAlienship</w:t>
+      </w:r>
+      <w:proofErr w:type="spellEnd"/>
+      <w:r>
+        <w:t xml:space="preserve">: </w:t>
+      </w:r>
+      <w:proofErr w:type="spellStart"/>
+      <w:r>
+        <w:rPr>
+          <w:rFonts w:ascii="Cascadia Mono" w:hAnsi="Cascadia Mono" w:cs="Cascadia Mono"/>
+          <w:color w:val="000000"/>
+          <w:kern w:val="0"/>
+          <w:sz w:val="19"/>
+          <w:szCs w:val="19"/>
+        </w:rPr>
+        <w:t>mEnemyCount</w:t>
+      </w:r>
+      <w:proofErr w:type="spellEnd"/>
+      <w:r>
+        <w:rPr>
+          <w:rFonts w:ascii="Cascadia Mono" w:hAnsi="Cascadia Mono" w:cs="Cascadia Mono"/>
+          <w:color w:val="000000"/>
+          <w:kern w:val="0"/>
+          <w:sz w:val="19"/>
+          <w:szCs w:val="19"/>
+        </w:rPr>
+        <w:t xml:space="preserve"> = </w:t>
+      </w:r>
+      <w:proofErr w:type="spellStart"/>
+      <w:r>
+        <w:rPr>
+          <w:rFonts w:ascii="Cascadia Mono" w:hAnsi="Cascadia Mono" w:cs="Cascadia Mono"/>
+          <w:color w:val="808080"/>
+          <w:kern w:val="0"/>
+          <w:sz w:val="19"/>
+          <w:szCs w:val="19"/>
+        </w:rPr>
+        <w:t>num_Alienship</w:t>
+      </w:r>
+      <w:proofErr w:type="spellEnd"/>
+      <w:r>
+        <w:rPr>
+          <w:rFonts w:ascii="Cascadia Mono" w:hAnsi="Cascadia Mono" w:cs="Cascadia Mono"/>
+          <w:color w:val="000000"/>
+          <w:kern w:val="0"/>
+          <w:sz w:val="19"/>
+          <w:szCs w:val="19"/>
+        </w:rPr>
+        <w:t>;</w:t>
+      </w:r>
+    </w:p>
+    <w:p>
+      <w:proofErr w:type="gramStart"/>
+      <w:r>
+        <w:t>Asteroids::</w:t>
+      </w:r>
+      <w:proofErr w:type="spellStart"/>
+      <w:proofErr w:type="gramEnd"/>
+      <w:r>
+        <w:t>OnObjectRemoved</w:t>
+      </w:r>
+      <w:proofErr w:type="spellEnd"/>
+      <w:r>
+        <w:t>, After a lot of trial and error:</w:t>
+      </w:r>
+    </w:p>
+    <w:p>
+      <w:r>
+        <w:rPr>
+          <w:noProof/>
+        </w:rPr>
+        <w:drawing>
+          <wp:inline distT="0" distB="0" distL="0" distR="0" wp14:anchorId="04564CF0" wp14:editId="34D3EC3C">
+            <wp:extent cx="5731510" cy="4107180"/>
+            <wp:effectExtent l="0" t="0" r="2540" b="7620"/>
+            <wp:docPr id="32" name="Picture 32" descr="Text&#10;&#10;Description automatically generated"/>
+            <wp:cNvGraphicFramePr>
+              <a:graphicFrameLocks xmlns:a="http://schemas.openxmlformats.org/drawingml/2006/main" noChangeAspect="1"/>
+            </wp:cNvGraphicFramePr>
+            <a:graphic xmlns:a="http://schemas.openxmlformats.org/drawingml/2006/main">
+              <a:graphicData uri="http://schemas.openxmlformats.org/drawingml/2006/picture">
+                <pic:pic xmlns:pic="http://schemas.openxmlformats.org/drawingml/2006/picture">
+                  <pic:nvPicPr>
+                    <pic:cNvPr id="32" name="Picture 32" descr="Text&#10;&#10;Description automatically generated"/>
+                    <pic:cNvPicPr/>
+                  </pic:nvPicPr>
+                  <pic:blipFill>
+                    <a:blip r:embed="rId26"/>
+                    <a:stretch>
+                      <a:fillRect/>
+                    </a:stretch>
+                  </pic:blipFill>
+                  <pic:spPr>
+                    <a:xfrm>
+                      <a:off x="0" y="0"/>
+                      <a:ext cx="5731510" cy="4107180"/>
+                    </a:xfrm>
+                    <a:prstGeom prst="rect">
+                      <a:avLst/>
+                    </a:prstGeom>
+                  </pic:spPr>
+                </pic:pic>
+              </a:graphicData>
+            </a:graphic>
+          </wp:inline>
+        </w:drawing>
+      </w:r>
+    </w:p>
+    <w:p>
+      <w:r>
+        <w:t xml:space="preserve">Whilst I was testing I realised that I made a mistake when altering the level spawns. My intent was every 3 levels for extra lives, and every 4 levels for enemies. However, I forgot that </w:t>
+      </w:r>
+      <w:proofErr w:type="spellStart"/>
+      <w:r>
+        <w:t>mLevel</w:t>
+      </w:r>
+      <w:proofErr w:type="spellEnd"/>
+      <w:r>
+        <w:t xml:space="preserve"> starts at 0, so my implementation using the mod function makes it so that its: extra lives every 4 levels, enemies every 5 levels.</w:t>
+      </w:r>
+    </w:p>
+    <w:p/>
+    <w:p/>
+    <w:p/>
+    <w:p>
+      <w:r>
+        <w:lastRenderedPageBreak/>
+        <w:t>Alterations to fix this:</w:t>
+      </w:r>
+    </w:p>
+    <w:p>
+      <w:r>
+        <w:rPr>
+          <w:noProof/>
+        </w:rPr>
+        <w:drawing>
+          <wp:inline distT="0" distB="0" distL="0" distR="0" wp14:anchorId="4FCF8BD2" wp14:editId="6833DB2B">
+            <wp:extent cx="5505450" cy="3362325"/>
+            <wp:effectExtent l="0" t="0" r="0" b="9525"/>
+            <wp:docPr id="38" name="Picture 38" descr="Text&#10;&#10;Description automatically generated"/>
+            <wp:cNvGraphicFramePr>
+              <a:graphicFrameLocks xmlns:a="http://schemas.openxmlformats.org/drawingml/2006/main" noChangeAspect="1"/>
+            </wp:cNvGraphicFramePr>
+            <a:graphic xmlns:a="http://schemas.openxmlformats.org/drawingml/2006/main">
+              <a:graphicData uri="http://schemas.openxmlformats.org/drawingml/2006/picture">
+                <pic:pic xmlns:pic="http://schemas.openxmlformats.org/drawingml/2006/picture">
+                  <pic:nvPicPr>
+                    <pic:cNvPr id="38" name="Picture 38" descr="Text&#10;&#10;Description automatically generated"/>
+                    <pic:cNvPicPr/>
+                  </pic:nvPicPr>
+                  <pic:blipFill>
+                    <a:blip r:embed="rId27"/>
+                    <a:stretch>
+                      <a:fillRect/>
+                    </a:stretch>
+                  </pic:blipFill>
+                  <pic:spPr>
+                    <a:xfrm>
+                      <a:off x="0" y="0"/>
+                      <a:ext cx="5505450" cy="3362325"/>
+                    </a:xfrm>
+                    <a:prstGeom prst="rect">
+                      <a:avLst/>
+                    </a:prstGeom>
+                  </pic:spPr>
+                </pic:pic>
+              </a:graphicData>
+            </a:graphic>
+          </wp:inline>
+        </w:drawing>
+      </w:r>
+    </w:p>
+    <w:p>
+      <w:r>
+        <w:t xml:space="preserve">Changes to </w:t>
+      </w:r>
+      <w:proofErr w:type="gramStart"/>
+      <w:r>
+        <w:t>Asteroids::</w:t>
+      </w:r>
+      <w:proofErr w:type="spellStart"/>
+      <w:proofErr w:type="gramEnd"/>
+      <w:r>
+        <w:t>ObjectRemoved</w:t>
+      </w:r>
+      <w:proofErr w:type="spellEnd"/>
+      <w:r>
+        <w:t xml:space="preserve"> to add explosions.</w:t>
+      </w:r>
+    </w:p>
+    <w:p>
+      <w:r>
+        <w:rPr>
+          <w:noProof/>
+        </w:rPr>
+        <w:drawing>
+          <wp:inline distT="0" distB="0" distL="0" distR="0" wp14:anchorId="71ECCD0D" wp14:editId="24835AD8">
+            <wp:extent cx="5314950" cy="904875"/>
+            <wp:effectExtent l="0" t="0" r="0" b="9525"/>
+            <wp:docPr id="30" name="Picture 30" descr="Text&#10;&#10;Description automatically generated"/>
+            <wp:cNvGraphicFramePr>
+              <a:graphicFrameLocks xmlns:a="http://schemas.openxmlformats.org/drawingml/2006/main" noChangeAspect="1"/>
+            </wp:cNvGraphicFramePr>
+            <a:graphic xmlns:a="http://schemas.openxmlformats.org/drawingml/2006/main">
+              <a:graphicData uri="http://schemas.openxmlformats.org/drawingml/2006/picture">
+                <pic:pic xmlns:pic="http://schemas.openxmlformats.org/drawingml/2006/picture">
+                  <pic:nvPicPr>
+                    <pic:cNvPr id="30" name="Picture 30" descr="Text&#10;&#10;Description automatically generated"/>
+                    <pic:cNvPicPr/>
+                  </pic:nvPicPr>
+                  <pic:blipFill>
+                    <a:blip r:embed="rId28"/>
+                    <a:stretch>
+                      <a:fillRect/>
+                    </a:stretch>
+                  </pic:blipFill>
+                  <pic:spPr>
+                    <a:xfrm>
+                      <a:off x="0" y="0"/>
+                      <a:ext cx="5314950" cy="904875"/>
+                    </a:xfrm>
+                    <a:prstGeom prst="rect">
+                      <a:avLst/>
+                    </a:prstGeom>
+                  </pic:spPr>
+                </pic:pic>
+              </a:graphicData>
+            </a:graphic>
+          </wp:inline>
+        </w:drawing>
+      </w:r>
+    </w:p>
+    <w:p>
+      <w:r>
+        <w:t>For the sprite, I first looked up a free to use sprite, downloaded one and put it in the ASSET folder.</w:t>
+      </w:r>
+    </w:p>
+    <w:p>
+      <w:r>
+        <w:t xml:space="preserve">Next, to make destroying enemies adds to the score by adding to </w:t>
+      </w:r>
+      <w:proofErr w:type="spellStart"/>
+      <w:r>
+        <w:t>scorekeeper.h</w:t>
+      </w:r>
+      <w:proofErr w:type="spellEnd"/>
+      <w:r>
+        <w:t>.</w:t>
+      </w:r>
+    </w:p>
+    <w:p>
+      <w:r>
+        <w:rPr>
+          <w:noProof/>
+        </w:rPr>
+        <w:drawing>
+          <wp:inline distT="0" distB="0" distL="0" distR="0" wp14:anchorId="4FE7F657" wp14:editId="0B830E96">
+            <wp:extent cx="4762500" cy="2700474"/>
+            <wp:effectExtent l="0" t="0" r="0" b="5080"/>
+            <wp:docPr id="37" name="Picture 37" descr="Text&#10;&#10;Description automatically generated"/>
+            <wp:cNvGraphicFramePr>
+              <a:graphicFrameLocks xmlns:a="http://schemas.openxmlformats.org/drawingml/2006/main" noChangeAspect="1"/>
+            </wp:cNvGraphicFramePr>
+            <a:graphic xmlns:a="http://schemas.openxmlformats.org/drawingml/2006/main">
+              <a:graphicData uri="http://schemas.openxmlformats.org/drawingml/2006/picture">
+                <pic:pic xmlns:pic="http://schemas.openxmlformats.org/drawingml/2006/picture">
+                  <pic:nvPicPr>
+                    <pic:cNvPr id="37" name="Picture 37" descr="Text&#10;&#10;Description automatically generated"/>
+                    <pic:cNvPicPr/>
+                  </pic:nvPicPr>
+                  <pic:blipFill>
+                    <a:blip r:embed="rId29"/>
+                    <a:stretch>
+                      <a:fillRect/>
+                    </a:stretch>
+                  </pic:blipFill>
+                  <pic:spPr>
+                    <a:xfrm>
+                      <a:off x="0" y="0"/>
+                      <a:ext cx="4769090" cy="2704211"/>
+                    </a:xfrm>
+                    <a:prstGeom prst="rect">
+                      <a:avLst/>
+                    </a:prstGeom>
+                  </pic:spPr>
+                </pic:pic>
+              </a:graphicData>
+            </a:graphic>
+          </wp:inline>
+        </w:drawing>
+      </w:r>
+    </w:p>
+    <w:p/>
+    <w:p>
+      <w:r>
+        <w:lastRenderedPageBreak/>
+        <w:t xml:space="preserve">The sprite: lifeup.png (Source:  </w:t>
+      </w:r>
+      <w:r>
+        <w:t>https://www.pngwing.com/en/free-png-ztrlr</w:t>
+      </w:r>
+      <w:r>
+        <w:t>)</w:t>
+      </w:r>
+    </w:p>
+    <w:p/>
+    <w:p>
+      <w:pPr>
+        <w:rPr>
+          <w:b/>
+          <w:bCs/>
+          <w:u w:val="single"/>
+        </w:rPr>
+      </w:pPr>
+    </w:p>
+    <w:p>
+      <w:pPr>
+        <w:rPr>
+          <w:b/>
+          <w:bCs/>
+          <w:u w:val="single"/>
+        </w:rPr>
+      </w:pPr>
+    </w:p>
+    <w:p>
+      <w:pPr>
+        <w:rPr>
+          <w:b/>
+          <w:bCs/>
+          <w:u w:val="single"/>
+        </w:rPr>
+      </w:pPr>
+    </w:p>
+    <w:p>
+      <w:pPr>
+        <w:rPr>
+          <w:b/>
+          <w:bCs/>
+          <w:u w:val="single"/>
+        </w:rPr>
+      </w:pPr>
+    </w:p>
+    <w:p>
+      <w:pPr>
+        <w:rPr>
+          <w:b/>
+          <w:bCs/>
+          <w:u w:val="single"/>
+        </w:rPr>
+      </w:pPr>
+    </w:p>
+    <w:p>
+      <w:pPr>
+        <w:rPr>
+          <w:b/>
+          <w:bCs/>
+          <w:u w:val="single"/>
+        </w:rPr>
+      </w:pPr>
+    </w:p>
+    <w:p>
+      <w:pPr>
+        <w:rPr>
+          <w:b/>
+          <w:bCs/>
+          <w:u w:val="single"/>
+        </w:rPr>
+      </w:pPr>
+    </w:p>
+    <w:p>
+      <w:pPr>
+        <w:rPr>
+          <w:b/>
+          <w:bCs/>
+          <w:u w:val="single"/>
+        </w:rPr>
+      </w:pPr>
+    </w:p>
+    <w:p>
+      <w:pPr>
+        <w:rPr>
+          <w:b/>
+          <w:bCs/>
+          <w:u w:val="single"/>
+        </w:rPr>
+      </w:pPr>
+    </w:p>
+    <w:p>
+      <w:pPr>
+        <w:rPr>
+          <w:b/>
+          <w:bCs/>
+          <w:u w:val="single"/>
+        </w:rPr>
+      </w:pPr>
+    </w:p>
+    <w:p>
+      <w:pPr>
+        <w:rPr>
+          <w:b/>
+          <w:bCs/>
+          <w:u w:val="single"/>
+        </w:rPr>
+      </w:pPr>
+    </w:p>
+    <w:p>
+      <w:pPr>
+        <w:rPr>
+          <w:b/>
+          <w:bCs/>
+          <w:u w:val="single"/>
+        </w:rPr>
+      </w:pPr>
+    </w:p>
+    <w:p>
+      <w:pPr>
+        <w:rPr>
+          <w:b/>
+          <w:bCs/>
+          <w:u w:val="single"/>
+        </w:rPr>
+      </w:pPr>
+    </w:p>
+    <w:p>
+      <w:pPr>
+        <w:rPr>
+          <w:b/>
+          <w:bCs/>
+          <w:u w:val="single"/>
+        </w:rPr>
+      </w:pPr>
+    </w:p>
+    <w:p>
+      <w:pPr>
+        <w:rPr>
+          <w:b/>
+          <w:bCs/>
+          <w:u w:val="single"/>
+        </w:rPr>
+      </w:pPr>
+    </w:p>
+    <w:p>
+      <w:pPr>
+        <w:rPr>
+          <w:b/>
+          <w:bCs/>
+          <w:u w:val="single"/>
+        </w:rPr>
+      </w:pPr>
+    </w:p>
+    <w:p>
+      <w:pPr>
+        <w:rPr>
+          <w:b/>
+          <w:bCs/>
+          <w:u w:val="single"/>
+        </w:rPr>
+      </w:pPr>
+      <w:r>
+        <w:rPr>
+          <w:b/>
+          <w:bCs/>
+          <w:u w:val="single"/>
+        </w:rPr>
+        <w:t>GENERIC CHANGES</w:t>
+      </w:r>
+    </w:p>
+    <w:p>
+      <w:pPr>
+        <w:pStyle w:val="ListParagraph"/>
+        <w:numPr>
+          <w:ilvl w:val="0"/>
+          <w:numId w:val="2"/>
+        </w:numPr>
+      </w:pPr>
+      <w:r>
+        <w:t>Added implementation for GLUT_KEY_DOWN for special key presses and release.</w:t>
+      </w:r>
+    </w:p>
+    <w:p>
+      <w:pPr>
+        <w:ind w:left="360"/>
+      </w:pPr>
+      <w:r>
+        <w:rPr>
+          <w:noProof/>
+        </w:rPr>
+        <w:drawing>
+          <wp:inline distT="0" distB="0" distL="0" distR="0" wp14:anchorId="60C7D4EE" wp14:editId="1A19D38D">
+            <wp:extent cx="3905591" cy="3147060"/>
+            <wp:effectExtent l="0" t="0" r="0" b="0"/>
             <wp:docPr id="1" name="Picture 1" descr="Text&#10;&#10;Description automatically generated"/>
             <wp:cNvGraphicFramePr>
               <a:graphicFrameLocks xmlns:a="http://schemas.openxmlformats.org/drawingml/2006/main" noChangeAspect="1"/>
@@ -3732,7 +6685,7 @@
                     <pic:cNvPicPr/>
                   </pic:nvPicPr>
                   <pic:blipFill>
-                    <a:blip r:embed="rId20"/>
+                    <a:blip r:embed="rId30"/>
                     <a:stretch>
                       <a:fillRect/>
                     </a:stretch>
@@ -3740,7 +6693,65 @@
                   <pic:spPr>
                     <a:xfrm>
                       <a:off x="0" y="0"/>
-                      <a:ext cx="5731510" cy="4618355"/>
+                      <a:ext cx="3910651" cy="3151138"/>
+                    </a:xfrm>
+                    <a:prstGeom prst="rect">
+                      <a:avLst/>
+                    </a:prstGeom>
+                  </pic:spPr>
+                </pic:pic>
+              </a:graphicData>
+            </a:graphic>
+          </wp:inline>
+        </w:drawing>
+      </w:r>
+    </w:p>
+    <w:p>
+      <w:pPr>
+        <w:pStyle w:val="ListParagraph"/>
+        <w:numPr>
+          <w:ilvl w:val="0"/>
+          <w:numId w:val="2"/>
+        </w:numPr>
+      </w:pPr>
+      <w:r>
+        <w:lastRenderedPageBreak/>
+        <w:t>Game over when player lives reaches negative.</w:t>
+      </w:r>
+    </w:p>
+    <w:p>
+      <w:pPr>
+        <w:ind w:left="360"/>
+      </w:pPr>
+      <w:r>
+        <w:rPr>
+          <w:noProof/>
+        </w:rPr>
+        <w:drawing>
+          <wp:inline distT="0" distB="0" distL="0" distR="0" wp14:anchorId="056ABA13" wp14:editId="19E5CC04">
+            <wp:extent cx="3910955" cy="2834640"/>
+            <wp:effectExtent l="0" t="0" r="0" b="3810"/>
+            <wp:docPr id="35" name="Picture 35" descr="Text&#10;&#10;Description automatically generated"/>
+            <wp:cNvGraphicFramePr>
+              <a:graphicFrameLocks xmlns:a="http://schemas.openxmlformats.org/drawingml/2006/main" noChangeAspect="1"/>
+            </wp:cNvGraphicFramePr>
+            <a:graphic xmlns:a="http://schemas.openxmlformats.org/drawingml/2006/main">
+              <a:graphicData uri="http://schemas.openxmlformats.org/drawingml/2006/picture">
+                <pic:pic xmlns:pic="http://schemas.openxmlformats.org/drawingml/2006/picture">
+                  <pic:nvPicPr>
+                    <pic:cNvPr id="35" name="Picture 35" descr="Text&#10;&#10;Description automatically generated"/>
+                    <pic:cNvPicPr/>
+                  </pic:nvPicPr>
+                  <pic:blipFill>
+                    <a:blip r:embed="rId31"/>
+                    <a:stretch>
+                      <a:fillRect/>
+                    </a:stretch>
+                  </pic:blipFill>
+                  <pic:spPr>
+                    <a:xfrm>
+                      <a:off x="0" y="0"/>
+                      <a:ext cx="3919096" cy="2840541"/>
                     </a:xfrm>
                     <a:prstGeom prst="rect">
                       <a:avLst/>

</xml_diff>